<commit_message>
Added Problem Background under System Vision
</commit_message>
<xml_diff>
--- a/Software Design Document.docx
+++ b/Software Design Document.docx
@@ -1,6 +1,6 @@
 
 <file path=word/document.xml><?xml version="1.0" encoding="utf-8"?>
-<w:document xmlns:wpc="http://schemas.microsoft.com/office/word/2010/wordprocessingCanvas" xmlns:cx="http://schemas.microsoft.com/office/drawing/2014/chartex" xmlns:cx1="http://schemas.microsoft.com/office/drawing/2015/9/8/chartex" xmlns:mc="http://schemas.openxmlformats.org/markup-compatibility/2006" xmlns:o="urn:schemas-microsoft-com:office:office" xmlns:r="http://schemas.openxmlformats.org/officeDocument/2006/relationships" xmlns:m="http://schemas.openxmlformats.org/officeDocument/2006/math" xmlns:v="urn:schemas-microsoft-com:vml" xmlns:wp14="http://schemas.microsoft.com/office/word/2010/wordprocessingDrawing" xmlns:wp="http://schemas.openxmlformats.org/drawingml/2006/wordprocessingDrawing" xmlns:w10="urn:schemas-microsoft-com:office:word" xmlns:w="http://schemas.openxmlformats.org/wordprocessingml/2006/main" xmlns:w14="http://schemas.microsoft.com/office/word/2010/wordml" xmlns:w15="http://schemas.microsoft.com/office/word/2012/wordml" xmlns:w16se="http://schemas.microsoft.com/office/word/2015/wordml/symex" xmlns:wpg="http://schemas.microsoft.com/office/word/2010/wordprocessingGroup" xmlns:wpi="http://schemas.microsoft.com/office/word/2010/wordprocessingInk" xmlns:wne="http://schemas.microsoft.com/office/word/2006/wordml" xmlns:wps="http://schemas.microsoft.com/office/word/2010/wordprocessingShape" mc:Ignorable="w14 w15 w16se wp14">
+<w:document xmlns:wpc="http://schemas.microsoft.com/office/word/2010/wordprocessingCanvas" xmlns:cx="http://schemas.microsoft.com/office/drawing/2014/chartex" xmlns:cx1="http://schemas.microsoft.com/office/drawing/2015/9/8/chartex" xmlns:cx2="http://schemas.microsoft.com/office/drawing/2015/10/21/chartex" xmlns:cx3="http://schemas.microsoft.com/office/drawing/2016/5/9/chartex" xmlns:cx4="http://schemas.microsoft.com/office/drawing/2016/5/10/chartex" xmlns:cx5="http://schemas.microsoft.com/office/drawing/2016/5/11/chartex" xmlns:cx6="http://schemas.microsoft.com/office/drawing/2016/5/12/chartex" xmlns:cx7="http://schemas.microsoft.com/office/drawing/2016/5/13/chartex" xmlns:cx8="http://schemas.microsoft.com/office/drawing/2016/5/14/chartex" xmlns:mc="http://schemas.openxmlformats.org/markup-compatibility/2006" xmlns:aink="http://schemas.microsoft.com/office/drawing/2016/ink" xmlns:am3d="http://schemas.microsoft.com/office/drawing/2017/model3d" xmlns:o="urn:schemas-microsoft-com:office:office" xmlns:oel="http://schemas.microsoft.com/office/2019/extlst" xmlns:r="http://schemas.openxmlformats.org/officeDocument/2006/relationships" xmlns:m="http://schemas.openxmlformats.org/officeDocument/2006/math" xmlns:v="urn:schemas-microsoft-com:vml" xmlns:wp14="http://schemas.microsoft.com/office/word/2010/wordprocessingDrawing" xmlns:wp="http://schemas.openxmlformats.org/drawingml/2006/wordprocessingDrawing" xmlns:w10="urn:schemas-microsoft-com:office:word" xmlns:w="http://schemas.openxmlformats.org/wordprocessingml/2006/main" xmlns:w14="http://schemas.microsoft.com/office/word/2010/wordml" xmlns:w15="http://schemas.microsoft.com/office/word/2012/wordml" xmlns:w16cex="http://schemas.microsoft.com/office/word/2018/wordml/cex" xmlns:w16cid="http://schemas.microsoft.com/office/word/2016/wordml/cid" xmlns:w16="http://schemas.microsoft.com/office/word/2018/wordml" xmlns:w16sdtdh="http://schemas.microsoft.com/office/word/2020/wordml/sdtdatahash" xmlns:w16se="http://schemas.microsoft.com/office/word/2015/wordml/symex" xmlns:wpg="http://schemas.microsoft.com/office/word/2010/wordprocessingGroup" xmlns:wpi="http://schemas.microsoft.com/office/word/2010/wordprocessingInk" xmlns:wne="http://schemas.microsoft.com/office/word/2006/wordml" xmlns:wps="http://schemas.microsoft.com/office/word/2010/wordprocessingShape" mc:Ignorable="w14 w15 w16se w16cid w16 w16cex w16sdtdh wp14">
   <w:body>
     <w:p>
       <w:pPr>
@@ -1142,7 +1142,23 @@
       </w:r>
       <w:bookmarkEnd w:id="1"/>
     </w:p>
-    <w:p/>
+    <w:p>
+      <w:pPr>
+        <w:ind w:left="716"/>
+      </w:pPr>
+      <w:r>
+        <w:t xml:space="preserve">With a significant number of road crashes happening between 2015 to 2020, it is hard to conduct a quick research and find the nature, causes, fatality, impacts, etc. of all the accidents. A suitable data analysis tool is needed to categorize the accidents which can often overlap based on various factors. Similarly, raw data can be hard to understand and </w:t>
+      </w:r>
+      <w:r>
+        <w:t>analyse</w:t>
+      </w:r>
+      <w:r>
+        <w:t xml:space="preserve"> for the users so an appropriate system for graphical representation of data is needed which can be different based on the user requirements</w:t>
+      </w:r>
+      <w:r>
+        <w:t xml:space="preserve">. </w:t>
+      </w:r>
+    </w:p>
     <w:p>
       <w:pPr>
         <w:pStyle w:val="Heading2"/>
@@ -1273,8 +1289,6 @@
         </w:rPr>
         <w:t>Assignment note: You have not been given a client/user, so you can make one up. Who do you think would be using your software?</w:t>
       </w:r>
-      <w:bookmarkStart w:id="6" w:name="_GoBack"/>
-      <w:bookmarkEnd w:id="6"/>
     </w:p>
     <w:p/>
     <w:p>
@@ -1423,11 +1437,11 @@
           <w:numId w:val="2"/>
         </w:numPr>
       </w:pPr>
-      <w:bookmarkStart w:id="7" w:name="_Toc46748629"/>
+      <w:bookmarkStart w:id="6" w:name="_Toc46748629"/>
       <w:r>
         <w:t>Use Cases</w:t>
       </w:r>
-      <w:bookmarkEnd w:id="7"/>
+      <w:bookmarkEnd w:id="6"/>
       <w:r>
         <w:t xml:space="preserve"> &amp; Use Case Diagrams</w:t>
       </w:r>
@@ -1467,7 +1481,7 @@
           <w:numId w:val="2"/>
         </w:numPr>
       </w:pPr>
-      <w:bookmarkStart w:id="8" w:name="_Toc46748630"/>
+      <w:bookmarkStart w:id="7" w:name="_Toc46748630"/>
       <w:r>
         <w:lastRenderedPageBreak/>
         <w:t>Software Design and S</w:t>
@@ -1475,7 +1489,7 @@
       <w:r>
         <w:t>ystem Components</w:t>
       </w:r>
-      <w:bookmarkEnd w:id="8"/>
+      <w:bookmarkEnd w:id="7"/>
     </w:p>
     <w:p>
       <w:pPr>
@@ -1596,7 +1610,21 @@
         <w:rPr>
           <w:color w:val="FF0000"/>
         </w:rPr>
-        <w:t>a list of any side effects caused by the function (ie change global or member variables, changes data passed by reference from calling function etc)</w:t>
+        <w:t>a list of any side effects caused by the function (</w:t>
+      </w:r>
+      <w:proofErr w:type="spellStart"/>
+      <w:r>
+        <w:rPr>
+          <w:color w:val="FF0000"/>
+        </w:rPr>
+        <w:t>ie</w:t>
+      </w:r>
+      <w:proofErr w:type="spellEnd"/>
+      <w:r>
+        <w:rPr>
+          <w:color w:val="FF0000"/>
+        </w:rPr>
+        <w:t xml:space="preserve"> change global or member variables, changes data passed by reference from calling function etc)</w:t>
       </w:r>
     </w:p>
     <w:p>
@@ -1643,7 +1671,21 @@
         <w:rPr>
           <w:color w:val="FF0000"/>
         </w:rPr>
-        <w:t>List of all data structures in the software (eg linked lists, trees, arrays etc)</w:t>
+        <w:t>List of all data structures in the software (</w:t>
+      </w:r>
+      <w:proofErr w:type="spellStart"/>
+      <w:r>
+        <w:rPr>
+          <w:color w:val="FF0000"/>
+        </w:rPr>
+        <w:t>eg</w:t>
+      </w:r>
+      <w:proofErr w:type="spellEnd"/>
+      <w:r>
+        <w:rPr>
+          <w:color w:val="FF0000"/>
+        </w:rPr>
+        <w:t xml:space="preserve"> linked lists, trees, arrays etc)</w:t>
       </w:r>
       <w:r>
         <w:rPr>
@@ -1809,12 +1851,12 @@
           <w:numId w:val="2"/>
         </w:numPr>
       </w:pPr>
-      <w:bookmarkStart w:id="9" w:name="_Toc46748633"/>
+      <w:bookmarkStart w:id="8" w:name="_Toc46748633"/>
       <w:r>
         <w:lastRenderedPageBreak/>
         <w:t>User Interface Design</w:t>
       </w:r>
-      <w:bookmarkEnd w:id="9"/>
+      <w:bookmarkEnd w:id="8"/>
     </w:p>
     <w:p>
       <w:pPr>
@@ -1932,7 +1974,21 @@
         <w:rPr>
           <w:color w:val="FF0000"/>
         </w:rPr>
-        <w:t xml:space="preserve">Detail your visual design: Layout, visual elements, icons, graphics, style, colour, fonts general screen designs. This can be sketches, wireframes, mockups etc, supported by a discussion, explanation, and </w:t>
+        <w:t xml:space="preserve">Detail your visual design: Layout, visual elements, icons, graphics, style, colour, fonts general screen designs. This can be sketches, wireframes, </w:t>
+      </w:r>
+      <w:proofErr w:type="spellStart"/>
+      <w:r>
+        <w:rPr>
+          <w:color w:val="FF0000"/>
+        </w:rPr>
+        <w:t>mockups</w:t>
+      </w:r>
+      <w:proofErr w:type="spellEnd"/>
+      <w:r>
+        <w:rPr>
+          <w:color w:val="FF0000"/>
+        </w:rPr>
+        <w:t xml:space="preserve"> etc, supported by a discussion, explanation, and </w:t>
       </w:r>
       <w:r>
         <w:rPr>
@@ -1954,7 +2010,7 @@
 </file>
 
 <file path=word/numbering.xml><?xml version="1.0" encoding="utf-8"?>
-<w:numbering xmlns:wpc="http://schemas.microsoft.com/office/word/2010/wordprocessingCanvas" xmlns:cx="http://schemas.microsoft.com/office/drawing/2014/chartex" xmlns:cx1="http://schemas.microsoft.com/office/drawing/2015/9/8/chartex" xmlns:mc="http://schemas.openxmlformats.org/markup-compatibility/2006" xmlns:o="urn:schemas-microsoft-com:office:office" xmlns:r="http://schemas.openxmlformats.org/officeDocument/2006/relationships" xmlns:m="http://schemas.openxmlformats.org/officeDocument/2006/math" xmlns:v="urn:schemas-microsoft-com:vml" xmlns:wp14="http://schemas.microsoft.com/office/word/2010/wordprocessingDrawing" xmlns:wp="http://schemas.openxmlformats.org/drawingml/2006/wordprocessingDrawing" xmlns:w10="urn:schemas-microsoft-com:office:word" xmlns:w="http://schemas.openxmlformats.org/wordprocessingml/2006/main" xmlns:w14="http://schemas.microsoft.com/office/word/2010/wordml" xmlns:w15="http://schemas.microsoft.com/office/word/2012/wordml" xmlns:w16se="http://schemas.microsoft.com/office/word/2015/wordml/symex" xmlns:wpg="http://schemas.microsoft.com/office/word/2010/wordprocessingGroup" xmlns:wpi="http://schemas.microsoft.com/office/word/2010/wordprocessingInk" xmlns:wne="http://schemas.microsoft.com/office/word/2006/wordml" xmlns:wps="http://schemas.microsoft.com/office/word/2010/wordprocessingShape" mc:Ignorable="w14 w15 w16se wp14">
+<w:numbering xmlns:wpc="http://schemas.microsoft.com/office/word/2010/wordprocessingCanvas" xmlns:cx="http://schemas.microsoft.com/office/drawing/2014/chartex" xmlns:cx1="http://schemas.microsoft.com/office/drawing/2015/9/8/chartex" xmlns:cx2="http://schemas.microsoft.com/office/drawing/2015/10/21/chartex" xmlns:cx3="http://schemas.microsoft.com/office/drawing/2016/5/9/chartex" xmlns:cx4="http://schemas.microsoft.com/office/drawing/2016/5/10/chartex" xmlns:cx5="http://schemas.microsoft.com/office/drawing/2016/5/11/chartex" xmlns:cx6="http://schemas.microsoft.com/office/drawing/2016/5/12/chartex" xmlns:cx7="http://schemas.microsoft.com/office/drawing/2016/5/13/chartex" xmlns:cx8="http://schemas.microsoft.com/office/drawing/2016/5/14/chartex" xmlns:mc="http://schemas.openxmlformats.org/markup-compatibility/2006" xmlns:aink="http://schemas.microsoft.com/office/drawing/2016/ink" xmlns:am3d="http://schemas.microsoft.com/office/drawing/2017/model3d" xmlns:o="urn:schemas-microsoft-com:office:office" xmlns:oel="http://schemas.microsoft.com/office/2019/extlst" xmlns:r="http://schemas.openxmlformats.org/officeDocument/2006/relationships" xmlns:m="http://schemas.openxmlformats.org/officeDocument/2006/math" xmlns:v="urn:schemas-microsoft-com:vml" xmlns:wp14="http://schemas.microsoft.com/office/word/2010/wordprocessingDrawing" xmlns:wp="http://schemas.openxmlformats.org/drawingml/2006/wordprocessingDrawing" xmlns:w10="urn:schemas-microsoft-com:office:word" xmlns:w="http://schemas.openxmlformats.org/wordprocessingml/2006/main" xmlns:w14="http://schemas.microsoft.com/office/word/2010/wordml" xmlns:w15="http://schemas.microsoft.com/office/word/2012/wordml" xmlns:w16cex="http://schemas.microsoft.com/office/word/2018/wordml/cex" xmlns:w16cid="http://schemas.microsoft.com/office/word/2016/wordml/cid" xmlns:w16="http://schemas.microsoft.com/office/word/2018/wordml" xmlns:w16sdtdh="http://schemas.microsoft.com/office/word/2020/wordml/sdtdatahash" xmlns:w16se="http://schemas.microsoft.com/office/word/2015/wordml/symex" xmlns:wpg="http://schemas.microsoft.com/office/word/2010/wordprocessingGroup" xmlns:wpi="http://schemas.microsoft.com/office/word/2010/wordprocessingInk" xmlns:wne="http://schemas.microsoft.com/office/word/2006/wordml" xmlns:wps="http://schemas.microsoft.com/office/word/2010/wordprocessingShape" mc:Ignorable="w14 w15 w16se w16cid w16 w16cex w16sdtdh wp14">
   <w:abstractNum w:abstractNumId="0" w15:restartNumberingAfterBreak="0">
     <w:nsid w:val="367E3F6A"/>
     <w:multiLevelType w:val="hybridMultilevel"/>
@@ -2630,29 +2686,29 @@
       </w:rPr>
     </w:lvl>
   </w:abstractNum>
-  <w:num w:numId="1">
+  <w:num w:numId="1" w16cid:durableId="1019509823">
     <w:abstractNumId w:val="1"/>
   </w:num>
-  <w:num w:numId="2">
+  <w:num w:numId="2" w16cid:durableId="508982793">
     <w:abstractNumId w:val="5"/>
   </w:num>
-  <w:num w:numId="3">
+  <w:num w:numId="3" w16cid:durableId="1030953399">
     <w:abstractNumId w:val="4"/>
   </w:num>
-  <w:num w:numId="4">
+  <w:num w:numId="4" w16cid:durableId="1606303475">
     <w:abstractNumId w:val="2"/>
   </w:num>
-  <w:num w:numId="5">
+  <w:num w:numId="5" w16cid:durableId="571545199">
     <w:abstractNumId w:val="3"/>
   </w:num>
-  <w:num w:numId="6">
+  <w:num w:numId="6" w16cid:durableId="1902904750">
     <w:abstractNumId w:val="0"/>
   </w:num>
 </w:numbering>
 </file>
 
 <file path=word/styles.xml><?xml version="1.0" encoding="utf-8"?>
-<w:styles xmlns:mc="http://schemas.openxmlformats.org/markup-compatibility/2006" xmlns:r="http://schemas.openxmlformats.org/officeDocument/2006/relationships" xmlns:w="http://schemas.openxmlformats.org/wordprocessingml/2006/main" xmlns:w14="http://schemas.microsoft.com/office/word/2010/wordml" xmlns:w15="http://schemas.microsoft.com/office/word/2012/wordml" xmlns:w16se="http://schemas.microsoft.com/office/word/2015/wordml/symex" mc:Ignorable="w14 w15 w16se">
+<w:styles xmlns:mc="http://schemas.openxmlformats.org/markup-compatibility/2006" xmlns:r="http://schemas.openxmlformats.org/officeDocument/2006/relationships" xmlns:w="http://schemas.openxmlformats.org/wordprocessingml/2006/main" xmlns:w14="http://schemas.microsoft.com/office/word/2010/wordml" xmlns:w15="http://schemas.microsoft.com/office/word/2012/wordml" xmlns:w16cex="http://schemas.microsoft.com/office/word/2018/wordml/cex" xmlns:w16cid="http://schemas.microsoft.com/office/word/2016/wordml/cid" xmlns:w16="http://schemas.microsoft.com/office/word/2018/wordml" xmlns:w16sdtdh="http://schemas.microsoft.com/office/word/2020/wordml/sdtdatahash" xmlns:w16se="http://schemas.microsoft.com/office/word/2015/wordml/symex" mc:Ignorable="w14 w15 w16se w16cid w16 w16cex w16sdtdh">
   <w:docDefaults>
     <w:rPrDefault>
       <w:rPr>
@@ -2668,7 +2724,7 @@
       </w:pPr>
     </w:pPrDefault>
   </w:docDefaults>
-  <w:latentStyles w:defLockedState="0" w:defUIPriority="99" w:defSemiHidden="0" w:defUnhideWhenUsed="0" w:defQFormat="0" w:count="371">
+  <w:latentStyles w:defLockedState="0" w:defUIPriority="99" w:defSemiHidden="0" w:defUnhideWhenUsed="0" w:defQFormat="0" w:count="376">
     <w:lsdException w:name="Normal" w:uiPriority="0" w:qFormat="1"/>
     <w:lsdException w:name="heading 1" w:uiPriority="9" w:qFormat="1"/>
     <w:lsdException w:name="heading 2" w:semiHidden="1" w:uiPriority="9" w:unhideWhenUsed="1" w:qFormat="1"/>
@@ -2774,7 +2830,6 @@
     <w:lsdException w:name="HTML Sample" w:semiHidden="1" w:unhideWhenUsed="1"/>
     <w:lsdException w:name="HTML Typewriter" w:semiHidden="1" w:unhideWhenUsed="1"/>
     <w:lsdException w:name="HTML Variable" w:semiHidden="1" w:unhideWhenUsed="1"/>
-    <w:lsdException w:name="Normal Table" w:semiHidden="1" w:unhideWhenUsed="1"/>
     <w:lsdException w:name="annotation subject" w:semiHidden="1" w:unhideWhenUsed="1"/>
     <w:lsdException w:name="No List" w:semiHidden="1" w:unhideWhenUsed="1"/>
     <w:lsdException w:name="Outline List 1" w:semiHidden="1" w:unhideWhenUsed="1"/>
@@ -2817,11 +2872,8 @@
     <w:lsdException w:name="Table Contemporary" w:semiHidden="1" w:unhideWhenUsed="1"/>
     <w:lsdException w:name="Table Elegant" w:semiHidden="1" w:unhideWhenUsed="1"/>
     <w:lsdException w:name="Table Professional" w:semiHidden="1" w:unhideWhenUsed="1"/>
-    <w:lsdException w:name="Table Subtle 1" w:semiHidden="1" w:unhideWhenUsed="1"/>
     <w:lsdException w:name="Table Subtle 2" w:semiHidden="1" w:unhideWhenUsed="1"/>
     <w:lsdException w:name="Table Web 1" w:semiHidden="1" w:unhideWhenUsed="1"/>
-    <w:lsdException w:name="Table Web 2" w:semiHidden="1" w:unhideWhenUsed="1"/>
-    <w:lsdException w:name="Table Web 3" w:semiHidden="1" w:unhideWhenUsed="1"/>
     <w:lsdException w:name="Balloon Text" w:semiHidden="1" w:unhideWhenUsed="1"/>
     <w:lsdException w:name="Table Grid" w:uiPriority="39"/>
     <w:lsdException w:name="Table Theme" w:semiHidden="1" w:unhideWhenUsed="1"/>
@@ -3040,6 +3092,11 @@
     <w:lsdException w:name="List Table 5 Dark Accent 6" w:uiPriority="50"/>
     <w:lsdException w:name="List Table 6 Colorful Accent 6" w:uiPriority="51"/>
     <w:lsdException w:name="List Table 7 Colorful Accent 6" w:uiPriority="52"/>
+    <w:lsdException w:name="Mention" w:semiHidden="1" w:unhideWhenUsed="1"/>
+    <w:lsdException w:name="Smart Hyperlink" w:semiHidden="1" w:unhideWhenUsed="1"/>
+    <w:lsdException w:name="Hashtag" w:semiHidden="1" w:unhideWhenUsed="1"/>
+    <w:lsdException w:name="Unresolved Mention" w:semiHidden="1" w:unhideWhenUsed="1"/>
+    <w:lsdException w:name="Smart Link" w:semiHidden="1" w:unhideWhenUsed="1"/>
   </w:latentStyles>
   <w:style w:type="paragraph" w:default="1" w:styleId="Normal">
     <w:name w:val="Normal"/>

</xml_diff>

<commit_message>
Added System Overview under System Vision
</commit_message>
<xml_diff>
--- a/Software Design Document.docx
+++ b/Software Design Document.docx
@@ -1147,13 +1147,7 @@
         <w:ind w:left="716"/>
       </w:pPr>
       <w:r>
-        <w:t xml:space="preserve">With a significant number of road crashes happening between 2015 to 2020, it is hard to conduct a quick research and find the nature, causes, fatality, impacts, etc. of all the accidents. A suitable data analysis tool is needed to categorize the accidents which can often overlap based on various factors. Similarly, raw data can be hard to understand and </w:t>
-      </w:r>
-      <w:r>
-        <w:t>analyse</w:t>
-      </w:r>
-      <w:r>
-        <w:t xml:space="preserve"> for the users so an appropriate system for graphical representation of data is needed which can be different based on the user requirements</w:t>
+        <w:t>With a significant number of road crashes happening between 2015 to 2020, it is hard to conduct a quick research and find the nature, causes, fatality, impacts, etc. of all the accidents. A suitable data analysis tool is needed to categorize the accidents which can often overlap based on various factors. Similarly, raw data can be hard to understand and analyse for the users so an appropriate system for graphical representation of data is needed which can be different based on the user requirements</w:t>
       </w:r>
       <w:r>
         <w:t xml:space="preserve">. </w:t>
@@ -1173,7 +1167,36 @@
       </w:r>
       <w:bookmarkEnd w:id="2"/>
     </w:p>
-    <w:p/>
+    <w:p>
+      <w:pPr>
+        <w:pStyle w:val="ListParagraph"/>
+        <w:ind w:left="716"/>
+        <w:rPr>
+          <w:lang w:val="en-US"/>
+        </w:rPr>
+      </w:pPr>
+      <w:r>
+        <w:rPr>
+          <w:lang w:val="en-US"/>
+        </w:rPr>
+        <w:t>Our software will be used to gather the raw data of all the accidents that happened in the State of Victoria from 2015 to 2020. The raw data will be organized based on the key words present in their reports and categorized accordingly. The keywords will be attributes through which one accident might be a part of one or many tables. The software will also facilitate the graphical representation of the crashes on said attributes and various numerical on charts thresholds as per the user requirements.</w:t>
+      </w:r>
+    </w:p>
+    <w:p>
+      <w:pPr>
+        <w:pStyle w:val="ListParagraph"/>
+        <w:ind w:left="716"/>
+        <w:rPr>
+          <w:lang w:val="en-US"/>
+        </w:rPr>
+      </w:pPr>
+      <w:r>
+        <w:rPr>
+          <w:lang w:val="en-US"/>
+        </w:rPr>
+        <w:t xml:space="preserve">Similarly, the software will focus on the impacts of driving under the influence of drugs and alcohol and create a mapped diagram of the accident-prone areas in the state. </w:t>
+      </w:r>
+    </w:p>
     <w:p>
       <w:pPr>
         <w:pStyle w:val="Heading2"/>
@@ -2830,6 +2853,7 @@
     <w:lsdException w:name="HTML Sample" w:semiHidden="1" w:unhideWhenUsed="1"/>
     <w:lsdException w:name="HTML Typewriter" w:semiHidden="1" w:unhideWhenUsed="1"/>
     <w:lsdException w:name="HTML Variable" w:semiHidden="1" w:unhideWhenUsed="1"/>
+    <w:lsdException w:name="Normal Table" w:semiHidden="1" w:unhideWhenUsed="1"/>
     <w:lsdException w:name="annotation subject" w:semiHidden="1" w:unhideWhenUsed="1"/>
     <w:lsdException w:name="No List" w:semiHidden="1" w:unhideWhenUsed="1"/>
     <w:lsdException w:name="Outline List 1" w:semiHidden="1" w:unhideWhenUsed="1"/>
@@ -2872,8 +2896,11 @@
     <w:lsdException w:name="Table Contemporary" w:semiHidden="1" w:unhideWhenUsed="1"/>
     <w:lsdException w:name="Table Elegant" w:semiHidden="1" w:unhideWhenUsed="1"/>
     <w:lsdException w:name="Table Professional" w:semiHidden="1" w:unhideWhenUsed="1"/>
+    <w:lsdException w:name="Table Subtle 1" w:semiHidden="1" w:unhideWhenUsed="1"/>
     <w:lsdException w:name="Table Subtle 2" w:semiHidden="1" w:unhideWhenUsed="1"/>
     <w:lsdException w:name="Table Web 1" w:semiHidden="1" w:unhideWhenUsed="1"/>
+    <w:lsdException w:name="Table Web 2" w:semiHidden="1" w:unhideWhenUsed="1"/>
+    <w:lsdException w:name="Table Web 3" w:semiHidden="1" w:unhideWhenUsed="1"/>
     <w:lsdException w:name="Balloon Text" w:semiHidden="1" w:unhideWhenUsed="1"/>
     <w:lsdException w:name="Table Grid" w:uiPriority="39"/>
     <w:lsdException w:name="Table Theme" w:semiHidden="1" w:unhideWhenUsed="1"/>

</xml_diff>

<commit_message>
Added Potential Benefits under System Vision
</commit_message>
<xml_diff>
--- a/Software Design Document.docx
+++ b/Software Design Document.docx
@@ -1214,7 +1214,101 @@
     <w:p>
       <w:pPr>
         <w:pStyle w:val="ListParagraph"/>
-        <w:ind w:left="857"/>
+        <w:numPr>
+          <w:ilvl w:val="0"/>
+          <w:numId w:val="8"/>
+        </w:numPr>
+        <w:spacing w:after="160" w:line="259" w:lineRule="auto"/>
+        <w:rPr>
+          <w:lang w:val="en-US"/>
+        </w:rPr>
+      </w:pPr>
+      <w:r>
+        <w:rPr>
+          <w:lang w:val="en-US"/>
+        </w:rPr>
+        <w:t>An accurate graphical representation of the various causes of road crashes can help the concerned parties take necessary measures to mitigate such risks.</w:t>
+      </w:r>
+    </w:p>
+    <w:p>
+      <w:pPr>
+        <w:pStyle w:val="ListParagraph"/>
+        <w:numPr>
+          <w:ilvl w:val="0"/>
+          <w:numId w:val="8"/>
+        </w:numPr>
+        <w:spacing w:after="160" w:line="259" w:lineRule="auto"/>
+        <w:rPr>
+          <w:lang w:val="en-US"/>
+        </w:rPr>
+      </w:pPr>
+      <w:r>
+        <w:rPr>
+          <w:lang w:val="en-US"/>
+        </w:rPr>
+        <w:t>The refined statistics and information based on the keywords can be used to raise awareness among drivers on the leading causes of crashes.</w:t>
+      </w:r>
+    </w:p>
+    <w:p>
+      <w:pPr>
+        <w:pStyle w:val="ListParagraph"/>
+        <w:numPr>
+          <w:ilvl w:val="0"/>
+          <w:numId w:val="8"/>
+        </w:numPr>
+        <w:spacing w:after="160" w:line="259" w:lineRule="auto"/>
+        <w:rPr>
+          <w:lang w:val="en-US"/>
+        </w:rPr>
+      </w:pPr>
+      <w:r>
+        <w:rPr>
+          <w:lang w:val="en-US"/>
+        </w:rPr>
+        <w:t>A mapped presentation of accident-prone areas can help users ensure full attention at those areas and make government conduct investigations and make the changes necessary</w:t>
+      </w:r>
+    </w:p>
+    <w:p>
+      <w:pPr>
+        <w:pStyle w:val="ListParagraph"/>
+        <w:numPr>
+          <w:ilvl w:val="0"/>
+          <w:numId w:val="8"/>
+        </w:numPr>
+        <w:spacing w:after="160" w:line="259" w:lineRule="auto"/>
+        <w:rPr>
+          <w:lang w:val="en-US"/>
+        </w:rPr>
+      </w:pPr>
+      <w:r>
+        <w:rPr>
+          <w:lang w:val="en-US"/>
+        </w:rPr>
+        <w:t xml:space="preserve">Insurance companies can use the detailed information to set their policies accordingly. </w:t>
+      </w:r>
+    </w:p>
+    <w:p>
+      <w:pPr>
+        <w:pStyle w:val="ListParagraph"/>
+        <w:numPr>
+          <w:ilvl w:val="0"/>
+          <w:numId w:val="8"/>
+        </w:numPr>
+        <w:spacing w:after="160" w:line="259" w:lineRule="auto"/>
+        <w:rPr>
+          <w:lang w:val="en-US"/>
+        </w:rPr>
+      </w:pPr>
+      <w:r>
+        <w:rPr>
+          <w:lang w:val="en-US"/>
+        </w:rPr>
+        <w:t xml:space="preserve">Different industries like car manufacturing, road constructions, etc. can use the stats to make innovations and changes that are helpful in reducing crashes. </w:t>
+      </w:r>
+    </w:p>
+    <w:p>
+      <w:pPr>
+        <w:ind w:left="716"/>
       </w:pPr>
     </w:p>
     <w:p/>
@@ -1230,7 +1324,7 @@
         <w:pStyle w:val="Heading1"/>
         <w:numPr>
           <w:ilvl w:val="0"/>
-          <w:numId w:val="2"/>
+          <w:numId w:val="8"/>
         </w:numPr>
       </w:pPr>
       <w:bookmarkStart w:id="4" w:name="_Toc46748626"/>
@@ -1245,7 +1339,7 @@
         <w:pStyle w:val="Heading2"/>
         <w:numPr>
           <w:ilvl w:val="1"/>
-          <w:numId w:val="2"/>
+          <w:numId w:val="8"/>
         </w:numPr>
       </w:pPr>
       <w:bookmarkStart w:id="5" w:name="_Toc46748627"/>
@@ -1284,7 +1378,21 @@
         <w:rPr>
           <w:color w:val="FF0000"/>
         </w:rPr>
-        <w:t xml:space="preserve"> to be able to do? This should all be from the end users perspective. </w:t>
+        <w:t xml:space="preserve"> to be able to do? This should all be from the end </w:t>
+      </w:r>
+      <w:proofErr w:type="gramStart"/>
+      <w:r>
+        <w:rPr>
+          <w:color w:val="FF0000"/>
+        </w:rPr>
+        <w:t>users</w:t>
+      </w:r>
+      <w:proofErr w:type="gramEnd"/>
+      <w:r>
+        <w:rPr>
+          <w:color w:val="FF0000"/>
+        </w:rPr>
+        <w:t xml:space="preserve"> perspective. </w:t>
       </w:r>
       <w:r>
         <w:rPr>
@@ -1310,7 +1418,23 @@
           <w:b/>
           <w:color w:val="FF0000"/>
         </w:rPr>
-        <w:t>Assignment note: You have not been given a client/user, so you can make one up. Who do you think would be using your software?</w:t>
+        <w:t xml:space="preserve">Assignment </w:t>
+      </w:r>
+      <w:proofErr w:type="gramStart"/>
+      <w:r>
+        <w:rPr>
+          <w:b/>
+          <w:color w:val="FF0000"/>
+        </w:rPr>
+        <w:t>note</w:t>
+      </w:r>
+      <w:proofErr w:type="gramEnd"/>
+      <w:r>
+        <w:rPr>
+          <w:b/>
+          <w:color w:val="FF0000"/>
+        </w:rPr>
+        <w:t>: You have not been given a client/user, so you can make one up. Who do you think would be using your software?</w:t>
       </w:r>
     </w:p>
     <w:p/>
@@ -1319,7 +1443,7 @@
         <w:pStyle w:val="Heading2"/>
         <w:numPr>
           <w:ilvl w:val="1"/>
-          <w:numId w:val="2"/>
+          <w:numId w:val="8"/>
         </w:numPr>
       </w:pPr>
       <w:r>
@@ -1457,7 +1581,7 @@
         <w:pStyle w:val="Heading2"/>
         <w:numPr>
           <w:ilvl w:val="1"/>
-          <w:numId w:val="2"/>
+          <w:numId w:val="8"/>
         </w:numPr>
       </w:pPr>
       <w:bookmarkStart w:id="6" w:name="_Toc46748629"/>
@@ -1501,7 +1625,7 @@
         <w:pStyle w:val="Heading1"/>
         <w:numPr>
           <w:ilvl w:val="0"/>
-          <w:numId w:val="2"/>
+          <w:numId w:val="8"/>
         </w:numPr>
       </w:pPr>
       <w:bookmarkStart w:id="7" w:name="_Toc46748630"/>
@@ -1519,7 +1643,7 @@
         <w:pStyle w:val="Heading2"/>
         <w:numPr>
           <w:ilvl w:val="1"/>
-          <w:numId w:val="2"/>
+          <w:numId w:val="8"/>
         </w:numPr>
       </w:pPr>
       <w:r>
@@ -1544,7 +1668,7 @@
         <w:pStyle w:val="Heading2"/>
         <w:numPr>
           <w:ilvl w:val="1"/>
-          <w:numId w:val="2"/>
+          <w:numId w:val="8"/>
         </w:numPr>
       </w:pPr>
       <w:r>
@@ -1556,7 +1680,7 @@
         <w:pStyle w:val="Heading3"/>
         <w:numPr>
           <w:ilvl w:val="2"/>
-          <w:numId w:val="2"/>
+          <w:numId w:val="8"/>
         </w:numPr>
       </w:pPr>
       <w:r>
@@ -1597,8 +1721,16 @@
         <w:rPr>
           <w:color w:val="FF0000"/>
         </w:rPr>
-        <w:t>a brief description of what it does  (1 or 2 sentences);</w:t>
-      </w:r>
+        <w:t>a brief description of what it does  (1 or 2 sentences</w:t>
+      </w:r>
+      <w:proofErr w:type="gramStart"/>
+      <w:r>
+        <w:rPr>
+          <w:color w:val="FF0000"/>
+        </w:rPr>
+        <w:t>);</w:t>
+      </w:r>
+      <w:proofErr w:type="gramEnd"/>
     </w:p>
     <w:p>
       <w:pPr>
@@ -1615,8 +1747,16 @@
         <w:rPr>
           <w:color w:val="FF0000"/>
         </w:rPr>
-        <w:t>a list of the input parameters, and their data types, and what they are used for;</w:t>
-      </w:r>
+        <w:t xml:space="preserve">a list of the input parameters, and their data types, and what they are used </w:t>
+      </w:r>
+      <w:proofErr w:type="gramStart"/>
+      <w:r>
+        <w:rPr>
+          <w:color w:val="FF0000"/>
+        </w:rPr>
+        <w:t>for;</w:t>
+      </w:r>
+      <w:proofErr w:type="gramEnd"/>
     </w:p>
     <w:p>
       <w:pPr>
@@ -1636,6 +1776,7 @@
         <w:t>a list of any side effects caused by the function (</w:t>
       </w:r>
       <w:proofErr w:type="spellStart"/>
+      <w:proofErr w:type="gramStart"/>
       <w:r>
         <w:rPr>
           <w:color w:val="FF0000"/>
@@ -1643,6 +1784,7 @@
         <w:t>ie</w:t>
       </w:r>
       <w:proofErr w:type="spellEnd"/>
+      <w:proofErr w:type="gramEnd"/>
       <w:r>
         <w:rPr>
           <w:color w:val="FF0000"/>
@@ -1674,7 +1816,7 @@
         <w:pStyle w:val="Heading3"/>
         <w:numPr>
           <w:ilvl w:val="2"/>
-          <w:numId w:val="2"/>
+          <w:numId w:val="8"/>
         </w:numPr>
       </w:pPr>
       <w:r>
@@ -1697,6 +1839,7 @@
         <w:t>List of all data structures in the software (</w:t>
       </w:r>
       <w:proofErr w:type="spellStart"/>
+      <w:proofErr w:type="gramStart"/>
       <w:r>
         <w:rPr>
           <w:color w:val="FF0000"/>
@@ -1704,6 +1847,7 @@
         <w:t>eg</w:t>
       </w:r>
       <w:proofErr w:type="spellEnd"/>
+      <w:proofErr w:type="gramEnd"/>
       <w:r>
         <w:rPr>
           <w:color w:val="FF0000"/>
@@ -1809,7 +1953,7 @@
         <w:pStyle w:val="Heading3"/>
         <w:numPr>
           <w:ilvl w:val="2"/>
-          <w:numId w:val="2"/>
+          <w:numId w:val="8"/>
         </w:numPr>
       </w:pPr>
       <w:r>
@@ -1871,7 +2015,7 @@
         <w:pStyle w:val="Heading1"/>
         <w:numPr>
           <w:ilvl w:val="0"/>
-          <w:numId w:val="2"/>
+          <w:numId w:val="8"/>
         </w:numPr>
       </w:pPr>
       <w:bookmarkStart w:id="8" w:name="_Toc46748633"/>
@@ -1930,7 +2074,7 @@
         <w:pStyle w:val="Heading2"/>
         <w:numPr>
           <w:ilvl w:val="1"/>
-          <w:numId w:val="2"/>
+          <w:numId w:val="8"/>
         </w:numPr>
       </w:pPr>
       <w:r>
@@ -1980,7 +2124,7 @@
         <w:pStyle w:val="Heading2"/>
         <w:numPr>
           <w:ilvl w:val="1"/>
-          <w:numId w:val="2"/>
+          <w:numId w:val="8"/>
         </w:numPr>
       </w:pPr>
       <w:r>
@@ -2035,6 +2179,95 @@
 <file path=word/numbering.xml><?xml version="1.0" encoding="utf-8"?>
 <w:numbering xmlns:wpc="http://schemas.microsoft.com/office/word/2010/wordprocessingCanvas" xmlns:cx="http://schemas.microsoft.com/office/drawing/2014/chartex" xmlns:cx1="http://schemas.microsoft.com/office/drawing/2015/9/8/chartex" xmlns:cx2="http://schemas.microsoft.com/office/drawing/2015/10/21/chartex" xmlns:cx3="http://schemas.microsoft.com/office/drawing/2016/5/9/chartex" xmlns:cx4="http://schemas.microsoft.com/office/drawing/2016/5/10/chartex" xmlns:cx5="http://schemas.microsoft.com/office/drawing/2016/5/11/chartex" xmlns:cx6="http://schemas.microsoft.com/office/drawing/2016/5/12/chartex" xmlns:cx7="http://schemas.microsoft.com/office/drawing/2016/5/13/chartex" xmlns:cx8="http://schemas.microsoft.com/office/drawing/2016/5/14/chartex" xmlns:mc="http://schemas.openxmlformats.org/markup-compatibility/2006" xmlns:aink="http://schemas.microsoft.com/office/drawing/2016/ink" xmlns:am3d="http://schemas.microsoft.com/office/drawing/2017/model3d" xmlns:o="urn:schemas-microsoft-com:office:office" xmlns:oel="http://schemas.microsoft.com/office/2019/extlst" xmlns:r="http://schemas.openxmlformats.org/officeDocument/2006/relationships" xmlns:m="http://schemas.openxmlformats.org/officeDocument/2006/math" xmlns:v="urn:schemas-microsoft-com:vml" xmlns:wp14="http://schemas.microsoft.com/office/word/2010/wordprocessingDrawing" xmlns:wp="http://schemas.openxmlformats.org/drawingml/2006/wordprocessingDrawing" xmlns:w10="urn:schemas-microsoft-com:office:word" xmlns:w="http://schemas.openxmlformats.org/wordprocessingml/2006/main" xmlns:w14="http://schemas.microsoft.com/office/word/2010/wordml" xmlns:w15="http://schemas.microsoft.com/office/word/2012/wordml" xmlns:w16cex="http://schemas.microsoft.com/office/word/2018/wordml/cex" xmlns:w16cid="http://schemas.microsoft.com/office/word/2016/wordml/cid" xmlns:w16="http://schemas.microsoft.com/office/word/2018/wordml" xmlns:w16sdtdh="http://schemas.microsoft.com/office/word/2020/wordml/sdtdatahash" xmlns:w16se="http://schemas.microsoft.com/office/word/2015/wordml/symex" xmlns:wpg="http://schemas.microsoft.com/office/word/2010/wordprocessingGroup" xmlns:wpi="http://schemas.microsoft.com/office/word/2010/wordprocessingInk" xmlns:wne="http://schemas.microsoft.com/office/word/2006/wordml" xmlns:wps="http://schemas.microsoft.com/office/word/2010/wordprocessingShape" mc:Ignorable="w14 w15 w16se w16cid w16 w16cex w16sdtdh wp14">
   <w:abstractNum w:abstractNumId="0" w15:restartNumberingAfterBreak="0">
+    <w:nsid w:val="2B215289"/>
+    <w:multiLevelType w:val="hybridMultilevel"/>
+    <w:tmpl w:val="F800C48E"/>
+    <w:lvl w:ilvl="0" w:tplc="5D8664F8">
+      <w:start w:val="1"/>
+      <w:numFmt w:val="lowerLetter"/>
+      <w:lvlText w:val="%1."/>
+      <w:lvlJc w:val="left"/>
+      <w:pPr>
+        <w:ind w:left="792" w:hanging="360"/>
+      </w:pPr>
+      <w:rPr>
+        <w:rFonts w:hint="default"/>
+      </w:rPr>
+    </w:lvl>
+    <w:lvl w:ilvl="1" w:tplc="0C090019">
+      <w:start w:val="1"/>
+      <w:numFmt w:val="lowerLetter"/>
+      <w:lvlText w:val="%2."/>
+      <w:lvlJc w:val="left"/>
+      <w:pPr>
+        <w:ind w:left="1512" w:hanging="360"/>
+      </w:pPr>
+    </w:lvl>
+    <w:lvl w:ilvl="2" w:tplc="0C09001B" w:tentative="1">
+      <w:start w:val="1"/>
+      <w:numFmt w:val="lowerRoman"/>
+      <w:lvlText w:val="%3."/>
+      <w:lvlJc w:val="right"/>
+      <w:pPr>
+        <w:ind w:left="2232" w:hanging="180"/>
+      </w:pPr>
+    </w:lvl>
+    <w:lvl w:ilvl="3" w:tplc="0C09000F" w:tentative="1">
+      <w:start w:val="1"/>
+      <w:numFmt w:val="decimal"/>
+      <w:lvlText w:val="%4."/>
+      <w:lvlJc w:val="left"/>
+      <w:pPr>
+        <w:ind w:left="2952" w:hanging="360"/>
+      </w:pPr>
+    </w:lvl>
+    <w:lvl w:ilvl="4" w:tplc="0C090019" w:tentative="1">
+      <w:start w:val="1"/>
+      <w:numFmt w:val="lowerLetter"/>
+      <w:lvlText w:val="%5."/>
+      <w:lvlJc w:val="left"/>
+      <w:pPr>
+        <w:ind w:left="3672" w:hanging="360"/>
+      </w:pPr>
+    </w:lvl>
+    <w:lvl w:ilvl="5" w:tplc="0C09001B" w:tentative="1">
+      <w:start w:val="1"/>
+      <w:numFmt w:val="lowerRoman"/>
+      <w:lvlText w:val="%6."/>
+      <w:lvlJc w:val="right"/>
+      <w:pPr>
+        <w:ind w:left="4392" w:hanging="180"/>
+      </w:pPr>
+    </w:lvl>
+    <w:lvl w:ilvl="6" w:tplc="0C09000F" w:tentative="1">
+      <w:start w:val="1"/>
+      <w:numFmt w:val="decimal"/>
+      <w:lvlText w:val="%7."/>
+      <w:lvlJc w:val="left"/>
+      <w:pPr>
+        <w:ind w:left="5112" w:hanging="360"/>
+      </w:pPr>
+    </w:lvl>
+    <w:lvl w:ilvl="7" w:tplc="0C090019" w:tentative="1">
+      <w:start w:val="1"/>
+      <w:numFmt w:val="lowerLetter"/>
+      <w:lvlText w:val="%8."/>
+      <w:lvlJc w:val="left"/>
+      <w:pPr>
+        <w:ind w:left="5832" w:hanging="360"/>
+      </w:pPr>
+    </w:lvl>
+    <w:lvl w:ilvl="8" w:tplc="0C09001B" w:tentative="1">
+      <w:start w:val="1"/>
+      <w:numFmt w:val="lowerRoman"/>
+      <w:lvlText w:val="%9."/>
+      <w:lvlJc w:val="right"/>
+      <w:pPr>
+        <w:ind w:left="6552" w:hanging="180"/>
+      </w:pPr>
+    </w:lvl>
+  </w:abstractNum>
+  <w:abstractNum w:abstractNumId="1" w15:restartNumberingAfterBreak="0">
     <w:nsid w:val="367E3F6A"/>
     <w:multiLevelType w:val="hybridMultilevel"/>
     <w:tmpl w:val="0CB6E2E4"/>
@@ -2146,7 +2379,7 @@
       </w:rPr>
     </w:lvl>
   </w:abstractNum>
-  <w:abstractNum w:abstractNumId="1" w15:restartNumberingAfterBreak="0">
+  <w:abstractNum w:abstractNumId="2" w15:restartNumberingAfterBreak="0">
     <w:nsid w:val="375D36C8"/>
     <w:multiLevelType w:val="multilevel"/>
     <w:tmpl w:val="CF405D9C"/>
@@ -2259,7 +2492,7 @@
       </w:rPr>
     </w:lvl>
   </w:abstractNum>
-  <w:abstractNum w:abstractNumId="2" w15:restartNumberingAfterBreak="0">
+  <w:abstractNum w:abstractNumId="3" w15:restartNumberingAfterBreak="0">
     <w:nsid w:val="594D2C6D"/>
     <w:multiLevelType w:val="hybridMultilevel"/>
     <w:tmpl w:val="BA2812A4"/>
@@ -2371,7 +2604,7 @@
       </w:rPr>
     </w:lvl>
   </w:abstractNum>
-  <w:abstractNum w:abstractNumId="3" w15:restartNumberingAfterBreak="0">
+  <w:abstractNum w:abstractNumId="4" w15:restartNumberingAfterBreak="0">
     <w:nsid w:val="63D23837"/>
     <w:multiLevelType w:val="hybridMultilevel"/>
     <w:tmpl w:val="9BD61186"/>
@@ -2483,7 +2716,7 @@
       </w:rPr>
     </w:lvl>
   </w:abstractNum>
-  <w:abstractNum w:abstractNumId="4" w15:restartNumberingAfterBreak="0">
+  <w:abstractNum w:abstractNumId="5" w15:restartNumberingAfterBreak="0">
     <w:nsid w:val="66162F7D"/>
     <w:multiLevelType w:val="hybridMultilevel"/>
     <w:tmpl w:val="38A2F066"/>
@@ -2596,7 +2829,120 @@
       </w:rPr>
     </w:lvl>
   </w:abstractNum>
-  <w:abstractNum w:abstractNumId="5" w15:restartNumberingAfterBreak="0">
+  <w:abstractNum w:abstractNumId="6" w15:restartNumberingAfterBreak="0">
+    <w:nsid w:val="6DA1180B"/>
+    <w:multiLevelType w:val="hybridMultilevel"/>
+    <w:tmpl w:val="36B8985E"/>
+    <w:lvl w:ilvl="0" w:tplc="04090001">
+      <w:start w:val="1"/>
+      <w:numFmt w:val="bullet"/>
+      <w:lvlText w:val=""/>
+      <w:lvlJc w:val="left"/>
+      <w:pPr>
+        <w:ind w:left="720" w:hanging="360"/>
+      </w:pPr>
+      <w:rPr>
+        <w:rFonts w:ascii="Symbol" w:hAnsi="Symbol" w:hint="default"/>
+      </w:rPr>
+    </w:lvl>
+    <w:lvl w:ilvl="1" w:tplc="04090003" w:tentative="1">
+      <w:start w:val="1"/>
+      <w:numFmt w:val="bullet"/>
+      <w:lvlText w:val="o"/>
+      <w:lvlJc w:val="left"/>
+      <w:pPr>
+        <w:ind w:left="1440" w:hanging="360"/>
+      </w:pPr>
+      <w:rPr>
+        <w:rFonts w:ascii="Courier New" w:hAnsi="Courier New" w:cs="Courier New" w:hint="default"/>
+      </w:rPr>
+    </w:lvl>
+    <w:lvl w:ilvl="2" w:tplc="04090005" w:tentative="1">
+      <w:start w:val="1"/>
+      <w:numFmt w:val="bullet"/>
+      <w:lvlText w:val=""/>
+      <w:lvlJc w:val="left"/>
+      <w:pPr>
+        <w:ind w:left="2160" w:hanging="360"/>
+      </w:pPr>
+      <w:rPr>
+        <w:rFonts w:ascii="Wingdings" w:hAnsi="Wingdings" w:hint="default"/>
+      </w:rPr>
+    </w:lvl>
+    <w:lvl w:ilvl="3" w:tplc="04090001" w:tentative="1">
+      <w:start w:val="1"/>
+      <w:numFmt w:val="bullet"/>
+      <w:lvlText w:val=""/>
+      <w:lvlJc w:val="left"/>
+      <w:pPr>
+        <w:ind w:left="2880" w:hanging="360"/>
+      </w:pPr>
+      <w:rPr>
+        <w:rFonts w:ascii="Symbol" w:hAnsi="Symbol" w:hint="default"/>
+      </w:rPr>
+    </w:lvl>
+    <w:lvl w:ilvl="4" w:tplc="04090003" w:tentative="1">
+      <w:start w:val="1"/>
+      <w:numFmt w:val="bullet"/>
+      <w:lvlText w:val="o"/>
+      <w:lvlJc w:val="left"/>
+      <w:pPr>
+        <w:ind w:left="3600" w:hanging="360"/>
+      </w:pPr>
+      <w:rPr>
+        <w:rFonts w:ascii="Courier New" w:hAnsi="Courier New" w:cs="Courier New" w:hint="default"/>
+      </w:rPr>
+    </w:lvl>
+    <w:lvl w:ilvl="5" w:tplc="04090005" w:tentative="1">
+      <w:start w:val="1"/>
+      <w:numFmt w:val="bullet"/>
+      <w:lvlText w:val=""/>
+      <w:lvlJc w:val="left"/>
+      <w:pPr>
+        <w:ind w:left="4320" w:hanging="360"/>
+      </w:pPr>
+      <w:rPr>
+        <w:rFonts w:ascii="Wingdings" w:hAnsi="Wingdings" w:hint="default"/>
+      </w:rPr>
+    </w:lvl>
+    <w:lvl w:ilvl="6" w:tplc="04090001" w:tentative="1">
+      <w:start w:val="1"/>
+      <w:numFmt w:val="bullet"/>
+      <w:lvlText w:val=""/>
+      <w:lvlJc w:val="left"/>
+      <w:pPr>
+        <w:ind w:left="5040" w:hanging="360"/>
+      </w:pPr>
+      <w:rPr>
+        <w:rFonts w:ascii="Symbol" w:hAnsi="Symbol" w:hint="default"/>
+      </w:rPr>
+    </w:lvl>
+    <w:lvl w:ilvl="7" w:tplc="04090003" w:tentative="1">
+      <w:start w:val="1"/>
+      <w:numFmt w:val="bullet"/>
+      <w:lvlText w:val="o"/>
+      <w:lvlJc w:val="left"/>
+      <w:pPr>
+        <w:ind w:left="5760" w:hanging="360"/>
+      </w:pPr>
+      <w:rPr>
+        <w:rFonts w:ascii="Courier New" w:hAnsi="Courier New" w:cs="Courier New" w:hint="default"/>
+      </w:rPr>
+    </w:lvl>
+    <w:lvl w:ilvl="8" w:tplc="04090005" w:tentative="1">
+      <w:start w:val="1"/>
+      <w:numFmt w:val="bullet"/>
+      <w:lvlText w:val=""/>
+      <w:lvlJc w:val="left"/>
+      <w:pPr>
+        <w:ind w:left="6480" w:hanging="360"/>
+      </w:pPr>
+      <w:rPr>
+        <w:rFonts w:ascii="Wingdings" w:hAnsi="Wingdings" w:hint="default"/>
+      </w:rPr>
+    </w:lvl>
+  </w:abstractNum>
+  <w:abstractNum w:abstractNumId="7" w15:restartNumberingAfterBreak="0">
     <w:nsid w:val="765D23A3"/>
     <w:multiLevelType w:val="multilevel"/>
     <w:tmpl w:val="D2A25216"/>
@@ -2710,21 +3056,27 @@
     </w:lvl>
   </w:abstractNum>
   <w:num w:numId="1" w16cid:durableId="1019509823">
+    <w:abstractNumId w:val="2"/>
+  </w:num>
+  <w:num w:numId="2" w16cid:durableId="508982793">
+    <w:abstractNumId w:val="7"/>
+  </w:num>
+  <w:num w:numId="3" w16cid:durableId="1030953399">
+    <w:abstractNumId w:val="5"/>
+  </w:num>
+  <w:num w:numId="4" w16cid:durableId="1606303475">
+    <w:abstractNumId w:val="3"/>
+  </w:num>
+  <w:num w:numId="5" w16cid:durableId="571545199">
+    <w:abstractNumId w:val="4"/>
+  </w:num>
+  <w:num w:numId="6" w16cid:durableId="1902904750">
     <w:abstractNumId w:val="1"/>
   </w:num>
-  <w:num w:numId="2" w16cid:durableId="508982793">
-    <w:abstractNumId w:val="5"/>
+  <w:num w:numId="7" w16cid:durableId="2099203794">
+    <w:abstractNumId w:val="6"/>
   </w:num>
-  <w:num w:numId="3" w16cid:durableId="1030953399">
-    <w:abstractNumId w:val="4"/>
-  </w:num>
-  <w:num w:numId="4" w16cid:durableId="1606303475">
-    <w:abstractNumId w:val="2"/>
-  </w:num>
-  <w:num w:numId="5" w16cid:durableId="571545199">
-    <w:abstractNumId w:val="3"/>
-  </w:num>
-  <w:num w:numId="6" w16cid:durableId="1902904750">
+  <w:num w:numId="8" w16cid:durableId="82804104">
     <w:abstractNumId w:val="0"/>
   </w:num>
 </w:numbering>

</xml_diff>

<commit_message>
Use case & Use case diagram & software design done
</commit_message>
<xml_diff>
--- a/Software Design Document.docx
+++ b/Software Design Document.docx
@@ -1666,43 +1666,1326 @@
       <w:pPr>
         <w:pStyle w:val="2"/>
         <w:numPr>
-          <w:ilvl w:val="1"/>
+          <w:ilvl w:val="0"/>
+          <w:numId w:val="11"/>
+        </w:numPr>
+      </w:pPr>
+      <w:bookmarkStart w:id="6" w:name="_Toc46748629"/>
+      <w:r>
+        <w:t>Use Cases</w:t>
+      </w:r>
+      <w:bookmarkEnd w:id="6"/>
+      <w:r>
+        <w:t xml:space="preserve"> &amp; Use Case Diagrams</w:t>
+      </w:r>
+    </w:p>
+    <w:p>
+      <w:pPr>
+        <w:pStyle w:val="2"/>
+        <w:numPr>
+          <w:ilvl w:val="2"/>
           <w:numId w:val="8"/>
         </w:numPr>
       </w:pPr>
-      <w:bookmarkStart w:id="6" w:name="_Toc46748629"/>
       <w:r>
         <w:t>Use Cases</w:t>
       </w:r>
-      <w:bookmarkEnd w:id="6"/>
-      <w:r>
-        <w:t xml:space="preserve"> &amp; Use Case Diagrams</w:t>
-      </w:r>
-    </w:p>
-    <w:p>
-      <w:pPr>
-        <w:rPr>
-          <w:color w:val="FF0000"/>
-        </w:rPr>
-      </w:pPr>
-      <w:r>
-        <w:rPr>
-          <w:color w:val="FF0000"/>
-        </w:rPr>
-        <w:t xml:space="preserve">In this section you </w:t>
-      </w:r>
-      <w:r>
-        <w:rPr>
-          <w:color w:val="FF0000"/>
-        </w:rPr>
-        <w:t>provide some use cases showing how people may use your software.</w:t>
-      </w:r>
-    </w:p>
-    <w:p/>
-    <w:p/>
-    <w:p/>
-    <w:p>
-      <w:r>
+    </w:p>
+    <w:p>
+      <w:pPr>
+        <w:rPr>
+          <w:lang w:eastAsia="ko-KR"/>
+        </w:rPr>
+      </w:pPr>
+      <w:r>
+        <w:rPr>
+          <w:lang w:eastAsia="ko-KR"/>
+        </w:rPr>
+        <w:t>There are eight use cases identified. They are details in the table and use case diagrams below.</w:t>
+      </w:r>
+    </w:p>
+    <w:tbl>
+      <w:tblPr>
+        <w:tblStyle w:val="af4"/>
+        <w:tblW w:w="9096" w:type="dxa"/>
+        <w:tblInd w:w="-5" w:type="dxa"/>
+        <w:tblLook w:val="04A0" w:firstRow="1" w:lastRow="0" w:firstColumn="1" w:lastColumn="0" w:noHBand="0" w:noVBand="1"/>
+      </w:tblPr>
+      <w:tblGrid>
+        <w:gridCol w:w="718"/>
+        <w:gridCol w:w="3442"/>
+        <w:gridCol w:w="4936"/>
+      </w:tblGrid>
+      <w:tr>
+        <w:trPr>
+          <w:trHeight w:val="247"/>
+        </w:trPr>
+        <w:tc>
+          <w:tcPr>
+            <w:tcW w:w="718" w:type="dxa"/>
+            <w:tcBorders>
+              <w:top w:val="single" w:sz="4" w:space="0" w:color="auto"/>
+              <w:left w:val="single" w:sz="4" w:space="0" w:color="auto"/>
+              <w:bottom w:val="single" w:sz="4" w:space="0" w:color="auto"/>
+              <w:right w:val="single" w:sz="4" w:space="0" w:color="auto"/>
+            </w:tcBorders>
+            <w:hideMark/>
+          </w:tcPr>
+          <w:p>
+            <w:pPr>
+              <w:rPr>
+                <w:b/>
+                <w:bCs/>
+                <w:sz w:val="24"/>
+                <w:szCs w:val="24"/>
+              </w:rPr>
+            </w:pPr>
+            <w:r>
+              <w:rPr>
+                <w:b/>
+                <w:bCs/>
+                <w:sz w:val="24"/>
+                <w:szCs w:val="24"/>
+              </w:rPr>
+              <w:t>Sr.#</w:t>
+            </w:r>
+          </w:p>
+        </w:tc>
+        <w:tc>
+          <w:tcPr>
+            <w:tcW w:w="3442" w:type="dxa"/>
+            <w:tcBorders>
+              <w:top w:val="single" w:sz="4" w:space="0" w:color="auto"/>
+              <w:left w:val="single" w:sz="4" w:space="0" w:color="auto"/>
+              <w:bottom w:val="single" w:sz="4" w:space="0" w:color="auto"/>
+              <w:right w:val="single" w:sz="4" w:space="0" w:color="auto"/>
+            </w:tcBorders>
+            <w:hideMark/>
+          </w:tcPr>
+          <w:p>
+            <w:pPr>
+              <w:rPr>
+                <w:b/>
+                <w:bCs/>
+                <w:sz w:val="24"/>
+                <w:szCs w:val="24"/>
+              </w:rPr>
+            </w:pPr>
+            <w:r>
+              <w:rPr>
+                <w:b/>
+                <w:bCs/>
+                <w:sz w:val="24"/>
+                <w:szCs w:val="24"/>
+              </w:rPr>
+              <w:t>Use Case</w:t>
+            </w:r>
+          </w:p>
+        </w:tc>
+        <w:tc>
+          <w:tcPr>
+            <w:tcW w:w="4936" w:type="dxa"/>
+            <w:tcBorders>
+              <w:top w:val="single" w:sz="4" w:space="0" w:color="auto"/>
+              <w:left w:val="single" w:sz="4" w:space="0" w:color="auto"/>
+              <w:bottom w:val="single" w:sz="4" w:space="0" w:color="auto"/>
+              <w:right w:val="single" w:sz="4" w:space="0" w:color="auto"/>
+            </w:tcBorders>
+            <w:hideMark/>
+          </w:tcPr>
+          <w:p>
+            <w:pPr>
+              <w:rPr>
+                <w:b/>
+                <w:bCs/>
+                <w:sz w:val="24"/>
+                <w:szCs w:val="24"/>
+              </w:rPr>
+            </w:pPr>
+            <w:r>
+              <w:rPr>
+                <w:b/>
+                <w:bCs/>
+                <w:sz w:val="24"/>
+                <w:szCs w:val="24"/>
+              </w:rPr>
+              <w:t>Description</w:t>
+            </w:r>
+          </w:p>
+        </w:tc>
+      </w:tr>
+      <w:tr>
+        <w:trPr>
+          <w:trHeight w:val="247"/>
+        </w:trPr>
+        <w:tc>
+          <w:tcPr>
+            <w:tcW w:w="718" w:type="dxa"/>
+            <w:tcBorders>
+              <w:top w:val="single" w:sz="4" w:space="0" w:color="auto"/>
+              <w:left w:val="single" w:sz="4" w:space="0" w:color="auto"/>
+              <w:bottom w:val="single" w:sz="4" w:space="0" w:color="auto"/>
+              <w:right w:val="single" w:sz="4" w:space="0" w:color="auto"/>
+            </w:tcBorders>
+            <w:hideMark/>
+          </w:tcPr>
+          <w:p>
+            <w:r>
+              <w:t>01</w:t>
+            </w:r>
+          </w:p>
+        </w:tc>
+        <w:tc>
+          <w:tcPr>
+            <w:tcW w:w="3442" w:type="dxa"/>
+            <w:tcBorders>
+              <w:top w:val="single" w:sz="4" w:space="0" w:color="auto"/>
+              <w:left w:val="single" w:sz="4" w:space="0" w:color="auto"/>
+              <w:bottom w:val="single" w:sz="4" w:space="0" w:color="auto"/>
+              <w:right w:val="single" w:sz="4" w:space="0" w:color="auto"/>
+            </w:tcBorders>
+            <w:hideMark/>
+          </w:tcPr>
+          <w:p>
+            <w:r>
+              <w:t>General Search of accident data</w:t>
+            </w:r>
+          </w:p>
+        </w:tc>
+        <w:tc>
+          <w:tcPr>
+            <w:tcW w:w="4936" w:type="dxa"/>
+            <w:tcBorders>
+              <w:top w:val="single" w:sz="4" w:space="0" w:color="auto"/>
+              <w:left w:val="single" w:sz="4" w:space="0" w:color="auto"/>
+              <w:bottom w:val="single" w:sz="4" w:space="0" w:color="auto"/>
+              <w:right w:val="single" w:sz="4" w:space="0" w:color="auto"/>
+            </w:tcBorders>
+            <w:hideMark/>
+          </w:tcPr>
+          <w:p>
+            <w:r>
+              <w:t xml:space="preserve">Filter-less search on accident data using the </w:t>
+            </w:r>
+            <w:proofErr w:type="spellStart"/>
+            <w:r>
+              <w:t>DAaV</w:t>
+            </w:r>
+            <w:proofErr w:type="spellEnd"/>
+            <w:r>
+              <w:t xml:space="preserve"> Tool returns unfiltered results.</w:t>
+            </w:r>
+          </w:p>
+        </w:tc>
+      </w:tr>
+      <w:tr>
+        <w:trPr>
+          <w:trHeight w:val="241"/>
+        </w:trPr>
+        <w:tc>
+          <w:tcPr>
+            <w:tcW w:w="718" w:type="dxa"/>
+            <w:tcBorders>
+              <w:top w:val="single" w:sz="4" w:space="0" w:color="auto"/>
+              <w:left w:val="single" w:sz="4" w:space="0" w:color="auto"/>
+              <w:bottom w:val="single" w:sz="4" w:space="0" w:color="auto"/>
+              <w:right w:val="single" w:sz="4" w:space="0" w:color="auto"/>
+            </w:tcBorders>
+            <w:hideMark/>
+          </w:tcPr>
+          <w:p>
+            <w:r>
+              <w:t>02</w:t>
+            </w:r>
+          </w:p>
+        </w:tc>
+        <w:tc>
+          <w:tcPr>
+            <w:tcW w:w="3442" w:type="dxa"/>
+            <w:tcBorders>
+              <w:top w:val="single" w:sz="4" w:space="0" w:color="auto"/>
+              <w:left w:val="single" w:sz="4" w:space="0" w:color="auto"/>
+              <w:bottom w:val="single" w:sz="4" w:space="0" w:color="auto"/>
+              <w:right w:val="single" w:sz="4" w:space="0" w:color="auto"/>
+            </w:tcBorders>
+            <w:hideMark/>
+          </w:tcPr>
+          <w:p>
+            <w:r>
+              <w:t xml:space="preserve">Search accident data within selected date range (from </w:t>
+            </w:r>
+            <w:r>
+              <w:rPr>
+                <w:i/>
+                <w:iCs/>
+              </w:rPr>
+              <w:t>date1</w:t>
+            </w:r>
+            <w:r>
+              <w:t xml:space="preserve"> to </w:t>
+            </w:r>
+            <w:r>
+              <w:rPr>
+                <w:i/>
+                <w:iCs/>
+              </w:rPr>
+              <w:t>date2</w:t>
+            </w:r>
+            <w:r>
+              <w:t>)</w:t>
+            </w:r>
+          </w:p>
+        </w:tc>
+        <w:tc>
+          <w:tcPr>
+            <w:tcW w:w="4936" w:type="dxa"/>
+            <w:tcBorders>
+              <w:top w:val="single" w:sz="4" w:space="0" w:color="auto"/>
+              <w:left w:val="single" w:sz="4" w:space="0" w:color="auto"/>
+              <w:bottom w:val="single" w:sz="4" w:space="0" w:color="auto"/>
+              <w:right w:val="single" w:sz="4" w:space="0" w:color="auto"/>
+            </w:tcBorders>
+            <w:hideMark/>
+          </w:tcPr>
+          <w:p>
+            <w:r>
+              <w:t>Will return results which occurred within selected date range.</w:t>
+            </w:r>
+          </w:p>
+        </w:tc>
+      </w:tr>
+      <w:tr>
+        <w:trPr>
+          <w:trHeight w:val="241"/>
+        </w:trPr>
+        <w:tc>
+          <w:tcPr>
+            <w:tcW w:w="718" w:type="dxa"/>
+            <w:tcBorders>
+              <w:top w:val="single" w:sz="4" w:space="0" w:color="auto"/>
+              <w:left w:val="single" w:sz="4" w:space="0" w:color="auto"/>
+              <w:bottom w:val="single" w:sz="4" w:space="0" w:color="auto"/>
+              <w:right w:val="single" w:sz="4" w:space="0" w:color="auto"/>
+            </w:tcBorders>
+          </w:tcPr>
+          <w:p>
+            <w:r>
+              <w:t>03</w:t>
+            </w:r>
+          </w:p>
+        </w:tc>
+        <w:tc>
+          <w:tcPr>
+            <w:tcW w:w="3442" w:type="dxa"/>
+            <w:tcBorders>
+              <w:top w:val="single" w:sz="4" w:space="0" w:color="auto"/>
+              <w:left w:val="single" w:sz="4" w:space="0" w:color="auto"/>
+              <w:bottom w:val="single" w:sz="4" w:space="0" w:color="auto"/>
+              <w:right w:val="single" w:sz="4" w:space="0" w:color="auto"/>
+            </w:tcBorders>
+          </w:tcPr>
+          <w:p>
+            <w:r>
+              <w:t xml:space="preserve">Apply </w:t>
+            </w:r>
+            <w:r>
+              <w:rPr>
+                <w:i/>
+                <w:iCs/>
+              </w:rPr>
+              <w:t>Accident Daily Trends</w:t>
+            </w:r>
+            <w:r>
+              <w:t xml:space="preserve"> filter</w:t>
+            </w:r>
+          </w:p>
+        </w:tc>
+        <w:tc>
+          <w:tcPr>
+            <w:tcW w:w="4936" w:type="dxa"/>
+            <w:tcBorders>
+              <w:top w:val="single" w:sz="4" w:space="0" w:color="auto"/>
+              <w:left w:val="single" w:sz="4" w:space="0" w:color="auto"/>
+              <w:bottom w:val="single" w:sz="4" w:space="0" w:color="auto"/>
+              <w:right w:val="single" w:sz="4" w:space="0" w:color="auto"/>
+            </w:tcBorders>
+          </w:tcPr>
+          <w:p>
+            <w:r>
+              <w:t>Will sort search results by time of day.</w:t>
+            </w:r>
+          </w:p>
+        </w:tc>
+      </w:tr>
+      <w:tr>
+        <w:trPr>
+          <w:trHeight w:val="241"/>
+        </w:trPr>
+        <w:tc>
+          <w:tcPr>
+            <w:tcW w:w="718" w:type="dxa"/>
+            <w:tcBorders>
+              <w:top w:val="single" w:sz="4" w:space="0" w:color="auto"/>
+              <w:left w:val="single" w:sz="4" w:space="0" w:color="auto"/>
+              <w:bottom w:val="single" w:sz="4" w:space="0" w:color="auto"/>
+              <w:right w:val="single" w:sz="4" w:space="0" w:color="auto"/>
+            </w:tcBorders>
+          </w:tcPr>
+          <w:p>
+            <w:r>
+              <w:lastRenderedPageBreak/>
+              <w:t>04</w:t>
+            </w:r>
+          </w:p>
+        </w:tc>
+        <w:tc>
+          <w:tcPr>
+            <w:tcW w:w="3442" w:type="dxa"/>
+            <w:tcBorders>
+              <w:top w:val="single" w:sz="4" w:space="0" w:color="auto"/>
+              <w:left w:val="single" w:sz="4" w:space="0" w:color="auto"/>
+              <w:bottom w:val="single" w:sz="4" w:space="0" w:color="auto"/>
+              <w:right w:val="single" w:sz="4" w:space="0" w:color="auto"/>
+            </w:tcBorders>
+          </w:tcPr>
+          <w:p>
+            <w:r>
+              <w:t>Visualize Output on Charts</w:t>
+            </w:r>
+          </w:p>
+        </w:tc>
+        <w:tc>
+          <w:tcPr>
+            <w:tcW w:w="4936" w:type="dxa"/>
+            <w:tcBorders>
+              <w:top w:val="single" w:sz="4" w:space="0" w:color="auto"/>
+              <w:left w:val="single" w:sz="4" w:space="0" w:color="auto"/>
+              <w:bottom w:val="single" w:sz="4" w:space="0" w:color="auto"/>
+              <w:right w:val="single" w:sz="4" w:space="0" w:color="auto"/>
+            </w:tcBorders>
+          </w:tcPr>
+          <w:p>
+            <w:r>
+              <w:t xml:space="preserve">Generate </w:t>
+            </w:r>
+            <w:r>
+              <w:t xml:space="preserve">chart to show the number of accidents </w:t>
+            </w:r>
+            <w:r>
+              <w:t xml:space="preserve">on average </w:t>
+            </w:r>
+            <w:r>
+              <w:t>in each hour of the da</w:t>
+            </w:r>
+            <w:r>
+              <w:t xml:space="preserve">y within selected </w:t>
+            </w:r>
+            <w:proofErr w:type="gramStart"/>
+            <w:r>
+              <w:t>time period</w:t>
+            </w:r>
+            <w:proofErr w:type="gramEnd"/>
+            <w:r>
+              <w:t>.</w:t>
+            </w:r>
+          </w:p>
+        </w:tc>
+      </w:tr>
+      <w:tr>
+        <w:trPr>
+          <w:trHeight w:val="241"/>
+        </w:trPr>
+        <w:tc>
+          <w:tcPr>
+            <w:tcW w:w="718" w:type="dxa"/>
+            <w:tcBorders>
+              <w:top w:val="single" w:sz="4" w:space="0" w:color="auto"/>
+              <w:left w:val="single" w:sz="4" w:space="0" w:color="auto"/>
+              <w:bottom w:val="single" w:sz="4" w:space="0" w:color="auto"/>
+              <w:right w:val="single" w:sz="4" w:space="0" w:color="auto"/>
+            </w:tcBorders>
+          </w:tcPr>
+          <w:p>
+            <w:r>
+              <w:t>05</w:t>
+            </w:r>
+          </w:p>
+        </w:tc>
+        <w:tc>
+          <w:tcPr>
+            <w:tcW w:w="3442" w:type="dxa"/>
+            <w:tcBorders>
+              <w:top w:val="single" w:sz="4" w:space="0" w:color="auto"/>
+              <w:left w:val="single" w:sz="4" w:space="0" w:color="auto"/>
+              <w:bottom w:val="single" w:sz="4" w:space="0" w:color="auto"/>
+              <w:right w:val="single" w:sz="4" w:space="0" w:color="auto"/>
+            </w:tcBorders>
+            <w:hideMark/>
+          </w:tcPr>
+          <w:p>
+            <w:r>
+              <w:t xml:space="preserve">Perform </w:t>
+            </w:r>
+            <w:r>
+              <w:rPr>
+                <w:i/>
+                <w:iCs/>
+              </w:rPr>
+              <w:t>Keyword</w:t>
+            </w:r>
+            <w:r>
+              <w:t xml:space="preserve"> search </w:t>
+            </w:r>
+          </w:p>
+        </w:tc>
+        <w:tc>
+          <w:tcPr>
+            <w:tcW w:w="4936" w:type="dxa"/>
+            <w:tcBorders>
+              <w:top w:val="single" w:sz="4" w:space="0" w:color="auto"/>
+              <w:left w:val="single" w:sz="4" w:space="0" w:color="auto"/>
+              <w:bottom w:val="single" w:sz="4" w:space="0" w:color="auto"/>
+              <w:right w:val="single" w:sz="4" w:space="0" w:color="auto"/>
+            </w:tcBorders>
+            <w:hideMark/>
+          </w:tcPr>
+          <w:p>
+            <w:pPr>
+              <w:rPr>
+                <w:i/>
+                <w:iCs/>
+              </w:rPr>
+            </w:pPr>
+            <w:r>
+              <w:t xml:space="preserve">Will return search results which contain the </w:t>
+            </w:r>
+            <w:r>
+              <w:rPr>
+                <w:i/>
+                <w:iCs/>
+              </w:rPr>
+              <w:t>Keyword(s)</w:t>
+            </w:r>
+          </w:p>
+        </w:tc>
+      </w:tr>
+      <w:tr>
+        <w:trPr>
+          <w:trHeight w:val="241"/>
+        </w:trPr>
+        <w:tc>
+          <w:tcPr>
+            <w:tcW w:w="718" w:type="dxa"/>
+            <w:tcBorders>
+              <w:top w:val="single" w:sz="4" w:space="0" w:color="auto"/>
+              <w:left w:val="single" w:sz="4" w:space="0" w:color="auto"/>
+              <w:bottom w:val="single" w:sz="4" w:space="0" w:color="auto"/>
+              <w:right w:val="single" w:sz="4" w:space="0" w:color="auto"/>
+            </w:tcBorders>
+          </w:tcPr>
+          <w:p>
+            <w:r>
+              <w:t>06</w:t>
+            </w:r>
+          </w:p>
+        </w:tc>
+        <w:tc>
+          <w:tcPr>
+            <w:tcW w:w="3442" w:type="dxa"/>
+            <w:tcBorders>
+              <w:top w:val="single" w:sz="4" w:space="0" w:color="auto"/>
+              <w:left w:val="single" w:sz="4" w:space="0" w:color="auto"/>
+              <w:bottom w:val="single" w:sz="4" w:space="0" w:color="auto"/>
+              <w:right w:val="single" w:sz="4" w:space="0" w:color="auto"/>
+            </w:tcBorders>
+          </w:tcPr>
+          <w:p>
+            <w:r>
+              <w:t xml:space="preserve">Apply </w:t>
+            </w:r>
+            <w:r>
+              <w:rPr>
+                <w:i/>
+                <w:iCs/>
+              </w:rPr>
+              <w:t>Alcohol</w:t>
+            </w:r>
+            <w:r>
+              <w:t xml:space="preserve"> filter</w:t>
+            </w:r>
+          </w:p>
+        </w:tc>
+        <w:tc>
+          <w:tcPr>
+            <w:tcW w:w="4936" w:type="dxa"/>
+            <w:tcBorders>
+              <w:top w:val="single" w:sz="4" w:space="0" w:color="auto"/>
+              <w:left w:val="single" w:sz="4" w:space="0" w:color="auto"/>
+              <w:bottom w:val="single" w:sz="4" w:space="0" w:color="auto"/>
+              <w:right w:val="single" w:sz="4" w:space="0" w:color="auto"/>
+            </w:tcBorders>
+          </w:tcPr>
+          <w:p>
+            <w:r>
+              <w:t>Alcohol time filter will return results where alcohol was a factor</w:t>
+            </w:r>
+          </w:p>
+        </w:tc>
+      </w:tr>
+      <w:tr>
+        <w:trPr>
+          <w:trHeight w:val="241"/>
+        </w:trPr>
+        <w:tc>
+          <w:tcPr>
+            <w:tcW w:w="718" w:type="dxa"/>
+            <w:tcBorders>
+              <w:top w:val="single" w:sz="4" w:space="0" w:color="auto"/>
+              <w:left w:val="single" w:sz="4" w:space="0" w:color="auto"/>
+              <w:bottom w:val="single" w:sz="4" w:space="0" w:color="auto"/>
+              <w:right w:val="single" w:sz="4" w:space="0" w:color="auto"/>
+            </w:tcBorders>
+          </w:tcPr>
+          <w:p>
+            <w:r>
+              <w:t>07</w:t>
+            </w:r>
+          </w:p>
+        </w:tc>
+        <w:tc>
+          <w:tcPr>
+            <w:tcW w:w="3442" w:type="dxa"/>
+            <w:tcBorders>
+              <w:top w:val="single" w:sz="4" w:space="0" w:color="auto"/>
+              <w:left w:val="single" w:sz="4" w:space="0" w:color="auto"/>
+              <w:bottom w:val="single" w:sz="4" w:space="0" w:color="auto"/>
+              <w:right w:val="single" w:sz="4" w:space="0" w:color="auto"/>
+            </w:tcBorders>
+          </w:tcPr>
+          <w:p>
+            <w:r>
+              <w:t xml:space="preserve">Apply </w:t>
+            </w:r>
+            <w:r>
+              <w:rPr>
+                <w:i/>
+                <w:iCs/>
+              </w:rPr>
+              <w:t>Speed Zone</w:t>
+            </w:r>
+            <w:r>
+              <w:t xml:space="preserve"> filter</w:t>
+            </w:r>
+          </w:p>
+        </w:tc>
+        <w:tc>
+          <w:tcPr>
+            <w:tcW w:w="4936" w:type="dxa"/>
+            <w:tcBorders>
+              <w:top w:val="single" w:sz="4" w:space="0" w:color="auto"/>
+              <w:left w:val="single" w:sz="4" w:space="0" w:color="auto"/>
+              <w:bottom w:val="single" w:sz="4" w:space="0" w:color="auto"/>
+              <w:right w:val="single" w:sz="4" w:space="0" w:color="auto"/>
+            </w:tcBorders>
+          </w:tcPr>
+          <w:p>
+            <w:r>
+              <w:t xml:space="preserve">Will return results which occurred within specified </w:t>
+            </w:r>
+            <w:r>
+              <w:rPr>
+                <w:i/>
+                <w:iCs/>
+              </w:rPr>
+              <w:t>Speed Zone</w:t>
+            </w:r>
+            <w:r>
+              <w:rPr>
+                <w:i/>
+                <w:iCs/>
+              </w:rPr>
+              <w:t>.</w:t>
+            </w:r>
+          </w:p>
+        </w:tc>
+      </w:tr>
+      <w:tr>
+        <w:trPr>
+          <w:trHeight w:val="241"/>
+        </w:trPr>
+        <w:tc>
+          <w:tcPr>
+            <w:tcW w:w="718" w:type="dxa"/>
+            <w:tcBorders>
+              <w:top w:val="single" w:sz="4" w:space="0" w:color="auto"/>
+              <w:left w:val="single" w:sz="4" w:space="0" w:color="auto"/>
+              <w:bottom w:val="single" w:sz="4" w:space="0" w:color="auto"/>
+              <w:right w:val="single" w:sz="4" w:space="0" w:color="auto"/>
+            </w:tcBorders>
+          </w:tcPr>
+          <w:p>
+            <w:r>
+              <w:t>08</w:t>
+            </w:r>
+          </w:p>
+        </w:tc>
+        <w:tc>
+          <w:tcPr>
+            <w:tcW w:w="3442" w:type="dxa"/>
+            <w:tcBorders>
+              <w:top w:val="single" w:sz="4" w:space="0" w:color="auto"/>
+              <w:left w:val="single" w:sz="4" w:space="0" w:color="auto"/>
+              <w:bottom w:val="single" w:sz="4" w:space="0" w:color="auto"/>
+              <w:right w:val="single" w:sz="4" w:space="0" w:color="auto"/>
+            </w:tcBorders>
+          </w:tcPr>
+          <w:p>
+            <w:r>
+              <w:t>Search accident data within selected date range and apply one or more filters</w:t>
+            </w:r>
+          </w:p>
+        </w:tc>
+        <w:tc>
+          <w:tcPr>
+            <w:tcW w:w="4936" w:type="dxa"/>
+            <w:tcBorders>
+              <w:top w:val="single" w:sz="4" w:space="0" w:color="auto"/>
+              <w:left w:val="single" w:sz="4" w:space="0" w:color="auto"/>
+              <w:bottom w:val="single" w:sz="4" w:space="0" w:color="auto"/>
+              <w:right w:val="single" w:sz="4" w:space="0" w:color="auto"/>
+            </w:tcBorders>
+          </w:tcPr>
+          <w:p>
+            <w:r>
+              <w:t xml:space="preserve">Will modify search results within selected date range based on </w:t>
+            </w:r>
+            <w:r>
+              <w:rPr>
+                <w:i/>
+                <w:iCs/>
+              </w:rPr>
+              <w:t>Keyword</w:t>
+            </w:r>
+            <w:r>
+              <w:t xml:space="preserve">, </w:t>
+            </w:r>
+            <w:r>
+              <w:rPr>
+                <w:i/>
+                <w:iCs/>
+              </w:rPr>
+              <w:t>Alcohol</w:t>
+            </w:r>
+            <w:r>
+              <w:t xml:space="preserve"> and/or </w:t>
+            </w:r>
+            <w:r>
+              <w:rPr>
+                <w:i/>
+                <w:iCs/>
+              </w:rPr>
+              <w:t>Speed</w:t>
+            </w:r>
+            <w:r>
+              <w:t xml:space="preserve"> </w:t>
+            </w:r>
+            <w:r>
+              <w:rPr>
+                <w:i/>
+                <w:iCs/>
+              </w:rPr>
+              <w:t>Zone</w:t>
+            </w:r>
+            <w:r>
+              <w:t xml:space="preserve"> filters</w:t>
+            </w:r>
+          </w:p>
+        </w:tc>
+      </w:tr>
+    </w:tbl>
+    <w:p>
+      <w:pPr>
+        <w:pStyle w:val="2"/>
+        <w:ind w:left="2232"/>
+      </w:pPr>
+    </w:p>
+    <w:p>
+      <w:pPr>
+        <w:pStyle w:val="2"/>
+        <w:numPr>
+          <w:ilvl w:val="2"/>
+          <w:numId w:val="8"/>
+        </w:numPr>
+      </w:pPr>
+      <w:r>
+        <w:t>Use Cases &amp; Use Case Diagrams</w:t>
+      </w:r>
+    </w:p>
+    <w:p>
+      <w:pPr>
+        <w:rPr>
+          <w:b/>
+          <w:bCs/>
+          <w:sz w:val="28"/>
+          <w:szCs w:val="28"/>
+        </w:rPr>
+      </w:pPr>
+      <w:r>
+        <w:rPr>
+          <w:noProof/>
+        </w:rPr>
+        <w:drawing>
+          <wp:inline distT="0" distB="0" distL="0" distR="0" wp14:anchorId="484499A6" wp14:editId="0AC747E1">
+            <wp:extent cx="5731510" cy="3914775"/>
+            <wp:effectExtent l="0" t="0" r="2540" b="9525"/>
+            <wp:docPr id="2" name="Picture 2"/>
+            <wp:cNvGraphicFramePr>
+              <a:graphicFrameLocks xmlns:a="http://schemas.openxmlformats.org/drawingml/2006/main" noChangeAspect="1"/>
+            </wp:cNvGraphicFramePr>
+            <a:graphic xmlns:a="http://schemas.openxmlformats.org/drawingml/2006/main">
+              <a:graphicData uri="http://schemas.openxmlformats.org/drawingml/2006/picture">
+                <pic:pic xmlns:pic="http://schemas.openxmlformats.org/drawingml/2006/picture">
+                  <pic:nvPicPr>
+                    <pic:cNvPr id="0" name="Picture 1"/>
+                    <pic:cNvPicPr>
+                      <a:picLocks noChangeAspect="1" noChangeArrowheads="1"/>
+                    </pic:cNvPicPr>
+                  </pic:nvPicPr>
+                  <pic:blipFill rotWithShape="1">
+                    <a:blip r:embed="rId8" cstate="print">
+                      <a:extLst>
+                        <a:ext uri="{28A0092B-C50C-407E-A947-70E740481C1C}">
+                          <a14:useLocalDpi xmlns:a14="http://schemas.microsoft.com/office/drawing/2010/main" val="0"/>
+                        </a:ext>
+                      </a:extLst>
+                    </a:blip>
+                    <a:srcRect t="5237" b="5077"/>
+                    <a:stretch/>
+                  </pic:blipFill>
+                  <pic:spPr bwMode="auto">
+                    <a:xfrm>
+                      <a:off x="0" y="0"/>
+                      <a:ext cx="5731510" cy="3914775"/>
+                    </a:xfrm>
+                    <a:prstGeom prst="rect">
+                      <a:avLst/>
+                    </a:prstGeom>
+                    <a:noFill/>
+                    <a:ln>
+                      <a:noFill/>
+                    </a:ln>
+                    <a:extLst>
+                      <a:ext uri="{53640926-AAD7-44D8-BBD7-CCE9431645EC}">
+                        <a14:shadowObscured xmlns:a14="http://schemas.microsoft.com/office/drawing/2010/main"/>
+                      </a:ext>
+                    </a:extLst>
+                  </pic:spPr>
+                </pic:pic>
+              </a:graphicData>
+            </a:graphic>
+          </wp:inline>
+        </w:drawing>
+      </w:r>
+    </w:p>
+    <w:p>
+      <w:pPr>
+        <w:ind w:left="760"/>
+        <w:rPr>
+          <w:lang w:eastAsia="ko-KR"/>
+        </w:rPr>
+      </w:pPr>
+      <w:r>
+        <w:rPr>
+          <w:noProof/>
+        </w:rPr>
+        <w:drawing>
+          <wp:inline distT="0" distB="0" distL="0" distR="0" wp14:anchorId="1A1D3CA9" wp14:editId="6EACE287">
+            <wp:extent cx="5234400" cy="936000"/>
+            <wp:effectExtent l="0" t="0" r="4445" b="0"/>
+            <wp:docPr id="4" name="Picture 4"/>
+            <wp:cNvGraphicFramePr>
+              <a:graphicFrameLocks xmlns:a="http://schemas.openxmlformats.org/drawingml/2006/main" noChangeAspect="1"/>
+            </wp:cNvGraphicFramePr>
+            <a:graphic xmlns:a="http://schemas.openxmlformats.org/drawingml/2006/main">
+              <a:graphicData uri="http://schemas.openxmlformats.org/drawingml/2006/picture">
+                <pic:pic xmlns:pic="http://schemas.openxmlformats.org/drawingml/2006/picture">
+                  <pic:nvPicPr>
+                    <pic:cNvPr id="0" name="Picture 8"/>
+                    <pic:cNvPicPr>
+                      <a:picLocks noChangeAspect="1" noChangeArrowheads="1"/>
+                    </pic:cNvPicPr>
+                  </pic:nvPicPr>
+                  <pic:blipFill>
+                    <a:blip r:embed="rId9">
+                      <a:extLst>
+                        <a:ext uri="{28A0092B-C50C-407E-A947-70E740481C1C}">
+                          <a14:useLocalDpi xmlns:a14="http://schemas.microsoft.com/office/drawing/2010/main" val="0"/>
+                        </a:ext>
+                      </a:extLst>
+                    </a:blip>
+                    <a:srcRect/>
+                    <a:stretch>
+                      <a:fillRect/>
+                    </a:stretch>
+                  </pic:blipFill>
+                  <pic:spPr bwMode="auto">
+                    <a:xfrm>
+                      <a:off x="0" y="0"/>
+                      <a:ext cx="5234400" cy="936000"/>
+                    </a:xfrm>
+                    <a:prstGeom prst="rect">
+                      <a:avLst/>
+                    </a:prstGeom>
+                    <a:noFill/>
+                    <a:ln>
+                      <a:noFill/>
+                    </a:ln>
+                  </pic:spPr>
+                </pic:pic>
+              </a:graphicData>
+            </a:graphic>
+          </wp:inline>
+        </w:drawing>
+      </w:r>
+    </w:p>
+    <w:p>
+      <w:pPr>
+        <w:ind w:left="760"/>
+        <w:rPr>
+          <w:lang w:eastAsia="ko-KR"/>
+        </w:rPr>
+      </w:pPr>
+      <w:r>
+        <w:rPr>
+          <w:noProof/>
+        </w:rPr>
+        <w:lastRenderedPageBreak/>
+        <w:drawing>
+          <wp:inline distT="0" distB="0" distL="0" distR="0" wp14:anchorId="797B4BA7" wp14:editId="0A123431">
+            <wp:extent cx="5234400" cy="936000"/>
+            <wp:effectExtent l="0" t="0" r="4445" b="0"/>
+            <wp:docPr id="5" name="Picture 5"/>
+            <wp:cNvGraphicFramePr>
+              <a:graphicFrameLocks xmlns:a="http://schemas.openxmlformats.org/drawingml/2006/main" noChangeAspect="1"/>
+            </wp:cNvGraphicFramePr>
+            <a:graphic xmlns:a="http://schemas.openxmlformats.org/drawingml/2006/main">
+              <a:graphicData uri="http://schemas.openxmlformats.org/drawingml/2006/picture">
+                <pic:pic xmlns:pic="http://schemas.openxmlformats.org/drawingml/2006/picture">
+                  <pic:nvPicPr>
+                    <pic:cNvPr id="0" name="Picture 10"/>
+                    <pic:cNvPicPr>
+                      <a:picLocks noChangeAspect="1" noChangeArrowheads="1"/>
+                    </pic:cNvPicPr>
+                  </pic:nvPicPr>
+                  <pic:blipFill>
+                    <a:blip r:embed="rId10">
+                      <a:extLst>
+                        <a:ext uri="{28A0092B-C50C-407E-A947-70E740481C1C}">
+                          <a14:useLocalDpi xmlns:a14="http://schemas.microsoft.com/office/drawing/2010/main" val="0"/>
+                        </a:ext>
+                      </a:extLst>
+                    </a:blip>
+                    <a:srcRect/>
+                    <a:stretch>
+                      <a:fillRect/>
+                    </a:stretch>
+                  </pic:blipFill>
+                  <pic:spPr bwMode="auto">
+                    <a:xfrm>
+                      <a:off x="0" y="0"/>
+                      <a:ext cx="5234400" cy="936000"/>
+                    </a:xfrm>
+                    <a:prstGeom prst="rect">
+                      <a:avLst/>
+                    </a:prstGeom>
+                    <a:noFill/>
+                    <a:ln>
+                      <a:noFill/>
+                    </a:ln>
+                  </pic:spPr>
+                </pic:pic>
+              </a:graphicData>
+            </a:graphic>
+          </wp:inline>
+        </w:drawing>
+      </w:r>
+    </w:p>
+    <w:p>
+      <w:pPr>
+        <w:ind w:left="760"/>
+        <w:rPr>
+          <w:lang w:eastAsia="ko-KR"/>
+        </w:rPr>
+      </w:pPr>
+      <w:r>
+        <w:rPr>
+          <w:noProof/>
+        </w:rPr>
+        <w:drawing>
+          <wp:inline distT="0" distB="0" distL="0" distR="0" wp14:anchorId="7768EC47" wp14:editId="0F3D4DA4">
+            <wp:extent cx="5234400" cy="936000"/>
+            <wp:effectExtent l="0" t="0" r="4445" b="0"/>
+            <wp:docPr id="6" name="Picture 6"/>
+            <wp:cNvGraphicFramePr>
+              <a:graphicFrameLocks xmlns:a="http://schemas.openxmlformats.org/drawingml/2006/main" noChangeAspect="1"/>
+            </wp:cNvGraphicFramePr>
+            <a:graphic xmlns:a="http://schemas.openxmlformats.org/drawingml/2006/main">
+              <a:graphicData uri="http://schemas.openxmlformats.org/drawingml/2006/picture">
+                <pic:pic xmlns:pic="http://schemas.openxmlformats.org/drawingml/2006/picture">
+                  <pic:nvPicPr>
+                    <pic:cNvPr id="0" name="Picture 12"/>
+                    <pic:cNvPicPr>
+                      <a:picLocks noChangeAspect="1" noChangeArrowheads="1"/>
+                    </pic:cNvPicPr>
+                  </pic:nvPicPr>
+                  <pic:blipFill>
+                    <a:blip r:embed="rId11">
+                      <a:extLst>
+                        <a:ext uri="{28A0092B-C50C-407E-A947-70E740481C1C}">
+                          <a14:useLocalDpi xmlns:a14="http://schemas.microsoft.com/office/drawing/2010/main" val="0"/>
+                        </a:ext>
+                      </a:extLst>
+                    </a:blip>
+                    <a:srcRect/>
+                    <a:stretch>
+                      <a:fillRect/>
+                    </a:stretch>
+                  </pic:blipFill>
+                  <pic:spPr bwMode="auto">
+                    <a:xfrm>
+                      <a:off x="0" y="0"/>
+                      <a:ext cx="5234400" cy="936000"/>
+                    </a:xfrm>
+                    <a:prstGeom prst="rect">
+                      <a:avLst/>
+                    </a:prstGeom>
+                    <a:noFill/>
+                    <a:ln>
+                      <a:noFill/>
+                    </a:ln>
+                  </pic:spPr>
+                </pic:pic>
+              </a:graphicData>
+            </a:graphic>
+          </wp:inline>
+        </w:drawing>
+      </w:r>
+    </w:p>
+    <w:p>
+      <w:pPr>
+        <w:ind w:left="760"/>
+        <w:rPr>
+          <w:lang w:eastAsia="ko-KR"/>
+        </w:rPr>
+      </w:pPr>
+      <w:r>
+        <w:rPr>
+          <w:noProof/>
+        </w:rPr>
+        <w:drawing>
+          <wp:inline distT="0" distB="0" distL="0" distR="0" wp14:anchorId="3DD84B25" wp14:editId="2DC7979E">
+            <wp:extent cx="5234400" cy="936000"/>
+            <wp:effectExtent l="0" t="0" r="4445" b="0"/>
+            <wp:docPr id="7" name="Picture 7"/>
+            <wp:cNvGraphicFramePr>
+              <a:graphicFrameLocks xmlns:a="http://schemas.openxmlformats.org/drawingml/2006/main" noChangeAspect="1"/>
+            </wp:cNvGraphicFramePr>
+            <a:graphic xmlns:a="http://schemas.openxmlformats.org/drawingml/2006/main">
+              <a:graphicData uri="http://schemas.openxmlformats.org/drawingml/2006/picture">
+                <pic:pic xmlns:pic="http://schemas.openxmlformats.org/drawingml/2006/picture">
+                  <pic:nvPicPr>
+                    <pic:cNvPr id="0" name="Picture 14"/>
+                    <pic:cNvPicPr>
+                      <a:picLocks noChangeAspect="1" noChangeArrowheads="1"/>
+                    </pic:cNvPicPr>
+                  </pic:nvPicPr>
+                  <pic:blipFill>
+                    <a:blip r:embed="rId12">
+                      <a:extLst>
+                        <a:ext uri="{28A0092B-C50C-407E-A947-70E740481C1C}">
+                          <a14:useLocalDpi xmlns:a14="http://schemas.microsoft.com/office/drawing/2010/main" val="0"/>
+                        </a:ext>
+                      </a:extLst>
+                    </a:blip>
+                    <a:srcRect/>
+                    <a:stretch>
+                      <a:fillRect/>
+                    </a:stretch>
+                  </pic:blipFill>
+                  <pic:spPr bwMode="auto">
+                    <a:xfrm>
+                      <a:off x="0" y="0"/>
+                      <a:ext cx="5234400" cy="936000"/>
+                    </a:xfrm>
+                    <a:prstGeom prst="rect">
+                      <a:avLst/>
+                    </a:prstGeom>
+                    <a:noFill/>
+                    <a:ln>
+                      <a:noFill/>
+                    </a:ln>
+                  </pic:spPr>
+                </pic:pic>
+              </a:graphicData>
+            </a:graphic>
+          </wp:inline>
+        </w:drawing>
+      </w:r>
+    </w:p>
+    <w:p>
+      <w:pPr>
+        <w:ind w:left="760"/>
+        <w:rPr>
+          <w:lang w:eastAsia="ko-KR"/>
+        </w:rPr>
+      </w:pPr>
+      <w:r>
+        <w:rPr>
+          <w:noProof/>
+        </w:rPr>
+        <w:drawing>
+          <wp:inline distT="0" distB="0" distL="0" distR="0" wp14:anchorId="5D1065AF" wp14:editId="5919C9E2">
+            <wp:extent cx="5234400" cy="936000"/>
+            <wp:effectExtent l="0" t="0" r="4445" b="0"/>
+            <wp:docPr id="8" name="Picture 8"/>
+            <wp:cNvGraphicFramePr>
+              <a:graphicFrameLocks xmlns:a="http://schemas.openxmlformats.org/drawingml/2006/main" noChangeAspect="1"/>
+            </wp:cNvGraphicFramePr>
+            <a:graphic xmlns:a="http://schemas.openxmlformats.org/drawingml/2006/main">
+              <a:graphicData uri="http://schemas.openxmlformats.org/drawingml/2006/picture">
+                <pic:pic xmlns:pic="http://schemas.openxmlformats.org/drawingml/2006/picture">
+                  <pic:nvPicPr>
+                    <pic:cNvPr id="0" name="Picture 16"/>
+                    <pic:cNvPicPr>
+                      <a:picLocks noChangeAspect="1" noChangeArrowheads="1"/>
+                    </pic:cNvPicPr>
+                  </pic:nvPicPr>
+                  <pic:blipFill>
+                    <a:blip r:embed="rId13">
+                      <a:extLst>
+                        <a:ext uri="{28A0092B-C50C-407E-A947-70E740481C1C}">
+                          <a14:useLocalDpi xmlns:a14="http://schemas.microsoft.com/office/drawing/2010/main" val="0"/>
+                        </a:ext>
+                      </a:extLst>
+                    </a:blip>
+                    <a:srcRect/>
+                    <a:stretch>
+                      <a:fillRect/>
+                    </a:stretch>
+                  </pic:blipFill>
+                  <pic:spPr bwMode="auto">
+                    <a:xfrm>
+                      <a:off x="0" y="0"/>
+                      <a:ext cx="5234400" cy="936000"/>
+                    </a:xfrm>
+                    <a:prstGeom prst="rect">
+                      <a:avLst/>
+                    </a:prstGeom>
+                    <a:noFill/>
+                    <a:ln>
+                      <a:noFill/>
+                    </a:ln>
+                  </pic:spPr>
+                </pic:pic>
+              </a:graphicData>
+            </a:graphic>
+          </wp:inline>
+        </w:drawing>
+      </w:r>
+    </w:p>
+    <w:p>
+      <w:pPr>
+        <w:ind w:left="760"/>
+        <w:rPr>
+          <w:lang w:eastAsia="ko-KR"/>
+        </w:rPr>
+      </w:pPr>
+      <w:r>
+        <w:rPr>
+          <w:noProof/>
+        </w:rPr>
+        <w:drawing>
+          <wp:inline distT="0" distB="0" distL="0" distR="0" wp14:anchorId="4D62BEBD" wp14:editId="603C381E">
+            <wp:extent cx="5234400" cy="936000"/>
+            <wp:effectExtent l="0" t="0" r="4445" b="0"/>
+            <wp:docPr id="9" name="Picture 9" descr="Diagram&#10;&#10;Description automatically generated"/>
+            <wp:cNvGraphicFramePr>
+              <a:graphicFrameLocks xmlns:a="http://schemas.openxmlformats.org/drawingml/2006/main" noChangeAspect="1"/>
+            </wp:cNvGraphicFramePr>
+            <a:graphic xmlns:a="http://schemas.openxmlformats.org/drawingml/2006/main">
+              <a:graphicData uri="http://schemas.openxmlformats.org/drawingml/2006/picture">
+                <pic:pic xmlns:pic="http://schemas.openxmlformats.org/drawingml/2006/picture">
+                  <pic:nvPicPr>
+                    <pic:cNvPr id="9" name="Picture 9" descr="Diagram&#10;&#10;Description automatically generated"/>
+                    <pic:cNvPicPr>
+                      <a:picLocks noChangeAspect="1" noChangeArrowheads="1"/>
+                    </pic:cNvPicPr>
+                  </pic:nvPicPr>
+                  <pic:blipFill>
+                    <a:blip r:embed="rId14">
+                      <a:extLst>
+                        <a:ext uri="{28A0092B-C50C-407E-A947-70E740481C1C}">
+                          <a14:useLocalDpi xmlns:a14="http://schemas.microsoft.com/office/drawing/2010/main" val="0"/>
+                        </a:ext>
+                      </a:extLst>
+                    </a:blip>
+                    <a:srcRect/>
+                    <a:stretch>
+                      <a:fillRect/>
+                    </a:stretch>
+                  </pic:blipFill>
+                  <pic:spPr bwMode="auto">
+                    <a:xfrm>
+                      <a:off x="0" y="0"/>
+                      <a:ext cx="5234400" cy="936000"/>
+                    </a:xfrm>
+                    <a:prstGeom prst="rect">
+                      <a:avLst/>
+                    </a:prstGeom>
+                    <a:noFill/>
+                    <a:ln>
+                      <a:noFill/>
+                    </a:ln>
+                  </pic:spPr>
+                </pic:pic>
+              </a:graphicData>
+            </a:graphic>
+          </wp:inline>
+        </w:drawing>
+      </w:r>
+    </w:p>
+    <w:p>
+      <w:pPr>
+        <w:ind w:left="760"/>
+        <w:rPr>
+          <w:lang w:eastAsia="ko-KR"/>
+        </w:rPr>
+      </w:pPr>
+      <w:r>
+        <w:rPr>
+          <w:noProof/>
+        </w:rPr>
+        <w:drawing>
+          <wp:inline distT="0" distB="0" distL="0" distR="0" wp14:anchorId="0141C07A" wp14:editId="5281B92C">
+            <wp:extent cx="5234400" cy="936000"/>
+            <wp:effectExtent l="0" t="0" r="4445" b="0"/>
+            <wp:docPr id="10" name="Picture 10"/>
+            <wp:cNvGraphicFramePr>
+              <a:graphicFrameLocks xmlns:a="http://schemas.openxmlformats.org/drawingml/2006/main" noChangeAspect="1"/>
+            </wp:cNvGraphicFramePr>
+            <a:graphic xmlns:a="http://schemas.openxmlformats.org/drawingml/2006/main">
+              <a:graphicData uri="http://schemas.openxmlformats.org/drawingml/2006/picture">
+                <pic:pic xmlns:pic="http://schemas.openxmlformats.org/drawingml/2006/picture">
+                  <pic:nvPicPr>
+                    <pic:cNvPr id="0" name="Picture 20"/>
+                    <pic:cNvPicPr>
+                      <a:picLocks noChangeAspect="1" noChangeArrowheads="1"/>
+                    </pic:cNvPicPr>
+                  </pic:nvPicPr>
+                  <pic:blipFill>
+                    <a:blip r:embed="rId15">
+                      <a:extLst>
+                        <a:ext uri="{28A0092B-C50C-407E-A947-70E740481C1C}">
+                          <a14:useLocalDpi xmlns:a14="http://schemas.microsoft.com/office/drawing/2010/main" val="0"/>
+                        </a:ext>
+                      </a:extLst>
+                    </a:blip>
+                    <a:srcRect/>
+                    <a:stretch>
+                      <a:fillRect/>
+                    </a:stretch>
+                  </pic:blipFill>
+                  <pic:spPr bwMode="auto">
+                    <a:xfrm>
+                      <a:off x="0" y="0"/>
+                      <a:ext cx="5234400" cy="936000"/>
+                    </a:xfrm>
+                    <a:prstGeom prst="rect">
+                      <a:avLst/>
+                    </a:prstGeom>
+                    <a:noFill/>
+                    <a:ln>
+                      <a:noFill/>
+                    </a:ln>
+                  </pic:spPr>
+                </pic:pic>
+              </a:graphicData>
+            </a:graphic>
+          </wp:inline>
+        </w:drawing>
+      </w:r>
+    </w:p>
+    <w:p>
+      <w:pPr>
+        <w:ind w:left="760"/>
+        <w:rPr>
+          <w:noProof/>
+        </w:rPr>
+      </w:pPr>
+      <w:r>
+        <w:rPr>
+          <w:noProof/>
+        </w:rPr>
+        <w:drawing>
+          <wp:inline distT="0" distB="0" distL="0" distR="0" wp14:anchorId="55A9B74F" wp14:editId="6AEA2D56">
+            <wp:extent cx="5234400" cy="936000"/>
+            <wp:effectExtent l="0" t="0" r="4445" b="0"/>
+            <wp:docPr id="11" name="Picture 11" descr="A picture containing graphical user interface&#10;&#10;Description automatically generated"/>
+            <wp:cNvGraphicFramePr>
+              <a:graphicFrameLocks xmlns:a="http://schemas.openxmlformats.org/drawingml/2006/main" noChangeAspect="1"/>
+            </wp:cNvGraphicFramePr>
+            <a:graphic xmlns:a="http://schemas.openxmlformats.org/drawingml/2006/main">
+              <a:graphicData uri="http://schemas.openxmlformats.org/drawingml/2006/picture">
+                <pic:pic xmlns:pic="http://schemas.openxmlformats.org/drawingml/2006/picture">
+                  <pic:nvPicPr>
+                    <pic:cNvPr id="11" name="Picture 11" descr="A picture containing graphical user interface&#10;&#10;Description automatically generated"/>
+                    <pic:cNvPicPr>
+                      <a:picLocks noChangeAspect="1" noChangeArrowheads="1"/>
+                    </pic:cNvPicPr>
+                  </pic:nvPicPr>
+                  <pic:blipFill>
+                    <a:blip r:embed="rId16">
+                      <a:extLst>
+                        <a:ext uri="{28A0092B-C50C-407E-A947-70E740481C1C}">
+                          <a14:useLocalDpi xmlns:a14="http://schemas.microsoft.com/office/drawing/2010/main" val="0"/>
+                        </a:ext>
+                      </a:extLst>
+                    </a:blip>
+                    <a:srcRect/>
+                    <a:stretch>
+                      <a:fillRect/>
+                    </a:stretch>
+                  </pic:blipFill>
+                  <pic:spPr bwMode="auto">
+                    <a:xfrm>
+                      <a:off x="0" y="0"/>
+                      <a:ext cx="5234400" cy="936000"/>
+                    </a:xfrm>
+                    <a:prstGeom prst="rect">
+                      <a:avLst/>
+                    </a:prstGeom>
+                    <a:noFill/>
+                    <a:ln>
+                      <a:noFill/>
+                    </a:ln>
+                  </pic:spPr>
+                </pic:pic>
+              </a:graphicData>
+            </a:graphic>
+          </wp:inline>
+        </w:drawing>
+      </w:r>
+    </w:p>
+    <w:p>
+      <w:pPr>
+        <w:rPr>
+          <w:noProof/>
+        </w:rPr>
+      </w:pPr>
+      <w:r>
+        <w:rPr>
+          <w:noProof/>
+        </w:rPr>
         <w:br w:type="page"/>
       </w:r>
     </w:p>
@@ -1717,10 +3000,7 @@
       <w:bookmarkStart w:id="7" w:name="_Toc46748630"/>
       <w:r>
         <w:lastRenderedPageBreak/>
-        <w:t>Software Design and S</w:t>
-      </w:r>
-      <w:r>
-        <w:t>ystem Components</w:t>
+        <w:t>Software Design and System Components</w:t>
       </w:r>
       <w:bookmarkEnd w:id="7"/>
     </w:p>
@@ -1738,15 +3018,64 @@
     </w:p>
     <w:p>
       <w:pPr>
-        <w:rPr>
-          <w:color w:val="FF0000"/>
-        </w:rPr>
-      </w:pPr>
-      <w:r>
-        <w:rPr>
-          <w:color w:val="FF0000"/>
-        </w:rPr>
-        <w:t>A block diagram/flowchart of how your software might work</w:t>
+        <w:pStyle w:val="2"/>
+        <w:ind w:left="1512"/>
+      </w:pPr>
+      <w:r>
+        <w:rPr>
+          <w:noProof/>
+        </w:rPr>
+        <w:drawing>
+          <wp:inline distT="0" distB="0" distL="0" distR="0" wp14:anchorId="34DA1BB4" wp14:editId="2E658BC1">
+            <wp:extent cx="2945472" cy="4533900"/>
+            <wp:effectExtent l="0" t="0" r="7620" b="0"/>
+            <wp:docPr id="90" name="Picture 90"/>
+            <wp:cNvGraphicFramePr>
+              <a:graphicFrameLocks xmlns:a="http://schemas.openxmlformats.org/drawingml/2006/main" noChangeAspect="1"/>
+            </wp:cNvGraphicFramePr>
+            <a:graphic xmlns:a="http://schemas.openxmlformats.org/drawingml/2006/main">
+              <a:graphicData uri="http://schemas.openxmlformats.org/drawingml/2006/picture">
+                <pic:pic xmlns:pic="http://schemas.openxmlformats.org/drawingml/2006/picture">
+                  <pic:nvPicPr>
+                    <pic:cNvPr id="0" name="Picture 3"/>
+                    <pic:cNvPicPr>
+                      <a:picLocks noChangeAspect="1" noChangeArrowheads="1"/>
+                    </pic:cNvPicPr>
+                  </pic:nvPicPr>
+                  <pic:blipFill rotWithShape="1">
+                    <a:blip r:embed="rId17">
+                      <a:extLst>
+                        <a:ext uri="{28A0092B-C50C-407E-A947-70E740481C1C}">
+                          <a14:useLocalDpi xmlns:a14="http://schemas.microsoft.com/office/drawing/2010/main" val="0"/>
+                        </a:ext>
+                      </a:extLst>
+                    </a:blip>
+                    <a:srcRect l="5492" t="5068" r="5303" b="5316"/>
+                    <a:stretch/>
+                  </pic:blipFill>
+                  <pic:spPr bwMode="auto">
+                    <a:xfrm>
+                      <a:off x="0" y="0"/>
+                      <a:ext cx="2955237" cy="4548931"/>
+                    </a:xfrm>
+                    <a:prstGeom prst="rect">
+                      <a:avLst/>
+                    </a:prstGeom>
+                    <a:noFill/>
+                    <a:ln>
+                      <a:noFill/>
+                    </a:ln>
+                    <a:extLst>
+                      <a:ext uri="{53640926-AAD7-44D8-BBD7-CCE9431645EC}">
+                        <a14:shadowObscured xmlns:a14="http://schemas.microsoft.com/office/drawing/2010/main"/>
+                      </a:ext>
+                    </a:extLst>
+                  </pic:spPr>
+                </pic:pic>
+              </a:graphicData>
+            </a:graphic>
+          </wp:inline>
+        </w:drawing>
       </w:r>
     </w:p>
     <w:p>
@@ -1992,6 +3321,7 @@
         <w:rPr>
           <w:color w:val="FF0000"/>
         </w:rPr>
+        <w:lastRenderedPageBreak/>
         <w:t>Description of where and how it is used</w:t>
       </w:r>
     </w:p>
@@ -2321,6 +3651,92 @@
 <file path=word/numbering.xml><?xml version="1.0" encoding="utf-8"?>
 <w:numbering xmlns:wpc="http://schemas.microsoft.com/office/word/2010/wordprocessingCanvas" xmlns:cx="http://schemas.microsoft.com/office/drawing/2014/chartex" xmlns:cx1="http://schemas.microsoft.com/office/drawing/2015/9/8/chartex" xmlns:cx2="http://schemas.microsoft.com/office/drawing/2015/10/21/chartex" xmlns:cx3="http://schemas.microsoft.com/office/drawing/2016/5/9/chartex" xmlns:cx4="http://schemas.microsoft.com/office/drawing/2016/5/10/chartex" xmlns:cx5="http://schemas.microsoft.com/office/drawing/2016/5/11/chartex" xmlns:cx6="http://schemas.microsoft.com/office/drawing/2016/5/12/chartex" xmlns:cx7="http://schemas.microsoft.com/office/drawing/2016/5/13/chartex" xmlns:cx8="http://schemas.microsoft.com/office/drawing/2016/5/14/chartex" xmlns:mc="http://schemas.openxmlformats.org/markup-compatibility/2006" xmlns:aink="http://schemas.microsoft.com/office/drawing/2016/ink" xmlns:am3d="http://schemas.microsoft.com/office/drawing/2017/model3d" xmlns:o="urn:schemas-microsoft-com:office:office" xmlns:oel="http://schemas.microsoft.com/office/2019/extlst" xmlns:r="http://schemas.openxmlformats.org/officeDocument/2006/relationships" xmlns:m="http://schemas.openxmlformats.org/officeDocument/2006/math" xmlns:v="urn:schemas-microsoft-com:vml" xmlns:wp14="http://schemas.microsoft.com/office/word/2010/wordprocessingDrawing" xmlns:wp="http://schemas.openxmlformats.org/drawingml/2006/wordprocessingDrawing" xmlns:w10="urn:schemas-microsoft-com:office:word" xmlns:w="http://schemas.openxmlformats.org/wordprocessingml/2006/main" xmlns:w14="http://schemas.microsoft.com/office/word/2010/wordml" xmlns:w15="http://schemas.microsoft.com/office/word/2012/wordml" xmlns:w16cex="http://schemas.microsoft.com/office/word/2018/wordml/cex" xmlns:w16cid="http://schemas.microsoft.com/office/word/2016/wordml/cid" xmlns:w16="http://schemas.microsoft.com/office/word/2018/wordml" xmlns:w16sdtdh="http://schemas.microsoft.com/office/word/2020/wordml/sdtdatahash" xmlns:w16se="http://schemas.microsoft.com/office/word/2015/wordml/symex" xmlns:wpg="http://schemas.microsoft.com/office/word/2010/wordprocessingGroup" xmlns:wpi="http://schemas.microsoft.com/office/word/2010/wordprocessingInk" xmlns:wne="http://schemas.microsoft.com/office/word/2006/wordml" xmlns:wps="http://schemas.microsoft.com/office/word/2010/wordprocessingShape" mc:Ignorable="w14 w15 w16se w16cid w16 w16cex w16sdtdh wp14">
   <w:abstractNum w:abstractNumId="0" w15:restartNumberingAfterBreak="0">
+    <w:nsid w:val="0273154D"/>
+    <w:multiLevelType w:val="hybridMultilevel"/>
+    <w:tmpl w:val="BBB819D2"/>
+    <w:lvl w:ilvl="0" w:tplc="0C090019">
+      <w:start w:val="1"/>
+      <w:numFmt w:val="lowerLetter"/>
+      <w:lvlText w:val="%1."/>
+      <w:lvlJc w:val="left"/>
+      <w:pPr>
+        <w:ind w:left="1512" w:hanging="360"/>
+      </w:pPr>
+    </w:lvl>
+    <w:lvl w:ilvl="1" w:tplc="04090019" w:tentative="1">
+      <w:start w:val="1"/>
+      <w:numFmt w:val="upperLetter"/>
+      <w:lvlText w:val="%2."/>
+      <w:lvlJc w:val="left"/>
+      <w:pPr>
+        <w:ind w:left="1200" w:hanging="400"/>
+      </w:pPr>
+    </w:lvl>
+    <w:lvl w:ilvl="2" w:tplc="0409001B" w:tentative="1">
+      <w:start w:val="1"/>
+      <w:numFmt w:val="lowerRoman"/>
+      <w:lvlText w:val="%3."/>
+      <w:lvlJc w:val="right"/>
+      <w:pPr>
+        <w:ind w:left="1600" w:hanging="400"/>
+      </w:pPr>
+    </w:lvl>
+    <w:lvl w:ilvl="3" w:tplc="0409000F" w:tentative="1">
+      <w:start w:val="1"/>
+      <w:numFmt w:val="decimal"/>
+      <w:lvlText w:val="%4."/>
+      <w:lvlJc w:val="left"/>
+      <w:pPr>
+        <w:ind w:left="2000" w:hanging="400"/>
+      </w:pPr>
+    </w:lvl>
+    <w:lvl w:ilvl="4" w:tplc="04090019" w:tentative="1">
+      <w:start w:val="1"/>
+      <w:numFmt w:val="upperLetter"/>
+      <w:lvlText w:val="%5."/>
+      <w:lvlJc w:val="left"/>
+      <w:pPr>
+        <w:ind w:left="2400" w:hanging="400"/>
+      </w:pPr>
+    </w:lvl>
+    <w:lvl w:ilvl="5" w:tplc="0409001B" w:tentative="1">
+      <w:start w:val="1"/>
+      <w:numFmt w:val="lowerRoman"/>
+      <w:lvlText w:val="%6."/>
+      <w:lvlJc w:val="right"/>
+      <w:pPr>
+        <w:ind w:left="2800" w:hanging="400"/>
+      </w:pPr>
+    </w:lvl>
+    <w:lvl w:ilvl="6" w:tplc="0409000F" w:tentative="1">
+      <w:start w:val="1"/>
+      <w:numFmt w:val="decimal"/>
+      <w:lvlText w:val="%7."/>
+      <w:lvlJc w:val="left"/>
+      <w:pPr>
+        <w:ind w:left="3200" w:hanging="400"/>
+      </w:pPr>
+    </w:lvl>
+    <w:lvl w:ilvl="7" w:tplc="04090019" w:tentative="1">
+      <w:start w:val="1"/>
+      <w:numFmt w:val="upperLetter"/>
+      <w:lvlText w:val="%8."/>
+      <w:lvlJc w:val="left"/>
+      <w:pPr>
+        <w:ind w:left="3600" w:hanging="400"/>
+      </w:pPr>
+    </w:lvl>
+    <w:lvl w:ilvl="8" w:tplc="0409001B" w:tentative="1">
+      <w:start w:val="1"/>
+      <w:numFmt w:val="lowerRoman"/>
+      <w:lvlText w:val="%9."/>
+      <w:lvlJc w:val="right"/>
+      <w:pPr>
+        <w:ind w:left="4000" w:hanging="400"/>
+      </w:pPr>
+    </w:lvl>
+  </w:abstractNum>
+  <w:abstractNum w:abstractNumId="1" w15:restartNumberingAfterBreak="0">
     <w:nsid w:val="2B215289"/>
     <w:multiLevelType w:val="hybridMultilevel"/>
     <w:tmpl w:val="F800C48E"/>
@@ -2409,7 +3825,7 @@
       </w:pPr>
     </w:lvl>
   </w:abstractNum>
-  <w:abstractNum w:abstractNumId="1" w15:restartNumberingAfterBreak="0">
+  <w:abstractNum w:abstractNumId="2" w15:restartNumberingAfterBreak="0">
     <w:nsid w:val="367E3F6A"/>
     <w:multiLevelType w:val="hybridMultilevel"/>
     <w:tmpl w:val="0CB6E2E4"/>
@@ -2521,7 +3937,7 @@
       </w:rPr>
     </w:lvl>
   </w:abstractNum>
-  <w:abstractNum w:abstractNumId="2" w15:restartNumberingAfterBreak="0">
+  <w:abstractNum w:abstractNumId="3" w15:restartNumberingAfterBreak="0">
     <w:nsid w:val="375D36C8"/>
     <w:multiLevelType w:val="multilevel"/>
     <w:tmpl w:val="CF405D9C"/>
@@ -2634,7 +4050,7 @@
       </w:rPr>
     </w:lvl>
   </w:abstractNum>
-  <w:abstractNum w:abstractNumId="3" w15:restartNumberingAfterBreak="0">
+  <w:abstractNum w:abstractNumId="4" w15:restartNumberingAfterBreak="0">
     <w:nsid w:val="594D2C6D"/>
     <w:multiLevelType w:val="hybridMultilevel"/>
     <w:tmpl w:val="BA2812A4"/>
@@ -2746,7 +4162,7 @@
       </w:rPr>
     </w:lvl>
   </w:abstractNum>
-  <w:abstractNum w:abstractNumId="4" w15:restartNumberingAfterBreak="0">
+  <w:abstractNum w:abstractNumId="5" w15:restartNumberingAfterBreak="0">
     <w:nsid w:val="59514182"/>
     <w:multiLevelType w:val="hybridMultilevel"/>
     <w:tmpl w:val="0706B8F4"/>
@@ -2835,7 +4251,7 @@
       </w:pPr>
     </w:lvl>
   </w:abstractNum>
-  <w:abstractNum w:abstractNumId="5" w15:restartNumberingAfterBreak="0">
+  <w:abstractNum w:abstractNumId="6" w15:restartNumberingAfterBreak="0">
     <w:nsid w:val="63D23837"/>
     <w:multiLevelType w:val="hybridMultilevel"/>
     <w:tmpl w:val="9BD61186"/>
@@ -2947,7 +4363,7 @@
       </w:rPr>
     </w:lvl>
   </w:abstractNum>
-  <w:abstractNum w:abstractNumId="6" w15:restartNumberingAfterBreak="0">
+  <w:abstractNum w:abstractNumId="7" w15:restartNumberingAfterBreak="0">
     <w:nsid w:val="66162F7D"/>
     <w:multiLevelType w:val="hybridMultilevel"/>
     <w:tmpl w:val="38A2F066"/>
@@ -3060,7 +4476,7 @@
       </w:rPr>
     </w:lvl>
   </w:abstractNum>
-  <w:abstractNum w:abstractNumId="7" w15:restartNumberingAfterBreak="0">
+  <w:abstractNum w:abstractNumId="8" w15:restartNumberingAfterBreak="0">
     <w:nsid w:val="6DA1180B"/>
     <w:multiLevelType w:val="hybridMultilevel"/>
     <w:tmpl w:val="36B8985E"/>
@@ -3173,7 +4589,7 @@
       </w:rPr>
     </w:lvl>
   </w:abstractNum>
-  <w:abstractNum w:abstractNumId="8" w15:restartNumberingAfterBreak="0">
+  <w:abstractNum w:abstractNumId="9" w15:restartNumberingAfterBreak="0">
     <w:nsid w:val="7281056D"/>
     <w:multiLevelType w:val="hybridMultilevel"/>
     <w:tmpl w:val="D8FE2E94"/>
@@ -3262,7 +4678,7 @@
       </w:pPr>
     </w:lvl>
   </w:abstractNum>
-  <w:abstractNum w:abstractNumId="9" w15:restartNumberingAfterBreak="0">
+  <w:abstractNum w:abstractNumId="10" w15:restartNumberingAfterBreak="0">
     <w:nsid w:val="765D23A3"/>
     <w:multiLevelType w:val="multilevel"/>
     <w:tmpl w:val="D2A25216"/>
@@ -3376,34 +4792,37 @@
     </w:lvl>
   </w:abstractNum>
   <w:num w:numId="1" w16cid:durableId="1019509823">
+    <w:abstractNumId w:val="3"/>
+  </w:num>
+  <w:num w:numId="2" w16cid:durableId="508982793">
+    <w:abstractNumId w:val="10"/>
+  </w:num>
+  <w:num w:numId="3" w16cid:durableId="1030953399">
+    <w:abstractNumId w:val="7"/>
+  </w:num>
+  <w:num w:numId="4" w16cid:durableId="1606303475">
+    <w:abstractNumId w:val="4"/>
+  </w:num>
+  <w:num w:numId="5" w16cid:durableId="571545199">
+    <w:abstractNumId w:val="6"/>
+  </w:num>
+  <w:num w:numId="6" w16cid:durableId="1902904750">
     <w:abstractNumId w:val="2"/>
   </w:num>
-  <w:num w:numId="2" w16cid:durableId="508982793">
+  <w:num w:numId="7" w16cid:durableId="2099203794">
+    <w:abstractNumId w:val="8"/>
+  </w:num>
+  <w:num w:numId="8" w16cid:durableId="82804104">
+    <w:abstractNumId w:val="1"/>
+  </w:num>
+  <w:num w:numId="9" w16cid:durableId="563373769">
+    <w:abstractNumId w:val="5"/>
+  </w:num>
+  <w:num w:numId="10" w16cid:durableId="1818834874">
     <w:abstractNumId w:val="9"/>
   </w:num>
-  <w:num w:numId="3" w16cid:durableId="1030953399">
-    <w:abstractNumId w:val="6"/>
-  </w:num>
-  <w:num w:numId="4" w16cid:durableId="1606303475">
-    <w:abstractNumId w:val="3"/>
-  </w:num>
-  <w:num w:numId="5" w16cid:durableId="571545199">
-    <w:abstractNumId w:val="5"/>
-  </w:num>
-  <w:num w:numId="6" w16cid:durableId="1902904750">
-    <w:abstractNumId w:val="1"/>
-  </w:num>
-  <w:num w:numId="7" w16cid:durableId="2099203794">
-    <w:abstractNumId w:val="7"/>
-  </w:num>
-  <w:num w:numId="8" w16cid:durableId="82804104">
+  <w:num w:numId="11" w16cid:durableId="153183041">
     <w:abstractNumId w:val="0"/>
-  </w:num>
-  <w:num w:numId="9" w16cid:durableId="563373769">
-    <w:abstractNumId w:val="4"/>
-  </w:num>
-  <w:num w:numId="10" w16cid:durableId="1818834874">
-    <w:abstractNumId w:val="8"/>
   </w:num>
 </w:numbering>
 </file>
@@ -4020,6 +5439,7 @@
   <w:style w:type="character" w:default="1" w:styleId="a0">
     <w:name w:val="Default Paragraph Font"/>
     <w:uiPriority w:val="1"/>
+    <w:semiHidden/>
     <w:unhideWhenUsed/>
   </w:style>
   <w:style w:type="table" w:default="1" w:styleId="a1">
@@ -4548,6 +5968,26 @@
     <w:uiPriority w:val="99"/>
     <w:rsid w:val="008F1787"/>
   </w:style>
+  <w:style w:type="table" w:styleId="af4">
+    <w:name w:val="Table Grid"/>
+    <w:basedOn w:val="a1"/>
+    <w:uiPriority w:val="39"/>
+    <w:rsid w:val="00451EC6"/>
+    <w:pPr>
+      <w:spacing w:after="0" w:line="240" w:lineRule="auto"/>
+    </w:pPr>
+    <w:tblPr>
+      <w:tblInd w:w="0" w:type="nil"/>
+      <w:tblBorders>
+        <w:top w:val="single" w:sz="4" w:space="0" w:color="auto"/>
+        <w:left w:val="single" w:sz="4" w:space="0" w:color="auto"/>
+        <w:bottom w:val="single" w:sz="4" w:space="0" w:color="auto"/>
+        <w:right w:val="single" w:sz="4" w:space="0" w:color="auto"/>
+        <w:insideH w:val="single" w:sz="4" w:space="0" w:color="auto"/>
+        <w:insideV w:val="single" w:sz="4" w:space="0" w:color="auto"/>
+      </w:tblBorders>
+    </w:tblPr>
+  </w:style>
 </w:styles>
 </file>
 

</xml_diff>

<commit_message>
Functions, Data structures, Detailed Design in Software component && usercase diagram modified
</commit_message>
<xml_diff>
--- a/Software Design Document.docx
+++ b/Software Design Document.docx
@@ -1865,15 +1865,7 @@
           </w:tcPr>
           <w:p>
             <w:r>
-              <w:t xml:space="preserve">Filter-less search on accident data using the </w:t>
-            </w:r>
-            <w:proofErr w:type="spellStart"/>
-            <w:r>
-              <w:t>DAaV</w:t>
-            </w:r>
-            <w:proofErr w:type="spellEnd"/>
-            <w:r>
-              <w:t xml:space="preserve"> Tool returns unfiltered results.</w:t>
+              <w:t>Filter-less search on accident data using the DAaV Tool returns unfiltered results.</w:t>
             </w:r>
           </w:p>
         </w:tc>
@@ -2435,10 +2427,10 @@
           <w:noProof/>
         </w:rPr>
         <w:drawing>
-          <wp:inline distT="0" distB="0" distL="0" distR="0" wp14:anchorId="484499A6" wp14:editId="0AC747E1">
-            <wp:extent cx="5731510" cy="3914775"/>
-            <wp:effectExtent l="0" t="0" r="2540" b="9525"/>
-            <wp:docPr id="2" name="Picture 2"/>
+          <wp:inline distT="0" distB="0" distL="0" distR="0" wp14:anchorId="6949A6A9" wp14:editId="1CAEF436">
+            <wp:extent cx="5731510" cy="5255471"/>
+            <wp:effectExtent l="0" t="0" r="2540" b="2540"/>
+            <wp:docPr id="3" name="그림 3"/>
             <wp:cNvGraphicFramePr>
               <a:graphicFrameLocks xmlns:a="http://schemas.openxmlformats.org/drawingml/2006/main" noChangeAspect="1"/>
             </wp:cNvGraphicFramePr>
@@ -2451,72 +2443,8 @@
                       <a:picLocks noChangeAspect="1" noChangeArrowheads="1"/>
                     </pic:cNvPicPr>
                   </pic:nvPicPr>
-                  <pic:blipFill rotWithShape="1">
-                    <a:blip r:embed="rId8" cstate="print">
-                      <a:extLst>
-                        <a:ext uri="{28A0092B-C50C-407E-A947-70E740481C1C}">
-                          <a14:useLocalDpi xmlns:a14="http://schemas.microsoft.com/office/drawing/2010/main" val="0"/>
-                        </a:ext>
-                      </a:extLst>
-                    </a:blip>
-                    <a:srcRect t="5237" b="5077"/>
-                    <a:stretch/>
-                  </pic:blipFill>
-                  <pic:spPr bwMode="auto">
-                    <a:xfrm>
-                      <a:off x="0" y="0"/>
-                      <a:ext cx="5731510" cy="3914775"/>
-                    </a:xfrm>
-                    <a:prstGeom prst="rect">
-                      <a:avLst/>
-                    </a:prstGeom>
-                    <a:noFill/>
-                    <a:ln>
-                      <a:noFill/>
-                    </a:ln>
-                    <a:extLst>
-                      <a:ext uri="{53640926-AAD7-44D8-BBD7-CCE9431645EC}">
-                        <a14:shadowObscured xmlns:a14="http://schemas.microsoft.com/office/drawing/2010/main"/>
-                      </a:ext>
-                    </a:extLst>
-                  </pic:spPr>
-                </pic:pic>
-              </a:graphicData>
-            </a:graphic>
-          </wp:inline>
-        </w:drawing>
-      </w:r>
-    </w:p>
-    <w:p>
-      <w:pPr>
-        <w:ind w:left="760"/>
-        <w:rPr>
-          <w:lang w:eastAsia="ko-KR"/>
-        </w:rPr>
-      </w:pPr>
-      <w:r>
-        <w:rPr>
-          <w:noProof/>
-        </w:rPr>
-        <w:drawing>
-          <wp:inline distT="0" distB="0" distL="0" distR="0" wp14:anchorId="1A1D3CA9" wp14:editId="6EACE287">
-            <wp:extent cx="5234400" cy="936000"/>
-            <wp:effectExtent l="0" t="0" r="4445" b="0"/>
-            <wp:docPr id="4" name="Picture 4"/>
-            <wp:cNvGraphicFramePr>
-              <a:graphicFrameLocks xmlns:a="http://schemas.openxmlformats.org/drawingml/2006/main" noChangeAspect="1"/>
-            </wp:cNvGraphicFramePr>
-            <a:graphic xmlns:a="http://schemas.openxmlformats.org/drawingml/2006/main">
-              <a:graphicData uri="http://schemas.openxmlformats.org/drawingml/2006/picture">
-                <pic:pic xmlns:pic="http://schemas.openxmlformats.org/drawingml/2006/picture">
-                  <pic:nvPicPr>
-                    <pic:cNvPr id="0" name="Picture 8"/>
-                    <pic:cNvPicPr>
-                      <a:picLocks noChangeAspect="1" noChangeArrowheads="1"/>
-                    </pic:cNvPicPr>
-                  </pic:nvPicPr>
                   <pic:blipFill>
-                    <a:blip r:embed="rId9">
+                    <a:blip r:embed="rId8">
                       <a:extLst>
                         <a:ext uri="{28A0092B-C50C-407E-A947-70E740481C1C}">
                           <a14:useLocalDpi xmlns:a14="http://schemas.microsoft.com/office/drawing/2010/main" val="0"/>
@@ -2531,7 +2459,7 @@
                   <pic:spPr bwMode="auto">
                     <a:xfrm>
                       <a:off x="0" y="0"/>
-                      <a:ext cx="5234400" cy="936000"/>
+                      <a:ext cx="5731510" cy="5255471"/>
                     </a:xfrm>
                     <a:prstGeom prst="rect">
                       <a:avLst/>
@@ -2555,439 +2483,13 @@
           <w:lang w:eastAsia="ko-KR"/>
         </w:rPr>
       </w:pPr>
-      <w:r>
+    </w:p>
+    <w:p>
+      <w:pPr>
         <w:rPr>
           <w:noProof/>
         </w:rPr>
-        <w:lastRenderedPageBreak/>
-        <w:drawing>
-          <wp:inline distT="0" distB="0" distL="0" distR="0" wp14:anchorId="797B4BA7" wp14:editId="0A123431">
-            <wp:extent cx="5234400" cy="936000"/>
-            <wp:effectExtent l="0" t="0" r="4445" b="0"/>
-            <wp:docPr id="5" name="Picture 5"/>
-            <wp:cNvGraphicFramePr>
-              <a:graphicFrameLocks xmlns:a="http://schemas.openxmlformats.org/drawingml/2006/main" noChangeAspect="1"/>
-            </wp:cNvGraphicFramePr>
-            <a:graphic xmlns:a="http://schemas.openxmlformats.org/drawingml/2006/main">
-              <a:graphicData uri="http://schemas.openxmlformats.org/drawingml/2006/picture">
-                <pic:pic xmlns:pic="http://schemas.openxmlformats.org/drawingml/2006/picture">
-                  <pic:nvPicPr>
-                    <pic:cNvPr id="0" name="Picture 10"/>
-                    <pic:cNvPicPr>
-                      <a:picLocks noChangeAspect="1" noChangeArrowheads="1"/>
-                    </pic:cNvPicPr>
-                  </pic:nvPicPr>
-                  <pic:blipFill>
-                    <a:blip r:embed="rId10">
-                      <a:extLst>
-                        <a:ext uri="{28A0092B-C50C-407E-A947-70E740481C1C}">
-                          <a14:useLocalDpi xmlns:a14="http://schemas.microsoft.com/office/drawing/2010/main" val="0"/>
-                        </a:ext>
-                      </a:extLst>
-                    </a:blip>
-                    <a:srcRect/>
-                    <a:stretch>
-                      <a:fillRect/>
-                    </a:stretch>
-                  </pic:blipFill>
-                  <pic:spPr bwMode="auto">
-                    <a:xfrm>
-                      <a:off x="0" y="0"/>
-                      <a:ext cx="5234400" cy="936000"/>
-                    </a:xfrm>
-                    <a:prstGeom prst="rect">
-                      <a:avLst/>
-                    </a:prstGeom>
-                    <a:noFill/>
-                    <a:ln>
-                      <a:noFill/>
-                    </a:ln>
-                  </pic:spPr>
-                </pic:pic>
-              </a:graphicData>
-            </a:graphic>
-          </wp:inline>
-        </w:drawing>
-      </w:r>
-    </w:p>
-    <w:p>
-      <w:pPr>
-        <w:ind w:left="760"/>
-        <w:rPr>
-          <w:lang w:eastAsia="ko-KR"/>
-        </w:rPr>
-      </w:pPr>
-      <w:r>
-        <w:rPr>
-          <w:noProof/>
-        </w:rPr>
-        <w:drawing>
-          <wp:inline distT="0" distB="0" distL="0" distR="0" wp14:anchorId="7768EC47" wp14:editId="0F3D4DA4">
-            <wp:extent cx="5234400" cy="936000"/>
-            <wp:effectExtent l="0" t="0" r="4445" b="0"/>
-            <wp:docPr id="6" name="Picture 6"/>
-            <wp:cNvGraphicFramePr>
-              <a:graphicFrameLocks xmlns:a="http://schemas.openxmlformats.org/drawingml/2006/main" noChangeAspect="1"/>
-            </wp:cNvGraphicFramePr>
-            <a:graphic xmlns:a="http://schemas.openxmlformats.org/drawingml/2006/main">
-              <a:graphicData uri="http://schemas.openxmlformats.org/drawingml/2006/picture">
-                <pic:pic xmlns:pic="http://schemas.openxmlformats.org/drawingml/2006/picture">
-                  <pic:nvPicPr>
-                    <pic:cNvPr id="0" name="Picture 12"/>
-                    <pic:cNvPicPr>
-                      <a:picLocks noChangeAspect="1" noChangeArrowheads="1"/>
-                    </pic:cNvPicPr>
-                  </pic:nvPicPr>
-                  <pic:blipFill>
-                    <a:blip r:embed="rId11">
-                      <a:extLst>
-                        <a:ext uri="{28A0092B-C50C-407E-A947-70E740481C1C}">
-                          <a14:useLocalDpi xmlns:a14="http://schemas.microsoft.com/office/drawing/2010/main" val="0"/>
-                        </a:ext>
-                      </a:extLst>
-                    </a:blip>
-                    <a:srcRect/>
-                    <a:stretch>
-                      <a:fillRect/>
-                    </a:stretch>
-                  </pic:blipFill>
-                  <pic:spPr bwMode="auto">
-                    <a:xfrm>
-                      <a:off x="0" y="0"/>
-                      <a:ext cx="5234400" cy="936000"/>
-                    </a:xfrm>
-                    <a:prstGeom prst="rect">
-                      <a:avLst/>
-                    </a:prstGeom>
-                    <a:noFill/>
-                    <a:ln>
-                      <a:noFill/>
-                    </a:ln>
-                  </pic:spPr>
-                </pic:pic>
-              </a:graphicData>
-            </a:graphic>
-          </wp:inline>
-        </w:drawing>
-      </w:r>
-    </w:p>
-    <w:p>
-      <w:pPr>
-        <w:ind w:left="760"/>
-        <w:rPr>
-          <w:lang w:eastAsia="ko-KR"/>
-        </w:rPr>
-      </w:pPr>
-      <w:r>
-        <w:rPr>
-          <w:noProof/>
-        </w:rPr>
-        <w:drawing>
-          <wp:inline distT="0" distB="0" distL="0" distR="0" wp14:anchorId="3DD84B25" wp14:editId="2DC7979E">
-            <wp:extent cx="5234400" cy="936000"/>
-            <wp:effectExtent l="0" t="0" r="4445" b="0"/>
-            <wp:docPr id="7" name="Picture 7"/>
-            <wp:cNvGraphicFramePr>
-              <a:graphicFrameLocks xmlns:a="http://schemas.openxmlformats.org/drawingml/2006/main" noChangeAspect="1"/>
-            </wp:cNvGraphicFramePr>
-            <a:graphic xmlns:a="http://schemas.openxmlformats.org/drawingml/2006/main">
-              <a:graphicData uri="http://schemas.openxmlformats.org/drawingml/2006/picture">
-                <pic:pic xmlns:pic="http://schemas.openxmlformats.org/drawingml/2006/picture">
-                  <pic:nvPicPr>
-                    <pic:cNvPr id="0" name="Picture 14"/>
-                    <pic:cNvPicPr>
-                      <a:picLocks noChangeAspect="1" noChangeArrowheads="1"/>
-                    </pic:cNvPicPr>
-                  </pic:nvPicPr>
-                  <pic:blipFill>
-                    <a:blip r:embed="rId12">
-                      <a:extLst>
-                        <a:ext uri="{28A0092B-C50C-407E-A947-70E740481C1C}">
-                          <a14:useLocalDpi xmlns:a14="http://schemas.microsoft.com/office/drawing/2010/main" val="0"/>
-                        </a:ext>
-                      </a:extLst>
-                    </a:blip>
-                    <a:srcRect/>
-                    <a:stretch>
-                      <a:fillRect/>
-                    </a:stretch>
-                  </pic:blipFill>
-                  <pic:spPr bwMode="auto">
-                    <a:xfrm>
-                      <a:off x="0" y="0"/>
-                      <a:ext cx="5234400" cy="936000"/>
-                    </a:xfrm>
-                    <a:prstGeom prst="rect">
-                      <a:avLst/>
-                    </a:prstGeom>
-                    <a:noFill/>
-                    <a:ln>
-                      <a:noFill/>
-                    </a:ln>
-                  </pic:spPr>
-                </pic:pic>
-              </a:graphicData>
-            </a:graphic>
-          </wp:inline>
-        </w:drawing>
-      </w:r>
-    </w:p>
-    <w:p>
-      <w:pPr>
-        <w:ind w:left="760"/>
-        <w:rPr>
-          <w:lang w:eastAsia="ko-KR"/>
-        </w:rPr>
-      </w:pPr>
-      <w:r>
-        <w:rPr>
-          <w:noProof/>
-        </w:rPr>
-        <w:drawing>
-          <wp:inline distT="0" distB="0" distL="0" distR="0" wp14:anchorId="5D1065AF" wp14:editId="5919C9E2">
-            <wp:extent cx="5234400" cy="936000"/>
-            <wp:effectExtent l="0" t="0" r="4445" b="0"/>
-            <wp:docPr id="8" name="Picture 8"/>
-            <wp:cNvGraphicFramePr>
-              <a:graphicFrameLocks xmlns:a="http://schemas.openxmlformats.org/drawingml/2006/main" noChangeAspect="1"/>
-            </wp:cNvGraphicFramePr>
-            <a:graphic xmlns:a="http://schemas.openxmlformats.org/drawingml/2006/main">
-              <a:graphicData uri="http://schemas.openxmlformats.org/drawingml/2006/picture">
-                <pic:pic xmlns:pic="http://schemas.openxmlformats.org/drawingml/2006/picture">
-                  <pic:nvPicPr>
-                    <pic:cNvPr id="0" name="Picture 16"/>
-                    <pic:cNvPicPr>
-                      <a:picLocks noChangeAspect="1" noChangeArrowheads="1"/>
-                    </pic:cNvPicPr>
-                  </pic:nvPicPr>
-                  <pic:blipFill>
-                    <a:blip r:embed="rId13">
-                      <a:extLst>
-                        <a:ext uri="{28A0092B-C50C-407E-A947-70E740481C1C}">
-                          <a14:useLocalDpi xmlns:a14="http://schemas.microsoft.com/office/drawing/2010/main" val="0"/>
-                        </a:ext>
-                      </a:extLst>
-                    </a:blip>
-                    <a:srcRect/>
-                    <a:stretch>
-                      <a:fillRect/>
-                    </a:stretch>
-                  </pic:blipFill>
-                  <pic:spPr bwMode="auto">
-                    <a:xfrm>
-                      <a:off x="0" y="0"/>
-                      <a:ext cx="5234400" cy="936000"/>
-                    </a:xfrm>
-                    <a:prstGeom prst="rect">
-                      <a:avLst/>
-                    </a:prstGeom>
-                    <a:noFill/>
-                    <a:ln>
-                      <a:noFill/>
-                    </a:ln>
-                  </pic:spPr>
-                </pic:pic>
-              </a:graphicData>
-            </a:graphic>
-          </wp:inline>
-        </w:drawing>
-      </w:r>
-    </w:p>
-    <w:p>
-      <w:pPr>
-        <w:ind w:left="760"/>
-        <w:rPr>
-          <w:lang w:eastAsia="ko-KR"/>
-        </w:rPr>
-      </w:pPr>
-      <w:r>
-        <w:rPr>
-          <w:noProof/>
-        </w:rPr>
-        <w:drawing>
-          <wp:inline distT="0" distB="0" distL="0" distR="0" wp14:anchorId="4D62BEBD" wp14:editId="603C381E">
-            <wp:extent cx="5234400" cy="936000"/>
-            <wp:effectExtent l="0" t="0" r="4445" b="0"/>
-            <wp:docPr id="9" name="Picture 9" descr="Diagram&#10;&#10;Description automatically generated"/>
-            <wp:cNvGraphicFramePr>
-              <a:graphicFrameLocks xmlns:a="http://schemas.openxmlformats.org/drawingml/2006/main" noChangeAspect="1"/>
-            </wp:cNvGraphicFramePr>
-            <a:graphic xmlns:a="http://schemas.openxmlformats.org/drawingml/2006/main">
-              <a:graphicData uri="http://schemas.openxmlformats.org/drawingml/2006/picture">
-                <pic:pic xmlns:pic="http://schemas.openxmlformats.org/drawingml/2006/picture">
-                  <pic:nvPicPr>
-                    <pic:cNvPr id="9" name="Picture 9" descr="Diagram&#10;&#10;Description automatically generated"/>
-                    <pic:cNvPicPr>
-                      <a:picLocks noChangeAspect="1" noChangeArrowheads="1"/>
-                    </pic:cNvPicPr>
-                  </pic:nvPicPr>
-                  <pic:blipFill>
-                    <a:blip r:embed="rId14">
-                      <a:extLst>
-                        <a:ext uri="{28A0092B-C50C-407E-A947-70E740481C1C}">
-                          <a14:useLocalDpi xmlns:a14="http://schemas.microsoft.com/office/drawing/2010/main" val="0"/>
-                        </a:ext>
-                      </a:extLst>
-                    </a:blip>
-                    <a:srcRect/>
-                    <a:stretch>
-                      <a:fillRect/>
-                    </a:stretch>
-                  </pic:blipFill>
-                  <pic:spPr bwMode="auto">
-                    <a:xfrm>
-                      <a:off x="0" y="0"/>
-                      <a:ext cx="5234400" cy="936000"/>
-                    </a:xfrm>
-                    <a:prstGeom prst="rect">
-                      <a:avLst/>
-                    </a:prstGeom>
-                    <a:noFill/>
-                    <a:ln>
-                      <a:noFill/>
-                    </a:ln>
-                  </pic:spPr>
-                </pic:pic>
-              </a:graphicData>
-            </a:graphic>
-          </wp:inline>
-        </w:drawing>
-      </w:r>
-    </w:p>
-    <w:p>
-      <w:pPr>
-        <w:ind w:left="760"/>
-        <w:rPr>
-          <w:lang w:eastAsia="ko-KR"/>
-        </w:rPr>
-      </w:pPr>
-      <w:r>
-        <w:rPr>
-          <w:noProof/>
-        </w:rPr>
-        <w:drawing>
-          <wp:inline distT="0" distB="0" distL="0" distR="0" wp14:anchorId="0141C07A" wp14:editId="5281B92C">
-            <wp:extent cx="5234400" cy="936000"/>
-            <wp:effectExtent l="0" t="0" r="4445" b="0"/>
-            <wp:docPr id="10" name="Picture 10"/>
-            <wp:cNvGraphicFramePr>
-              <a:graphicFrameLocks xmlns:a="http://schemas.openxmlformats.org/drawingml/2006/main" noChangeAspect="1"/>
-            </wp:cNvGraphicFramePr>
-            <a:graphic xmlns:a="http://schemas.openxmlformats.org/drawingml/2006/main">
-              <a:graphicData uri="http://schemas.openxmlformats.org/drawingml/2006/picture">
-                <pic:pic xmlns:pic="http://schemas.openxmlformats.org/drawingml/2006/picture">
-                  <pic:nvPicPr>
-                    <pic:cNvPr id="0" name="Picture 20"/>
-                    <pic:cNvPicPr>
-                      <a:picLocks noChangeAspect="1" noChangeArrowheads="1"/>
-                    </pic:cNvPicPr>
-                  </pic:nvPicPr>
-                  <pic:blipFill>
-                    <a:blip r:embed="rId15">
-                      <a:extLst>
-                        <a:ext uri="{28A0092B-C50C-407E-A947-70E740481C1C}">
-                          <a14:useLocalDpi xmlns:a14="http://schemas.microsoft.com/office/drawing/2010/main" val="0"/>
-                        </a:ext>
-                      </a:extLst>
-                    </a:blip>
-                    <a:srcRect/>
-                    <a:stretch>
-                      <a:fillRect/>
-                    </a:stretch>
-                  </pic:blipFill>
-                  <pic:spPr bwMode="auto">
-                    <a:xfrm>
-                      <a:off x="0" y="0"/>
-                      <a:ext cx="5234400" cy="936000"/>
-                    </a:xfrm>
-                    <a:prstGeom prst="rect">
-                      <a:avLst/>
-                    </a:prstGeom>
-                    <a:noFill/>
-                    <a:ln>
-                      <a:noFill/>
-                    </a:ln>
-                  </pic:spPr>
-                </pic:pic>
-              </a:graphicData>
-            </a:graphic>
-          </wp:inline>
-        </w:drawing>
-      </w:r>
-    </w:p>
-    <w:p>
-      <w:pPr>
-        <w:ind w:left="760"/>
-        <w:rPr>
-          <w:noProof/>
-        </w:rPr>
-      </w:pPr>
-      <w:r>
-        <w:rPr>
-          <w:noProof/>
-        </w:rPr>
-        <w:drawing>
-          <wp:inline distT="0" distB="0" distL="0" distR="0" wp14:anchorId="55A9B74F" wp14:editId="6AEA2D56">
-            <wp:extent cx="5234400" cy="936000"/>
-            <wp:effectExtent l="0" t="0" r="4445" b="0"/>
-            <wp:docPr id="11" name="Picture 11" descr="A picture containing graphical user interface&#10;&#10;Description automatically generated"/>
-            <wp:cNvGraphicFramePr>
-              <a:graphicFrameLocks xmlns:a="http://schemas.openxmlformats.org/drawingml/2006/main" noChangeAspect="1"/>
-            </wp:cNvGraphicFramePr>
-            <a:graphic xmlns:a="http://schemas.openxmlformats.org/drawingml/2006/main">
-              <a:graphicData uri="http://schemas.openxmlformats.org/drawingml/2006/picture">
-                <pic:pic xmlns:pic="http://schemas.openxmlformats.org/drawingml/2006/picture">
-                  <pic:nvPicPr>
-                    <pic:cNvPr id="11" name="Picture 11" descr="A picture containing graphical user interface&#10;&#10;Description automatically generated"/>
-                    <pic:cNvPicPr>
-                      <a:picLocks noChangeAspect="1" noChangeArrowheads="1"/>
-                    </pic:cNvPicPr>
-                  </pic:nvPicPr>
-                  <pic:blipFill>
-                    <a:blip r:embed="rId16">
-                      <a:extLst>
-                        <a:ext uri="{28A0092B-C50C-407E-A947-70E740481C1C}">
-                          <a14:useLocalDpi xmlns:a14="http://schemas.microsoft.com/office/drawing/2010/main" val="0"/>
-                        </a:ext>
-                      </a:extLst>
-                    </a:blip>
-                    <a:srcRect/>
-                    <a:stretch>
-                      <a:fillRect/>
-                    </a:stretch>
-                  </pic:blipFill>
-                  <pic:spPr bwMode="auto">
-                    <a:xfrm>
-                      <a:off x="0" y="0"/>
-                      <a:ext cx="5234400" cy="936000"/>
-                    </a:xfrm>
-                    <a:prstGeom prst="rect">
-                      <a:avLst/>
-                    </a:prstGeom>
-                    <a:noFill/>
-                    <a:ln>
-                      <a:noFill/>
-                    </a:ln>
-                  </pic:spPr>
-                </pic:pic>
-              </a:graphicData>
-            </a:graphic>
-          </wp:inline>
-        </w:drawing>
-      </w:r>
-    </w:p>
-    <w:p>
-      <w:pPr>
-        <w:rPr>
-          <w:noProof/>
-        </w:rPr>
-      </w:pPr>
-      <w:r>
-        <w:rPr>
-          <w:noProof/>
-        </w:rPr>
-        <w:br w:type="page"/>
-      </w:r>
+      </w:pPr>
     </w:p>
     <w:p>
       <w:pPr>
@@ -3043,7 +2545,7 @@
                     </pic:cNvPicPr>
                   </pic:nvPicPr>
                   <pic:blipFill rotWithShape="1">
-                    <a:blip r:embed="rId17">
+                    <a:blip r:embed="rId9">
                       <a:extLst>
                         <a:ext uri="{28A0092B-C50C-407E-A947-70E740481C1C}">
                           <a14:useLocalDpi xmlns:a14="http://schemas.microsoft.com/office/drawing/2010/main" val="0"/>
@@ -3104,53 +2606,72 @@
     </w:p>
     <w:p>
       <w:pPr>
-        <w:rPr>
-          <w:color w:val="FF0000"/>
-        </w:rPr>
-      </w:pPr>
-      <w:r>
-        <w:rPr>
-          <w:color w:val="FF0000"/>
-        </w:rPr>
-        <w:t>Preliminary list</w:t>
-      </w:r>
-      <w:r>
-        <w:rPr>
-          <w:color w:val="FF0000"/>
-        </w:rPr>
-        <w:t xml:space="preserve"> of all functions in the software. For each function in the list the following information is provided:</w:t>
-      </w:r>
-    </w:p>
-    <w:p>
-      <w:pPr>
         <w:pStyle w:val="af0"/>
         <w:numPr>
           <w:ilvl w:val="0"/>
-          <w:numId w:val="5"/>
+          <w:numId w:val="12"/>
         </w:numPr>
-        <w:rPr>
-          <w:color w:val="FF0000"/>
-        </w:rPr>
-      </w:pPr>
-      <w:r>
-        <w:rPr>
-          <w:color w:val="FF0000"/>
-        </w:rPr>
-        <w:t xml:space="preserve">a brief description of what it </w:t>
-      </w:r>
+      </w:pPr>
       <w:proofErr w:type="gramStart"/>
       <w:r>
         <w:rPr>
-          <w:color w:val="FF0000"/>
-        </w:rPr>
-        <w:t>does  (</w:t>
+          <w:b/>
+          <w:bCs/>
+        </w:rPr>
+        <w:t>Search(</w:t>
       </w:r>
       <w:proofErr w:type="gramEnd"/>
       <w:r>
         <w:rPr>
-          <w:color w:val="FF0000"/>
-        </w:rPr>
-        <w:t>1 or 2 sentences);</w:t>
+          <w:b/>
+          <w:bCs/>
+        </w:rPr>
+        <w:t>)</w:t>
+      </w:r>
+      <w:r>
+        <w:br/>
+        <w:t xml:space="preserve">The search function takes </w:t>
+      </w:r>
+      <w:r>
+        <w:rPr>
+          <w:b/>
+          <w:bCs/>
+          <w:i/>
+          <w:iCs/>
+        </w:rPr>
+        <w:t>keyword, Initial_Date</w:t>
+      </w:r>
+      <w:r>
+        <w:rPr>
+          <w:b/>
+          <w:bCs/>
+          <w:i/>
+          <w:iCs/>
+        </w:rPr>
+        <w:t xml:space="preserve"> </w:t>
+      </w:r>
+      <w:r>
+        <w:t>and</w:t>
+      </w:r>
+      <w:r>
+        <w:rPr>
+          <w:b/>
+          <w:bCs/>
+          <w:i/>
+          <w:iCs/>
+        </w:rPr>
+        <w:t xml:space="preserve"> Final_Dates</w:t>
+      </w:r>
+      <w:r>
+        <w:t xml:space="preserve"> as arguments.</w:t>
+      </w:r>
+      <w:r>
+        <w:br/>
+        <w:t>It is declared globally, so there will be no side effect/s.</w:t>
+      </w:r>
+      <w:r>
+        <w:br/>
+        <w:t>This function will return a classified tuple form dataset.</w:t>
       </w:r>
     </w:p>
     <w:p>
@@ -3158,59 +2679,65 @@
         <w:pStyle w:val="af0"/>
         <w:numPr>
           <w:ilvl w:val="0"/>
-          <w:numId w:val="5"/>
+          <w:numId w:val="12"/>
         </w:numPr>
-        <w:rPr>
-          <w:color w:val="FF0000"/>
-        </w:rPr>
-      </w:pPr>
-      <w:r>
-        <w:rPr>
-          <w:color w:val="FF0000"/>
-        </w:rPr>
-        <w:t xml:space="preserve">a list of the input parameters, and their data types, and what they are used </w:t>
-      </w:r>
+      </w:pPr>
       <w:proofErr w:type="gramStart"/>
       <w:r>
         <w:rPr>
-          <w:color w:val="FF0000"/>
-        </w:rPr>
-        <w:t>for;</w:t>
+          <w:b/>
+          <w:bCs/>
+        </w:rPr>
+        <w:t>setDate(</w:t>
       </w:r>
       <w:proofErr w:type="gramEnd"/>
+      <w:r>
+        <w:rPr>
+          <w:b/>
+          <w:bCs/>
+        </w:rPr>
+        <w:t>)</w:t>
+      </w:r>
+      <w:r>
+        <w:br/>
+        <w:t xml:space="preserve">This is a date setter function. It will take no </w:t>
+      </w:r>
+      <w:proofErr w:type="gramStart"/>
+      <w:r>
+        <w:t>argument, and</w:t>
+      </w:r>
+      <w:proofErr w:type="gramEnd"/>
+      <w:r>
+        <w:t xml:space="preserve"> return nothing.</w:t>
+      </w:r>
     </w:p>
     <w:p>
       <w:pPr>
         <w:pStyle w:val="af0"/>
         <w:numPr>
           <w:ilvl w:val="0"/>
-          <w:numId w:val="4"/>
+          <w:numId w:val="12"/>
         </w:numPr>
-        <w:rPr>
-          <w:color w:val="FF0000"/>
-        </w:rPr>
-      </w:pPr>
-      <w:r>
-        <w:rPr>
-          <w:color w:val="FF0000"/>
-        </w:rPr>
-        <w:t>a list of any side effects caused by the function (</w:t>
-      </w:r>
-      <w:proofErr w:type="spellStart"/>
+      </w:pPr>
       <w:proofErr w:type="gramStart"/>
       <w:r>
         <w:rPr>
-          <w:color w:val="FF0000"/>
-        </w:rPr>
-        <w:t>ie</w:t>
-      </w:r>
-      <w:proofErr w:type="spellEnd"/>
+          <w:b/>
+          <w:bCs/>
+        </w:rPr>
+        <w:t>setChart(</w:t>
+      </w:r>
       <w:proofErr w:type="gramEnd"/>
       <w:r>
         <w:rPr>
-          <w:color w:val="FF0000"/>
-        </w:rPr>
-        <w:t xml:space="preserve"> change global or member variables, changes data passed by reference from calling function etc)</w:t>
+          <w:b/>
+          <w:bCs/>
+        </w:rPr>
+        <w:t>)</w:t>
+      </w:r>
+      <w:r>
+        <w:br/>
+        <w:t>This function will take hours as x dimension and accidents as y dimension, and return a graphical output.</w:t>
       </w:r>
     </w:p>
     <w:p>
@@ -3218,20 +2745,260 @@
         <w:pStyle w:val="af0"/>
         <w:numPr>
           <w:ilvl w:val="0"/>
-          <w:numId w:val="4"/>
+          <w:numId w:val="12"/>
         </w:numPr>
-        <w:rPr>
-          <w:color w:val="FF0000"/>
-        </w:rPr>
-      </w:pPr>
-      <w:r>
-        <w:rPr>
-          <w:color w:val="FF0000"/>
-        </w:rPr>
-        <w:t>a description of the function’s return value</w:t>
-      </w:r>
-    </w:p>
-    <w:p/>
+      </w:pPr>
+      <w:proofErr w:type="gramStart"/>
+      <w:r>
+        <w:rPr>
+          <w:b/>
+          <w:bCs/>
+        </w:rPr>
+        <w:t>setKeywords(</w:t>
+      </w:r>
+      <w:proofErr w:type="gramEnd"/>
+      <w:r>
+        <w:rPr>
+          <w:b/>
+          <w:bCs/>
+        </w:rPr>
+        <w:t>)</w:t>
+      </w:r>
+      <w:r>
+        <w:br/>
+        <w:t>This is keyword setter function, will take keyword as argument, and return a tuple from dataset.</w:t>
+      </w:r>
+    </w:p>
+    <w:p>
+      <w:pPr>
+        <w:pStyle w:val="af0"/>
+        <w:numPr>
+          <w:ilvl w:val="0"/>
+          <w:numId w:val="12"/>
+        </w:numPr>
+      </w:pPr>
+      <w:proofErr w:type="gramStart"/>
+      <w:r>
+        <w:rPr>
+          <w:b/>
+          <w:bCs/>
+        </w:rPr>
+        <w:t>setTime(</w:t>
+      </w:r>
+      <w:proofErr w:type="gramEnd"/>
+      <w:r>
+        <w:rPr>
+          <w:b/>
+          <w:bCs/>
+        </w:rPr>
+        <w:t>)</w:t>
+      </w:r>
+      <w:r>
+        <w:br/>
+        <w:t>This is time setter function, will take no argument, and return no results</w:t>
+      </w:r>
+      <w:r>
+        <w:rPr>
+          <w:i/>
+          <w:iCs/>
+        </w:rPr>
+        <w:t>.</w:t>
+      </w:r>
+    </w:p>
+    <w:p>
+      <w:pPr>
+        <w:pStyle w:val="af0"/>
+        <w:numPr>
+          <w:ilvl w:val="0"/>
+          <w:numId w:val="12"/>
+        </w:numPr>
+      </w:pPr>
+      <w:proofErr w:type="gramStart"/>
+      <w:r>
+        <w:rPr>
+          <w:b/>
+          <w:bCs/>
+        </w:rPr>
+        <w:lastRenderedPageBreak/>
+        <w:t>getCondition(</w:t>
+      </w:r>
+      <w:proofErr w:type="gramEnd"/>
+      <w:r>
+        <w:rPr>
+          <w:b/>
+          <w:bCs/>
+        </w:rPr>
+        <w:t>)</w:t>
+      </w:r>
+      <w:r>
+        <w:br/>
+        <w:t>This function sets multiple attributes, and takes</w:t>
+      </w:r>
+      <w:r>
+        <w:rPr>
+          <w:b/>
+          <w:bCs/>
+          <w:i/>
+          <w:iCs/>
+        </w:rPr>
+        <w:t xml:space="preserve"> alcohol, unlicensed, light_condition, roadGeomatry,</w:t>
+      </w:r>
+      <w:r>
+        <w:t xml:space="preserve"> </w:t>
+      </w:r>
+      <w:r>
+        <w:rPr>
+          <w:b/>
+          <w:bCs/>
+        </w:rPr>
+        <w:t>severity,</w:t>
+      </w:r>
+      <w:r>
+        <w:t xml:space="preserve"> etc.. as input arguments and return results from database based on </w:t>
+      </w:r>
+      <w:proofErr w:type="gramStart"/>
+      <w:r>
+        <w:t>their</w:t>
+      </w:r>
+      <w:proofErr w:type="gramEnd"/>
+      <w:r>
+        <w:t xml:space="preserve"> their respective values</w:t>
+      </w:r>
+      <w:r>
+        <w:rPr>
+          <w:b/>
+          <w:bCs/>
+          <w:i/>
+          <w:iCs/>
+        </w:rPr>
+        <w:t>.</w:t>
+      </w:r>
+    </w:p>
+    <w:p>
+      <w:pPr>
+        <w:pStyle w:val="af0"/>
+        <w:numPr>
+          <w:ilvl w:val="0"/>
+          <w:numId w:val="12"/>
+        </w:numPr>
+      </w:pPr>
+      <w:proofErr w:type="gramStart"/>
+      <w:r>
+        <w:rPr>
+          <w:b/>
+          <w:bCs/>
+        </w:rPr>
+        <w:t>saveChart(</w:t>
+      </w:r>
+      <w:proofErr w:type="gramEnd"/>
+      <w:r>
+        <w:rPr>
+          <w:b/>
+          <w:bCs/>
+        </w:rPr>
+        <w:t>)</w:t>
+      </w:r>
+      <w:r>
+        <w:br/>
+        <w:t>This function will download chart, with no return value.</w:t>
+      </w:r>
+    </w:p>
+    <w:p>
+      <w:pPr>
+        <w:pStyle w:val="af0"/>
+        <w:numPr>
+          <w:ilvl w:val="0"/>
+          <w:numId w:val="12"/>
+        </w:numPr>
+      </w:pPr>
+      <w:proofErr w:type="gramStart"/>
+      <w:r>
+        <w:rPr>
+          <w:b/>
+          <w:bCs/>
+        </w:rPr>
+        <w:t>getDate(</w:t>
+      </w:r>
+      <w:proofErr w:type="gramEnd"/>
+      <w:r>
+        <w:rPr>
+          <w:b/>
+          <w:bCs/>
+        </w:rPr>
+        <w:t>)</w:t>
+      </w:r>
+      <w:r>
+        <w:br/>
+        <w:t>This is date getter function, will take no argument, and return date from database.</w:t>
+      </w:r>
+    </w:p>
+    <w:p>
+      <w:pPr>
+        <w:pStyle w:val="af0"/>
+        <w:numPr>
+          <w:ilvl w:val="0"/>
+          <w:numId w:val="12"/>
+        </w:numPr>
+      </w:pPr>
+      <w:proofErr w:type="gramStart"/>
+      <w:r>
+        <w:rPr>
+          <w:b/>
+          <w:bCs/>
+        </w:rPr>
+        <w:t>getTime(</w:t>
+      </w:r>
+      <w:proofErr w:type="gramEnd"/>
+      <w:r>
+        <w:rPr>
+          <w:b/>
+          <w:bCs/>
+        </w:rPr>
+        <w:t>)</w:t>
+      </w:r>
+      <w:r>
+        <w:br/>
+        <w:t xml:space="preserve">This is time getter function, will take no argument, and return results as  </w:t>
+      </w:r>
+      <w:r>
+        <w:rPr>
+          <w:b/>
+          <w:bCs/>
+          <w:i/>
+          <w:iCs/>
+        </w:rPr>
+        <w:t>day or night.</w:t>
+      </w:r>
+    </w:p>
+    <w:p>
+      <w:pPr>
+        <w:pStyle w:val="af0"/>
+        <w:numPr>
+          <w:ilvl w:val="0"/>
+          <w:numId w:val="12"/>
+        </w:numPr>
+      </w:pPr>
+      <w:proofErr w:type="gramStart"/>
+      <w:r>
+        <w:rPr>
+          <w:b/>
+          <w:bCs/>
+        </w:rPr>
+        <w:t>Display(</w:t>
+      </w:r>
+      <w:proofErr w:type="gramEnd"/>
+      <w:r>
+        <w:rPr>
+          <w:b/>
+          <w:bCs/>
+        </w:rPr>
+        <w:t>)</w:t>
+      </w:r>
+      <w:r>
+        <w:br/>
+        <w:t>This function will use to compare different attributes graphicall, this function will take two attributes as arguments as return a graphical representation in the form of a chart.</w:t>
+      </w:r>
+    </w:p>
     <w:p>
       <w:pPr>
         <w:pStyle w:val="3"/>
@@ -3241,10 +3008,7 @@
         </w:numPr>
       </w:pPr>
       <w:r>
-        <w:t>Data Structures</w:t>
-      </w:r>
-      <w:r>
-        <w:t xml:space="preserve"> / Data Sources</w:t>
+        <w:t>Data Structures / Data Sources</w:t>
       </w:r>
     </w:p>
     <w:p>
@@ -3255,120 +3019,162 @@
       </w:pPr>
       <w:r>
         <w:rPr>
-          <w:color w:val="FF0000"/>
-        </w:rPr>
-        <w:t>List of all data structures in the software (</w:t>
-      </w:r>
-      <w:proofErr w:type="spellStart"/>
+          <w:color w:val="000000" w:themeColor="text1"/>
+        </w:rPr>
+        <w:t xml:space="preserve">A </w:t>
+      </w:r>
+      <w:r>
+        <w:rPr>
+          <w:color w:val="000000" w:themeColor="text1"/>
+        </w:rPr>
+        <w:t xml:space="preserve">Binary Search Tree data structure </w:t>
+      </w:r>
+      <w:r>
+        <w:rPr>
+          <w:color w:val="000000" w:themeColor="text1"/>
+        </w:rPr>
+        <w:t xml:space="preserve">is </w:t>
+      </w:r>
+      <w:r>
+        <w:rPr>
+          <w:color w:val="000000" w:themeColor="text1"/>
+        </w:rPr>
+        <w:t>best suited for the implementation of this data analysis and visualization tool</w:t>
+      </w:r>
+      <w:r>
+        <w:rPr>
+          <w:color w:val="000000" w:themeColor="text1"/>
+        </w:rPr>
+        <w:t>. The</w:t>
+      </w:r>
+      <w:r>
+        <w:rPr>
+          <w:color w:val="000000" w:themeColor="text1"/>
+        </w:rPr>
+        <w:t xml:space="preserve"> Victorian accident dataset has </w:t>
+      </w:r>
+      <w:r>
+        <w:rPr>
+          <w:color w:val="000000" w:themeColor="text1"/>
+        </w:rPr>
+        <w:t xml:space="preserve">over </w:t>
+      </w:r>
+      <w:r>
+        <w:rPr>
+          <w:color w:val="000000" w:themeColor="text1"/>
+        </w:rPr>
+        <w:t xml:space="preserve">74 </w:t>
+      </w:r>
       <w:proofErr w:type="gramStart"/>
       <w:r>
         <w:rPr>
-          <w:color w:val="FF0000"/>
-        </w:rPr>
-        <w:t>eg</w:t>
-      </w:r>
-      <w:proofErr w:type="spellEnd"/>
+          <w:color w:val="000000" w:themeColor="text1"/>
+        </w:rPr>
+        <w:t>thousands</w:t>
+      </w:r>
       <w:proofErr w:type="gramEnd"/>
       <w:r>
         <w:rPr>
-          <w:color w:val="FF0000"/>
-        </w:rPr>
-        <w:t xml:space="preserve"> linked lists, trees, arrays etc)</w:t>
-      </w:r>
-      <w:r>
-        <w:rPr>
-          <w:color w:val="FF0000"/>
-        </w:rPr>
-        <w:t xml:space="preserve"> or eternal data sources</w:t>
-      </w:r>
-      <w:r>
-        <w:rPr>
-          <w:color w:val="FF0000"/>
-        </w:rPr>
-        <w:t>. For each data structure in the list the following information is provided:</w:t>
-      </w:r>
-    </w:p>
-    <w:p>
-      <w:pPr>
-        <w:pStyle w:val="af0"/>
-        <w:numPr>
-          <w:ilvl w:val="0"/>
-          <w:numId w:val="4"/>
-        </w:numPr>
-        <w:rPr>
-          <w:color w:val="FF0000"/>
-        </w:rPr>
-      </w:pPr>
-      <w:r>
-        <w:rPr>
-          <w:color w:val="FF0000"/>
-        </w:rPr>
-        <w:t xml:space="preserve">Type of structure (tree, list etc), </w:t>
-      </w:r>
-    </w:p>
-    <w:p>
-      <w:pPr>
-        <w:pStyle w:val="af0"/>
-        <w:numPr>
-          <w:ilvl w:val="0"/>
-          <w:numId w:val="4"/>
-        </w:numPr>
-        <w:rPr>
-          <w:color w:val="FF0000"/>
-        </w:rPr>
-      </w:pPr>
-      <w:r>
-        <w:rPr>
-          <w:color w:val="FF0000"/>
-        </w:rPr>
-        <w:lastRenderedPageBreak/>
-        <w:t>Description of where and how it is used</w:t>
-      </w:r>
-    </w:p>
-    <w:p>
-      <w:pPr>
-        <w:pStyle w:val="af0"/>
-        <w:numPr>
-          <w:ilvl w:val="0"/>
-          <w:numId w:val="4"/>
-        </w:numPr>
-        <w:rPr>
-          <w:color w:val="FF0000"/>
-        </w:rPr>
-      </w:pPr>
-      <w:r>
-        <w:rPr>
-          <w:color w:val="FF0000"/>
-        </w:rPr>
-        <w:t>List of data members, and what each one is for do</w:t>
-      </w:r>
-    </w:p>
-    <w:p>
-      <w:pPr>
-        <w:pStyle w:val="af0"/>
-        <w:numPr>
-          <w:ilvl w:val="0"/>
-          <w:numId w:val="4"/>
-        </w:numPr>
-        <w:rPr>
-          <w:color w:val="FF0000"/>
-        </w:rPr>
-      </w:pPr>
-      <w:r>
-        <w:rPr>
-          <w:color w:val="FF0000"/>
-        </w:rPr>
-        <w:t>List of functions that use it</w:t>
-      </w:r>
-    </w:p>
-    <w:p>
-      <w:pPr>
-        <w:pStyle w:val="af0"/>
-        <w:ind w:left="1080"/>
-        <w:rPr>
-          <w:color w:val="FF0000"/>
-        </w:rPr>
-      </w:pPr>
+          <w:color w:val="000000" w:themeColor="text1"/>
+        </w:rPr>
+        <w:t xml:space="preserve"> plus rows. </w:t>
+      </w:r>
+      <w:r>
+        <w:rPr>
+          <w:color w:val="000000" w:themeColor="text1"/>
+        </w:rPr>
+        <w:t xml:space="preserve">The </w:t>
+      </w:r>
+      <w:r>
+        <w:rPr>
+          <w:color w:val="000000" w:themeColor="text1"/>
+        </w:rPr>
+        <w:t>time complexity</w:t>
+      </w:r>
+      <w:r>
+        <w:rPr>
+          <w:color w:val="000000" w:themeColor="text1"/>
+        </w:rPr>
+        <w:t xml:space="preserve"> of </w:t>
+      </w:r>
+      <w:r>
+        <w:rPr>
+          <w:color w:val="000000" w:themeColor="text1"/>
+        </w:rPr>
+        <w:t>Binary Search Tree data structure</w:t>
+      </w:r>
+      <w:r>
+        <w:rPr>
+          <w:color w:val="000000" w:themeColor="text1"/>
+        </w:rPr>
+        <w:t xml:space="preserve">s makes it easier to access data from such large databases. </w:t>
+      </w:r>
+      <w:r>
+        <w:rPr>
+          <w:color w:val="000000" w:themeColor="text1"/>
+        </w:rPr>
+        <w:t xml:space="preserve"> </w:t>
+      </w:r>
+      <w:r>
+        <w:rPr>
+          <w:color w:val="000000" w:themeColor="text1"/>
+        </w:rPr>
+        <w:t>The system we propose</w:t>
+      </w:r>
+      <w:r>
+        <w:rPr>
+          <w:color w:val="000000" w:themeColor="text1"/>
+        </w:rPr>
+        <w:t xml:space="preserve"> will </w:t>
+      </w:r>
+      <w:r>
+        <w:rPr>
+          <w:color w:val="000000" w:themeColor="text1"/>
+        </w:rPr>
+        <w:t xml:space="preserve">use </w:t>
+      </w:r>
+      <w:r>
+        <w:rPr>
+          <w:color w:val="000000" w:themeColor="text1"/>
+        </w:rPr>
+        <w:t xml:space="preserve">primary key </w:t>
+      </w:r>
+      <w:r>
+        <w:rPr>
+          <w:color w:val="000000" w:themeColor="text1"/>
+        </w:rPr>
+        <w:t>from</w:t>
+      </w:r>
+      <w:r>
+        <w:rPr>
+          <w:color w:val="000000" w:themeColor="text1"/>
+        </w:rPr>
+        <w:t xml:space="preserve"> the database </w:t>
+      </w:r>
+      <w:r>
+        <w:rPr>
+          <w:color w:val="000000" w:themeColor="text1"/>
+        </w:rPr>
+        <w:t xml:space="preserve">to </w:t>
+      </w:r>
+      <w:r>
+        <w:rPr>
+          <w:color w:val="000000" w:themeColor="text1"/>
+        </w:rPr>
+        <w:t>build a tree structure based</w:t>
+      </w:r>
+      <w:r>
+        <w:rPr>
+          <w:color w:val="000000" w:themeColor="text1"/>
+        </w:rPr>
+        <w:t xml:space="preserve"> and will fetch and retrieve </w:t>
+      </w:r>
+      <w:r>
+        <w:rPr>
+          <w:color w:val="000000" w:themeColor="text1"/>
+        </w:rPr>
+        <w:t>fetch records as per node value with filter search functions.</w:t>
+      </w:r>
     </w:p>
     <w:p>
       <w:pPr>
@@ -3383,34 +3189,1034 @@
       </w:r>
     </w:p>
     <w:p>
-      <w:pPr>
-        <w:rPr>
-          <w:color w:val="FF0000"/>
-        </w:rPr>
-      </w:pPr>
-      <w:r>
-        <w:rPr>
-          <w:color w:val="FF0000"/>
-        </w:rPr>
-        <w:t xml:space="preserve">Pseudocode for all non-standard / </w:t>
-      </w:r>
-      <w:r>
-        <w:rPr>
-          <w:color w:val="FF0000"/>
-        </w:rPr>
-        <w:t>non-trivial algorithms that operate on data</w:t>
-      </w:r>
-      <w:r>
-        <w:rPr>
-          <w:color w:val="FF0000"/>
+      <w:r>
+        <w:t>Pseudocode for all non-standard / non-trivial algorithms that operate on data structures</w:t>
+      </w:r>
+    </w:p>
+    <w:p>
+      <w:pPr>
+        <w:spacing w:after="0" w:line="360" w:lineRule="auto"/>
+        <w:ind w:left="360"/>
+        <w:rPr>
+          <w:rFonts w:asciiTheme="majorBidi" w:hAnsiTheme="majorBidi" w:cstheme="majorBidi"/>
+          <w:color w:val="000000" w:themeColor="text1"/>
+          <w:sz w:val="20"/>
+          <w:szCs w:val="20"/>
+        </w:rPr>
+      </w:pPr>
+      <w:r>
+        <w:rPr>
+          <w:rFonts w:asciiTheme="majorBidi" w:hAnsiTheme="majorBidi" w:cstheme="majorBidi"/>
+          <w:color w:val="000000" w:themeColor="text1"/>
+          <w:sz w:val="20"/>
+          <w:szCs w:val="20"/>
+        </w:rPr>
+        <w:t xml:space="preserve">class Node: </w:t>
+      </w:r>
+    </w:p>
+    <w:p>
+      <w:pPr>
+        <w:spacing w:after="0" w:line="360" w:lineRule="auto"/>
+        <w:ind w:left="360"/>
+        <w:rPr>
+          <w:rFonts w:asciiTheme="majorBidi" w:hAnsiTheme="majorBidi" w:cstheme="majorBidi"/>
+          <w:color w:val="000000" w:themeColor="text1"/>
+          <w:sz w:val="20"/>
+          <w:szCs w:val="20"/>
+        </w:rPr>
+      </w:pPr>
+      <w:r>
+        <w:rPr>
+          <w:rFonts w:asciiTheme="majorBidi" w:hAnsiTheme="majorBidi" w:cstheme="majorBidi"/>
+          <w:color w:val="000000" w:themeColor="text1"/>
+          <w:sz w:val="20"/>
+          <w:szCs w:val="20"/>
+        </w:rPr>
+        <w:t xml:space="preserve">    def __init__(</w:t>
+      </w:r>
+      <w:proofErr w:type="gramStart"/>
+      <w:r>
+        <w:rPr>
+          <w:rFonts w:asciiTheme="majorBidi" w:hAnsiTheme="majorBidi" w:cstheme="majorBidi"/>
+          <w:color w:val="000000" w:themeColor="text1"/>
+          <w:sz w:val="20"/>
+          <w:szCs w:val="20"/>
+        </w:rPr>
+        <w:t>self,key</w:t>
+      </w:r>
+      <w:proofErr w:type="gramEnd"/>
+      <w:r>
+        <w:rPr>
+          <w:rFonts w:asciiTheme="majorBidi" w:hAnsiTheme="majorBidi" w:cstheme="majorBidi"/>
+          <w:color w:val="000000" w:themeColor="text1"/>
+          <w:sz w:val="20"/>
+          <w:szCs w:val="20"/>
+        </w:rPr>
+        <w:t xml:space="preserve">): </w:t>
+      </w:r>
+    </w:p>
+    <w:p>
+      <w:pPr>
+        <w:spacing w:after="0" w:line="360" w:lineRule="auto"/>
+        <w:ind w:left="360"/>
+        <w:rPr>
+          <w:rFonts w:asciiTheme="majorBidi" w:hAnsiTheme="majorBidi" w:cstheme="majorBidi"/>
+          <w:color w:val="000000" w:themeColor="text1"/>
+          <w:sz w:val="20"/>
+          <w:szCs w:val="20"/>
+        </w:rPr>
+      </w:pPr>
+      <w:r>
+        <w:rPr>
+          <w:rFonts w:asciiTheme="majorBidi" w:hAnsiTheme="majorBidi" w:cstheme="majorBidi"/>
+          <w:color w:val="000000" w:themeColor="text1"/>
+          <w:sz w:val="20"/>
+          <w:szCs w:val="20"/>
+        </w:rPr>
+        <w:t xml:space="preserve">        </w:t>
+      </w:r>
+      <w:proofErr w:type="gramStart"/>
+      <w:r>
+        <w:rPr>
+          <w:rFonts w:asciiTheme="majorBidi" w:hAnsiTheme="majorBidi" w:cstheme="majorBidi"/>
+          <w:color w:val="000000" w:themeColor="text1"/>
+          <w:sz w:val="20"/>
+          <w:szCs w:val="20"/>
+        </w:rPr>
+        <w:t>self.left</w:t>
+      </w:r>
+      <w:proofErr w:type="gramEnd"/>
+      <w:r>
+        <w:rPr>
+          <w:rFonts w:asciiTheme="majorBidi" w:hAnsiTheme="majorBidi" w:cstheme="majorBidi"/>
+          <w:color w:val="000000" w:themeColor="text1"/>
+          <w:sz w:val="20"/>
+          <w:szCs w:val="20"/>
+        </w:rPr>
+        <w:t xml:space="preserve"> = None</w:t>
+      </w:r>
+    </w:p>
+    <w:p>
+      <w:pPr>
+        <w:spacing w:after="0" w:line="360" w:lineRule="auto"/>
+        <w:ind w:left="360"/>
+        <w:rPr>
+          <w:rFonts w:asciiTheme="majorBidi" w:hAnsiTheme="majorBidi" w:cstheme="majorBidi"/>
+          <w:color w:val="000000" w:themeColor="text1"/>
+          <w:sz w:val="20"/>
+          <w:szCs w:val="20"/>
+        </w:rPr>
+      </w:pPr>
+      <w:r>
+        <w:rPr>
+          <w:rFonts w:asciiTheme="majorBidi" w:hAnsiTheme="majorBidi" w:cstheme="majorBidi"/>
+          <w:color w:val="000000" w:themeColor="text1"/>
+          <w:sz w:val="20"/>
+          <w:szCs w:val="20"/>
+        </w:rPr>
+        <w:t xml:space="preserve">        </w:t>
+      </w:r>
+      <w:proofErr w:type="gramStart"/>
+      <w:r>
+        <w:rPr>
+          <w:rFonts w:asciiTheme="majorBidi" w:hAnsiTheme="majorBidi" w:cstheme="majorBidi"/>
+          <w:color w:val="000000" w:themeColor="text1"/>
+          <w:sz w:val="20"/>
+          <w:szCs w:val="20"/>
+        </w:rPr>
+        <w:t>self.right</w:t>
+      </w:r>
+      <w:proofErr w:type="gramEnd"/>
+      <w:r>
+        <w:rPr>
+          <w:rFonts w:asciiTheme="majorBidi" w:hAnsiTheme="majorBidi" w:cstheme="majorBidi"/>
+          <w:color w:val="000000" w:themeColor="text1"/>
+          <w:sz w:val="20"/>
+          <w:szCs w:val="20"/>
+        </w:rPr>
+        <w:t xml:space="preserve"> = None</w:t>
+      </w:r>
+    </w:p>
+    <w:p>
+      <w:pPr>
+        <w:spacing w:after="0" w:line="360" w:lineRule="auto"/>
+        <w:ind w:left="360"/>
+        <w:rPr>
+          <w:rFonts w:asciiTheme="majorBidi" w:hAnsiTheme="majorBidi" w:cstheme="majorBidi"/>
+          <w:color w:val="000000" w:themeColor="text1"/>
+          <w:sz w:val="20"/>
+          <w:szCs w:val="20"/>
+        </w:rPr>
+      </w:pPr>
+      <w:r>
+        <w:rPr>
+          <w:rFonts w:asciiTheme="majorBidi" w:hAnsiTheme="majorBidi" w:cstheme="majorBidi"/>
+          <w:color w:val="000000" w:themeColor="text1"/>
+          <w:sz w:val="20"/>
+          <w:szCs w:val="20"/>
+        </w:rPr>
+        <w:t xml:space="preserve">        self.val = key </w:t>
+      </w:r>
+    </w:p>
+    <w:p>
+      <w:pPr>
+        <w:spacing w:after="0" w:line="360" w:lineRule="auto"/>
+        <w:ind w:left="1080"/>
+        <w:rPr>
+          <w:rFonts w:asciiTheme="majorBidi" w:hAnsiTheme="majorBidi" w:cstheme="majorBidi"/>
+          <w:color w:val="000000" w:themeColor="text1"/>
+          <w:sz w:val="20"/>
+          <w:szCs w:val="20"/>
+        </w:rPr>
+      </w:pPr>
+      <w:r>
+        <w:rPr>
+          <w:rFonts w:asciiTheme="majorBidi" w:hAnsiTheme="majorBidi" w:cstheme="majorBidi"/>
+          <w:color w:val="000000" w:themeColor="text1"/>
+          <w:sz w:val="20"/>
+          <w:szCs w:val="20"/>
+        </w:rPr>
+        <w:t xml:space="preserve"># </w:t>
+      </w:r>
+      <w:proofErr w:type="gramStart"/>
+      <w:r>
+        <w:rPr>
+          <w:rFonts w:asciiTheme="majorBidi" w:hAnsiTheme="majorBidi" w:cstheme="majorBidi"/>
+          <w:color w:val="000000" w:themeColor="text1"/>
+          <w:sz w:val="20"/>
+          <w:szCs w:val="20"/>
+        </w:rPr>
+        <w:t>insert</w:t>
+      </w:r>
+      <w:proofErr w:type="gramEnd"/>
+      <w:r>
+        <w:rPr>
+          <w:rFonts w:asciiTheme="majorBidi" w:hAnsiTheme="majorBidi" w:cstheme="majorBidi"/>
+          <w:color w:val="000000" w:themeColor="text1"/>
+          <w:sz w:val="20"/>
+          <w:szCs w:val="20"/>
+        </w:rPr>
+        <w:t xml:space="preserve"> a new node with the given key </w:t>
+      </w:r>
+    </w:p>
+    <w:p>
+      <w:pPr>
+        <w:spacing w:after="0" w:line="360" w:lineRule="auto"/>
+        <w:ind w:left="360"/>
+        <w:rPr>
+          <w:rFonts w:asciiTheme="majorBidi" w:hAnsiTheme="majorBidi" w:cstheme="majorBidi"/>
+          <w:color w:val="000000" w:themeColor="text1"/>
+          <w:sz w:val="20"/>
+          <w:szCs w:val="20"/>
+        </w:rPr>
+      </w:pPr>
+      <w:r>
+        <w:rPr>
+          <w:rFonts w:asciiTheme="majorBidi" w:hAnsiTheme="majorBidi" w:cstheme="majorBidi"/>
+          <w:color w:val="000000" w:themeColor="text1"/>
+          <w:sz w:val="20"/>
+          <w:szCs w:val="20"/>
+        </w:rPr>
+        <w:t>def insert(</w:t>
+      </w:r>
+      <w:proofErr w:type="gramStart"/>
+      <w:r>
+        <w:rPr>
+          <w:rFonts w:asciiTheme="majorBidi" w:hAnsiTheme="majorBidi" w:cstheme="majorBidi"/>
+          <w:color w:val="000000" w:themeColor="text1"/>
+          <w:sz w:val="20"/>
+          <w:szCs w:val="20"/>
+        </w:rPr>
+        <w:t>root,node</w:t>
+      </w:r>
+      <w:proofErr w:type="gramEnd"/>
+      <w:r>
+        <w:rPr>
+          <w:rFonts w:asciiTheme="majorBidi" w:hAnsiTheme="majorBidi" w:cstheme="majorBidi"/>
+          <w:color w:val="000000" w:themeColor="text1"/>
+          <w:sz w:val="20"/>
+          <w:szCs w:val="20"/>
+        </w:rPr>
+        <w:t xml:space="preserve">): </w:t>
+      </w:r>
+    </w:p>
+    <w:p>
+      <w:pPr>
+        <w:spacing w:after="0" w:line="360" w:lineRule="auto"/>
+        <w:ind w:left="360"/>
+        <w:rPr>
+          <w:rFonts w:asciiTheme="majorBidi" w:hAnsiTheme="majorBidi" w:cstheme="majorBidi"/>
+          <w:color w:val="000000" w:themeColor="text1"/>
+          <w:sz w:val="20"/>
+          <w:szCs w:val="20"/>
+        </w:rPr>
+      </w:pPr>
+      <w:r>
+        <w:rPr>
+          <w:rFonts w:asciiTheme="majorBidi" w:hAnsiTheme="majorBidi" w:cstheme="majorBidi"/>
+          <w:color w:val="000000" w:themeColor="text1"/>
+          <w:sz w:val="20"/>
+          <w:szCs w:val="20"/>
+        </w:rPr>
+        <w:t xml:space="preserve">    if root is None: </w:t>
+      </w:r>
+    </w:p>
+    <w:p>
+      <w:pPr>
+        <w:spacing w:after="0" w:line="360" w:lineRule="auto"/>
+        <w:ind w:left="360"/>
+        <w:rPr>
+          <w:rFonts w:asciiTheme="majorBidi" w:hAnsiTheme="majorBidi" w:cstheme="majorBidi"/>
+          <w:color w:val="000000" w:themeColor="text1"/>
+          <w:sz w:val="20"/>
+          <w:szCs w:val="20"/>
+        </w:rPr>
+      </w:pPr>
+      <w:r>
+        <w:rPr>
+          <w:rFonts w:asciiTheme="majorBidi" w:hAnsiTheme="majorBidi" w:cstheme="majorBidi"/>
+          <w:color w:val="000000" w:themeColor="text1"/>
+          <w:sz w:val="20"/>
+          <w:szCs w:val="20"/>
+        </w:rPr>
+        <w:t xml:space="preserve">        root = node </w:t>
+      </w:r>
+    </w:p>
+    <w:p>
+      <w:pPr>
+        <w:spacing w:after="0" w:line="360" w:lineRule="auto"/>
+        <w:ind w:left="360"/>
+        <w:rPr>
+          <w:rFonts w:asciiTheme="majorBidi" w:hAnsiTheme="majorBidi" w:cstheme="majorBidi"/>
+          <w:color w:val="000000" w:themeColor="text1"/>
+          <w:sz w:val="20"/>
+          <w:szCs w:val="20"/>
+        </w:rPr>
+      </w:pPr>
+      <w:r>
+        <w:rPr>
+          <w:rFonts w:asciiTheme="majorBidi" w:hAnsiTheme="majorBidi" w:cstheme="majorBidi"/>
+          <w:color w:val="000000" w:themeColor="text1"/>
+          <w:sz w:val="20"/>
+          <w:szCs w:val="20"/>
+        </w:rPr>
+        <w:t xml:space="preserve">    else: </w:t>
+      </w:r>
+    </w:p>
+    <w:p>
+      <w:pPr>
+        <w:spacing w:after="0" w:line="360" w:lineRule="auto"/>
+        <w:ind w:left="360"/>
+        <w:rPr>
+          <w:rFonts w:asciiTheme="majorBidi" w:hAnsiTheme="majorBidi" w:cstheme="majorBidi"/>
+          <w:color w:val="000000" w:themeColor="text1"/>
+          <w:sz w:val="20"/>
+          <w:szCs w:val="20"/>
+        </w:rPr>
+      </w:pPr>
+      <w:r>
+        <w:rPr>
+          <w:rFonts w:asciiTheme="majorBidi" w:hAnsiTheme="majorBidi" w:cstheme="majorBidi"/>
+          <w:color w:val="000000" w:themeColor="text1"/>
+          <w:sz w:val="20"/>
+          <w:szCs w:val="20"/>
+        </w:rPr>
+        <w:t xml:space="preserve">        if root.val &lt; node.val: </w:t>
+      </w:r>
+    </w:p>
+    <w:p>
+      <w:pPr>
+        <w:spacing w:after="0" w:line="360" w:lineRule="auto"/>
+        <w:ind w:left="360"/>
+        <w:rPr>
+          <w:rFonts w:asciiTheme="majorBidi" w:hAnsiTheme="majorBidi" w:cstheme="majorBidi"/>
+          <w:color w:val="000000" w:themeColor="text1"/>
+          <w:sz w:val="20"/>
+          <w:szCs w:val="20"/>
+        </w:rPr>
+      </w:pPr>
+      <w:r>
+        <w:rPr>
+          <w:rFonts w:asciiTheme="majorBidi" w:hAnsiTheme="majorBidi" w:cstheme="majorBidi"/>
+          <w:color w:val="000000" w:themeColor="text1"/>
+          <w:sz w:val="20"/>
+          <w:szCs w:val="20"/>
+        </w:rPr>
+        <w:t xml:space="preserve">            if </w:t>
+      </w:r>
+      <w:proofErr w:type="gramStart"/>
+      <w:r>
+        <w:rPr>
+          <w:rFonts w:asciiTheme="majorBidi" w:hAnsiTheme="majorBidi" w:cstheme="majorBidi"/>
+          <w:color w:val="000000" w:themeColor="text1"/>
+          <w:sz w:val="20"/>
+          <w:szCs w:val="20"/>
+        </w:rPr>
+        <w:t>root.right</w:t>
+      </w:r>
+      <w:proofErr w:type="gramEnd"/>
+      <w:r>
+        <w:rPr>
+          <w:rFonts w:asciiTheme="majorBidi" w:hAnsiTheme="majorBidi" w:cstheme="majorBidi"/>
+          <w:color w:val="000000" w:themeColor="text1"/>
+          <w:sz w:val="20"/>
+          <w:szCs w:val="20"/>
+        </w:rPr>
+        <w:t xml:space="preserve"> is None: </w:t>
+      </w:r>
+    </w:p>
+    <w:p>
+      <w:pPr>
+        <w:spacing w:after="0" w:line="360" w:lineRule="auto"/>
+        <w:ind w:left="360"/>
+        <w:rPr>
+          <w:rFonts w:asciiTheme="majorBidi" w:hAnsiTheme="majorBidi" w:cstheme="majorBidi"/>
+          <w:color w:val="000000" w:themeColor="text1"/>
+          <w:sz w:val="20"/>
+          <w:szCs w:val="20"/>
+        </w:rPr>
+      </w:pPr>
+      <w:r>
+        <w:rPr>
+          <w:rFonts w:asciiTheme="majorBidi" w:hAnsiTheme="majorBidi" w:cstheme="majorBidi"/>
+          <w:color w:val="000000" w:themeColor="text1"/>
+          <w:sz w:val="20"/>
+          <w:szCs w:val="20"/>
+        </w:rPr>
+        <w:t xml:space="preserve">                </w:t>
+      </w:r>
+      <w:proofErr w:type="gramStart"/>
+      <w:r>
+        <w:rPr>
+          <w:rFonts w:asciiTheme="majorBidi" w:hAnsiTheme="majorBidi" w:cstheme="majorBidi"/>
+          <w:color w:val="000000" w:themeColor="text1"/>
+          <w:sz w:val="20"/>
+          <w:szCs w:val="20"/>
+        </w:rPr>
+        <w:t>root.right</w:t>
+      </w:r>
+      <w:proofErr w:type="gramEnd"/>
+      <w:r>
+        <w:rPr>
+          <w:rFonts w:asciiTheme="majorBidi" w:hAnsiTheme="majorBidi" w:cstheme="majorBidi"/>
+          <w:color w:val="000000" w:themeColor="text1"/>
+          <w:sz w:val="20"/>
+          <w:szCs w:val="20"/>
+        </w:rPr>
+        <w:t xml:space="preserve"> = node </w:t>
+      </w:r>
+    </w:p>
+    <w:p>
+      <w:pPr>
+        <w:spacing w:after="0" w:line="360" w:lineRule="auto"/>
+        <w:ind w:left="360"/>
+        <w:rPr>
+          <w:rFonts w:asciiTheme="majorBidi" w:hAnsiTheme="majorBidi" w:cstheme="majorBidi"/>
+          <w:color w:val="000000" w:themeColor="text1"/>
+          <w:sz w:val="20"/>
+          <w:szCs w:val="20"/>
+        </w:rPr>
+      </w:pPr>
+      <w:r>
+        <w:rPr>
+          <w:rFonts w:asciiTheme="majorBidi" w:hAnsiTheme="majorBidi" w:cstheme="majorBidi"/>
+          <w:color w:val="000000" w:themeColor="text1"/>
+          <w:sz w:val="20"/>
+          <w:szCs w:val="20"/>
+        </w:rPr>
+        <w:t xml:space="preserve">            else: </w:t>
+      </w:r>
+    </w:p>
+    <w:p>
+      <w:pPr>
+        <w:spacing w:after="0" w:line="360" w:lineRule="auto"/>
+        <w:ind w:left="1980"/>
+        <w:rPr>
+          <w:rFonts w:asciiTheme="majorBidi" w:hAnsiTheme="majorBidi" w:cstheme="majorBidi"/>
+          <w:color w:val="000000" w:themeColor="text1"/>
+          <w:sz w:val="20"/>
+          <w:szCs w:val="20"/>
+        </w:rPr>
+      </w:pPr>
+      <w:proofErr w:type="gramStart"/>
+      <w:r>
+        <w:rPr>
+          <w:rFonts w:asciiTheme="majorBidi" w:hAnsiTheme="majorBidi" w:cstheme="majorBidi"/>
+          <w:color w:val="000000" w:themeColor="text1"/>
+          <w:sz w:val="20"/>
+          <w:szCs w:val="20"/>
+        </w:rPr>
+        <w:t>insert(</w:t>
+      </w:r>
+      <w:proofErr w:type="gramEnd"/>
+      <w:r>
+        <w:rPr>
+          <w:rFonts w:asciiTheme="majorBidi" w:hAnsiTheme="majorBidi" w:cstheme="majorBidi"/>
+          <w:color w:val="000000" w:themeColor="text1"/>
+          <w:sz w:val="20"/>
+          <w:szCs w:val="20"/>
+        </w:rPr>
+        <w:t xml:space="preserve">root.right, node) </w:t>
+      </w:r>
+    </w:p>
+    <w:p>
+      <w:pPr>
+        <w:spacing w:after="0" w:line="360" w:lineRule="auto"/>
+        <w:ind w:left="360"/>
+        <w:rPr>
+          <w:rFonts w:asciiTheme="majorBidi" w:hAnsiTheme="majorBidi" w:cstheme="majorBidi"/>
+          <w:color w:val="000000" w:themeColor="text1"/>
+          <w:sz w:val="20"/>
+          <w:szCs w:val="20"/>
+        </w:rPr>
+      </w:pPr>
+      <w:r>
+        <w:rPr>
+          <w:rFonts w:asciiTheme="majorBidi" w:hAnsiTheme="majorBidi" w:cstheme="majorBidi"/>
+          <w:color w:val="000000" w:themeColor="text1"/>
+          <w:sz w:val="20"/>
+          <w:szCs w:val="20"/>
+        </w:rPr>
+        <w:t xml:space="preserve">       else: </w:t>
+      </w:r>
+    </w:p>
+    <w:p>
+      <w:pPr>
+        <w:spacing w:after="0" w:line="360" w:lineRule="auto"/>
+        <w:ind w:left="360"/>
+        <w:rPr>
+          <w:rFonts w:asciiTheme="majorBidi" w:hAnsiTheme="majorBidi" w:cstheme="majorBidi"/>
+          <w:color w:val="000000" w:themeColor="text1"/>
+          <w:sz w:val="20"/>
+          <w:szCs w:val="20"/>
+        </w:rPr>
+      </w:pPr>
+      <w:r>
+        <w:rPr>
+          <w:rFonts w:asciiTheme="majorBidi" w:hAnsiTheme="majorBidi" w:cstheme="majorBidi"/>
+          <w:color w:val="000000" w:themeColor="text1"/>
+          <w:sz w:val="20"/>
+          <w:szCs w:val="20"/>
+        </w:rPr>
+        <w:t xml:space="preserve">            if </w:t>
+      </w:r>
+      <w:proofErr w:type="gramStart"/>
+      <w:r>
+        <w:rPr>
+          <w:rFonts w:asciiTheme="majorBidi" w:hAnsiTheme="majorBidi" w:cstheme="majorBidi"/>
+          <w:color w:val="000000" w:themeColor="text1"/>
+          <w:sz w:val="20"/>
+          <w:szCs w:val="20"/>
+        </w:rPr>
+        <w:t>root.left</w:t>
+      </w:r>
+      <w:proofErr w:type="gramEnd"/>
+      <w:r>
+        <w:rPr>
+          <w:rFonts w:asciiTheme="majorBidi" w:hAnsiTheme="majorBidi" w:cstheme="majorBidi"/>
+          <w:color w:val="000000" w:themeColor="text1"/>
+          <w:sz w:val="20"/>
+          <w:szCs w:val="20"/>
+        </w:rPr>
+        <w:t xml:space="preserve"> is None: </w:t>
+      </w:r>
+    </w:p>
+    <w:p>
+      <w:pPr>
+        <w:spacing w:after="0" w:line="360" w:lineRule="auto"/>
+        <w:ind w:left="360"/>
+        <w:rPr>
+          <w:rFonts w:asciiTheme="majorBidi" w:hAnsiTheme="majorBidi" w:cstheme="majorBidi"/>
+          <w:color w:val="000000" w:themeColor="text1"/>
+          <w:sz w:val="20"/>
+          <w:szCs w:val="20"/>
+        </w:rPr>
+      </w:pPr>
+      <w:r>
+        <w:rPr>
+          <w:rFonts w:asciiTheme="majorBidi" w:hAnsiTheme="majorBidi" w:cstheme="majorBidi"/>
+          <w:color w:val="000000" w:themeColor="text1"/>
+          <w:sz w:val="20"/>
+          <w:szCs w:val="20"/>
+        </w:rPr>
+        <w:t xml:space="preserve">                </w:t>
+      </w:r>
+      <w:proofErr w:type="gramStart"/>
+      <w:r>
+        <w:rPr>
+          <w:rFonts w:asciiTheme="majorBidi" w:hAnsiTheme="majorBidi" w:cstheme="majorBidi"/>
+          <w:color w:val="000000" w:themeColor="text1"/>
+          <w:sz w:val="20"/>
+          <w:szCs w:val="20"/>
+        </w:rPr>
+        <w:t>root.left</w:t>
+      </w:r>
+      <w:proofErr w:type="gramEnd"/>
+      <w:r>
+        <w:rPr>
+          <w:rFonts w:asciiTheme="majorBidi" w:hAnsiTheme="majorBidi" w:cstheme="majorBidi"/>
+          <w:color w:val="000000" w:themeColor="text1"/>
+          <w:sz w:val="20"/>
+          <w:szCs w:val="20"/>
+        </w:rPr>
+        <w:t xml:space="preserve"> = node </w:t>
+      </w:r>
+    </w:p>
+    <w:p>
+      <w:pPr>
+        <w:spacing w:after="0" w:line="360" w:lineRule="auto"/>
+        <w:ind w:left="360"/>
+        <w:rPr>
+          <w:rFonts w:asciiTheme="majorBidi" w:hAnsiTheme="majorBidi" w:cstheme="majorBidi"/>
+          <w:color w:val="000000" w:themeColor="text1"/>
+          <w:sz w:val="20"/>
+          <w:szCs w:val="20"/>
+        </w:rPr>
+      </w:pPr>
+      <w:r>
+        <w:rPr>
+          <w:rFonts w:asciiTheme="majorBidi" w:hAnsiTheme="majorBidi" w:cstheme="majorBidi"/>
+          <w:color w:val="000000" w:themeColor="text1"/>
+          <w:sz w:val="20"/>
+          <w:szCs w:val="20"/>
+        </w:rPr>
+        <w:t xml:space="preserve">            else: </w:t>
+      </w:r>
+    </w:p>
+    <w:p>
+      <w:pPr>
+        <w:spacing w:after="0" w:line="360" w:lineRule="auto"/>
+        <w:ind w:left="360"/>
+        <w:rPr>
+          <w:rFonts w:asciiTheme="majorBidi" w:hAnsiTheme="majorBidi" w:cstheme="majorBidi"/>
+          <w:color w:val="000000" w:themeColor="text1"/>
+          <w:sz w:val="20"/>
+          <w:szCs w:val="20"/>
+        </w:rPr>
+      </w:pPr>
+      <w:r>
+        <w:rPr>
+          <w:rFonts w:asciiTheme="majorBidi" w:hAnsiTheme="majorBidi" w:cstheme="majorBidi"/>
+          <w:color w:val="000000" w:themeColor="text1"/>
+          <w:sz w:val="20"/>
+          <w:szCs w:val="20"/>
+        </w:rPr>
+        <w:t xml:space="preserve">                </w:t>
+      </w:r>
+      <w:proofErr w:type="gramStart"/>
+      <w:r>
+        <w:rPr>
+          <w:rFonts w:asciiTheme="majorBidi" w:hAnsiTheme="majorBidi" w:cstheme="majorBidi"/>
+          <w:color w:val="000000" w:themeColor="text1"/>
+          <w:sz w:val="20"/>
+          <w:szCs w:val="20"/>
+        </w:rPr>
+        <w:t>insert(</w:t>
+      </w:r>
+      <w:proofErr w:type="gramEnd"/>
+      <w:r>
+        <w:rPr>
+          <w:rFonts w:asciiTheme="majorBidi" w:hAnsiTheme="majorBidi" w:cstheme="majorBidi"/>
+          <w:color w:val="000000" w:themeColor="text1"/>
+          <w:sz w:val="20"/>
+          <w:szCs w:val="20"/>
+        </w:rPr>
+        <w:t xml:space="preserve">root.left, node) </w:t>
+      </w:r>
+    </w:p>
+    <w:p>
+      <w:pPr>
+        <w:spacing w:after="0" w:line="360" w:lineRule="auto"/>
+        <w:ind w:left="1080"/>
+        <w:rPr>
+          <w:rFonts w:asciiTheme="majorBidi" w:hAnsiTheme="majorBidi" w:cstheme="majorBidi"/>
+          <w:color w:val="000000" w:themeColor="text1"/>
+          <w:sz w:val="20"/>
+          <w:szCs w:val="20"/>
+        </w:rPr>
+      </w:pPr>
+      <w:r>
+        <w:rPr>
+          <w:rFonts w:asciiTheme="majorBidi" w:hAnsiTheme="majorBidi" w:cstheme="majorBidi"/>
+          <w:color w:val="000000" w:themeColor="text1"/>
+          <w:sz w:val="20"/>
+          <w:szCs w:val="20"/>
+        </w:rPr>
+        <w:lastRenderedPageBreak/>
+        <w:t xml:space="preserve"># </w:t>
+      </w:r>
+      <w:r>
+        <w:rPr>
+          <w:rFonts w:asciiTheme="majorBidi" w:hAnsiTheme="majorBidi" w:cstheme="majorBidi"/>
+          <w:color w:val="000000" w:themeColor="text1"/>
+          <w:sz w:val="20"/>
+          <w:szCs w:val="20"/>
+        </w:rPr>
+        <w:t>Run</w:t>
+      </w:r>
+      <w:r>
+        <w:rPr>
+          <w:rFonts w:asciiTheme="majorBidi" w:hAnsiTheme="majorBidi" w:cstheme="majorBidi"/>
+          <w:color w:val="000000" w:themeColor="text1"/>
+          <w:sz w:val="20"/>
+          <w:szCs w:val="20"/>
+        </w:rPr>
+        <w:t xml:space="preserve"> in order tree traversal </w:t>
+      </w:r>
+    </w:p>
+    <w:p>
+      <w:pPr>
+        <w:spacing w:after="0" w:line="360" w:lineRule="auto"/>
+        <w:ind w:left="360"/>
+        <w:rPr>
+          <w:rFonts w:asciiTheme="majorBidi" w:hAnsiTheme="majorBidi" w:cstheme="majorBidi"/>
+          <w:color w:val="000000" w:themeColor="text1"/>
+          <w:sz w:val="20"/>
+          <w:szCs w:val="20"/>
+        </w:rPr>
+      </w:pPr>
+      <w:r>
+        <w:rPr>
+          <w:rFonts w:asciiTheme="majorBidi" w:hAnsiTheme="majorBidi" w:cstheme="majorBidi"/>
+          <w:color w:val="000000" w:themeColor="text1"/>
+          <w:sz w:val="20"/>
+          <w:szCs w:val="20"/>
+        </w:rPr>
+        <w:t xml:space="preserve">def inorder(root): </w:t>
+      </w:r>
+    </w:p>
+    <w:p>
+      <w:pPr>
+        <w:spacing w:after="0" w:line="360" w:lineRule="auto"/>
+        <w:ind w:left="360"/>
+        <w:rPr>
+          <w:rFonts w:asciiTheme="majorBidi" w:hAnsiTheme="majorBidi" w:cstheme="majorBidi"/>
+          <w:color w:val="000000" w:themeColor="text1"/>
+          <w:sz w:val="20"/>
+          <w:szCs w:val="20"/>
+        </w:rPr>
+      </w:pPr>
+      <w:r>
+        <w:rPr>
+          <w:rFonts w:asciiTheme="majorBidi" w:hAnsiTheme="majorBidi" w:cstheme="majorBidi"/>
+          <w:color w:val="000000" w:themeColor="text1"/>
+          <w:sz w:val="20"/>
+          <w:szCs w:val="20"/>
+        </w:rPr>
+        <w:t xml:space="preserve">if root: </w:t>
+      </w:r>
+    </w:p>
+    <w:p>
+      <w:pPr>
+        <w:spacing w:after="0" w:line="360" w:lineRule="auto"/>
+        <w:ind w:left="360"/>
+        <w:rPr>
+          <w:rFonts w:asciiTheme="majorBidi" w:hAnsiTheme="majorBidi" w:cstheme="majorBidi"/>
+          <w:color w:val="000000" w:themeColor="text1"/>
+          <w:sz w:val="20"/>
+          <w:szCs w:val="20"/>
+        </w:rPr>
+      </w:pPr>
+      <w:r>
+        <w:rPr>
+          <w:rFonts w:asciiTheme="majorBidi" w:hAnsiTheme="majorBidi" w:cstheme="majorBidi"/>
+          <w:color w:val="000000" w:themeColor="text1"/>
+          <w:sz w:val="20"/>
+          <w:szCs w:val="20"/>
+        </w:rPr>
+        <w:t>inorder(</w:t>
+      </w:r>
+      <w:proofErr w:type="gramStart"/>
+      <w:r>
+        <w:rPr>
+          <w:rFonts w:asciiTheme="majorBidi" w:hAnsiTheme="majorBidi" w:cstheme="majorBidi"/>
+          <w:color w:val="000000" w:themeColor="text1"/>
+          <w:sz w:val="20"/>
+          <w:szCs w:val="20"/>
+        </w:rPr>
+        <w:t>root.left</w:t>
+      </w:r>
+      <w:proofErr w:type="gramEnd"/>
+      <w:r>
+        <w:rPr>
+          <w:rFonts w:asciiTheme="majorBidi" w:hAnsiTheme="majorBidi" w:cstheme="majorBidi"/>
+          <w:color w:val="000000" w:themeColor="text1"/>
+          <w:sz w:val="20"/>
+          <w:szCs w:val="20"/>
+        </w:rPr>
+        <w:t xml:space="preserve">) </w:t>
+      </w:r>
+    </w:p>
+    <w:p>
+      <w:pPr>
+        <w:spacing w:after="0" w:line="360" w:lineRule="auto"/>
+        <w:ind w:left="360"/>
+        <w:rPr>
+          <w:rFonts w:asciiTheme="majorBidi" w:hAnsiTheme="majorBidi" w:cstheme="majorBidi"/>
+          <w:color w:val="000000" w:themeColor="text1"/>
+          <w:sz w:val="20"/>
+          <w:szCs w:val="20"/>
+        </w:rPr>
+      </w:pPr>
+      <w:r>
+        <w:rPr>
+          <w:rFonts w:asciiTheme="majorBidi" w:hAnsiTheme="majorBidi" w:cstheme="majorBidi"/>
+          <w:color w:val="000000" w:themeColor="text1"/>
+          <w:sz w:val="20"/>
+          <w:szCs w:val="20"/>
+        </w:rPr>
+        <w:t xml:space="preserve">print(root.val) </w:t>
+      </w:r>
+    </w:p>
+    <w:p>
+      <w:pPr>
+        <w:spacing w:after="0" w:line="360" w:lineRule="auto"/>
+        <w:ind w:left="360"/>
+        <w:rPr>
+          <w:rFonts w:asciiTheme="majorBidi" w:hAnsiTheme="majorBidi" w:cstheme="majorBidi"/>
+          <w:color w:val="000000" w:themeColor="text1"/>
+          <w:sz w:val="20"/>
+          <w:szCs w:val="20"/>
+        </w:rPr>
+      </w:pPr>
+      <w:r>
+        <w:rPr>
+          <w:rFonts w:asciiTheme="majorBidi" w:hAnsiTheme="majorBidi" w:cstheme="majorBidi"/>
+          <w:color w:val="000000" w:themeColor="text1"/>
+          <w:sz w:val="20"/>
+          <w:szCs w:val="20"/>
+        </w:rPr>
+        <w:t>inorder(</w:t>
+      </w:r>
+      <w:proofErr w:type="gramStart"/>
+      <w:r>
+        <w:rPr>
+          <w:rFonts w:asciiTheme="majorBidi" w:hAnsiTheme="majorBidi" w:cstheme="majorBidi"/>
+          <w:color w:val="000000" w:themeColor="text1"/>
+          <w:sz w:val="20"/>
+          <w:szCs w:val="20"/>
+        </w:rPr>
+        <w:t>root.right</w:t>
+      </w:r>
+      <w:proofErr w:type="gramEnd"/>
+      <w:r>
+        <w:rPr>
+          <w:rFonts w:asciiTheme="majorBidi" w:hAnsiTheme="majorBidi" w:cstheme="majorBidi"/>
+          <w:color w:val="000000" w:themeColor="text1"/>
+          <w:sz w:val="20"/>
+          <w:szCs w:val="20"/>
+        </w:rPr>
+        <w:t xml:space="preserve">) </w:t>
+      </w:r>
+    </w:p>
+    <w:p>
+      <w:pPr>
+        <w:spacing w:after="0" w:line="360" w:lineRule="auto"/>
+        <w:ind w:left="360"/>
+        <w:rPr>
+          <w:rFonts w:asciiTheme="majorBidi" w:hAnsiTheme="majorBidi" w:cstheme="majorBidi"/>
+          <w:color w:val="000000" w:themeColor="text1"/>
+          <w:sz w:val="20"/>
+          <w:szCs w:val="20"/>
+        </w:rPr>
+      </w:pPr>
+      <w:r>
+        <w:rPr>
+          <w:rFonts w:asciiTheme="majorBidi" w:hAnsiTheme="majorBidi" w:cstheme="majorBidi"/>
+          <w:color w:val="000000" w:themeColor="text1"/>
+          <w:sz w:val="20"/>
+          <w:szCs w:val="20"/>
+        </w:rPr>
+        <w:t xml:space="preserve">r = </w:t>
+      </w:r>
+      <w:proofErr w:type="gramStart"/>
+      <w:r>
+        <w:rPr>
+          <w:rFonts w:asciiTheme="majorBidi" w:hAnsiTheme="majorBidi" w:cstheme="majorBidi"/>
+          <w:color w:val="000000" w:themeColor="text1"/>
+          <w:sz w:val="20"/>
+          <w:szCs w:val="20"/>
+        </w:rPr>
+        <w:t>Node(</w:t>
+      </w:r>
+      <w:proofErr w:type="gramEnd"/>
+      <w:r>
+        <w:rPr>
+          <w:rFonts w:asciiTheme="majorBidi" w:hAnsiTheme="majorBidi" w:cstheme="majorBidi"/>
+          <w:color w:val="000000" w:themeColor="text1"/>
+          <w:sz w:val="20"/>
+          <w:szCs w:val="20"/>
+        </w:rPr>
+        <w:t xml:space="preserve">50) </w:t>
+      </w:r>
+    </w:p>
+    <w:p>
+      <w:pPr>
+        <w:spacing w:after="0" w:line="360" w:lineRule="auto"/>
+        <w:ind w:left="360"/>
+        <w:rPr>
+          <w:rFonts w:asciiTheme="majorBidi" w:hAnsiTheme="majorBidi" w:cstheme="majorBidi"/>
+          <w:color w:val="000000" w:themeColor="text1"/>
+          <w:sz w:val="20"/>
+          <w:szCs w:val="20"/>
+        </w:rPr>
+      </w:pPr>
+      <w:r>
+        <w:rPr>
+          <w:rFonts w:asciiTheme="majorBidi" w:hAnsiTheme="majorBidi" w:cstheme="majorBidi"/>
+          <w:color w:val="000000" w:themeColor="text1"/>
+          <w:sz w:val="20"/>
+          <w:szCs w:val="20"/>
+        </w:rPr>
+        <w:t xml:space="preserve">For i in </w:t>
+      </w:r>
+      <w:proofErr w:type="gramStart"/>
+      <w:r>
+        <w:rPr>
+          <w:rFonts w:asciiTheme="majorBidi" w:hAnsiTheme="majorBidi" w:cstheme="majorBidi"/>
+          <w:color w:val="000000" w:themeColor="text1"/>
+          <w:sz w:val="20"/>
+          <w:szCs w:val="20"/>
+        </w:rPr>
+        <w:t>range(</w:t>
+      </w:r>
+      <w:proofErr w:type="gramEnd"/>
+      <w:r>
+        <w:rPr>
+          <w:rFonts w:asciiTheme="majorBidi" w:hAnsiTheme="majorBidi" w:cstheme="majorBidi"/>
+          <w:color w:val="000000" w:themeColor="text1"/>
+          <w:sz w:val="20"/>
+          <w:szCs w:val="20"/>
+        </w:rPr>
+        <w:t>table lenth)</w:t>
+      </w:r>
+    </w:p>
+    <w:p>
+      <w:pPr>
+        <w:spacing w:after="0" w:line="360" w:lineRule="auto"/>
+        <w:ind w:left="360"/>
+        <w:rPr>
+          <w:rFonts w:asciiTheme="majorBidi" w:hAnsiTheme="majorBidi" w:cstheme="majorBidi"/>
+          <w:color w:val="000000" w:themeColor="text1"/>
+          <w:sz w:val="20"/>
+          <w:szCs w:val="20"/>
+        </w:rPr>
+      </w:pPr>
+      <w:r>
+        <w:rPr>
+          <w:rFonts w:asciiTheme="majorBidi" w:hAnsiTheme="majorBidi" w:cstheme="majorBidi"/>
+          <w:color w:val="000000" w:themeColor="text1"/>
+          <w:sz w:val="20"/>
+          <w:szCs w:val="20"/>
+        </w:rPr>
+        <w:t xml:space="preserve">   insert(</w:t>
+      </w:r>
+      <w:proofErr w:type="gramStart"/>
+      <w:r>
+        <w:rPr>
+          <w:rFonts w:asciiTheme="majorBidi" w:hAnsiTheme="majorBidi" w:cstheme="majorBidi"/>
+          <w:color w:val="000000" w:themeColor="text1"/>
+          <w:sz w:val="20"/>
+          <w:szCs w:val="20"/>
+        </w:rPr>
+        <w:t>r,Node</w:t>
+      </w:r>
+      <w:proofErr w:type="gramEnd"/>
+      <w:r>
+        <w:rPr>
+          <w:rFonts w:asciiTheme="majorBidi" w:hAnsiTheme="majorBidi" w:cstheme="majorBidi"/>
+          <w:color w:val="000000" w:themeColor="text1"/>
+          <w:sz w:val="20"/>
+          <w:szCs w:val="20"/>
+        </w:rPr>
+        <w:t xml:space="preserve">(i)) </w:t>
+      </w:r>
+    </w:p>
+    <w:p>
+      <w:pPr>
+        <w:spacing w:after="0" w:line="360" w:lineRule="auto"/>
+        <w:ind w:left="1080"/>
+        <w:rPr>
+          <w:rFonts w:asciiTheme="majorBidi" w:hAnsiTheme="majorBidi" w:cstheme="majorBidi"/>
+          <w:color w:val="000000" w:themeColor="text1"/>
+          <w:sz w:val="20"/>
+          <w:szCs w:val="20"/>
+        </w:rPr>
+      </w:pPr>
+      <w:r>
+        <w:rPr>
+          <w:rFonts w:asciiTheme="majorBidi" w:hAnsiTheme="majorBidi" w:cstheme="majorBidi"/>
+          <w:color w:val="000000" w:themeColor="text1"/>
+          <w:sz w:val="20"/>
+          <w:szCs w:val="20"/>
+        </w:rPr>
+        <w:t># Print in</w:t>
+      </w:r>
+      <w:r>
+        <w:rPr>
+          <w:rFonts w:asciiTheme="majorBidi" w:hAnsiTheme="majorBidi" w:cstheme="majorBidi"/>
+          <w:color w:val="000000" w:themeColor="text1"/>
+          <w:sz w:val="20"/>
+          <w:szCs w:val="20"/>
         </w:rPr>
         <w:t xml:space="preserve"> </w:t>
       </w:r>
       <w:r>
         <w:rPr>
-          <w:color w:val="FF0000"/>
-        </w:rPr>
-        <w:t>structures</w:t>
+          <w:rFonts w:asciiTheme="majorBidi" w:hAnsiTheme="majorBidi" w:cstheme="majorBidi"/>
+          <w:color w:val="000000" w:themeColor="text1"/>
+          <w:sz w:val="20"/>
+          <w:szCs w:val="20"/>
+        </w:rPr>
+        <w:t>o</w:t>
+      </w:r>
+      <w:r>
+        <w:rPr>
+          <w:rFonts w:asciiTheme="majorBidi" w:hAnsiTheme="majorBidi" w:cstheme="majorBidi"/>
+          <w:color w:val="000000" w:themeColor="text1"/>
+          <w:sz w:val="20"/>
+          <w:szCs w:val="20"/>
+        </w:rPr>
+        <w:t>r</w:t>
+      </w:r>
+      <w:r>
+        <w:rPr>
+          <w:rFonts w:asciiTheme="majorBidi" w:hAnsiTheme="majorBidi" w:cstheme="majorBidi"/>
+          <w:color w:val="000000" w:themeColor="text1"/>
+          <w:sz w:val="20"/>
+          <w:szCs w:val="20"/>
+        </w:rPr>
+        <w:t xml:space="preserve">der traversal of the </w:t>
+      </w:r>
+      <w:r>
+        <w:rPr>
+          <w:rFonts w:asciiTheme="majorBidi" w:hAnsiTheme="majorBidi" w:cstheme="majorBidi"/>
+          <w:color w:val="000000" w:themeColor="text1"/>
+          <w:sz w:val="20"/>
+          <w:szCs w:val="20"/>
+        </w:rPr>
+        <w:t>Binary Search Tree</w:t>
+      </w:r>
+    </w:p>
+    <w:p>
+      <w:pPr>
+        <w:spacing w:after="0" w:line="360" w:lineRule="auto"/>
+        <w:ind w:left="360"/>
+        <w:rPr>
+          <w:rFonts w:asciiTheme="majorBidi" w:hAnsiTheme="majorBidi" w:cstheme="majorBidi"/>
+          <w:color w:val="000000" w:themeColor="text1"/>
+          <w:sz w:val="20"/>
+          <w:szCs w:val="20"/>
+        </w:rPr>
+      </w:pPr>
+      <w:r>
+        <w:rPr>
+          <w:rFonts w:asciiTheme="majorBidi" w:hAnsiTheme="majorBidi" w:cstheme="majorBidi"/>
+          <w:color w:val="000000" w:themeColor="text1"/>
+          <w:sz w:val="20"/>
+          <w:szCs w:val="20"/>
+        </w:rPr>
+        <w:t>inorder(r)</w:t>
       </w:r>
     </w:p>
     <w:p>
@@ -3563,21 +4369,7 @@
         <w:rPr>
           <w:color w:val="FF0000"/>
         </w:rPr>
-        <w:t xml:space="preserve">Detail your visual design: Layout, visual elements, icons, graphics, style, colour, fonts general screen designs. This can be sketches, wireframes, </w:t>
-      </w:r>
-      <w:proofErr w:type="spellStart"/>
-      <w:r>
-        <w:rPr>
-          <w:color w:val="FF0000"/>
-        </w:rPr>
-        <w:t>mockups</w:t>
-      </w:r>
-      <w:proofErr w:type="spellEnd"/>
-      <w:r>
-        <w:rPr>
-          <w:color w:val="FF0000"/>
-        </w:rPr>
-        <w:t xml:space="preserve"> etc, supported by a discussion, explanation, and </w:t>
+        <w:t xml:space="preserve">Detail your visual design: Layout, visual elements, icons, graphics, style, colour, fonts general screen designs. This can be sketches, wireframes, mockups etc, supported by a discussion, explanation, and </w:t>
       </w:r>
       <w:r>
         <w:rPr>
@@ -4252,6 +5044,119 @@
     </w:lvl>
   </w:abstractNum>
   <w:abstractNum w:abstractNumId="6" w15:restartNumberingAfterBreak="0">
+    <w:nsid w:val="631201DA"/>
+    <w:multiLevelType w:val="hybridMultilevel"/>
+    <w:tmpl w:val="71D200B4"/>
+    <w:lvl w:ilvl="0" w:tplc="0C090019">
+      <w:start w:val="1"/>
+      <w:numFmt w:val="lowerLetter"/>
+      <w:lvlText w:val="%1."/>
+      <w:lvlJc w:val="left"/>
+      <w:pPr>
+        <w:ind w:left="720" w:hanging="360"/>
+      </w:pPr>
+      <w:rPr>
+        <w:rFonts w:hint="default"/>
+      </w:rPr>
+    </w:lvl>
+    <w:lvl w:ilvl="1" w:tplc="FFFFFFFF" w:tentative="1">
+      <w:start w:val="1"/>
+      <w:numFmt w:val="bullet"/>
+      <w:lvlText w:val="o"/>
+      <w:lvlJc w:val="left"/>
+      <w:pPr>
+        <w:ind w:left="1440" w:hanging="360"/>
+      </w:pPr>
+      <w:rPr>
+        <w:rFonts w:ascii="Courier New" w:hAnsi="Courier New" w:cs="Courier New" w:hint="default"/>
+      </w:rPr>
+    </w:lvl>
+    <w:lvl w:ilvl="2" w:tplc="FFFFFFFF" w:tentative="1">
+      <w:start w:val="1"/>
+      <w:numFmt w:val="bullet"/>
+      <w:lvlText w:val=""/>
+      <w:lvlJc w:val="left"/>
+      <w:pPr>
+        <w:ind w:left="2160" w:hanging="360"/>
+      </w:pPr>
+      <w:rPr>
+        <w:rFonts w:ascii="Wingdings" w:hAnsi="Wingdings" w:hint="default"/>
+      </w:rPr>
+    </w:lvl>
+    <w:lvl w:ilvl="3" w:tplc="FFFFFFFF" w:tentative="1">
+      <w:start w:val="1"/>
+      <w:numFmt w:val="bullet"/>
+      <w:lvlText w:val=""/>
+      <w:lvlJc w:val="left"/>
+      <w:pPr>
+        <w:ind w:left="2880" w:hanging="360"/>
+      </w:pPr>
+      <w:rPr>
+        <w:rFonts w:ascii="Symbol" w:hAnsi="Symbol" w:hint="default"/>
+      </w:rPr>
+    </w:lvl>
+    <w:lvl w:ilvl="4" w:tplc="FFFFFFFF" w:tentative="1">
+      <w:start w:val="1"/>
+      <w:numFmt w:val="bullet"/>
+      <w:lvlText w:val="o"/>
+      <w:lvlJc w:val="left"/>
+      <w:pPr>
+        <w:ind w:left="3600" w:hanging="360"/>
+      </w:pPr>
+      <w:rPr>
+        <w:rFonts w:ascii="Courier New" w:hAnsi="Courier New" w:cs="Courier New" w:hint="default"/>
+      </w:rPr>
+    </w:lvl>
+    <w:lvl w:ilvl="5" w:tplc="FFFFFFFF" w:tentative="1">
+      <w:start w:val="1"/>
+      <w:numFmt w:val="bullet"/>
+      <w:lvlText w:val=""/>
+      <w:lvlJc w:val="left"/>
+      <w:pPr>
+        <w:ind w:left="4320" w:hanging="360"/>
+      </w:pPr>
+      <w:rPr>
+        <w:rFonts w:ascii="Wingdings" w:hAnsi="Wingdings" w:hint="default"/>
+      </w:rPr>
+    </w:lvl>
+    <w:lvl w:ilvl="6" w:tplc="FFFFFFFF" w:tentative="1">
+      <w:start w:val="1"/>
+      <w:numFmt w:val="bullet"/>
+      <w:lvlText w:val=""/>
+      <w:lvlJc w:val="left"/>
+      <w:pPr>
+        <w:ind w:left="5040" w:hanging="360"/>
+      </w:pPr>
+      <w:rPr>
+        <w:rFonts w:ascii="Symbol" w:hAnsi="Symbol" w:hint="default"/>
+      </w:rPr>
+    </w:lvl>
+    <w:lvl w:ilvl="7" w:tplc="FFFFFFFF" w:tentative="1">
+      <w:start w:val="1"/>
+      <w:numFmt w:val="bullet"/>
+      <w:lvlText w:val="o"/>
+      <w:lvlJc w:val="left"/>
+      <w:pPr>
+        <w:ind w:left="5760" w:hanging="360"/>
+      </w:pPr>
+      <w:rPr>
+        <w:rFonts w:ascii="Courier New" w:hAnsi="Courier New" w:cs="Courier New" w:hint="default"/>
+      </w:rPr>
+    </w:lvl>
+    <w:lvl w:ilvl="8" w:tplc="FFFFFFFF" w:tentative="1">
+      <w:start w:val="1"/>
+      <w:numFmt w:val="bullet"/>
+      <w:lvlText w:val=""/>
+      <w:lvlJc w:val="left"/>
+      <w:pPr>
+        <w:ind w:left="6480" w:hanging="360"/>
+      </w:pPr>
+      <w:rPr>
+        <w:rFonts w:ascii="Wingdings" w:hAnsi="Wingdings" w:hint="default"/>
+      </w:rPr>
+    </w:lvl>
+  </w:abstractNum>
+  <w:abstractNum w:abstractNumId="7" w15:restartNumberingAfterBreak="0">
     <w:nsid w:val="63D23837"/>
     <w:multiLevelType w:val="hybridMultilevel"/>
     <w:tmpl w:val="9BD61186"/>
@@ -4363,7 +5268,7 @@
       </w:rPr>
     </w:lvl>
   </w:abstractNum>
-  <w:abstractNum w:abstractNumId="7" w15:restartNumberingAfterBreak="0">
+  <w:abstractNum w:abstractNumId="8" w15:restartNumberingAfterBreak="0">
     <w:nsid w:val="66162F7D"/>
     <w:multiLevelType w:val="hybridMultilevel"/>
     <w:tmpl w:val="38A2F066"/>
@@ -4476,7 +5381,7 @@
       </w:rPr>
     </w:lvl>
   </w:abstractNum>
-  <w:abstractNum w:abstractNumId="8" w15:restartNumberingAfterBreak="0">
+  <w:abstractNum w:abstractNumId="9" w15:restartNumberingAfterBreak="0">
     <w:nsid w:val="6DA1180B"/>
     <w:multiLevelType w:val="hybridMultilevel"/>
     <w:tmpl w:val="36B8985E"/>
@@ -4589,7 +5494,7 @@
       </w:rPr>
     </w:lvl>
   </w:abstractNum>
-  <w:abstractNum w:abstractNumId="9" w15:restartNumberingAfterBreak="0">
+  <w:abstractNum w:abstractNumId="10" w15:restartNumberingAfterBreak="0">
     <w:nsid w:val="7281056D"/>
     <w:multiLevelType w:val="hybridMultilevel"/>
     <w:tmpl w:val="D8FE2E94"/>
@@ -4678,7 +5583,7 @@
       </w:pPr>
     </w:lvl>
   </w:abstractNum>
-  <w:abstractNum w:abstractNumId="10" w15:restartNumberingAfterBreak="0">
+  <w:abstractNum w:abstractNumId="11" w15:restartNumberingAfterBreak="0">
     <w:nsid w:val="765D23A3"/>
     <w:multiLevelType w:val="multilevel"/>
     <w:tmpl w:val="D2A25216"/>
@@ -4795,22 +5700,22 @@
     <w:abstractNumId w:val="3"/>
   </w:num>
   <w:num w:numId="2" w16cid:durableId="508982793">
-    <w:abstractNumId w:val="10"/>
+    <w:abstractNumId w:val="11"/>
   </w:num>
   <w:num w:numId="3" w16cid:durableId="1030953399">
-    <w:abstractNumId w:val="7"/>
+    <w:abstractNumId w:val="8"/>
   </w:num>
   <w:num w:numId="4" w16cid:durableId="1606303475">
     <w:abstractNumId w:val="4"/>
   </w:num>
   <w:num w:numId="5" w16cid:durableId="571545199">
-    <w:abstractNumId w:val="6"/>
+    <w:abstractNumId w:val="7"/>
   </w:num>
   <w:num w:numId="6" w16cid:durableId="1902904750">
     <w:abstractNumId w:val="2"/>
   </w:num>
   <w:num w:numId="7" w16cid:durableId="2099203794">
-    <w:abstractNumId w:val="8"/>
+    <w:abstractNumId w:val="9"/>
   </w:num>
   <w:num w:numId="8" w16cid:durableId="82804104">
     <w:abstractNumId w:val="1"/>
@@ -4819,10 +5724,13 @@
     <w:abstractNumId w:val="5"/>
   </w:num>
   <w:num w:numId="10" w16cid:durableId="1818834874">
-    <w:abstractNumId w:val="9"/>
+    <w:abstractNumId w:val="10"/>
   </w:num>
   <w:num w:numId="11" w16cid:durableId="153183041">
     <w:abstractNumId w:val="0"/>
+  </w:num>
+  <w:num w:numId="12" w16cid:durableId="1601058755">
+    <w:abstractNumId w:val="6"/>
   </w:num>
 </w:numbering>
 </file>

</xml_diff>

<commit_message>
Sections 3 and 4 updated
Updated data structures and data sources sections
</commit_message>
<xml_diff>
--- a/Software Design Document.docx
+++ b/Software Design Document.docx
@@ -2609,13 +2609,6 @@
     </w:p>
     <w:p>
       <w:pPr>
-        <w:rPr>
-          <w:color w:val="FF0000"/>
-        </w:rPr>
-      </w:pPr>
-    </w:p>
-    <w:p>
-      <w:pPr>
         <w:pStyle w:val="Heading2"/>
         <w:numPr>
           <w:ilvl w:val="1"/>
@@ -3007,7 +3000,6 @@
           </w:tcPr>
           <w:p>
             <w:r>
-              <w:lastRenderedPageBreak/>
               <w:t>04</w:t>
             </w:r>
           </w:p>
@@ -3081,6 +3073,7 @@
           </w:tcPr>
           <w:p>
             <w:r>
+              <w:lastRenderedPageBreak/>
               <w:t>05</w:t>
             </w:r>
           </w:p>
@@ -3377,12 +3370,6 @@
         </w:tc>
       </w:tr>
     </w:tbl>
-    <w:p>
-      <w:pPr>
-        <w:pStyle w:val="Heading2"/>
-        <w:ind w:left="2232"/>
-      </w:pPr>
-    </w:p>
     <w:p>
       <w:pPr>
         <w:pStyle w:val="Heading2"/>
@@ -3653,17 +3640,6 @@
     </w:p>
     <w:p>
       <w:pPr>
-        <w:jc w:val="center"/>
-        <w:rPr>
-          <w:i/>
-          <w:iCs/>
-          <w:sz w:val="20"/>
-          <w:szCs w:val="20"/>
-        </w:rPr>
-      </w:pPr>
-    </w:p>
-    <w:p>
-      <w:pPr>
         <w:pStyle w:val="Heading2"/>
         <w:numPr>
           <w:ilvl w:val="1"/>
@@ -3703,51 +3679,629 @@
         <w:pStyle w:val="ListParagraph"/>
         <w:numPr>
           <w:ilvl w:val="0"/>
-          <w:numId w:val="16"/>
+          <w:numId w:val="17"/>
         </w:numPr>
-      </w:pPr>
-      <w:proofErr w:type="gramStart"/>
+        <w:spacing w:after="0"/>
+      </w:pPr>
       <w:r>
         <w:rPr>
           <w:b/>
           <w:bCs/>
         </w:rPr>
-        <w:t>Search(</w:t>
-      </w:r>
-      <w:proofErr w:type="gramEnd"/>
+        <w:t>btn1()</w:t>
+      </w:r>
       <w:r>
         <w:rPr>
           <w:b/>
           <w:bCs/>
         </w:rPr>
+        <w:t xml:space="preserve"> – </w:t>
+      </w:r>
+      <w:proofErr w:type="gramStart"/>
+      <w:r>
+        <w:t>Thi</w:t>
+      </w:r>
+      <w:r>
+        <w:t xml:space="preserve">s </w:t>
+      </w:r>
+      <w:r>
+        <w:t xml:space="preserve"> function</w:t>
+      </w:r>
+      <w:proofErr w:type="gramEnd"/>
+      <w:r>
+        <w:t xml:space="preserve"> generates a Graphical User Interface</w:t>
+      </w:r>
+      <w:r>
+        <w:t xml:space="preserve"> and runs </w:t>
+      </w:r>
+      <w:proofErr w:type="spellStart"/>
+      <w:r>
+        <w:rPr>
+          <w:i/>
+          <w:iCs/>
+        </w:rPr>
+        <w:t>searchBy_date</w:t>
+      </w:r>
+      <w:proofErr w:type="spellEnd"/>
+      <w:r>
+        <w:rPr>
+          <w:i/>
+          <w:iCs/>
+        </w:rPr>
+        <w:t>()</w:t>
+      </w:r>
+      <w:r>
+        <w:rPr>
+          <w:i/>
+          <w:iCs/>
+        </w:rPr>
+        <w:t>, opt2()</w:t>
+      </w:r>
+      <w:r>
+        <w:rPr>
+          <w:i/>
+          <w:iCs/>
+        </w:rPr>
+        <w:t>, opt</w:t>
+      </w:r>
+      <w:r>
+        <w:rPr>
+          <w:i/>
+          <w:iCs/>
+        </w:rPr>
+        <w:t>3</w:t>
+      </w:r>
+      <w:r>
+        <w:rPr>
+          <w:i/>
+          <w:iCs/>
+        </w:rPr>
+        <w:t>(), opt</w:t>
+      </w:r>
+      <w:r>
+        <w:rPr>
+          <w:i/>
+          <w:iCs/>
+        </w:rPr>
+        <w:t>4</w:t>
+      </w:r>
+      <w:r>
+        <w:rPr>
+          <w:i/>
+          <w:iCs/>
+        </w:rPr>
+        <w:t>()</w:t>
+      </w:r>
+      <w:r>
+        <w:rPr>
+          <w:i/>
+          <w:iCs/>
+        </w:rPr>
+        <w:t xml:space="preserve"> </w:t>
+      </w:r>
+      <w:r>
+        <w:t>or</w:t>
+      </w:r>
+      <w:r>
+        <w:rPr>
+          <w:i/>
+          <w:iCs/>
+        </w:rPr>
+        <w:t xml:space="preserve"> opt</w:t>
+      </w:r>
+      <w:r>
+        <w:rPr>
+          <w:i/>
+          <w:iCs/>
+        </w:rPr>
+        <w:t>5</w:t>
+      </w:r>
+      <w:r>
+        <w:rPr>
+          <w:i/>
+          <w:iCs/>
+        </w:rPr>
+        <w:t>()</w:t>
+      </w:r>
+      <w:r>
+        <w:rPr>
+          <w:i/>
+          <w:iCs/>
+        </w:rPr>
+        <w:t>,</w:t>
+      </w:r>
+      <w:r>
+        <w:t xml:space="preserve"> based on user selection.</w:t>
+      </w:r>
+    </w:p>
+    <w:p>
+      <w:pPr>
+        <w:pStyle w:val="ListParagraph"/>
+        <w:numPr>
+          <w:ilvl w:val="0"/>
+          <w:numId w:val="17"/>
+        </w:numPr>
+        <w:spacing w:after="0"/>
+      </w:pPr>
+      <w:proofErr w:type="spellStart"/>
+      <w:r>
+        <w:rPr>
+          <w:b/>
+          <w:bCs/>
+        </w:rPr>
+        <w:t>date_</w:t>
+      </w:r>
+      <w:proofErr w:type="gramStart"/>
+      <w:r>
+        <w:rPr>
+          <w:b/>
+          <w:bCs/>
+        </w:rPr>
+        <w:t>range</w:t>
+      </w:r>
+      <w:proofErr w:type="spellEnd"/>
+      <w:r>
+        <w:rPr>
+          <w:b/>
+          <w:bCs/>
+        </w:rPr>
+        <w:t>(</w:t>
+      </w:r>
+      <w:proofErr w:type="gramEnd"/>
+      <w:r>
+        <w:rPr>
+          <w:b/>
+          <w:bCs/>
+        </w:rPr>
         <w:t>)</w:t>
       </w:r>
       <w:r>
-        <w:br/>
-        <w:t>Th</w:t>
-      </w:r>
-      <w:r>
-        <w:t>e</w:t>
-      </w:r>
-      <w:r>
-        <w:t xml:space="preserve"> search function take</w:t>
-      </w:r>
-      <w:r>
-        <w:t>s</w:t>
+        <w:rPr>
+          <w:b/>
+          <w:bCs/>
+        </w:rPr>
+        <w:t xml:space="preserve"> – </w:t>
+      </w:r>
+      <w:r>
+        <w:t>This</w:t>
       </w:r>
       <w:r>
         <w:t xml:space="preserve"> </w:t>
       </w:r>
       <w:r>
+        <w:t>is a date setter function. It will take no argument</w:t>
+      </w:r>
+      <w:r>
+        <w:t xml:space="preserve"> </w:t>
+      </w:r>
+      <w:r>
+        <w:t>and return nothing.</w:t>
+      </w:r>
+    </w:p>
+    <w:p>
+      <w:pPr>
+        <w:pStyle w:val="ListParagraph"/>
+        <w:numPr>
+          <w:ilvl w:val="0"/>
+          <w:numId w:val="17"/>
+        </w:numPr>
+        <w:spacing w:after="0"/>
+        <w:rPr>
+          <w:b/>
+          <w:bCs/>
+        </w:rPr>
+      </w:pPr>
+      <w:proofErr w:type="spellStart"/>
+      <w:r>
+        <w:rPr>
+          <w:b/>
+          <w:bCs/>
+        </w:rPr>
+        <w:t>searchBy_</w:t>
+      </w:r>
+      <w:proofErr w:type="gramStart"/>
+      <w:r>
+        <w:rPr>
+          <w:b/>
+          <w:bCs/>
+        </w:rPr>
+        <w:t>date</w:t>
+      </w:r>
+      <w:proofErr w:type="spellEnd"/>
+      <w:r>
+        <w:rPr>
+          <w:b/>
+          <w:bCs/>
+        </w:rPr>
+        <w:t>(</w:t>
+      </w:r>
+      <w:proofErr w:type="gramEnd"/>
+      <w:r>
+        <w:rPr>
+          <w:b/>
+          <w:bCs/>
+        </w:rPr>
+        <w:t>)</w:t>
+      </w:r>
+      <w:r>
+        <w:rPr>
+          <w:b/>
+          <w:bCs/>
+        </w:rPr>
+        <w:t xml:space="preserve"> - </w:t>
+      </w:r>
+      <w:r>
+        <w:t xml:space="preserve">This function </w:t>
+      </w:r>
+      <w:r>
+        <w:t xml:space="preserve">takes the value set by </w:t>
+      </w:r>
+      <w:proofErr w:type="spellStart"/>
+      <w:r>
+        <w:rPr>
+          <w:i/>
+          <w:iCs/>
+        </w:rPr>
+        <w:t>Date_range</w:t>
+      </w:r>
+      <w:proofErr w:type="spellEnd"/>
+      <w:r>
+        <w:t xml:space="preserve"> and returns</w:t>
+      </w:r>
+      <w:r>
+        <w:t xml:space="preserve"> </w:t>
+      </w:r>
+      <w:proofErr w:type="spellStart"/>
+      <w:r>
+        <w:rPr>
+          <w:i/>
+          <w:iCs/>
+        </w:rPr>
+        <w:t>Accident_No</w:t>
+      </w:r>
+      <w:proofErr w:type="spellEnd"/>
+      <w:r>
+        <w:rPr>
+          <w:i/>
+          <w:iCs/>
+        </w:rPr>
+        <w:t xml:space="preserve">, Date, Time, </w:t>
+      </w:r>
+      <w:proofErr w:type="spellStart"/>
+      <w:r>
+        <w:rPr>
+          <w:i/>
+          <w:iCs/>
+        </w:rPr>
+        <w:t>Alcohol_Time</w:t>
+      </w:r>
+      <w:proofErr w:type="spellEnd"/>
+      <w:r>
+        <w:rPr>
+          <w:i/>
+          <w:iCs/>
+        </w:rPr>
+        <w:t xml:space="preserve">, </w:t>
+      </w:r>
+      <w:proofErr w:type="spellStart"/>
+      <w:r>
+        <w:rPr>
+          <w:i/>
+          <w:iCs/>
+        </w:rPr>
+        <w:t>Accident_Type</w:t>
+      </w:r>
+      <w:proofErr w:type="spellEnd"/>
+      <w:r>
+        <w:rPr>
+          <w:i/>
+          <w:iCs/>
+        </w:rPr>
+        <w:t xml:space="preserve">, </w:t>
+      </w:r>
+      <w:proofErr w:type="spellStart"/>
+      <w:r>
+        <w:rPr>
+          <w:i/>
+          <w:iCs/>
+        </w:rPr>
+        <w:t>Day_of_Week</w:t>
+      </w:r>
+      <w:proofErr w:type="spellEnd"/>
+      <w:r>
+        <w:rPr>
+          <w:i/>
+          <w:iCs/>
+        </w:rPr>
+        <w:t xml:space="preserve">, </w:t>
+      </w:r>
+      <w:proofErr w:type="spellStart"/>
+      <w:r>
+        <w:rPr>
+          <w:i/>
+          <w:iCs/>
+        </w:rPr>
+        <w:t>Light_Condition</w:t>
+      </w:r>
+      <w:proofErr w:type="spellEnd"/>
+      <w:r>
+        <w:rPr>
+          <w:i/>
+          <w:iCs/>
+        </w:rPr>
+        <w:t xml:space="preserve">, </w:t>
+      </w:r>
+      <w:proofErr w:type="spellStart"/>
+      <w:r>
+        <w:rPr>
+          <w:i/>
+          <w:iCs/>
+        </w:rPr>
+        <w:t>Road_Geometry</w:t>
+      </w:r>
+      <w:proofErr w:type="spellEnd"/>
+      <w:r>
+        <w:rPr>
+          <w:i/>
+          <w:iCs/>
+        </w:rPr>
+        <w:t xml:space="preserve">, Severity, </w:t>
+      </w:r>
+      <w:proofErr w:type="spellStart"/>
+      <w:r>
+        <w:rPr>
+          <w:i/>
+          <w:iCs/>
+        </w:rPr>
+        <w:t>Speed_Zone</w:t>
+      </w:r>
+      <w:proofErr w:type="spellEnd"/>
+      <w:r>
+        <w:rPr>
+          <w:i/>
+          <w:iCs/>
+        </w:rPr>
+        <w:t xml:space="preserve"> </w:t>
+      </w:r>
+      <w:r>
+        <w:t>and</w:t>
+      </w:r>
+      <w:r>
+        <w:rPr>
+          <w:i/>
+          <w:iCs/>
+        </w:rPr>
+        <w:t xml:space="preserve"> </w:t>
+      </w:r>
+      <w:proofErr w:type="spellStart"/>
+      <w:r>
+        <w:rPr>
+          <w:i/>
+          <w:iCs/>
+        </w:rPr>
+        <w:t>Run_Offroad</w:t>
+      </w:r>
+      <w:proofErr w:type="spellEnd"/>
+      <w:r>
+        <w:t>.</w:t>
+      </w:r>
+      <w:r>
+        <w:rPr>
+          <w:b/>
+          <w:bCs/>
+        </w:rPr>
+        <w:tab/>
+      </w:r>
+    </w:p>
+    <w:p>
+      <w:pPr>
+        <w:pStyle w:val="ListParagraph"/>
+        <w:numPr>
+          <w:ilvl w:val="0"/>
+          <w:numId w:val="17"/>
+        </w:numPr>
+        <w:spacing w:after="0"/>
+        <w:rPr>
+          <w:b/>
+          <w:bCs/>
+        </w:rPr>
+      </w:pPr>
+      <w:r>
+        <w:rPr>
+          <w:b/>
+          <w:bCs/>
+        </w:rPr>
+        <w:t xml:space="preserve">opt2() </w:t>
+      </w:r>
+      <w:r>
+        <w:rPr>
+          <w:b/>
+          <w:bCs/>
+        </w:rPr>
+        <w:t xml:space="preserve">– </w:t>
+      </w:r>
+      <w:r>
+        <w:t>This</w:t>
+      </w:r>
+      <w:r>
+        <w:t xml:space="preserve"> </w:t>
+      </w:r>
+      <w:r>
+        <w:t xml:space="preserve">function will take hours as x dimension and accidents as y dimension and return a </w:t>
+      </w:r>
+      <w:r>
+        <w:t>graphical</w:t>
+      </w:r>
+      <w:r>
+        <w:t xml:space="preserve"> output.</w:t>
+      </w:r>
+    </w:p>
+    <w:p>
+      <w:pPr>
+        <w:pStyle w:val="ListParagraph"/>
+        <w:numPr>
+          <w:ilvl w:val="0"/>
+          <w:numId w:val="17"/>
+        </w:numPr>
+        <w:spacing w:after="0"/>
+        <w:rPr>
+          <w:b/>
+          <w:bCs/>
+        </w:rPr>
+      </w:pPr>
+      <w:r>
+        <w:rPr>
+          <w:b/>
+          <w:bCs/>
+        </w:rPr>
+        <w:t>opt3()</w:t>
+      </w:r>
+      <w:r>
+        <w:rPr>
+          <w:b/>
+          <w:bCs/>
+        </w:rPr>
+        <w:t xml:space="preserve"> – </w:t>
+      </w:r>
+      <w:r>
+        <w:t>This</w:t>
+      </w:r>
+      <w:r>
+        <w:t xml:space="preserve"> </w:t>
+      </w:r>
+      <w:r>
+        <w:t>is keyword setter function, will take keyword as argument, and return a tuple from dataset</w:t>
+      </w:r>
+      <w:r>
+        <w:rPr>
+          <w:b/>
+          <w:bCs/>
+        </w:rPr>
+        <w:t>.</w:t>
+      </w:r>
+      <w:r>
+        <w:rPr>
+          <w:b/>
+          <w:bCs/>
+        </w:rPr>
+        <w:t xml:space="preserve">           </w:t>
+      </w:r>
+    </w:p>
+    <w:p>
+      <w:pPr>
+        <w:pStyle w:val="ListParagraph"/>
+        <w:numPr>
+          <w:ilvl w:val="0"/>
+          <w:numId w:val="17"/>
+        </w:numPr>
+        <w:spacing w:after="0"/>
+        <w:rPr>
+          <w:b/>
+          <w:bCs/>
+        </w:rPr>
+      </w:pPr>
+      <w:r>
+        <w:rPr>
+          <w:b/>
+          <w:bCs/>
+        </w:rPr>
+        <w:lastRenderedPageBreak/>
+        <w:t>opt4()</w:t>
+      </w:r>
+      <w:r>
+        <w:rPr>
+          <w:b/>
+          <w:bCs/>
+        </w:rPr>
+        <w:t xml:space="preserve"> – </w:t>
+      </w:r>
+      <w:r>
+        <w:t>This</w:t>
+      </w:r>
+      <w:r>
+        <w:t xml:space="preserve"> </w:t>
+      </w:r>
+      <w:r>
+        <w:t xml:space="preserve">function will take hours as x dimension and accidents as y dimension and return </w:t>
+      </w:r>
+      <w:r>
+        <w:t>one</w:t>
+      </w:r>
+      <w:r>
+        <w:t xml:space="preserve"> graphical output.</w:t>
+      </w:r>
+      <w:r>
+        <w:t xml:space="preserve"> It will also take day</w:t>
+      </w:r>
+      <w:r>
+        <w:t xml:space="preserve"> as x dimension and accidents as y dimension and return </w:t>
+      </w:r>
+      <w:r>
+        <w:t>another</w:t>
+      </w:r>
+      <w:r>
+        <w:t xml:space="preserve"> graphical output.</w:t>
+      </w:r>
+    </w:p>
+    <w:p>
+      <w:pPr>
+        <w:pStyle w:val="ListParagraph"/>
+        <w:numPr>
+          <w:ilvl w:val="0"/>
+          <w:numId w:val="17"/>
+        </w:numPr>
+        <w:spacing w:after="0"/>
         <w:rPr>
           <w:b/>
           <w:bCs/>
           <w:i/>
           <w:iCs/>
         </w:rPr>
-        <w:t xml:space="preserve">keyword, </w:t>
+      </w:pPr>
+      <w:r>
+        <w:rPr>
+          <w:b/>
+          <w:bCs/>
+        </w:rPr>
+        <w:t>opt5()</w:t>
+      </w:r>
+      <w:r>
+        <w:rPr>
+          <w:b/>
+          <w:bCs/>
+        </w:rPr>
+        <w:t xml:space="preserve"> – </w:t>
+      </w:r>
+      <w:r>
+        <w:t>This</w:t>
+      </w:r>
+      <w:r>
+        <w:t xml:space="preserve"> </w:t>
+      </w:r>
+      <w:r>
+        <w:t xml:space="preserve">function sets </w:t>
       </w:r>
       <w:proofErr w:type="spellStart"/>
+      <w:r>
+        <w:rPr>
+          <w:i/>
+          <w:iCs/>
+        </w:rPr>
+        <w:t>Speed_Zone</w:t>
+      </w:r>
+      <w:proofErr w:type="spellEnd"/>
+      <w:r>
+        <w:t xml:space="preserve"> Value and </w:t>
+      </w:r>
+      <w:r>
+        <w:t xml:space="preserve">return results from database based </w:t>
+      </w:r>
+      <w:r>
+        <w:t>its</w:t>
+      </w:r>
+      <w:r>
+        <w:t xml:space="preserve"> value</w:t>
+      </w:r>
       <w:r>
         <w:rPr>
           <w:b/>
@@ -3755,587 +4309,7 @@
           <w:i/>
           <w:iCs/>
         </w:rPr>
-        <w:t>Initial_Date</w:t>
-      </w:r>
-      <w:proofErr w:type="spellEnd"/>
-      <w:r>
-        <w:rPr>
-          <w:b/>
-          <w:bCs/>
-          <w:i/>
-          <w:iCs/>
-        </w:rPr>
-        <w:t xml:space="preserve"> </w:t>
-      </w:r>
-      <w:r>
-        <w:t>and</w:t>
-      </w:r>
-      <w:r>
-        <w:rPr>
-          <w:b/>
-          <w:bCs/>
-          <w:i/>
-          <w:iCs/>
-        </w:rPr>
-        <w:t xml:space="preserve"> </w:t>
-      </w:r>
-      <w:proofErr w:type="spellStart"/>
-      <w:r>
-        <w:rPr>
-          <w:b/>
-          <w:bCs/>
-          <w:i/>
-          <w:iCs/>
-        </w:rPr>
-        <w:t>Final_Date</w:t>
-      </w:r>
-      <w:proofErr w:type="spellEnd"/>
-      <w:r>
-        <w:t xml:space="preserve"> as argument</w:t>
-      </w:r>
-      <w:r>
-        <w:t>s</w:t>
-      </w:r>
-      <w:r>
         <w:t>.</w:t>
-      </w:r>
-      <w:r>
-        <w:br/>
-      </w:r>
-      <w:r>
-        <w:t>It is</w:t>
-      </w:r>
-      <w:r>
-        <w:t xml:space="preserve"> declare</w:t>
-      </w:r>
-      <w:r>
-        <w:t>d</w:t>
-      </w:r>
-      <w:r>
-        <w:t xml:space="preserve"> globally, so there will be no side effect/s.</w:t>
-      </w:r>
-      <w:r>
-        <w:br/>
-        <w:t xml:space="preserve">This </w:t>
-      </w:r>
-      <w:r>
-        <w:t xml:space="preserve">function </w:t>
-      </w:r>
-      <w:r>
-        <w:t>will return a classified tuple form dataset.</w:t>
-      </w:r>
-    </w:p>
-    <w:p>
-      <w:pPr>
-        <w:pStyle w:val="ListParagraph"/>
-        <w:numPr>
-          <w:ilvl w:val="0"/>
-          <w:numId w:val="16"/>
-        </w:numPr>
-      </w:pPr>
-      <w:proofErr w:type="spellStart"/>
-      <w:proofErr w:type="gramStart"/>
-      <w:r>
-        <w:rPr>
-          <w:b/>
-          <w:bCs/>
-        </w:rPr>
-        <w:t>setDate</w:t>
-      </w:r>
-      <w:proofErr w:type="spellEnd"/>
-      <w:r>
-        <w:rPr>
-          <w:b/>
-          <w:bCs/>
-        </w:rPr>
-        <w:t>(</w:t>
-      </w:r>
-      <w:proofErr w:type="gramEnd"/>
-      <w:r>
-        <w:rPr>
-          <w:b/>
-          <w:bCs/>
-        </w:rPr>
-        <w:t>)</w:t>
-      </w:r>
-      <w:r>
-        <w:br/>
-        <w:t xml:space="preserve">This is </w:t>
-      </w:r>
-      <w:r>
-        <w:t xml:space="preserve">a </w:t>
-      </w:r>
-      <w:r>
-        <w:t>date setter function</w:t>
-      </w:r>
-      <w:r>
-        <w:t xml:space="preserve">. It </w:t>
-      </w:r>
-      <w:r>
-        <w:t xml:space="preserve">will take no </w:t>
-      </w:r>
-      <w:proofErr w:type="gramStart"/>
-      <w:r>
-        <w:t>argument,</w:t>
-      </w:r>
-      <w:r>
-        <w:t xml:space="preserve"> </w:t>
-      </w:r>
-      <w:r>
-        <w:t>and</w:t>
-      </w:r>
-      <w:proofErr w:type="gramEnd"/>
-      <w:r>
-        <w:t xml:space="preserve"> return nothing.</w:t>
-      </w:r>
-    </w:p>
-    <w:p>
-      <w:pPr>
-        <w:pStyle w:val="ListParagraph"/>
-        <w:numPr>
-          <w:ilvl w:val="0"/>
-          <w:numId w:val="16"/>
-        </w:numPr>
-      </w:pPr>
-      <w:proofErr w:type="spellStart"/>
-      <w:proofErr w:type="gramStart"/>
-      <w:r>
-        <w:rPr>
-          <w:b/>
-          <w:bCs/>
-        </w:rPr>
-        <w:t>setChart</w:t>
-      </w:r>
-      <w:proofErr w:type="spellEnd"/>
-      <w:r>
-        <w:rPr>
-          <w:b/>
-          <w:bCs/>
-        </w:rPr>
-        <w:t>(</w:t>
-      </w:r>
-      <w:proofErr w:type="gramEnd"/>
-      <w:r>
-        <w:rPr>
-          <w:b/>
-          <w:bCs/>
-        </w:rPr>
-        <w:t>)</w:t>
-      </w:r>
-      <w:r>
-        <w:br/>
-        <w:t>This function will take hours as x dimension and accidents as y dimension, and return a graphical output</w:t>
-      </w:r>
-      <w:r>
-        <w:t>.</w:t>
-      </w:r>
-    </w:p>
-    <w:p>
-      <w:pPr>
-        <w:pStyle w:val="ListParagraph"/>
-        <w:numPr>
-          <w:ilvl w:val="0"/>
-          <w:numId w:val="16"/>
-        </w:numPr>
-      </w:pPr>
-      <w:proofErr w:type="spellStart"/>
-      <w:proofErr w:type="gramStart"/>
-      <w:r>
-        <w:rPr>
-          <w:b/>
-          <w:bCs/>
-        </w:rPr>
-        <w:lastRenderedPageBreak/>
-        <w:t>setKeywords</w:t>
-      </w:r>
-      <w:proofErr w:type="spellEnd"/>
-      <w:r>
-        <w:rPr>
-          <w:b/>
-          <w:bCs/>
-        </w:rPr>
-        <w:t>(</w:t>
-      </w:r>
-      <w:proofErr w:type="gramEnd"/>
-      <w:r>
-        <w:rPr>
-          <w:b/>
-          <w:bCs/>
-        </w:rPr>
-        <w:t>)</w:t>
-      </w:r>
-      <w:r>
-        <w:br/>
-        <w:t>This is keyword setter function, will take keyword as argument, and return a tuple from dataset.</w:t>
-      </w:r>
-    </w:p>
-    <w:p>
-      <w:pPr>
-        <w:pStyle w:val="ListParagraph"/>
-        <w:numPr>
-          <w:ilvl w:val="0"/>
-          <w:numId w:val="16"/>
-        </w:numPr>
-      </w:pPr>
-      <w:proofErr w:type="spellStart"/>
-      <w:proofErr w:type="gramStart"/>
-      <w:r>
-        <w:rPr>
-          <w:b/>
-          <w:bCs/>
-        </w:rPr>
-        <w:t>setTime</w:t>
-      </w:r>
-      <w:proofErr w:type="spellEnd"/>
-      <w:r>
-        <w:rPr>
-          <w:b/>
-          <w:bCs/>
-        </w:rPr>
-        <w:t>(</w:t>
-      </w:r>
-      <w:proofErr w:type="gramEnd"/>
-      <w:r>
-        <w:rPr>
-          <w:b/>
-          <w:bCs/>
-        </w:rPr>
-        <w:t>)</w:t>
-      </w:r>
-      <w:r>
-        <w:br/>
-        <w:t>This is time setter function, will take no argument, and return no results</w:t>
-      </w:r>
-      <w:r>
-        <w:rPr>
-          <w:i/>
-          <w:iCs/>
-        </w:rPr>
-        <w:t>.</w:t>
-      </w:r>
-    </w:p>
-    <w:p>
-      <w:pPr>
-        <w:pStyle w:val="ListParagraph"/>
-        <w:numPr>
-          <w:ilvl w:val="0"/>
-          <w:numId w:val="16"/>
-        </w:numPr>
-      </w:pPr>
-      <w:proofErr w:type="spellStart"/>
-      <w:proofErr w:type="gramStart"/>
-      <w:r>
-        <w:rPr>
-          <w:b/>
-          <w:bCs/>
-        </w:rPr>
-        <w:t>getCondition</w:t>
-      </w:r>
-      <w:proofErr w:type="spellEnd"/>
-      <w:r>
-        <w:rPr>
-          <w:b/>
-          <w:bCs/>
-        </w:rPr>
-        <w:t>(</w:t>
-      </w:r>
-      <w:proofErr w:type="gramEnd"/>
-      <w:r>
-        <w:rPr>
-          <w:b/>
-          <w:bCs/>
-        </w:rPr>
-        <w:t>)</w:t>
-      </w:r>
-      <w:r>
-        <w:br/>
-        <w:t xml:space="preserve">This </w:t>
-      </w:r>
-      <w:r>
-        <w:t xml:space="preserve">function </w:t>
-      </w:r>
-      <w:r>
-        <w:t>set</w:t>
-      </w:r>
-      <w:r>
-        <w:t>s</w:t>
-      </w:r>
-      <w:r>
-        <w:t xml:space="preserve"> multiple attribute</w:t>
-      </w:r>
-      <w:r>
-        <w:t>s</w:t>
-      </w:r>
-      <w:r>
-        <w:t>, and take</w:t>
-      </w:r>
-      <w:r>
-        <w:t>s</w:t>
-      </w:r>
-      <w:r>
-        <w:rPr>
-          <w:b/>
-          <w:bCs/>
-          <w:i/>
-          <w:iCs/>
-        </w:rPr>
-        <w:t xml:space="preserve"> alcohol, unlicensed, </w:t>
-      </w:r>
-      <w:proofErr w:type="spellStart"/>
-      <w:r>
-        <w:rPr>
-          <w:b/>
-          <w:bCs/>
-          <w:i/>
-          <w:iCs/>
-        </w:rPr>
-        <w:t>light_condition</w:t>
-      </w:r>
-      <w:proofErr w:type="spellEnd"/>
-      <w:r>
-        <w:rPr>
-          <w:b/>
-          <w:bCs/>
-          <w:i/>
-          <w:iCs/>
-        </w:rPr>
-        <w:t xml:space="preserve">, </w:t>
-      </w:r>
-      <w:proofErr w:type="spellStart"/>
-      <w:r>
-        <w:rPr>
-          <w:b/>
-          <w:bCs/>
-          <w:i/>
-          <w:iCs/>
-        </w:rPr>
-        <w:t>roadGeomatry</w:t>
-      </w:r>
-      <w:proofErr w:type="spellEnd"/>
-      <w:r>
-        <w:rPr>
-          <w:b/>
-          <w:bCs/>
-          <w:i/>
-          <w:iCs/>
-        </w:rPr>
-        <w:t>,</w:t>
-      </w:r>
-      <w:r>
-        <w:t xml:space="preserve"> </w:t>
-      </w:r>
-      <w:r>
-        <w:rPr>
-          <w:b/>
-          <w:bCs/>
-        </w:rPr>
-        <w:t>severity,</w:t>
-      </w:r>
-      <w:r>
-        <w:t xml:space="preserve"> etc.. as input argument</w:t>
-      </w:r>
-      <w:r>
-        <w:t>s</w:t>
-      </w:r>
-      <w:r>
-        <w:t xml:space="preserve"> and return results from database </w:t>
-      </w:r>
-      <w:r>
-        <w:t xml:space="preserve">based on </w:t>
-      </w:r>
-      <w:proofErr w:type="gramStart"/>
-      <w:r>
-        <w:t>their</w:t>
-      </w:r>
-      <w:proofErr w:type="gramEnd"/>
-      <w:r>
-        <w:t xml:space="preserve"> </w:t>
-      </w:r>
-      <w:proofErr w:type="spellStart"/>
-      <w:r>
-        <w:t>the</w:t>
-      </w:r>
-      <w:r>
-        <w:t>ir</w:t>
-      </w:r>
-      <w:proofErr w:type="spellEnd"/>
-      <w:r>
-        <w:t xml:space="preserve"> respective values</w:t>
-      </w:r>
-      <w:r>
-        <w:rPr>
-          <w:b/>
-          <w:bCs/>
-          <w:i/>
-          <w:iCs/>
-        </w:rPr>
-        <w:t>.</w:t>
-      </w:r>
-    </w:p>
-    <w:p>
-      <w:pPr>
-        <w:pStyle w:val="ListParagraph"/>
-        <w:numPr>
-          <w:ilvl w:val="0"/>
-          <w:numId w:val="16"/>
-        </w:numPr>
-      </w:pPr>
-      <w:proofErr w:type="spellStart"/>
-      <w:proofErr w:type="gramStart"/>
-      <w:r>
-        <w:rPr>
-          <w:b/>
-          <w:bCs/>
-        </w:rPr>
-        <w:t>saveChart</w:t>
-      </w:r>
-      <w:proofErr w:type="spellEnd"/>
-      <w:r>
-        <w:rPr>
-          <w:b/>
-          <w:bCs/>
-        </w:rPr>
-        <w:t>(</w:t>
-      </w:r>
-      <w:proofErr w:type="gramEnd"/>
-      <w:r>
-        <w:rPr>
-          <w:b/>
-          <w:bCs/>
-        </w:rPr>
-        <w:t>)</w:t>
-      </w:r>
-      <w:r>
-        <w:br/>
-        <w:t xml:space="preserve">This </w:t>
-      </w:r>
-      <w:r>
-        <w:t xml:space="preserve">function will </w:t>
-      </w:r>
-      <w:r>
-        <w:t>download chart, with no return value.</w:t>
-      </w:r>
-    </w:p>
-    <w:p>
-      <w:pPr>
-        <w:pStyle w:val="ListParagraph"/>
-        <w:numPr>
-          <w:ilvl w:val="0"/>
-          <w:numId w:val="16"/>
-        </w:numPr>
-      </w:pPr>
-      <w:proofErr w:type="spellStart"/>
-      <w:proofErr w:type="gramStart"/>
-      <w:r>
-        <w:rPr>
-          <w:b/>
-          <w:bCs/>
-        </w:rPr>
-        <w:t>getDate</w:t>
-      </w:r>
-      <w:proofErr w:type="spellEnd"/>
-      <w:r>
-        <w:rPr>
-          <w:b/>
-          <w:bCs/>
-        </w:rPr>
-        <w:t>(</w:t>
-      </w:r>
-      <w:proofErr w:type="gramEnd"/>
-      <w:r>
-        <w:rPr>
-          <w:b/>
-          <w:bCs/>
-        </w:rPr>
-        <w:t>)</w:t>
-      </w:r>
-      <w:r>
-        <w:br/>
-        <w:t>This is date getter function, will take no argument, and return date from database.</w:t>
-      </w:r>
-    </w:p>
-    <w:p>
-      <w:pPr>
-        <w:pStyle w:val="ListParagraph"/>
-        <w:numPr>
-          <w:ilvl w:val="0"/>
-          <w:numId w:val="16"/>
-        </w:numPr>
-      </w:pPr>
-      <w:proofErr w:type="spellStart"/>
-      <w:proofErr w:type="gramStart"/>
-      <w:r>
-        <w:rPr>
-          <w:b/>
-          <w:bCs/>
-        </w:rPr>
-        <w:t>getTime</w:t>
-      </w:r>
-      <w:proofErr w:type="spellEnd"/>
-      <w:r>
-        <w:rPr>
-          <w:b/>
-          <w:bCs/>
-        </w:rPr>
-        <w:t>(</w:t>
-      </w:r>
-      <w:proofErr w:type="gramEnd"/>
-      <w:r>
-        <w:rPr>
-          <w:b/>
-          <w:bCs/>
-        </w:rPr>
-        <w:t>)</w:t>
-      </w:r>
-      <w:r>
-        <w:br/>
-        <w:t xml:space="preserve">This is time getter function, will take no argument, and return results as  </w:t>
-      </w:r>
-      <w:r>
-        <w:rPr>
-          <w:b/>
-          <w:bCs/>
-          <w:i/>
-          <w:iCs/>
-        </w:rPr>
-        <w:t>day or night.</w:t>
-      </w:r>
-    </w:p>
-    <w:p>
-      <w:pPr>
-        <w:pStyle w:val="ListParagraph"/>
-        <w:numPr>
-          <w:ilvl w:val="0"/>
-          <w:numId w:val="16"/>
-        </w:numPr>
-      </w:pPr>
-      <w:proofErr w:type="gramStart"/>
-      <w:r>
-        <w:rPr>
-          <w:b/>
-          <w:bCs/>
-        </w:rPr>
-        <w:t>Display(</w:t>
-      </w:r>
-      <w:proofErr w:type="gramEnd"/>
-      <w:r>
-        <w:rPr>
-          <w:b/>
-          <w:bCs/>
-        </w:rPr>
-        <w:t>)</w:t>
-      </w:r>
-      <w:r>
-        <w:br/>
-        <w:t xml:space="preserve">This function will use to compare different attributes </w:t>
-      </w:r>
-      <w:proofErr w:type="spellStart"/>
-      <w:r>
-        <w:t>graphicall</w:t>
-      </w:r>
-      <w:proofErr w:type="spellEnd"/>
-      <w:r>
-        <w:t>, this function will take two attributes as arguments as return a graphical representation in the form of a chart.</w:t>
       </w:r>
     </w:p>
     <w:p>
@@ -4968,7 +4942,6 @@
           <w:color w:val="000000"/>
           <w:lang w:eastAsia="en-AU"/>
         </w:rPr>
-        <w:lastRenderedPageBreak/>
         <w:t>Option 1 is the default option.</w:t>
       </w:r>
     </w:p>
@@ -5252,13 +5225,37 @@
         <w:rPr>
           <w:color w:val="000000" w:themeColor="text1"/>
         </w:rPr>
-        <w:t xml:space="preserve"> Option 3 accepts input from the user which is saved as a string. It then </w:t>
-      </w:r>
-      <w:r>
-        <w:rPr>
-          <w:color w:val="000000" w:themeColor="text1"/>
-        </w:rPr>
-        <w:t xml:space="preserve">uses the string to </w:t>
+        <w:t xml:space="preserve"> Option 3 accepts input from the user which is saved as a </w:t>
+      </w:r>
+      <w:r>
+        <w:rPr>
+          <w:color w:val="000000" w:themeColor="text1"/>
+        </w:rPr>
+        <w:t>tuple</w:t>
+      </w:r>
+      <w:r>
+        <w:rPr>
+          <w:color w:val="000000" w:themeColor="text1"/>
+        </w:rPr>
+        <w:t xml:space="preserve">. It then </w:t>
+      </w:r>
+      <w:r>
+        <w:rPr>
+          <w:color w:val="000000" w:themeColor="text1"/>
+        </w:rPr>
+        <w:t xml:space="preserve">uses the </w:t>
+      </w:r>
+      <w:r>
+        <w:rPr>
+          <w:color w:val="000000" w:themeColor="text1"/>
+        </w:rPr>
+        <w:t>tuple</w:t>
+      </w:r>
+      <w:r>
+        <w:rPr>
+          <w:color w:val="000000" w:themeColor="text1"/>
+        </w:rPr>
+        <w:t xml:space="preserve"> to </w:t>
       </w:r>
       <w:r>
         <w:rPr>
@@ -5298,6 +5295,7 @@
         <w:rPr>
           <w:color w:val="000000" w:themeColor="text1"/>
         </w:rPr>
+        <w:lastRenderedPageBreak/>
         <w:t xml:space="preserve">If the date search returns no data, </w:t>
       </w:r>
       <w:r>
@@ -5668,7 +5666,45 @@
         <w:rPr>
           <w:color w:val="000000" w:themeColor="text1"/>
         </w:rPr>
-        <w:t xml:space="preserve">accepts user input, in the form of a selection from a drop-down list of all the different speed zones enforced throughout Victoria. It converts the selection to a string </w:t>
+        <w:t xml:space="preserve">accepts user input, in the form of a selection from a drop-down list of all the different speed zones enforced throughout Victoria. It </w:t>
+      </w:r>
+      <w:proofErr w:type="gramStart"/>
+      <w:r>
+        <w:rPr>
+          <w:color w:val="000000" w:themeColor="text1"/>
+        </w:rPr>
+        <w:t>save</w:t>
+      </w:r>
+      <w:proofErr w:type="gramEnd"/>
+      <w:r>
+        <w:rPr>
+          <w:color w:val="000000" w:themeColor="text1"/>
+        </w:rPr>
+        <w:t xml:space="preserve"> the selection </w:t>
+      </w:r>
+      <w:r>
+        <w:rPr>
+          <w:color w:val="000000" w:themeColor="text1"/>
+        </w:rPr>
+        <w:t>as</w:t>
+      </w:r>
+      <w:r>
+        <w:rPr>
+          <w:color w:val="000000" w:themeColor="text1"/>
+        </w:rPr>
+        <w:t xml:space="preserve"> a </w:t>
+      </w:r>
+      <w:r>
+        <w:rPr>
+          <w:color w:val="000000" w:themeColor="text1"/>
+        </w:rPr>
+        <w:t>tuple</w:t>
+      </w:r>
+      <w:r>
+        <w:rPr>
+          <w:color w:val="000000" w:themeColor="text1"/>
+        </w:rPr>
+        <w:t xml:space="preserve"> </w:t>
       </w:r>
       <w:r>
         <w:rPr>
@@ -5694,7 +5730,19 @@
         <w:rPr>
           <w:color w:val="000000" w:themeColor="text1"/>
         </w:rPr>
-        <w:t xml:space="preserve"> matched the string.</w:t>
+        <w:t xml:space="preserve"> matched the </w:t>
+      </w:r>
+      <w:r>
+        <w:rPr>
+          <w:color w:val="000000" w:themeColor="text1"/>
+        </w:rPr>
+        <w:t>tuple</w:t>
+      </w:r>
+      <w:r>
+        <w:rPr>
+          <w:color w:val="000000" w:themeColor="text1"/>
+        </w:rPr>
+        <w:t>.</w:t>
       </w:r>
     </w:p>
     <w:p>
@@ -5822,22 +5870,6 @@
         </w:rPr>
         <w:t>.</w:t>
       </w:r>
-    </w:p>
-    <w:p>
-      <w:pPr>
-        <w:pStyle w:val="ListParagraph"/>
-        <w:rPr>
-          <w:color w:val="000000" w:themeColor="text1"/>
-        </w:rPr>
-      </w:pPr>
-    </w:p>
-    <w:p>
-      <w:pPr>
-        <w:pStyle w:val="ListParagraph"/>
-        <w:rPr>
-          <w:color w:val="000000" w:themeColor="text1"/>
-        </w:rPr>
-      </w:pPr>
     </w:p>
     <w:p>
       <w:pPr>
@@ -6095,7 +6127,6 @@
           <w:sz w:val="20"/>
           <w:szCs w:val="20"/>
         </w:rPr>
-        <w:lastRenderedPageBreak/>
         <w:t xml:space="preserve"># </w:t>
       </w:r>
       <w:proofErr w:type="gramStart"/>
@@ -6561,6 +6592,7 @@
           <w:sz w:val="20"/>
           <w:szCs w:val="20"/>
         </w:rPr>
+        <w:lastRenderedPageBreak/>
         <w:t xml:space="preserve">            else: </w:t>
       </w:r>
     </w:p>
@@ -7306,7 +7338,13 @@
         <w:ind w:left="720"/>
       </w:pPr>
       <w:r>
-        <w:t>The SQL Layer runs the queries on the database.</w:t>
+        <w:t xml:space="preserve">The </w:t>
+      </w:r>
+      <w:r>
+        <w:t>Pandas</w:t>
+      </w:r>
+      <w:r>
+        <w:t xml:space="preserve"> Layer runs the queries on the database.</w:t>
       </w:r>
     </w:p>
     <w:p>
@@ -7336,10 +7374,10 @@
           <w:noProof/>
         </w:rPr>
         <w:drawing>
-          <wp:inline distT="0" distB="0" distL="0" distR="0" wp14:anchorId="6C7DB45F" wp14:editId="578477C9">
-            <wp:extent cx="5731510" cy="3714750"/>
-            <wp:effectExtent l="0" t="0" r="2540" b="0"/>
-            <wp:docPr id="93" name="Picture 93" descr="Diagram&#10;&#10;Description automatically generated"/>
+          <wp:inline distT="0" distB="0" distL="0" distR="0" wp14:anchorId="4C65C7FE" wp14:editId="3E0FCD49">
+            <wp:extent cx="4871596" cy="4047969"/>
+            <wp:effectExtent l="0" t="0" r="5715" b="0"/>
+            <wp:docPr id="9" name="Picture 9"/>
             <wp:cNvGraphicFramePr>
               <a:graphicFrameLocks xmlns:a="http://schemas.openxmlformats.org/drawingml/2006/main" noChangeAspect="1"/>
             </wp:cNvGraphicFramePr>
@@ -7347,26 +7385,26 @@
               <a:graphicData uri="http://schemas.openxmlformats.org/drawingml/2006/picture">
                 <pic:pic xmlns:pic="http://schemas.openxmlformats.org/drawingml/2006/picture">
                   <pic:nvPicPr>
-                    <pic:cNvPr id="93" name="Picture 93" descr="Diagram&#10;&#10;Description automatically generated"/>
+                    <pic:cNvPr id="0" name="Picture 1"/>
                     <pic:cNvPicPr>
                       <a:picLocks noChangeAspect="1" noChangeArrowheads="1"/>
                     </pic:cNvPicPr>
                   </pic:nvPicPr>
                   <pic:blipFill rotWithShape="1">
-                    <a:blip r:embed="rId10">
+                    <a:blip r:embed="rId10" cstate="print">
                       <a:extLst>
                         <a:ext uri="{28A0092B-C50C-407E-A947-70E740481C1C}">
                           <a14:useLocalDpi xmlns:a14="http://schemas.microsoft.com/office/drawing/2010/main" val="0"/>
                         </a:ext>
                       </a:extLst>
                     </a:blip>
-                    <a:srcRect t="5491" b="5277"/>
+                    <a:srcRect t="4709" b="4733"/>
                     <a:stretch/>
                   </pic:blipFill>
                   <pic:spPr bwMode="auto">
                     <a:xfrm>
                       <a:off x="0" y="0"/>
-                      <a:ext cx="5731510" cy="3714750"/>
+                      <a:ext cx="4879399" cy="4054453"/>
                     </a:xfrm>
                     <a:prstGeom prst="rect">
                       <a:avLst/>
@@ -7447,6 +7485,7 @@
       </w:pPr>
       <w:bookmarkStart w:id="19" w:name="_Toc114764067"/>
       <w:r>
+        <w:lastRenderedPageBreak/>
         <w:t>Visual Design</w:t>
       </w:r>
       <w:bookmarkEnd w:id="19"/>
@@ -9544,6 +9583,119 @@
     </w:lvl>
   </w:abstractNum>
   <w:abstractNum w:abstractNumId="15" w15:restartNumberingAfterBreak="0">
+    <w:nsid w:val="72836A1B"/>
+    <w:multiLevelType w:val="hybridMultilevel"/>
+    <w:tmpl w:val="C9DA6C34"/>
+    <w:lvl w:ilvl="0" w:tplc="0C090001">
+      <w:start w:val="1"/>
+      <w:numFmt w:val="bullet"/>
+      <w:lvlText w:val=""/>
+      <w:lvlJc w:val="left"/>
+      <w:pPr>
+        <w:ind w:left="1428" w:hanging="360"/>
+      </w:pPr>
+      <w:rPr>
+        <w:rFonts w:ascii="Symbol" w:hAnsi="Symbol" w:hint="default"/>
+      </w:rPr>
+    </w:lvl>
+    <w:lvl w:ilvl="1" w:tplc="0C090003" w:tentative="1">
+      <w:start w:val="1"/>
+      <w:numFmt w:val="bullet"/>
+      <w:lvlText w:val="o"/>
+      <w:lvlJc w:val="left"/>
+      <w:pPr>
+        <w:ind w:left="2148" w:hanging="360"/>
+      </w:pPr>
+      <w:rPr>
+        <w:rFonts w:ascii="Courier New" w:hAnsi="Courier New" w:cs="Courier New" w:hint="default"/>
+      </w:rPr>
+    </w:lvl>
+    <w:lvl w:ilvl="2" w:tplc="0C090005" w:tentative="1">
+      <w:start w:val="1"/>
+      <w:numFmt w:val="bullet"/>
+      <w:lvlText w:val=""/>
+      <w:lvlJc w:val="left"/>
+      <w:pPr>
+        <w:ind w:left="2868" w:hanging="360"/>
+      </w:pPr>
+      <w:rPr>
+        <w:rFonts w:ascii="Wingdings" w:hAnsi="Wingdings" w:hint="default"/>
+      </w:rPr>
+    </w:lvl>
+    <w:lvl w:ilvl="3" w:tplc="0C090001" w:tentative="1">
+      <w:start w:val="1"/>
+      <w:numFmt w:val="bullet"/>
+      <w:lvlText w:val=""/>
+      <w:lvlJc w:val="left"/>
+      <w:pPr>
+        <w:ind w:left="3588" w:hanging="360"/>
+      </w:pPr>
+      <w:rPr>
+        <w:rFonts w:ascii="Symbol" w:hAnsi="Symbol" w:hint="default"/>
+      </w:rPr>
+    </w:lvl>
+    <w:lvl w:ilvl="4" w:tplc="0C090003" w:tentative="1">
+      <w:start w:val="1"/>
+      <w:numFmt w:val="bullet"/>
+      <w:lvlText w:val="o"/>
+      <w:lvlJc w:val="left"/>
+      <w:pPr>
+        <w:ind w:left="4308" w:hanging="360"/>
+      </w:pPr>
+      <w:rPr>
+        <w:rFonts w:ascii="Courier New" w:hAnsi="Courier New" w:cs="Courier New" w:hint="default"/>
+      </w:rPr>
+    </w:lvl>
+    <w:lvl w:ilvl="5" w:tplc="0C090005" w:tentative="1">
+      <w:start w:val="1"/>
+      <w:numFmt w:val="bullet"/>
+      <w:lvlText w:val=""/>
+      <w:lvlJc w:val="left"/>
+      <w:pPr>
+        <w:ind w:left="5028" w:hanging="360"/>
+      </w:pPr>
+      <w:rPr>
+        <w:rFonts w:ascii="Wingdings" w:hAnsi="Wingdings" w:hint="default"/>
+      </w:rPr>
+    </w:lvl>
+    <w:lvl w:ilvl="6" w:tplc="0C090001" w:tentative="1">
+      <w:start w:val="1"/>
+      <w:numFmt w:val="bullet"/>
+      <w:lvlText w:val=""/>
+      <w:lvlJc w:val="left"/>
+      <w:pPr>
+        <w:ind w:left="5748" w:hanging="360"/>
+      </w:pPr>
+      <w:rPr>
+        <w:rFonts w:ascii="Symbol" w:hAnsi="Symbol" w:hint="default"/>
+      </w:rPr>
+    </w:lvl>
+    <w:lvl w:ilvl="7" w:tplc="0C090003" w:tentative="1">
+      <w:start w:val="1"/>
+      <w:numFmt w:val="bullet"/>
+      <w:lvlText w:val="o"/>
+      <w:lvlJc w:val="left"/>
+      <w:pPr>
+        <w:ind w:left="6468" w:hanging="360"/>
+      </w:pPr>
+      <w:rPr>
+        <w:rFonts w:ascii="Courier New" w:hAnsi="Courier New" w:cs="Courier New" w:hint="default"/>
+      </w:rPr>
+    </w:lvl>
+    <w:lvl w:ilvl="8" w:tplc="0C090005" w:tentative="1">
+      <w:start w:val="1"/>
+      <w:numFmt w:val="bullet"/>
+      <w:lvlText w:val=""/>
+      <w:lvlJc w:val="left"/>
+      <w:pPr>
+        <w:ind w:left="7188" w:hanging="360"/>
+      </w:pPr>
+      <w:rPr>
+        <w:rFonts w:ascii="Wingdings" w:hAnsi="Wingdings" w:hint="default"/>
+      </w:rPr>
+    </w:lvl>
+  </w:abstractNum>
+  <w:abstractNum w:abstractNumId="16" w15:restartNumberingAfterBreak="0">
     <w:nsid w:val="765D23A3"/>
     <w:multiLevelType w:val="multilevel"/>
     <w:tmpl w:val="D2A25216"/>
@@ -9660,7 +9812,7 @@
     <w:abstractNumId w:val="4"/>
   </w:num>
   <w:num w:numId="2" w16cid:durableId="508982793">
-    <w:abstractNumId w:val="15"/>
+    <w:abstractNumId w:val="16"/>
   </w:num>
   <w:num w:numId="3" w16cid:durableId="1030953399">
     <w:abstractNumId w:val="12"/>
@@ -9703,6 +9855,9 @@
   </w:num>
   <w:num w:numId="16" w16cid:durableId="1022171171">
     <w:abstractNumId w:val="10"/>
+  </w:num>
+  <w:num w:numId="17" w16cid:durableId="474882119">
+    <w:abstractNumId w:val="15"/>
   </w:num>
 </w:numbering>
 </file>

</xml_diff>

<commit_message>
Design Doc changed a bit, search by date and chart visualising in py file
</commit_message>
<xml_diff>
--- a/Software Design Document.docx
+++ b/Software Design Document.docx
@@ -4,7 +4,7 @@
   <w:body>
     <w:p>
       <w:pPr>
-        <w:pStyle w:val="Title"/>
+        <w:pStyle w:val="a4"/>
       </w:pPr>
       <w:r>
         <w:t xml:space="preserve">Software Design Document </w:t>
@@ -12,7 +12,7 @@
     </w:p>
     <w:p>
       <w:pPr>
-        <w:pStyle w:val="Title"/>
+        <w:pStyle w:val="a4"/>
       </w:pPr>
       <w:r>
         <w:rPr>
@@ -48,21 +48,12 @@
         </w:rPr>
         <w:t xml:space="preserve">s5228571 </w:t>
       </w:r>
-      <w:proofErr w:type="spellStart"/>
       <w:r>
         <w:rPr>
           <w:sz w:val="44"/>
           <w:szCs w:val="44"/>
         </w:rPr>
-        <w:t>Jaeseok</w:t>
-      </w:r>
-      <w:proofErr w:type="spellEnd"/>
-      <w:r>
-        <w:rPr>
-          <w:sz w:val="44"/>
-          <w:szCs w:val="44"/>
-        </w:rPr>
-        <w:t xml:space="preserve"> Kim</w:t>
+        <w:t>Jaeseok Kim</w:t>
       </w:r>
     </w:p>
     <w:p>
@@ -156,7 +147,7 @@
       <w:sdtContent>
         <w:p>
           <w:pPr>
-            <w:pStyle w:val="TOCHeading"/>
+            <w:pStyle w:val="TOC"/>
           </w:pPr>
           <w:r>
             <w:t>Table of Contents</w:t>
@@ -164,7 +155,7 @@
         </w:p>
         <w:p>
           <w:pPr>
-            <w:pStyle w:val="TOC1"/>
+            <w:pStyle w:val="10"/>
             <w:tabs>
               <w:tab w:val="left" w:pos="660"/>
               <w:tab w:val="right" w:leader="dot" w:pos="9016"/>
@@ -201,7 +192,7 @@
           <w:hyperlink w:anchor="_Toc114764048" w:history="1">
             <w:r>
               <w:rPr>
-                <w:rStyle w:val="Hyperlink"/>
+                <w:rStyle w:val="af1"/>
                 <w:noProof/>
               </w:rPr>
               <w:t>1.0</w:t>
@@ -215,7 +206,7 @@
             </w:r>
             <w:r>
               <w:rPr>
-                <w:rStyle w:val="Hyperlink"/>
+                <w:rStyle w:val="af1"/>
                 <w:noProof/>
               </w:rPr>
               <w:t>System Vision</w:t>
@@ -272,7 +263,7 @@
         </w:p>
         <w:p>
           <w:pPr>
-            <w:pStyle w:val="TOC2"/>
+            <w:pStyle w:val="20"/>
             <w:tabs>
               <w:tab w:val="left" w:pos="880"/>
               <w:tab w:val="right" w:leader="dot" w:pos="9016"/>
@@ -285,7 +276,7 @@
           <w:hyperlink w:anchor="_Toc114764049" w:history="1">
             <w:r>
               <w:rPr>
-                <w:rStyle w:val="Hyperlink"/>
+                <w:rStyle w:val="af1"/>
                 <w:noProof/>
               </w:rPr>
               <w:t>1.1</w:t>
@@ -299,7 +290,7 @@
             </w:r>
             <w:r>
               <w:rPr>
-                <w:rStyle w:val="Hyperlink"/>
+                <w:rStyle w:val="af1"/>
                 <w:noProof/>
               </w:rPr>
               <w:t>Problem Background</w:t>
@@ -356,7 +347,7 @@
         </w:p>
         <w:p>
           <w:pPr>
-            <w:pStyle w:val="TOC2"/>
+            <w:pStyle w:val="20"/>
             <w:tabs>
               <w:tab w:val="left" w:pos="880"/>
               <w:tab w:val="right" w:leader="dot" w:pos="9016"/>
@@ -369,7 +360,7 @@
           <w:hyperlink w:anchor="_Toc114764050" w:history="1">
             <w:r>
               <w:rPr>
-                <w:rStyle w:val="Hyperlink"/>
+                <w:rStyle w:val="af1"/>
                 <w:noProof/>
               </w:rPr>
               <w:t>1.2</w:t>
@@ -383,7 +374,7 @@
             </w:r>
             <w:r>
               <w:rPr>
-                <w:rStyle w:val="Hyperlink"/>
+                <w:rStyle w:val="af1"/>
                 <w:noProof/>
               </w:rPr>
               <w:t>System Overview</w:t>
@@ -440,7 +431,7 @@
         </w:p>
         <w:p>
           <w:pPr>
-            <w:pStyle w:val="TOC2"/>
+            <w:pStyle w:val="20"/>
             <w:tabs>
               <w:tab w:val="left" w:pos="880"/>
               <w:tab w:val="right" w:leader="dot" w:pos="9016"/>
@@ -453,7 +444,7 @@
           <w:hyperlink w:anchor="_Toc114764051" w:history="1">
             <w:r>
               <w:rPr>
-                <w:rStyle w:val="Hyperlink"/>
+                <w:rStyle w:val="af1"/>
                 <w:noProof/>
               </w:rPr>
               <w:t>1.3</w:t>
@@ -467,7 +458,7 @@
             </w:r>
             <w:r>
               <w:rPr>
-                <w:rStyle w:val="Hyperlink"/>
+                <w:rStyle w:val="af1"/>
                 <w:noProof/>
               </w:rPr>
               <w:t>Potential Benefits</w:t>
@@ -524,7 +515,7 @@
         </w:p>
         <w:p>
           <w:pPr>
-            <w:pStyle w:val="TOC1"/>
+            <w:pStyle w:val="10"/>
             <w:tabs>
               <w:tab w:val="left" w:pos="660"/>
               <w:tab w:val="right" w:leader="dot" w:pos="9016"/>
@@ -537,7 +528,7 @@
           <w:hyperlink w:anchor="_Toc114764052" w:history="1">
             <w:r>
               <w:rPr>
-                <w:rStyle w:val="Hyperlink"/>
+                <w:rStyle w:val="af1"/>
                 <w:noProof/>
               </w:rPr>
               <w:t>2.0</w:t>
@@ -551,7 +542,7 @@
             </w:r>
             <w:r>
               <w:rPr>
-                <w:rStyle w:val="Hyperlink"/>
+                <w:rStyle w:val="af1"/>
                 <w:noProof/>
               </w:rPr>
               <w:t>Requirements</w:t>
@@ -608,7 +599,7 @@
         </w:p>
         <w:p>
           <w:pPr>
-            <w:pStyle w:val="TOC2"/>
+            <w:pStyle w:val="20"/>
             <w:tabs>
               <w:tab w:val="left" w:pos="880"/>
               <w:tab w:val="right" w:leader="dot" w:pos="9016"/>
@@ -621,7 +612,7 @@
           <w:hyperlink w:anchor="_Toc114764053" w:history="1">
             <w:r>
               <w:rPr>
-                <w:rStyle w:val="Hyperlink"/>
+                <w:rStyle w:val="af1"/>
                 <w:noProof/>
               </w:rPr>
               <w:t>2.1</w:t>
@@ -635,7 +626,7 @@
             </w:r>
             <w:r>
               <w:rPr>
-                <w:rStyle w:val="Hyperlink"/>
+                <w:rStyle w:val="af1"/>
                 <w:noProof/>
               </w:rPr>
               <w:t>User Requirements</w:t>
@@ -692,7 +683,7 @@
         </w:p>
         <w:p>
           <w:pPr>
-            <w:pStyle w:val="TOC2"/>
+            <w:pStyle w:val="20"/>
             <w:tabs>
               <w:tab w:val="left" w:pos="880"/>
               <w:tab w:val="right" w:leader="dot" w:pos="9016"/>
@@ -705,7 +696,7 @@
           <w:hyperlink w:anchor="_Toc114764054" w:history="1">
             <w:r>
               <w:rPr>
-                <w:rStyle w:val="Hyperlink"/>
+                <w:rStyle w:val="af1"/>
                 <w:noProof/>
               </w:rPr>
               <w:t>2.2</w:t>
@@ -719,7 +710,7 @@
             </w:r>
             <w:r>
               <w:rPr>
-                <w:rStyle w:val="Hyperlink"/>
+                <w:rStyle w:val="af1"/>
                 <w:noProof/>
               </w:rPr>
               <w:t>Software Requirements</w:t>
@@ -776,7 +767,7 @@
         </w:p>
         <w:p>
           <w:pPr>
-            <w:pStyle w:val="TOC2"/>
+            <w:pStyle w:val="20"/>
             <w:tabs>
               <w:tab w:val="left" w:pos="880"/>
               <w:tab w:val="right" w:leader="dot" w:pos="9016"/>
@@ -789,7 +780,7 @@
           <w:hyperlink w:anchor="_Toc114764055" w:history="1">
             <w:r>
               <w:rPr>
-                <w:rStyle w:val="Hyperlink"/>
+                <w:rStyle w:val="af1"/>
                 <w:noProof/>
               </w:rPr>
               <w:t>2.3</w:t>
@@ -803,7 +794,7 @@
             </w:r>
             <w:r>
               <w:rPr>
-                <w:rStyle w:val="Hyperlink"/>
+                <w:rStyle w:val="af1"/>
                 <w:noProof/>
               </w:rPr>
               <w:t>Use Cases &amp; Use Case Diagrams</w:t>
@@ -860,7 +851,7 @@
         </w:p>
         <w:p>
           <w:pPr>
-            <w:pStyle w:val="TOC2"/>
+            <w:pStyle w:val="20"/>
             <w:tabs>
               <w:tab w:val="left" w:pos="1100"/>
               <w:tab w:val="right" w:leader="dot" w:pos="9016"/>
@@ -874,7 +865,7 @@
           <w:hyperlink w:anchor="_Toc114764056" w:history="1">
             <w:r>
               <w:rPr>
-                <w:rStyle w:val="Hyperlink"/>
+                <w:rStyle w:val="af1"/>
                 <w:noProof/>
               </w:rPr>
               <w:t>2.3.1</w:t>
@@ -888,7 +879,7 @@
             </w:r>
             <w:r>
               <w:rPr>
-                <w:rStyle w:val="Hyperlink"/>
+                <w:rStyle w:val="af1"/>
                 <w:noProof/>
               </w:rPr>
               <w:t>Use Cases</w:t>
@@ -945,7 +936,7 @@
         </w:p>
         <w:p>
           <w:pPr>
-            <w:pStyle w:val="TOC2"/>
+            <w:pStyle w:val="20"/>
             <w:tabs>
               <w:tab w:val="left" w:pos="1100"/>
               <w:tab w:val="right" w:leader="dot" w:pos="9016"/>
@@ -959,7 +950,7 @@
           <w:hyperlink w:anchor="_Toc114764057" w:history="1">
             <w:r>
               <w:rPr>
-                <w:rStyle w:val="Hyperlink"/>
+                <w:rStyle w:val="af1"/>
                 <w:noProof/>
               </w:rPr>
               <w:t>2.3.2</w:t>
@@ -973,7 +964,7 @@
             </w:r>
             <w:r>
               <w:rPr>
-                <w:rStyle w:val="Hyperlink"/>
+                <w:rStyle w:val="af1"/>
                 <w:noProof/>
               </w:rPr>
               <w:t>Use Case Diagrams</w:t>
@@ -1030,7 +1021,7 @@
         </w:p>
         <w:p>
           <w:pPr>
-            <w:pStyle w:val="TOC1"/>
+            <w:pStyle w:val="10"/>
             <w:tabs>
               <w:tab w:val="left" w:pos="660"/>
               <w:tab w:val="right" w:leader="dot" w:pos="9016"/>
@@ -1043,7 +1034,7 @@
           <w:hyperlink w:anchor="_Toc114764058" w:history="1">
             <w:r>
               <w:rPr>
-                <w:rStyle w:val="Hyperlink"/>
+                <w:rStyle w:val="af1"/>
                 <w:noProof/>
               </w:rPr>
               <w:t>3.0</w:t>
@@ -1057,7 +1048,7 @@
             </w:r>
             <w:r>
               <w:rPr>
-                <w:rStyle w:val="Hyperlink"/>
+                <w:rStyle w:val="af1"/>
                 <w:noProof/>
               </w:rPr>
               <w:t>Software Design and System Components</w:t>
@@ -1114,7 +1105,7 @@
         </w:p>
         <w:p>
           <w:pPr>
-            <w:pStyle w:val="TOC2"/>
+            <w:pStyle w:val="20"/>
             <w:tabs>
               <w:tab w:val="left" w:pos="880"/>
               <w:tab w:val="right" w:leader="dot" w:pos="9016"/>
@@ -1127,7 +1118,7 @@
           <w:hyperlink w:anchor="_Toc114764059" w:history="1">
             <w:r>
               <w:rPr>
-                <w:rStyle w:val="Hyperlink"/>
+                <w:rStyle w:val="af1"/>
                 <w:noProof/>
               </w:rPr>
               <w:t>3.1</w:t>
@@ -1141,7 +1132,7 @@
             </w:r>
             <w:r>
               <w:rPr>
-                <w:rStyle w:val="Hyperlink"/>
+                <w:rStyle w:val="af1"/>
                 <w:noProof/>
               </w:rPr>
               <w:t>Software Design</w:t>
@@ -1198,7 +1189,7 @@
         </w:p>
         <w:p>
           <w:pPr>
-            <w:pStyle w:val="TOC2"/>
+            <w:pStyle w:val="20"/>
             <w:tabs>
               <w:tab w:val="left" w:pos="880"/>
               <w:tab w:val="right" w:leader="dot" w:pos="9016"/>
@@ -1211,7 +1202,7 @@
           <w:hyperlink w:anchor="_Toc114764060" w:history="1">
             <w:r>
               <w:rPr>
-                <w:rStyle w:val="Hyperlink"/>
+                <w:rStyle w:val="af1"/>
                 <w:noProof/>
               </w:rPr>
               <w:t>3.2</w:t>
@@ -1225,7 +1216,7 @@
             </w:r>
             <w:r>
               <w:rPr>
-                <w:rStyle w:val="Hyperlink"/>
+                <w:rStyle w:val="af1"/>
                 <w:noProof/>
               </w:rPr>
               <w:t>System Components</w:t>
@@ -1282,7 +1273,7 @@
         </w:p>
         <w:p>
           <w:pPr>
-            <w:pStyle w:val="TOC2"/>
+            <w:pStyle w:val="20"/>
             <w:tabs>
               <w:tab w:val="left" w:pos="1100"/>
               <w:tab w:val="right" w:leader="dot" w:pos="9016"/>
@@ -1296,7 +1287,7 @@
           <w:hyperlink w:anchor="_Toc114764061" w:history="1">
             <w:r>
               <w:rPr>
-                <w:rStyle w:val="Hyperlink"/>
+                <w:rStyle w:val="af1"/>
                 <w:noProof/>
               </w:rPr>
               <w:t>3.2.1</w:t>
@@ -1310,7 +1301,7 @@
             </w:r>
             <w:r>
               <w:rPr>
-                <w:rStyle w:val="Hyperlink"/>
+                <w:rStyle w:val="af1"/>
                 <w:noProof/>
               </w:rPr>
               <w:t>Functions</w:t>
@@ -1367,7 +1358,7 @@
         </w:p>
         <w:p>
           <w:pPr>
-            <w:pStyle w:val="TOC2"/>
+            <w:pStyle w:val="20"/>
             <w:tabs>
               <w:tab w:val="left" w:pos="1100"/>
               <w:tab w:val="right" w:leader="dot" w:pos="9016"/>
@@ -1381,7 +1372,7 @@
           <w:hyperlink w:anchor="_Toc114764062" w:history="1">
             <w:r>
               <w:rPr>
-                <w:rStyle w:val="Hyperlink"/>
+                <w:rStyle w:val="af1"/>
                 <w:noProof/>
               </w:rPr>
               <w:t>3.2.2</w:t>
@@ -1395,7 +1386,7 @@
             </w:r>
             <w:r>
               <w:rPr>
-                <w:rStyle w:val="Hyperlink"/>
+                <w:rStyle w:val="af1"/>
                 <w:noProof/>
               </w:rPr>
               <w:t>Data Structures</w:t>
@@ -1452,7 +1443,7 @@
         </w:p>
         <w:p>
           <w:pPr>
-            <w:pStyle w:val="TOC2"/>
+            <w:pStyle w:val="20"/>
             <w:tabs>
               <w:tab w:val="left" w:pos="1100"/>
               <w:tab w:val="right" w:leader="dot" w:pos="9016"/>
@@ -1466,7 +1457,7 @@
           <w:hyperlink w:anchor="_Toc114764063" w:history="1">
             <w:r>
               <w:rPr>
-                <w:rStyle w:val="Hyperlink"/>
+                <w:rStyle w:val="af1"/>
                 <w:noProof/>
               </w:rPr>
               <w:t>3.2.3</w:t>
@@ -1480,7 +1471,7 @@
             </w:r>
             <w:r>
               <w:rPr>
-                <w:rStyle w:val="Hyperlink"/>
+                <w:rStyle w:val="af1"/>
                 <w:noProof/>
               </w:rPr>
               <w:t>Data Sources</w:t>
@@ -1537,7 +1528,7 @@
         </w:p>
         <w:p>
           <w:pPr>
-            <w:pStyle w:val="TOC2"/>
+            <w:pStyle w:val="20"/>
             <w:tabs>
               <w:tab w:val="left" w:pos="1100"/>
               <w:tab w:val="right" w:leader="dot" w:pos="9016"/>
@@ -1551,7 +1542,7 @@
           <w:hyperlink w:anchor="_Toc114764064" w:history="1">
             <w:r>
               <w:rPr>
-                <w:rStyle w:val="Hyperlink"/>
+                <w:rStyle w:val="af1"/>
                 <w:noProof/>
               </w:rPr>
               <w:t>3.2.4</w:t>
@@ -1565,7 +1556,7 @@
             </w:r>
             <w:r>
               <w:rPr>
-                <w:rStyle w:val="Hyperlink"/>
+                <w:rStyle w:val="af1"/>
                 <w:noProof/>
               </w:rPr>
               <w:t>Detailed Design</w:t>
@@ -1622,7 +1613,7 @@
         </w:p>
         <w:p>
           <w:pPr>
-            <w:pStyle w:val="TOC1"/>
+            <w:pStyle w:val="10"/>
             <w:tabs>
               <w:tab w:val="left" w:pos="660"/>
               <w:tab w:val="right" w:leader="dot" w:pos="9016"/>
@@ -1635,7 +1626,7 @@
           <w:hyperlink w:anchor="_Toc114764065" w:history="1">
             <w:r>
               <w:rPr>
-                <w:rStyle w:val="Hyperlink"/>
+                <w:rStyle w:val="af1"/>
                 <w:noProof/>
               </w:rPr>
               <w:t>4.0</w:t>
@@ -1649,7 +1640,7 @@
             </w:r>
             <w:r>
               <w:rPr>
-                <w:rStyle w:val="Hyperlink"/>
+                <w:rStyle w:val="af1"/>
                 <w:noProof/>
               </w:rPr>
               <w:t>User Interface Design</w:t>
@@ -1706,7 +1697,7 @@
         </w:p>
         <w:p>
           <w:pPr>
-            <w:pStyle w:val="TOC2"/>
+            <w:pStyle w:val="20"/>
             <w:tabs>
               <w:tab w:val="left" w:pos="880"/>
               <w:tab w:val="right" w:leader="dot" w:pos="9016"/>
@@ -1719,7 +1710,7 @@
           <w:hyperlink w:anchor="_Toc114764066" w:history="1">
             <w:r>
               <w:rPr>
-                <w:rStyle w:val="Hyperlink"/>
+                <w:rStyle w:val="af1"/>
                 <w:noProof/>
               </w:rPr>
               <w:t>4.1</w:t>
@@ -1733,7 +1724,7 @@
             </w:r>
             <w:r>
               <w:rPr>
-                <w:rStyle w:val="Hyperlink"/>
+                <w:rStyle w:val="af1"/>
                 <w:noProof/>
               </w:rPr>
               <w:t>Structural Design</w:t>
@@ -1790,7 +1781,7 @@
         </w:p>
         <w:p>
           <w:pPr>
-            <w:pStyle w:val="TOC2"/>
+            <w:pStyle w:val="20"/>
             <w:tabs>
               <w:tab w:val="left" w:pos="880"/>
               <w:tab w:val="right" w:leader="dot" w:pos="9016"/>
@@ -1803,7 +1794,7 @@
           <w:hyperlink w:anchor="_Toc114764067" w:history="1">
             <w:r>
               <w:rPr>
-                <w:rStyle w:val="Hyperlink"/>
+                <w:rStyle w:val="af1"/>
                 <w:noProof/>
               </w:rPr>
               <w:t>4.2</w:t>
@@ -1817,7 +1808,7 @@
             </w:r>
             <w:r>
               <w:rPr>
-                <w:rStyle w:val="Hyperlink"/>
+                <w:rStyle w:val="af1"/>
                 <w:noProof/>
               </w:rPr>
               <w:t>Visual Design</w:t>
@@ -1894,7 +1885,7 @@
     </w:p>
     <w:p>
       <w:pPr>
-        <w:pStyle w:val="Heading1"/>
+        <w:pStyle w:val="1"/>
         <w:numPr>
           <w:ilvl w:val="0"/>
           <w:numId w:val="2"/>
@@ -1909,7 +1900,7 @@
     </w:p>
     <w:p>
       <w:pPr>
-        <w:pStyle w:val="Heading2"/>
+        <w:pStyle w:val="2"/>
         <w:numPr>
           <w:ilvl w:val="1"/>
           <w:numId w:val="2"/>
@@ -1934,7 +1925,7 @@
     </w:p>
     <w:p>
       <w:pPr>
-        <w:pStyle w:val="Heading2"/>
+        <w:pStyle w:val="2"/>
         <w:numPr>
           <w:ilvl w:val="1"/>
           <w:numId w:val="2"/>
@@ -1948,7 +1939,7 @@
     </w:p>
     <w:p>
       <w:pPr>
-        <w:pStyle w:val="ListParagraph"/>
+        <w:pStyle w:val="af0"/>
         <w:ind w:left="716"/>
         <w:rPr>
           <w:lang w:val="en-US"/>
@@ -1963,7 +1954,7 @@
     </w:p>
     <w:p>
       <w:pPr>
-        <w:pStyle w:val="ListParagraph"/>
+        <w:pStyle w:val="af0"/>
         <w:ind w:left="716"/>
         <w:rPr>
           <w:lang w:val="en-US"/>
@@ -1978,7 +1969,7 @@
     </w:p>
     <w:p>
       <w:pPr>
-        <w:pStyle w:val="Heading2"/>
+        <w:pStyle w:val="2"/>
         <w:numPr>
           <w:ilvl w:val="1"/>
           <w:numId w:val="2"/>
@@ -1992,7 +1983,7 @@
     </w:p>
     <w:p>
       <w:pPr>
-        <w:pStyle w:val="ListParagraph"/>
+        <w:pStyle w:val="af0"/>
         <w:numPr>
           <w:ilvl w:val="0"/>
           <w:numId w:val="8"/>
@@ -2011,7 +2002,7 @@
     </w:p>
     <w:p>
       <w:pPr>
-        <w:pStyle w:val="ListParagraph"/>
+        <w:pStyle w:val="af0"/>
         <w:numPr>
           <w:ilvl w:val="0"/>
           <w:numId w:val="8"/>
@@ -2030,7 +2021,7 @@
     </w:p>
     <w:p>
       <w:pPr>
-        <w:pStyle w:val="ListParagraph"/>
+        <w:pStyle w:val="af0"/>
         <w:numPr>
           <w:ilvl w:val="0"/>
           <w:numId w:val="8"/>
@@ -2049,7 +2040,7 @@
     </w:p>
     <w:p>
       <w:pPr>
-        <w:pStyle w:val="ListParagraph"/>
+        <w:pStyle w:val="af0"/>
         <w:numPr>
           <w:ilvl w:val="0"/>
           <w:numId w:val="8"/>
@@ -2068,7 +2059,7 @@
     </w:p>
     <w:p>
       <w:pPr>
-        <w:pStyle w:val="ListParagraph"/>
+        <w:pStyle w:val="af0"/>
         <w:numPr>
           <w:ilvl w:val="0"/>
           <w:numId w:val="8"/>
@@ -2100,7 +2091,7 @@
     </w:p>
     <w:p>
       <w:pPr>
-        <w:pStyle w:val="Heading1"/>
+        <w:pStyle w:val="1"/>
         <w:numPr>
           <w:ilvl w:val="0"/>
           <w:numId w:val="2"/>
@@ -2115,7 +2106,7 @@
     </w:p>
     <w:p>
       <w:pPr>
-        <w:pStyle w:val="Heading2"/>
+        <w:pStyle w:val="2"/>
         <w:numPr>
           <w:ilvl w:val="1"/>
           <w:numId w:val="2"/>
@@ -2166,7 +2157,7 @@
     </w:p>
     <w:p>
       <w:pPr>
-        <w:pStyle w:val="ListParagraph"/>
+        <w:pStyle w:val="af0"/>
         <w:numPr>
           <w:ilvl w:val="0"/>
           <w:numId w:val="13"/>
@@ -2181,7 +2172,7 @@
     </w:p>
     <w:p>
       <w:pPr>
-        <w:pStyle w:val="ListParagraph"/>
+        <w:pStyle w:val="af0"/>
         <w:numPr>
           <w:ilvl w:val="0"/>
           <w:numId w:val="13"/>
@@ -2196,7 +2187,7 @@
     </w:p>
     <w:p>
       <w:pPr>
-        <w:pStyle w:val="ListParagraph"/>
+        <w:pStyle w:val="af0"/>
         <w:numPr>
           <w:ilvl w:val="0"/>
           <w:numId w:val="13"/>
@@ -2214,7 +2205,7 @@
     </w:p>
     <w:p>
       <w:pPr>
-        <w:pStyle w:val="ListParagraph"/>
+        <w:pStyle w:val="af0"/>
         <w:numPr>
           <w:ilvl w:val="0"/>
           <w:numId w:val="13"/>
@@ -2226,7 +2217,7 @@
     </w:p>
     <w:p>
       <w:pPr>
-        <w:pStyle w:val="ListParagraph"/>
+        <w:pStyle w:val="af0"/>
         <w:numPr>
           <w:ilvl w:val="0"/>
           <w:numId w:val="13"/>
@@ -2244,7 +2235,7 @@
     </w:p>
     <w:p>
       <w:pPr>
-        <w:pStyle w:val="ListParagraph"/>
+        <w:pStyle w:val="af0"/>
         <w:numPr>
           <w:ilvl w:val="0"/>
           <w:numId w:val="13"/>
@@ -2262,7 +2253,7 @@
     </w:p>
     <w:p>
       <w:pPr>
-        <w:pStyle w:val="ListParagraph"/>
+        <w:pStyle w:val="af0"/>
         <w:numPr>
           <w:ilvl w:val="0"/>
           <w:numId w:val="13"/>
@@ -2280,7 +2271,7 @@
     </w:p>
     <w:p>
       <w:pPr>
-        <w:pStyle w:val="ListParagraph"/>
+        <w:pStyle w:val="af0"/>
         <w:numPr>
           <w:ilvl w:val="0"/>
           <w:numId w:val="13"/>
@@ -2295,7 +2286,7 @@
     </w:p>
     <w:p>
       <w:pPr>
-        <w:pStyle w:val="Heading2"/>
+        <w:pStyle w:val="2"/>
         <w:numPr>
           <w:ilvl w:val="1"/>
           <w:numId w:val="2"/>
@@ -2320,7 +2311,7 @@
     </w:p>
     <w:p>
       <w:pPr>
-        <w:pStyle w:val="ListParagraph"/>
+        <w:pStyle w:val="af0"/>
         <w:numPr>
           <w:ilvl w:val="0"/>
           <w:numId w:val="14"/>
@@ -2335,7 +2326,7 @@
     </w:p>
     <w:p>
       <w:pPr>
-        <w:pStyle w:val="ListParagraph"/>
+        <w:pStyle w:val="af0"/>
         <w:numPr>
           <w:ilvl w:val="0"/>
           <w:numId w:val="14"/>
@@ -2359,7 +2350,7 @@
     </w:p>
     <w:p>
       <w:pPr>
-        <w:pStyle w:val="ListParagraph"/>
+        <w:pStyle w:val="af0"/>
         <w:numPr>
           <w:ilvl w:val="0"/>
           <w:numId w:val="14"/>
@@ -2429,7 +2420,7 @@
     </w:p>
     <w:p>
       <w:pPr>
-        <w:pStyle w:val="ListParagraph"/>
+        <w:pStyle w:val="af0"/>
         <w:numPr>
           <w:ilvl w:val="0"/>
           <w:numId w:val="14"/>
@@ -2441,7 +2432,7 @@
     </w:p>
     <w:p>
       <w:pPr>
-        <w:pStyle w:val="ListParagraph"/>
+        <w:pStyle w:val="af0"/>
         <w:numPr>
           <w:ilvl w:val="0"/>
           <w:numId w:val="14"/>
@@ -2462,139 +2453,91 @@
     </w:p>
     <w:p>
       <w:pPr>
-        <w:pStyle w:val="ListParagraph"/>
+        <w:pStyle w:val="af0"/>
         <w:numPr>
           <w:ilvl w:val="0"/>
           <w:numId w:val="14"/>
         </w:numPr>
       </w:pPr>
       <w:r>
-        <w:t xml:space="preserve">Filter the Victoria State Accident Dataset </w:t>
-      </w:r>
-      <w:r>
-        <w:t xml:space="preserve">to get the ratio of accidents happening during the day </w:t>
-      </w:r>
-      <w:r>
-        <w:t>at</w:t>
-      </w:r>
-      <w:r>
-        <w:t xml:space="preserve"> different location</w:t>
-      </w:r>
-      <w:r>
-        <w:t>s</w:t>
-      </w:r>
-      <w:r>
-        <w:t>.</w:t>
-      </w:r>
-    </w:p>
-    <w:p>
-      <w:pPr>
-        <w:pStyle w:val="ListParagraph"/>
+        <w:t>Filter the Victoria State Accident Dataset where alcohol was a factor.</w:t>
+      </w:r>
+    </w:p>
+    <w:p>
+      <w:pPr>
+        <w:pStyle w:val="af0"/>
         <w:numPr>
           <w:ilvl w:val="0"/>
           <w:numId w:val="14"/>
         </w:numPr>
       </w:pPr>
       <w:r>
-        <w:t>Filter the Victoria State Accident Dataset where alcohol was a factor.</w:t>
-      </w:r>
-    </w:p>
-    <w:p>
-      <w:pPr>
-        <w:pStyle w:val="ListParagraph"/>
+        <w:t>Filter the Victoria State Accident Dataset where speed was a factor.</w:t>
+      </w:r>
+    </w:p>
+    <w:p>
+      <w:pPr>
+        <w:pStyle w:val="af0"/>
         <w:numPr>
           <w:ilvl w:val="0"/>
           <w:numId w:val="14"/>
         </w:numPr>
       </w:pPr>
       <w:r>
-        <w:t>Filter the Victoria State Accident Dataset where speed was a factor.</w:t>
-      </w:r>
-    </w:p>
-    <w:p>
-      <w:pPr>
-        <w:pStyle w:val="ListParagraph"/>
+        <w:t>Sort search results in tabular format for better analysis and understanding.</w:t>
+      </w:r>
+    </w:p>
+    <w:p>
+      <w:pPr>
+        <w:pStyle w:val="af0"/>
         <w:numPr>
           <w:ilvl w:val="0"/>
           <w:numId w:val="14"/>
         </w:numPr>
       </w:pPr>
       <w:r>
-        <w:t>Sort search results in tabular format for better analysis and understanding.</w:t>
-      </w:r>
-    </w:p>
-    <w:p>
-      <w:pPr>
-        <w:pStyle w:val="ListParagraph"/>
+        <w:t xml:space="preserve">Generate </w:t>
+      </w:r>
+      <w:r>
+        <w:t xml:space="preserve">graphs </w:t>
+      </w:r>
+      <w:r>
+        <w:t>from</w:t>
+      </w:r>
+      <w:r>
+        <w:t xml:space="preserve"> select</w:t>
+      </w:r>
+      <w:r>
+        <w:t>ed</w:t>
+      </w:r>
+      <w:r>
+        <w:t xml:space="preserve"> </w:t>
+      </w:r>
+      <w:r>
+        <w:t xml:space="preserve">dataset </w:t>
+      </w:r>
+      <w:r>
+        <w:t>attributes.</w:t>
+      </w:r>
+    </w:p>
+    <w:p>
+      <w:pPr>
+        <w:pStyle w:val="af0"/>
         <w:numPr>
           <w:ilvl w:val="0"/>
           <w:numId w:val="14"/>
         </w:numPr>
       </w:pPr>
       <w:r>
-        <w:t>O</w:t>
-      </w:r>
-      <w:r>
-        <w:t xml:space="preserve">utput </w:t>
-      </w:r>
-      <w:r>
-        <w:t>search results</w:t>
-      </w:r>
-      <w:r>
-        <w:t xml:space="preserve"> in the form of charts and different infographics.</w:t>
-      </w:r>
-    </w:p>
-    <w:p>
-      <w:pPr>
-        <w:pStyle w:val="ListParagraph"/>
-        <w:numPr>
-          <w:ilvl w:val="0"/>
-          <w:numId w:val="14"/>
-        </w:numPr>
-      </w:pPr>
-      <w:r>
-        <w:t xml:space="preserve">Generate </w:t>
-      </w:r>
-      <w:r>
-        <w:t xml:space="preserve">graphs </w:t>
-      </w:r>
-      <w:r>
-        <w:t>from</w:t>
-      </w:r>
-      <w:r>
-        <w:t xml:space="preserve"> select</w:t>
-      </w:r>
-      <w:r>
-        <w:t>ed</w:t>
+        <w:t xml:space="preserve">Present </w:t>
+      </w:r>
+      <w:r>
+        <w:t>selected</w:t>
       </w:r>
       <w:r>
         <w:t xml:space="preserve"> </w:t>
       </w:r>
       <w:r>
-        <w:t xml:space="preserve">dataset </w:t>
-      </w:r>
-      <w:r>
-        <w:t>attributes.</w:t>
-      </w:r>
-    </w:p>
-    <w:p>
-      <w:pPr>
-        <w:pStyle w:val="ListParagraph"/>
-        <w:numPr>
-          <w:ilvl w:val="0"/>
-          <w:numId w:val="14"/>
-        </w:numPr>
-      </w:pPr>
-      <w:r>
-        <w:t xml:space="preserve">Present </w:t>
-      </w:r>
-      <w:r>
-        <w:t>selected</w:t>
-      </w:r>
-      <w:r>
-        <w:t xml:space="preserve"> </w:t>
-      </w:r>
-      <w:r>
         <w:t>dataset</w:t>
       </w:r>
       <w:r>
@@ -2609,7 +2552,7 @@
     </w:p>
     <w:p>
       <w:pPr>
-        <w:pStyle w:val="Heading2"/>
+        <w:pStyle w:val="2"/>
         <w:numPr>
           <w:ilvl w:val="1"/>
           <w:numId w:val="2"/>
@@ -2626,7 +2569,7 @@
     </w:p>
     <w:p>
       <w:pPr>
-        <w:pStyle w:val="Heading2"/>
+        <w:pStyle w:val="2"/>
         <w:numPr>
           <w:ilvl w:val="2"/>
           <w:numId w:val="2"/>
@@ -2673,7 +2616,7 @@
     </w:p>
     <w:tbl>
       <w:tblPr>
-        <w:tblStyle w:val="TableGrid"/>
+        <w:tblStyle w:val="af2"/>
         <w:tblW w:w="9096" w:type="dxa"/>
         <w:tblInd w:w="-5" w:type="dxa"/>
         <w:tblLook w:val="04A0" w:firstRow="1" w:lastRow="0" w:firstColumn="1" w:lastColumn="0" w:noHBand="0" w:noVBand="1"/>
@@ -3073,7 +3016,6 @@
           </w:tcPr>
           <w:p>
             <w:r>
-              <w:lastRenderedPageBreak/>
               <w:t>05</w:t>
             </w:r>
           </w:p>
@@ -3215,6 +3157,7 @@
           </w:tcPr>
           <w:p>
             <w:r>
+              <w:lastRenderedPageBreak/>
               <w:t>07</w:t>
             </w:r>
           </w:p>
@@ -3372,7 +3315,7 @@
     </w:tbl>
     <w:p>
       <w:pPr>
-        <w:pStyle w:val="Heading2"/>
+        <w:pStyle w:val="2"/>
         <w:numPr>
           <w:ilvl w:val="2"/>
           <w:numId w:val="2"/>
@@ -3498,7 +3441,7 @@
     </w:p>
     <w:p>
       <w:pPr>
-        <w:pStyle w:val="Heading1"/>
+        <w:pStyle w:val="1"/>
         <w:numPr>
           <w:ilvl w:val="0"/>
           <w:numId w:val="2"/>
@@ -3516,7 +3459,7 @@
     </w:p>
     <w:p>
       <w:pPr>
-        <w:pStyle w:val="Heading2"/>
+        <w:pStyle w:val="2"/>
         <w:numPr>
           <w:ilvl w:val="1"/>
           <w:numId w:val="2"/>
@@ -3626,10 +3569,7 @@
     </w:p>
     <w:p>
       <w:r>
-        <w:t xml:space="preserve">Figure </w:t>
-      </w:r>
-      <w:r>
-        <w:t xml:space="preserve">2 </w:t>
+        <w:t xml:space="preserve">Figure 2 </w:t>
       </w:r>
       <w:r>
         <w:t>is a flow chart showing how the Data Analysis and Visualisation tool works</w:t>
@@ -3640,7 +3580,7 @@
     </w:p>
     <w:p>
       <w:pPr>
-        <w:pStyle w:val="Heading2"/>
+        <w:pStyle w:val="2"/>
         <w:numPr>
           <w:ilvl w:val="1"/>
           <w:numId w:val="2"/>
@@ -3654,7 +3594,7 @@
     </w:p>
     <w:p>
       <w:pPr>
-        <w:pStyle w:val="Heading2"/>
+        <w:pStyle w:val="2"/>
         <w:numPr>
           <w:ilvl w:val="2"/>
           <w:numId w:val="2"/>
@@ -3676,7 +3616,7 @@
     </w:p>
     <w:p>
       <w:pPr>
-        <w:pStyle w:val="ListParagraph"/>
+        <w:pStyle w:val="af0"/>
         <w:numPr>
           <w:ilvl w:val="0"/>
           <w:numId w:val="17"/>
@@ -3728,87 +3668,17 @@
           <w:i/>
           <w:iCs/>
         </w:rPr>
-        <w:t>()</w:t>
+        <w:t xml:space="preserve">(), opt2(), opt3(), opt4() </w:t>
+      </w:r>
+      <w:r>
+        <w:t>or</w:t>
       </w:r>
       <w:r>
         <w:rPr>
           <w:i/>
           <w:iCs/>
         </w:rPr>
-        <w:t>, opt2()</w:t>
-      </w:r>
-      <w:r>
-        <w:rPr>
-          <w:i/>
-          <w:iCs/>
-        </w:rPr>
-        <w:t>, opt</w:t>
-      </w:r>
-      <w:r>
-        <w:rPr>
-          <w:i/>
-          <w:iCs/>
-        </w:rPr>
-        <w:t>3</w:t>
-      </w:r>
-      <w:r>
-        <w:rPr>
-          <w:i/>
-          <w:iCs/>
-        </w:rPr>
-        <w:t>(), opt</w:t>
-      </w:r>
-      <w:r>
-        <w:rPr>
-          <w:i/>
-          <w:iCs/>
-        </w:rPr>
-        <w:t>4</w:t>
-      </w:r>
-      <w:r>
-        <w:rPr>
-          <w:i/>
-          <w:iCs/>
-        </w:rPr>
-        <w:t>()</w:t>
-      </w:r>
-      <w:r>
-        <w:rPr>
-          <w:i/>
-          <w:iCs/>
-        </w:rPr>
-        <w:t xml:space="preserve"> </w:t>
-      </w:r>
-      <w:r>
-        <w:t>or</w:t>
-      </w:r>
-      <w:r>
-        <w:rPr>
-          <w:i/>
-          <w:iCs/>
-        </w:rPr>
-        <w:t xml:space="preserve"> opt</w:t>
-      </w:r>
-      <w:r>
-        <w:rPr>
-          <w:i/>
-          <w:iCs/>
-        </w:rPr>
-        <w:t>5</w:t>
-      </w:r>
-      <w:r>
-        <w:rPr>
-          <w:i/>
-          <w:iCs/>
-        </w:rPr>
-        <w:t>()</w:t>
-      </w:r>
-      <w:r>
-        <w:rPr>
-          <w:i/>
-          <w:iCs/>
-        </w:rPr>
-        <w:t>,</w:t>
+        <w:t xml:space="preserve"> opt5(),</w:t>
       </w:r>
       <w:r>
         <w:t xml:space="preserve"> based on user selection.</w:t>
@@ -3816,7 +3686,7 @@
     </w:p>
     <w:p>
       <w:pPr>
-        <w:pStyle w:val="ListParagraph"/>
+        <w:pStyle w:val="af0"/>
         <w:numPr>
           <w:ilvl w:val="0"/>
           <w:numId w:val="17"/>
@@ -3880,7 +3750,7 @@
     </w:p>
     <w:p>
       <w:pPr>
-        <w:pStyle w:val="ListParagraph"/>
+        <w:pStyle w:val="af0"/>
         <w:numPr>
           <w:ilvl w:val="0"/>
           <w:numId w:val="17"/>
@@ -4095,7 +3965,7 @@
     </w:p>
     <w:p>
       <w:pPr>
-        <w:pStyle w:val="ListParagraph"/>
+        <w:pStyle w:val="af0"/>
         <w:numPr>
           <w:ilvl w:val="0"/>
           <w:numId w:val="17"/>
@@ -4138,7 +4008,7 @@
     </w:p>
     <w:p>
       <w:pPr>
-        <w:pStyle w:val="ListParagraph"/>
+        <w:pStyle w:val="af0"/>
         <w:numPr>
           <w:ilvl w:val="0"/>
           <w:numId w:val="17"/>
@@ -4189,7 +4059,7 @@
     </w:p>
     <w:p>
       <w:pPr>
-        <w:pStyle w:val="ListParagraph"/>
+        <w:pStyle w:val="af0"/>
         <w:numPr>
           <w:ilvl w:val="0"/>
           <w:numId w:val="17"/>
@@ -4222,30 +4092,12 @@
         <w:t xml:space="preserve"> </w:t>
       </w:r>
       <w:r>
-        <w:t xml:space="preserve">function will take hours as x dimension and accidents as y dimension and return </w:t>
-      </w:r>
-      <w:r>
-        <w:t>one</w:t>
-      </w:r>
-      <w:r>
-        <w:t xml:space="preserve"> graphical output.</w:t>
-      </w:r>
-      <w:r>
-        <w:t xml:space="preserve"> It will also take day</w:t>
-      </w:r>
-      <w:r>
-        <w:t xml:space="preserve"> as x dimension and accidents as y dimension and return </w:t>
-      </w:r>
-      <w:r>
-        <w:t>another</w:t>
-      </w:r>
-      <w:r>
-        <w:t xml:space="preserve"> graphical output.</w:t>
-      </w:r>
-    </w:p>
-    <w:p>
-      <w:pPr>
-        <w:pStyle w:val="ListParagraph"/>
+        <w:t>function will take hours as x dimension and accidents as y dimension and return one graphical output. It will also take day as x dimension and accidents as y dimension and return another graphical output.</w:t>
+      </w:r>
+    </w:p>
+    <w:p>
+      <w:pPr>
+        <w:pStyle w:val="af0"/>
         <w:numPr>
           <w:ilvl w:val="0"/>
           <w:numId w:val="17"/>
@@ -4291,16 +4143,7 @@
       </w:r>
       <w:proofErr w:type="spellEnd"/>
       <w:r>
-        <w:t xml:space="preserve"> Value and </w:t>
-      </w:r>
-      <w:r>
-        <w:t xml:space="preserve">return results from database based </w:t>
-      </w:r>
-      <w:r>
-        <w:t>its</w:t>
-      </w:r>
-      <w:r>
-        <w:t xml:space="preserve"> value</w:t>
+        <w:t xml:space="preserve"> Value and return results from database based its value</w:t>
       </w:r>
       <w:r>
         <w:rPr>
@@ -4314,7 +4157,7 @@
     </w:p>
     <w:p>
       <w:pPr>
-        <w:pStyle w:val="Heading2"/>
+        <w:pStyle w:val="2"/>
         <w:numPr>
           <w:ilvl w:val="2"/>
           <w:numId w:val="2"/>
@@ -4336,7 +4179,7 @@
     </w:p>
     <w:p>
       <w:pPr>
-        <w:pStyle w:val="ListParagraph"/>
+        <w:pStyle w:val="af0"/>
       </w:pPr>
       <w:r>
         <w:rPr>
@@ -4517,7 +4360,7 @@
     </w:p>
     <w:p>
       <w:pPr>
-        <w:pStyle w:val="Heading2"/>
+        <w:pStyle w:val="2"/>
         <w:numPr>
           <w:ilvl w:val="2"/>
           <w:numId w:val="2"/>
@@ -4539,7 +4382,7 @@
     </w:p>
     <w:p>
       <w:pPr>
-        <w:pStyle w:val="ListParagraph"/>
+        <w:pStyle w:val="af0"/>
         <w:rPr>
           <w:color w:val="000000" w:themeColor="text1"/>
         </w:rPr>
@@ -4577,15 +4420,15 @@
     </w:p>
     <w:p>
       <w:pPr>
-        <w:pStyle w:val="ListParagraph"/>
-        <w:rPr>
-          <w:color w:val="000000" w:themeColor="text1"/>
-        </w:rPr>
-      </w:pPr>
-    </w:p>
-    <w:p>
-      <w:pPr>
-        <w:pStyle w:val="ListParagraph"/>
+        <w:pStyle w:val="af0"/>
+        <w:rPr>
+          <w:color w:val="000000" w:themeColor="text1"/>
+        </w:rPr>
+      </w:pPr>
+    </w:p>
+    <w:p>
+      <w:pPr>
+        <w:pStyle w:val="af0"/>
         <w:rPr>
           <w:color w:val="000000" w:themeColor="text1"/>
         </w:rPr>
@@ -4596,7 +4439,7 @@
           <w:bCs/>
           <w:color w:val="000000" w:themeColor="text1"/>
         </w:rPr>
-        <w:t xml:space="preserve">Option </w:t>
+        <w:t>Search by selected period</w:t>
       </w:r>
       <w:r>
         <w:rPr>
@@ -4604,14 +4447,6 @@
           <w:bCs/>
           <w:color w:val="000000" w:themeColor="text1"/>
         </w:rPr>
-        <w:t>1</w:t>
-      </w:r>
-      <w:r>
-        <w:rPr>
-          <w:b/>
-          <w:bCs/>
-          <w:color w:val="000000" w:themeColor="text1"/>
-        </w:rPr>
         <w:t xml:space="preserve"> </w:t>
       </w:r>
       <w:r>
@@ -4697,7 +4532,7 @@
     </w:p>
     <w:p>
       <w:pPr>
-        <w:pStyle w:val="ListParagraph"/>
+        <w:pStyle w:val="af0"/>
         <w:rPr>
           <w:rFonts w:ascii="Calibri" w:eastAsia="Times New Roman" w:hAnsi="Calibri" w:cs="Calibri"/>
           <w:color w:val="000000"/>
@@ -4716,7 +4551,7 @@
           <w:color w:val="000000"/>
           <w:lang w:eastAsia="en-AU"/>
         </w:rPr>
-        <w:t>1/07/2013</w:t>
+        <w:t xml:space="preserve">1/07/2013 to 1/02/2019 </w:t>
       </w:r>
       <w:r>
         <w:rPr>
@@ -4724,7 +4559,7 @@
           <w:color w:val="000000"/>
           <w:lang w:eastAsia="en-AU"/>
         </w:rPr>
-        <w:t xml:space="preserve"> to </w:t>
+        <w:t>and</w:t>
       </w:r>
       <w:r>
         <w:rPr>
@@ -4732,7 +4567,7 @@
           <w:color w:val="000000"/>
           <w:lang w:eastAsia="en-AU"/>
         </w:rPr>
-        <w:t>1/02/2019</w:t>
+        <w:t xml:space="preserve"> can only return data within this range</w:t>
       </w:r>
       <w:r>
         <w:rPr>
@@ -4740,7 +4575,7 @@
           <w:color w:val="000000"/>
           <w:lang w:eastAsia="en-AU"/>
         </w:rPr>
-        <w:t xml:space="preserve"> </w:t>
+        <w:t>, even if dates outside this range are selected</w:t>
       </w:r>
       <w:r>
         <w:rPr>
@@ -4748,85 +4583,85 @@
           <w:color w:val="000000"/>
           <w:lang w:eastAsia="en-AU"/>
         </w:rPr>
-        <w:t>and</w:t>
-      </w:r>
-      <w:r>
+        <w:t>.</w:t>
+      </w:r>
+    </w:p>
+    <w:p>
+      <w:pPr>
+        <w:pStyle w:val="af0"/>
         <w:rPr>
           <w:rFonts w:ascii="Calibri" w:eastAsia="Times New Roman" w:hAnsi="Calibri" w:cs="Calibri"/>
           <w:color w:val="000000"/>
           <w:lang w:eastAsia="en-AU"/>
         </w:rPr>
-        <w:t xml:space="preserve"> can only return data within this range</w:t>
-      </w:r>
+      </w:pPr>
       <w:r>
         <w:rPr>
           <w:rFonts w:ascii="Calibri" w:eastAsia="Times New Roman" w:hAnsi="Calibri" w:cs="Calibri"/>
           <w:color w:val="000000"/>
           <w:lang w:eastAsia="en-AU"/>
         </w:rPr>
-        <w:t>, even if dates outside this range are selected</w:t>
-      </w:r>
-      <w:r>
+        <w:t>If both the selected initial and end dates fall outside the database range, no data will be returned. Likewise, a range with an end date earlier than the start date will also return no data.</w:t>
+      </w:r>
+    </w:p>
+    <w:p>
+      <w:pPr>
+        <w:pStyle w:val="af0"/>
         <w:rPr>
           <w:rFonts w:ascii="Calibri" w:eastAsia="Times New Roman" w:hAnsi="Calibri" w:cs="Calibri"/>
           <w:color w:val="000000"/>
           <w:lang w:eastAsia="en-AU"/>
         </w:rPr>
-        <w:t>.</w:t>
-      </w:r>
-    </w:p>
-    <w:p>
-      <w:pPr>
-        <w:pStyle w:val="ListParagraph"/>
+      </w:pPr>
+      <w:r>
         <w:rPr>
           <w:rFonts w:ascii="Calibri" w:eastAsia="Times New Roman" w:hAnsi="Calibri" w:cs="Calibri"/>
           <w:color w:val="000000"/>
           <w:lang w:eastAsia="en-AU"/>
         </w:rPr>
-      </w:pPr>
+        <w:t>It is possible to select dates which don’t exist (</w:t>
+      </w:r>
+      <w:proofErr w:type="spellStart"/>
       <w:r>
         <w:rPr>
           <w:rFonts w:ascii="Calibri" w:eastAsia="Times New Roman" w:hAnsi="Calibri" w:cs="Calibri"/>
           <w:color w:val="000000"/>
           <w:lang w:eastAsia="en-AU"/>
         </w:rPr>
-        <w:t>If both the selected initial and end dates fall outside the database range, no data will be returned. Likewise, a range with an end date earlier than the start date will also return no data.</w:t>
-      </w:r>
-    </w:p>
-    <w:p>
-      <w:pPr>
-        <w:pStyle w:val="ListParagraph"/>
+        <w:t>eg</w:t>
+      </w:r>
+      <w:proofErr w:type="spellEnd"/>
+      <w:r>
         <w:rPr>
           <w:rFonts w:ascii="Calibri" w:eastAsia="Times New Roman" w:hAnsi="Calibri" w:cs="Calibri"/>
           <w:color w:val="000000"/>
           <w:lang w:eastAsia="en-AU"/>
         </w:rPr>
-      </w:pPr>
+        <w:t>: 31/02/2014). In this instance, it will return data from the next, real date, after the non-</w:t>
+      </w:r>
       <w:r>
         <w:rPr>
           <w:rFonts w:ascii="Calibri" w:eastAsia="Times New Roman" w:hAnsi="Calibri" w:cs="Calibri"/>
           <w:color w:val="000000"/>
           <w:lang w:eastAsia="en-AU"/>
         </w:rPr>
-        <w:t>It is possible to select dates which don’t exist (</w:t>
-      </w:r>
-      <w:proofErr w:type="spellStart"/>
+        <w:t>existent</w:t>
+      </w:r>
       <w:r>
         <w:rPr>
           <w:rFonts w:ascii="Calibri" w:eastAsia="Times New Roman" w:hAnsi="Calibri" w:cs="Calibri"/>
           <w:color w:val="000000"/>
           <w:lang w:eastAsia="en-AU"/>
         </w:rPr>
-        <w:t>eg</w:t>
-      </w:r>
-      <w:proofErr w:type="spellEnd"/>
+        <w:t xml:space="preserve"> date, to the last, real date </w:t>
+      </w:r>
       <w:r>
         <w:rPr>
           <w:rFonts w:ascii="Calibri" w:eastAsia="Times New Roman" w:hAnsi="Calibri" w:cs="Calibri"/>
           <w:color w:val="000000"/>
           <w:lang w:eastAsia="en-AU"/>
         </w:rPr>
-        <w:t>: 31/02/2014). In this instance, it will return data from the next, real date, after the non-</w:t>
+        <w:t>before the non-existent date, which contain</w:t>
       </w:r>
       <w:r>
         <w:rPr>
@@ -4834,7 +4669,7 @@
           <w:color w:val="000000"/>
           <w:lang w:eastAsia="en-AU"/>
         </w:rPr>
-        <w:t>existent</w:t>
+        <w:t xml:space="preserve"> data</w:t>
       </w:r>
       <w:r>
         <w:rPr>
@@ -4842,47 +4677,59 @@
           <w:color w:val="000000"/>
           <w:lang w:eastAsia="en-AU"/>
         </w:rPr>
-        <w:t xml:space="preserve"> date, to the last</w:t>
-      </w:r>
-      <w:r>
+        <w:t>.</w:t>
+      </w:r>
+    </w:p>
+    <w:p>
+      <w:pPr>
+        <w:pStyle w:val="af0"/>
         <w:rPr>
           <w:rFonts w:ascii="Calibri" w:eastAsia="Times New Roman" w:hAnsi="Calibri" w:cs="Calibri"/>
           <w:color w:val="000000"/>
           <w:lang w:eastAsia="en-AU"/>
         </w:rPr>
-        <w:t xml:space="preserve">, real date </w:t>
-      </w:r>
+      </w:pPr>
       <w:r>
         <w:rPr>
           <w:rFonts w:ascii="Calibri" w:eastAsia="Times New Roman" w:hAnsi="Calibri" w:cs="Calibri"/>
           <w:color w:val="000000"/>
           <w:lang w:eastAsia="en-AU"/>
         </w:rPr>
-        <w:t>before</w:t>
-      </w:r>
+        <w:t xml:space="preserve">If the selected date range falls within the database date range, and the selected dates do exist and the tool still returns no results, it means no accidents occurred in the selected </w:t>
+      </w:r>
+      <w:proofErr w:type="gramStart"/>
       <w:r>
         <w:rPr>
           <w:rFonts w:ascii="Calibri" w:eastAsia="Times New Roman" w:hAnsi="Calibri" w:cs="Calibri"/>
           <w:color w:val="000000"/>
           <w:lang w:eastAsia="en-AU"/>
         </w:rPr>
-        <w:t xml:space="preserve"> the non-existent date</w:t>
-      </w:r>
+        <w:t>time period</w:t>
+      </w:r>
+      <w:proofErr w:type="gramEnd"/>
       <w:r>
         <w:rPr>
           <w:rFonts w:ascii="Calibri" w:eastAsia="Times New Roman" w:hAnsi="Calibri" w:cs="Calibri"/>
           <w:color w:val="000000"/>
           <w:lang w:eastAsia="en-AU"/>
         </w:rPr>
-        <w:t>, which contain</w:t>
-      </w:r>
+        <w:t>.</w:t>
+      </w:r>
+    </w:p>
+    <w:p>
+      <w:pPr>
+        <w:pStyle w:val="af0"/>
+        <w:rPr>
+          <w:color w:val="000000" w:themeColor="text1"/>
+        </w:rPr>
+      </w:pPr>
       <w:r>
         <w:rPr>
           <w:rFonts w:ascii="Calibri" w:eastAsia="Times New Roman" w:hAnsi="Calibri" w:cs="Calibri"/>
           <w:color w:val="000000"/>
           <w:lang w:eastAsia="en-AU"/>
         </w:rPr>
-        <w:t xml:space="preserve"> data</w:t>
+        <w:t>This</w:t>
       </w:r>
       <w:r>
         <w:rPr>
@@ -4890,64 +4737,12 @@
           <w:color w:val="000000"/>
           <w:lang w:eastAsia="en-AU"/>
         </w:rPr>
-        <w:t>.</w:t>
-      </w:r>
-    </w:p>
-    <w:p>
-      <w:pPr>
-        <w:pStyle w:val="ListParagraph"/>
-        <w:rPr>
-          <w:rFonts w:ascii="Calibri" w:eastAsia="Times New Roman" w:hAnsi="Calibri" w:cs="Calibri"/>
-          <w:color w:val="000000"/>
-          <w:lang w:eastAsia="en-AU"/>
-        </w:rPr>
-      </w:pPr>
-      <w:r>
-        <w:rPr>
-          <w:rFonts w:ascii="Calibri" w:eastAsia="Times New Roman" w:hAnsi="Calibri" w:cs="Calibri"/>
-          <w:color w:val="000000"/>
-          <w:lang w:eastAsia="en-AU"/>
-        </w:rPr>
-        <w:t xml:space="preserve">If the selected date range falls within the database date range, and the selected dates do exist and the tool still returns no results, it means no accidents occurred in the selected </w:t>
-      </w:r>
-      <w:proofErr w:type="gramStart"/>
-      <w:r>
-        <w:rPr>
-          <w:rFonts w:ascii="Calibri" w:eastAsia="Times New Roman" w:hAnsi="Calibri" w:cs="Calibri"/>
-          <w:color w:val="000000"/>
-          <w:lang w:eastAsia="en-AU"/>
-        </w:rPr>
-        <w:t>time period</w:t>
-      </w:r>
-      <w:proofErr w:type="gramEnd"/>
-      <w:r>
-        <w:rPr>
-          <w:rFonts w:ascii="Calibri" w:eastAsia="Times New Roman" w:hAnsi="Calibri" w:cs="Calibri"/>
-          <w:color w:val="000000"/>
-          <w:lang w:eastAsia="en-AU"/>
-        </w:rPr>
-        <w:t>.</w:t>
-      </w:r>
-    </w:p>
-    <w:p>
-      <w:pPr>
-        <w:pStyle w:val="ListParagraph"/>
-        <w:rPr>
-          <w:color w:val="000000" w:themeColor="text1"/>
-        </w:rPr>
-      </w:pPr>
-      <w:r>
-        <w:rPr>
-          <w:rFonts w:ascii="Calibri" w:eastAsia="Times New Roman" w:hAnsi="Calibri" w:cs="Calibri"/>
-          <w:color w:val="000000"/>
-          <w:lang w:eastAsia="en-AU"/>
-        </w:rPr>
-        <w:t>Option 1 is the default option.</w:t>
-      </w:r>
-    </w:p>
-    <w:p>
-      <w:pPr>
-        <w:pStyle w:val="ListParagraph"/>
+        <w:t xml:space="preserve"> is the default option.</w:t>
+      </w:r>
+    </w:p>
+    <w:p>
+      <w:pPr>
+        <w:pStyle w:val="af0"/>
         <w:ind w:left="1440"/>
         <w:rPr>
           <w:color w:val="000000" w:themeColor="text1"/>
@@ -4956,7 +4751,7 @@
     </w:p>
     <w:p>
       <w:pPr>
-        <w:pStyle w:val="ListParagraph"/>
+        <w:pStyle w:val="af0"/>
         <w:rPr>
           <w:color w:val="000000" w:themeColor="text1"/>
         </w:rPr>
@@ -4967,7 +4762,7 @@
           <w:bCs/>
           <w:color w:val="000000" w:themeColor="text1"/>
         </w:rPr>
-        <w:t xml:space="preserve">Option </w:t>
+        <w:t>Visualise the number of accidents on average</w:t>
       </w:r>
       <w:r>
         <w:rPr>
@@ -4975,13 +4770,13 @@
           <w:bCs/>
           <w:color w:val="000000" w:themeColor="text1"/>
         </w:rPr>
-        <w:t>2</w:t>
-      </w:r>
-      <w:r>
-        <w:rPr>
-          <w:color w:val="000000" w:themeColor="text1"/>
-        </w:rPr>
-        <w:t xml:space="preserve"> produce</w:t>
+        <w:t xml:space="preserve"> </w:t>
+      </w:r>
+      <w:r>
+        <w:rPr>
+          <w:color w:val="000000" w:themeColor="text1"/>
+        </w:rPr>
+        <w:t>produce</w:t>
       </w:r>
       <w:r>
         <w:rPr>
@@ -5080,7 +4875,7 @@
     </w:p>
     <w:p>
       <w:pPr>
-        <w:pStyle w:val="ListParagraph"/>
+        <w:pStyle w:val="af0"/>
         <w:rPr>
           <w:color w:val="000000" w:themeColor="text1"/>
         </w:rPr>
@@ -5118,15 +4913,15 @@
     </w:p>
     <w:p>
       <w:pPr>
-        <w:pStyle w:val="ListParagraph"/>
-        <w:rPr>
-          <w:color w:val="000000" w:themeColor="text1"/>
-        </w:rPr>
-      </w:pPr>
-    </w:p>
-    <w:p>
-      <w:pPr>
-        <w:pStyle w:val="ListParagraph"/>
+        <w:pStyle w:val="af0"/>
+        <w:rPr>
+          <w:color w:val="000000" w:themeColor="text1"/>
+        </w:rPr>
+      </w:pPr>
+    </w:p>
+    <w:p>
+      <w:pPr>
+        <w:pStyle w:val="af0"/>
         <w:rPr>
           <w:color w:val="000000" w:themeColor="text1"/>
         </w:rPr>
@@ -5137,7 +4932,7 @@
           <w:bCs/>
           <w:color w:val="000000" w:themeColor="text1"/>
         </w:rPr>
-        <w:t>O</w:t>
+        <w:t>Search by selected period and accident type</w:t>
       </w:r>
       <w:r>
         <w:rPr>
@@ -5145,12 +4940,6 @@
           <w:bCs/>
           <w:color w:val="000000" w:themeColor="text1"/>
         </w:rPr>
-        <w:t>ption 3</w:t>
-      </w:r>
-      <w:r>
-        <w:rPr>
-          <w:color w:val="000000" w:themeColor="text1"/>
-        </w:rPr>
         <w:t xml:space="preserve"> </w:t>
       </w:r>
       <w:r>
@@ -5286,7 +5075,7 @@
     </w:p>
     <w:p>
       <w:pPr>
-        <w:pStyle w:val="ListParagraph"/>
+        <w:pStyle w:val="af0"/>
         <w:rPr>
           <w:color w:val="000000" w:themeColor="text1"/>
         </w:rPr>
@@ -5352,26 +5141,20 @@
         <w:rPr>
           <w:color w:val="000000" w:themeColor="text1"/>
         </w:rPr>
-        <w:t xml:space="preserve"> field</w:t>
-      </w:r>
-      <w:r>
-        <w:rPr>
-          <w:color w:val="000000" w:themeColor="text1"/>
-        </w:rPr>
-        <w:t>.</w:t>
-      </w:r>
-    </w:p>
-    <w:p>
-      <w:pPr>
-        <w:pStyle w:val="ListParagraph"/>
-        <w:rPr>
-          <w:color w:val="000000" w:themeColor="text1"/>
-        </w:rPr>
-      </w:pPr>
-    </w:p>
-    <w:p>
-      <w:pPr>
-        <w:pStyle w:val="ListParagraph"/>
+        <w:t xml:space="preserve"> field.</w:t>
+      </w:r>
+    </w:p>
+    <w:p>
+      <w:pPr>
+        <w:pStyle w:val="af0"/>
+        <w:rPr>
+          <w:color w:val="000000" w:themeColor="text1"/>
+        </w:rPr>
+      </w:pPr>
+    </w:p>
+    <w:p>
+      <w:pPr>
+        <w:pStyle w:val="af0"/>
         <w:rPr>
           <w:color w:val="000000" w:themeColor="text1"/>
         </w:rPr>
@@ -5382,7 +5165,7 @@
           <w:bCs/>
           <w:color w:val="000000" w:themeColor="text1"/>
         </w:rPr>
-        <w:t xml:space="preserve">Option </w:t>
+        <w:t>Visualise</w:t>
       </w:r>
       <w:r>
         <w:rPr>
@@ -5390,7 +5173,7 @@
           <w:bCs/>
           <w:color w:val="000000" w:themeColor="text1"/>
         </w:rPr>
-        <w:t>4</w:t>
+        <w:t xml:space="preserve"> </w:t>
       </w:r>
       <w:r>
         <w:rPr>
@@ -5398,180 +5181,190 @@
           <w:bCs/>
           <w:color w:val="000000" w:themeColor="text1"/>
         </w:rPr>
-        <w:t xml:space="preserve"> </w:t>
-      </w:r>
-      <w:r>
-        <w:rPr>
-          <w:color w:val="000000" w:themeColor="text1"/>
-        </w:rPr>
-        <w:t xml:space="preserve">produces two </w:t>
-      </w:r>
-      <w:r>
-        <w:rPr>
-          <w:color w:val="000000" w:themeColor="text1"/>
-        </w:rPr>
-        <w:t xml:space="preserve">different </w:t>
-      </w:r>
-      <w:r>
-        <w:rPr>
-          <w:color w:val="000000" w:themeColor="text1"/>
-        </w:rPr>
-        <w:t>line graphs to allow</w:t>
-      </w:r>
-      <w:r>
-        <w:rPr>
-          <w:color w:val="000000" w:themeColor="text1"/>
-        </w:rPr>
-        <w:t xml:space="preserve"> user</w:t>
-      </w:r>
-      <w:r>
-        <w:rPr>
-          <w:color w:val="000000" w:themeColor="text1"/>
-        </w:rPr>
-        <w:t>s</w:t>
-      </w:r>
-      <w:r>
-        <w:rPr>
-          <w:color w:val="000000" w:themeColor="text1"/>
-        </w:rPr>
-        <w:t xml:space="preserve"> to analyse the impact of alcohol in accidents</w:t>
-      </w:r>
-      <w:r>
-        <w:rPr>
-          <w:color w:val="000000" w:themeColor="text1"/>
-        </w:rPr>
-        <w:t xml:space="preserve"> for a selected date range</w:t>
-      </w:r>
-      <w:r>
-        <w:rPr>
-          <w:color w:val="000000" w:themeColor="text1"/>
-        </w:rPr>
-        <w:t xml:space="preserve">. </w:t>
-      </w:r>
-      <w:r>
-        <w:rPr>
-          <w:color w:val="000000" w:themeColor="text1"/>
-        </w:rPr>
-        <w:t>One graph shows</w:t>
-      </w:r>
-      <w:r>
-        <w:rPr>
-          <w:color w:val="000000" w:themeColor="text1"/>
-        </w:rPr>
-        <w:t xml:space="preserve"> the </w:t>
-      </w:r>
-      <w:r>
-        <w:rPr>
-          <w:color w:val="000000" w:themeColor="text1"/>
-        </w:rPr>
-        <w:t>daily, hour-by-hour trends of accidents where alcohol was a factor compared against accident where alcohol wasn’t a factor.</w:t>
-      </w:r>
-      <w:r>
-        <w:rPr>
-          <w:color w:val="000000" w:themeColor="text1"/>
-        </w:rPr>
-        <w:t xml:space="preserve"> It sorts the selected data by </w:t>
-      </w:r>
-      <w:proofErr w:type="spellStart"/>
-      <w:r>
-        <w:rPr>
-          <w:color w:val="000000" w:themeColor="text1"/>
-        </w:rPr>
-        <w:t>Accident_time</w:t>
-      </w:r>
-      <w:proofErr w:type="spellEnd"/>
-      <w:r>
-        <w:rPr>
-          <w:color w:val="000000" w:themeColor="text1"/>
-        </w:rPr>
-        <w:t xml:space="preserve"> and graphs the results.</w:t>
-      </w:r>
-      <w:r>
-        <w:rPr>
-          <w:color w:val="000000" w:themeColor="text1"/>
-        </w:rPr>
-        <w:t xml:space="preserve"> The other graph shows the weekly, Monday to Sunday trends</w:t>
-      </w:r>
-      <w:r>
-        <w:rPr>
-          <w:color w:val="000000" w:themeColor="text1"/>
-        </w:rPr>
-        <w:t xml:space="preserve"> </w:t>
-      </w:r>
-      <w:r>
-        <w:rPr>
-          <w:color w:val="000000" w:themeColor="text1"/>
-        </w:rPr>
-        <w:t>of accidents where alcohol was a factor compared against accident where alcohol wasn’t a factor.</w:t>
-      </w:r>
-      <w:r>
-        <w:rPr>
-          <w:color w:val="000000" w:themeColor="text1"/>
-        </w:rPr>
-        <w:t xml:space="preserve"> This graph is generated by sorting the selected data by </w:t>
-      </w:r>
-      <w:proofErr w:type="spellStart"/>
-      <w:r>
-        <w:rPr>
-          <w:color w:val="000000" w:themeColor="text1"/>
-        </w:rPr>
-        <w:t>Day_of_the_Week</w:t>
-      </w:r>
-      <w:proofErr w:type="spellEnd"/>
-      <w:r>
-        <w:rPr>
-          <w:color w:val="000000" w:themeColor="text1"/>
-        </w:rPr>
-        <w:t>,</w:t>
-      </w:r>
-    </w:p>
-    <w:p>
-      <w:pPr>
-        <w:pStyle w:val="ListParagraph"/>
-        <w:rPr>
-          <w:color w:val="000000" w:themeColor="text1"/>
-        </w:rPr>
-      </w:pPr>
-      <w:r>
-        <w:rPr>
-          <w:color w:val="000000" w:themeColor="text1"/>
-        </w:rPr>
-        <w:t>Option 4 works in much the same way as option 2 and has the same requirements and restrictions.</w:t>
-      </w:r>
-    </w:p>
-    <w:p>
-      <w:pPr>
-        <w:pStyle w:val="ListParagraph"/>
-        <w:rPr>
-          <w:color w:val="000000" w:themeColor="text1"/>
-        </w:rPr>
-      </w:pPr>
-    </w:p>
-    <w:p>
-      <w:pPr>
-        <w:pStyle w:val="ListParagraph"/>
-        <w:rPr>
-          <w:color w:val="000000" w:themeColor="text1"/>
-        </w:rPr>
-      </w:pPr>
+        <w:t>the impact of alcohol in accidents</w:t>
+      </w:r>
       <w:r>
         <w:rPr>
           <w:b/>
           <w:bCs/>
           <w:color w:val="000000" w:themeColor="text1"/>
         </w:rPr>
-        <w:t>Option 5</w:t>
-      </w:r>
-      <w:r>
-        <w:rPr>
-          <w:color w:val="000000" w:themeColor="text1"/>
-        </w:rPr>
         <w:t xml:space="preserve"> </w:t>
       </w:r>
       <w:r>
         <w:rPr>
           <w:color w:val="000000" w:themeColor="text1"/>
         </w:rPr>
+        <w:t xml:space="preserve">produces two </w:t>
+      </w:r>
+      <w:r>
+        <w:rPr>
+          <w:color w:val="000000" w:themeColor="text1"/>
+        </w:rPr>
+        <w:t xml:space="preserve">different </w:t>
+      </w:r>
+      <w:r>
+        <w:rPr>
+          <w:color w:val="000000" w:themeColor="text1"/>
+        </w:rPr>
+        <w:t>line graphs to allow</w:t>
+      </w:r>
+      <w:r>
+        <w:rPr>
+          <w:color w:val="000000" w:themeColor="text1"/>
+        </w:rPr>
+        <w:t xml:space="preserve"> user</w:t>
+      </w:r>
+      <w:r>
+        <w:rPr>
+          <w:color w:val="000000" w:themeColor="text1"/>
+        </w:rPr>
+        <w:t>s</w:t>
+      </w:r>
+      <w:r>
+        <w:rPr>
+          <w:color w:val="000000" w:themeColor="text1"/>
+        </w:rPr>
+        <w:t xml:space="preserve"> to analyse the impact of alcohol in accidents</w:t>
+      </w:r>
+      <w:r>
+        <w:rPr>
+          <w:color w:val="000000" w:themeColor="text1"/>
+        </w:rPr>
+        <w:t xml:space="preserve"> for a selected date range</w:t>
+      </w:r>
+      <w:r>
+        <w:rPr>
+          <w:color w:val="000000" w:themeColor="text1"/>
+        </w:rPr>
+        <w:t xml:space="preserve">. </w:t>
+      </w:r>
+      <w:r>
+        <w:rPr>
+          <w:color w:val="000000" w:themeColor="text1"/>
+        </w:rPr>
+        <w:t>One graph shows</w:t>
+      </w:r>
+      <w:r>
+        <w:rPr>
+          <w:color w:val="000000" w:themeColor="text1"/>
+        </w:rPr>
+        <w:t xml:space="preserve"> the </w:t>
+      </w:r>
+      <w:r>
+        <w:rPr>
+          <w:color w:val="000000" w:themeColor="text1"/>
+        </w:rPr>
+        <w:t>daily, hour-by-hour trends of accidents where alcohol was a factor compared against accident where alcohol wasn’t a factor.</w:t>
+      </w:r>
+      <w:r>
+        <w:rPr>
+          <w:color w:val="000000" w:themeColor="text1"/>
+        </w:rPr>
+        <w:t xml:space="preserve"> It sorts the selected data by </w:t>
+      </w:r>
+      <w:proofErr w:type="spellStart"/>
+      <w:r>
+        <w:rPr>
+          <w:color w:val="000000" w:themeColor="text1"/>
+        </w:rPr>
+        <w:t>Accident_time</w:t>
+      </w:r>
+      <w:proofErr w:type="spellEnd"/>
+      <w:r>
+        <w:rPr>
+          <w:color w:val="000000" w:themeColor="text1"/>
+        </w:rPr>
+        <w:t xml:space="preserve"> and graphs the results.</w:t>
+      </w:r>
+      <w:r>
+        <w:rPr>
+          <w:color w:val="000000" w:themeColor="text1"/>
+        </w:rPr>
+        <w:t xml:space="preserve"> The other graph shows the weekly, Monday to Sunday trends</w:t>
+      </w:r>
+      <w:r>
+        <w:rPr>
+          <w:color w:val="000000" w:themeColor="text1"/>
+        </w:rPr>
+        <w:t xml:space="preserve"> </w:t>
+      </w:r>
+      <w:r>
+        <w:rPr>
+          <w:color w:val="000000" w:themeColor="text1"/>
+        </w:rPr>
+        <w:t>of accidents where alcohol was a factor compared against accident where alcohol wasn’t a factor.</w:t>
+      </w:r>
+      <w:r>
+        <w:rPr>
+          <w:color w:val="000000" w:themeColor="text1"/>
+        </w:rPr>
+        <w:t xml:space="preserve"> This graph is generated by sorting the selected data by </w:t>
+      </w:r>
+      <w:proofErr w:type="spellStart"/>
+      <w:r>
+        <w:rPr>
+          <w:color w:val="000000" w:themeColor="text1"/>
+        </w:rPr>
+        <w:t>Day_of_the_Week</w:t>
+      </w:r>
+      <w:proofErr w:type="spellEnd"/>
+      <w:r>
+        <w:rPr>
+          <w:color w:val="000000" w:themeColor="text1"/>
+        </w:rPr>
+        <w:t>,</w:t>
+      </w:r>
+    </w:p>
+    <w:p>
+      <w:pPr>
+        <w:pStyle w:val="af0"/>
+        <w:rPr>
+          <w:color w:val="000000" w:themeColor="text1"/>
+        </w:rPr>
+      </w:pPr>
+      <w:r>
+        <w:rPr>
+          <w:color w:val="000000" w:themeColor="text1"/>
+        </w:rPr>
+        <w:t>Option 4 works in much the same way as option 2 and has the same requirements and restrictions.</w:t>
+      </w:r>
+    </w:p>
+    <w:p>
+      <w:pPr>
+        <w:pStyle w:val="af0"/>
+        <w:rPr>
+          <w:color w:val="000000" w:themeColor="text1"/>
+        </w:rPr>
+      </w:pPr>
+    </w:p>
+    <w:p>
+      <w:pPr>
+        <w:pStyle w:val="af0"/>
+        <w:rPr>
+          <w:color w:val="000000" w:themeColor="text1"/>
+        </w:rPr>
+      </w:pPr>
+      <w:r>
+        <w:rPr>
+          <w:b/>
+          <w:bCs/>
+          <w:color w:val="000000" w:themeColor="text1"/>
+        </w:rPr>
+        <w:t>Search by selected period and speed zone</w:t>
+      </w:r>
+      <w:r>
+        <w:rPr>
+          <w:b/>
+          <w:bCs/>
+          <w:color w:val="000000" w:themeColor="text1"/>
+        </w:rPr>
+        <w:t xml:space="preserve"> </w:t>
+      </w:r>
+      <w:r>
+        <w:rPr>
+          <w:color w:val="000000" w:themeColor="text1"/>
+        </w:rPr>
         <w:t>filters</w:t>
       </w:r>
       <w:r>
@@ -5651,7 +5444,7 @@
     </w:p>
     <w:p>
       <w:pPr>
-        <w:pStyle w:val="ListParagraph"/>
+        <w:pStyle w:val="af0"/>
         <w:rPr>
           <w:color w:val="000000" w:themeColor="text1"/>
         </w:rPr>
@@ -5747,7 +5540,7 @@
     </w:p>
     <w:p>
       <w:pPr>
-        <w:pStyle w:val="ListParagraph"/>
+        <w:pStyle w:val="af0"/>
         <w:rPr>
           <w:color w:val="000000" w:themeColor="text1"/>
         </w:rPr>
@@ -5776,25 +5569,39 @@
         <w:rPr>
           <w:color w:val="000000" w:themeColor="text1"/>
         </w:rPr>
+        <w:t xml:space="preserve"> search </w:t>
+      </w:r>
+      <w:r>
+        <w:rPr>
+          <w:color w:val="000000" w:themeColor="text1"/>
+        </w:rPr>
+        <w:t>will also return no data</w:t>
+      </w:r>
+      <w:r>
+        <w:rPr>
+          <w:color w:val="000000" w:themeColor="text1"/>
+        </w:rPr>
+        <w:t xml:space="preserve"> as there is nothing to perform the </w:t>
+      </w:r>
+      <w:proofErr w:type="spellStart"/>
+      <w:r>
+        <w:rPr>
+          <w:color w:val="000000" w:themeColor="text1"/>
+        </w:rPr>
+        <w:t>Speed_Zone</w:t>
+      </w:r>
+      <w:proofErr w:type="spellEnd"/>
+      <w:r>
+        <w:rPr>
+          <w:color w:val="000000" w:themeColor="text1"/>
+        </w:rPr>
         <w:t xml:space="preserve"> </w:t>
       </w:r>
       <w:r>
         <w:rPr>
           <w:color w:val="000000" w:themeColor="text1"/>
         </w:rPr>
-        <w:t xml:space="preserve">search </w:t>
-      </w:r>
-      <w:r>
-        <w:rPr>
-          <w:color w:val="000000" w:themeColor="text1"/>
-        </w:rPr>
-        <w:t>will also return no data</w:t>
-      </w:r>
-      <w:r>
-        <w:rPr>
-          <w:color w:val="000000" w:themeColor="text1"/>
-        </w:rPr>
-        <w:t xml:space="preserve"> as there is nothing to perform the </w:t>
+        <w:t xml:space="preserve">search on. The </w:t>
       </w:r>
       <w:proofErr w:type="spellStart"/>
       <w:r>
@@ -5814,7 +5621,13 @@
         <w:rPr>
           <w:color w:val="000000" w:themeColor="text1"/>
         </w:rPr>
-        <w:t xml:space="preserve">search on. The </w:t>
+        <w:t xml:space="preserve">search will also return no data if </w:t>
+      </w:r>
+      <w:r>
+        <w:rPr>
+          <w:color w:val="000000" w:themeColor="text1"/>
+        </w:rPr>
+        <w:t xml:space="preserve">there are no accidents with the selected </w:t>
       </w:r>
       <w:proofErr w:type="spellStart"/>
       <w:r>
@@ -5828,32 +5641,6 @@
         <w:rPr>
           <w:color w:val="000000" w:themeColor="text1"/>
         </w:rPr>
-        <w:t xml:space="preserve"> </w:t>
-      </w:r>
-      <w:r>
-        <w:rPr>
-          <w:color w:val="000000" w:themeColor="text1"/>
-        </w:rPr>
-        <w:t xml:space="preserve">search will also return no data if </w:t>
-      </w:r>
-      <w:r>
-        <w:rPr>
-          <w:color w:val="000000" w:themeColor="text1"/>
-        </w:rPr>
-        <w:t xml:space="preserve">there are no accidents with the selected </w:t>
-      </w:r>
-      <w:proofErr w:type="spellStart"/>
-      <w:r>
-        <w:rPr>
-          <w:color w:val="000000" w:themeColor="text1"/>
-        </w:rPr>
-        <w:t>Speed_Zone</w:t>
-      </w:r>
-      <w:proofErr w:type="spellEnd"/>
-      <w:r>
-        <w:rPr>
-          <w:color w:val="000000" w:themeColor="text1"/>
-        </w:rPr>
         <w:t xml:space="preserve"> during the selected </w:t>
       </w:r>
       <w:proofErr w:type="gramStart"/>
@@ -5873,7 +5660,7 @@
     </w:p>
     <w:p>
       <w:pPr>
-        <w:pStyle w:val="Heading2"/>
+        <w:pStyle w:val="2"/>
         <w:numPr>
           <w:ilvl w:val="2"/>
           <w:numId w:val="2"/>
@@ -7202,7 +6989,7 @@
     </w:p>
     <w:p>
       <w:pPr>
-        <w:pStyle w:val="Heading1"/>
+        <w:pStyle w:val="1"/>
         <w:numPr>
           <w:ilvl w:val="0"/>
           <w:numId w:val="2"/>
@@ -7217,7 +7004,7 @@
     </w:p>
     <w:p>
       <w:pPr>
-        <w:pStyle w:val="Heading2"/>
+        <w:pStyle w:val="2"/>
         <w:numPr>
           <w:ilvl w:val="1"/>
           <w:numId w:val="2"/>
@@ -7330,7 +7117,13 @@
         <w:t xml:space="preserve">The Python </w:t>
       </w:r>
       <w:r>
-        <w:t>Layer uses attributes from the GUI Layer to tell the SQL Layer what queries to run on the Database and generates output based on those queries.</w:t>
+        <w:t xml:space="preserve">Layer uses attributes from the GUI Layer to tell the </w:t>
+      </w:r>
+      <w:r>
+        <w:t>Pandas</w:t>
+      </w:r>
+      <w:r>
+        <w:t xml:space="preserve"> Layer what queries to run on the Database and generates output based on those queries.</w:t>
       </w:r>
     </w:p>
     <w:p>
@@ -7477,7 +7270,7 @@
     </w:p>
     <w:p>
       <w:pPr>
-        <w:pStyle w:val="Heading2"/>
+        <w:pStyle w:val="2"/>
         <w:numPr>
           <w:ilvl w:val="1"/>
           <w:numId w:val="2"/>
@@ -7512,15 +7305,19 @@
           <w:szCs w:val="20"/>
         </w:rPr>
       </w:pPr>
-      <w:r>
-        <w:rPr>
-          <w:noProof/>
+      <w:bookmarkStart w:id="20" w:name="_Hlk114752742"/>
+      <w:r>
+        <w:rPr>
+          <w:i/>
+          <w:iCs/>
+          <w:sz w:val="20"/>
+          <w:szCs w:val="20"/>
         </w:rPr>
         <w:drawing>
-          <wp:inline distT="0" distB="0" distL="0" distR="0" wp14:anchorId="6D1E597E" wp14:editId="58365412">
-            <wp:extent cx="5731510" cy="3363595"/>
-            <wp:effectExtent l="0" t="0" r="2540" b="8255"/>
-            <wp:docPr id="8" name="Picture 8" descr="Graphical user interface, text, application, email&#10;&#10;Description automatically generated"/>
+          <wp:inline distT="0" distB="0" distL="0" distR="0" wp14:anchorId="4162F527" wp14:editId="14E2C8D1">
+            <wp:extent cx="6267450" cy="3671867"/>
+            <wp:effectExtent l="0" t="0" r="0" b="5080"/>
+            <wp:docPr id="1" name="그림 1" descr="텍스트이(가) 표시된 사진&#10;&#10;자동 생성된 설명"/>
             <wp:cNvGraphicFramePr>
               <a:graphicFrameLocks xmlns:a="http://schemas.openxmlformats.org/drawingml/2006/main" noChangeAspect="1"/>
             </wp:cNvGraphicFramePr>
@@ -7528,7 +7325,7 @@
               <a:graphicData uri="http://schemas.openxmlformats.org/drawingml/2006/picture">
                 <pic:pic xmlns:pic="http://schemas.openxmlformats.org/drawingml/2006/picture">
                   <pic:nvPicPr>
-                    <pic:cNvPr id="8" name="Picture 8" descr="Graphical user interface, text, application, email&#10;&#10;Description automatically generated"/>
+                    <pic:cNvPr id="1" name="그림 1" descr="텍스트이(가) 표시된 사진&#10;&#10;자동 생성된 설명"/>
                     <pic:cNvPicPr/>
                   </pic:nvPicPr>
                   <pic:blipFill>
@@ -7540,7 +7337,7 @@
                   <pic:spPr>
                     <a:xfrm>
                       <a:off x="0" y="0"/>
-                      <a:ext cx="5731510" cy="3363595"/>
+                      <a:ext cx="6276274" cy="3677036"/>
                     </a:xfrm>
                     <a:prstGeom prst="rect">
                       <a:avLst/>
@@ -7552,7 +7349,6 @@
           </wp:inline>
         </w:drawing>
       </w:r>
-      <w:bookmarkStart w:id="20" w:name="_Hlk114752742"/>
     </w:p>
     <w:p>
       <w:pPr>
@@ -7598,13 +7394,16 @@
       </w:pPr>
       <w:r>
         <w:rPr>
-          <w:noProof/>
+          <w:i/>
+          <w:iCs/>
+          <w:sz w:val="20"/>
+          <w:szCs w:val="20"/>
         </w:rPr>
         <w:drawing>
-          <wp:inline distT="0" distB="0" distL="0" distR="0" wp14:anchorId="11CFA189" wp14:editId="6574B5D8">
-            <wp:extent cx="5495925" cy="1314587"/>
+          <wp:inline distT="0" distB="0" distL="0" distR="0" wp14:anchorId="1DBCD56A" wp14:editId="3A5C9735">
+            <wp:extent cx="6235595" cy="1209675"/>
             <wp:effectExtent l="0" t="0" r="0" b="0"/>
-            <wp:docPr id="2" name="Picture 2" descr="A screenshot of a computer&#10;&#10;Description automatically generated"/>
+            <wp:docPr id="6" name="그림 6" descr="텍스트이(가) 표시된 사진&#10;&#10;자동 생성된 설명"/>
             <wp:cNvGraphicFramePr>
               <a:graphicFrameLocks xmlns:a="http://schemas.openxmlformats.org/drawingml/2006/main" noChangeAspect="1"/>
             </wp:cNvGraphicFramePr>
@@ -7612,30 +7411,23 @@
               <a:graphicData uri="http://schemas.openxmlformats.org/drawingml/2006/picture">
                 <pic:pic xmlns:pic="http://schemas.openxmlformats.org/drawingml/2006/picture">
                   <pic:nvPicPr>
-                    <pic:cNvPr id="2" name="Picture 2" descr="A screenshot of a computer&#10;&#10;Description automatically generated"/>
+                    <pic:cNvPr id="6" name="그림 6" descr="텍스트이(가) 표시된 사진&#10;&#10;자동 생성된 설명"/>
                     <pic:cNvPicPr/>
                   </pic:nvPicPr>
-                  <pic:blipFill rotWithShape="1">
+                  <pic:blipFill>
                     <a:blip r:embed="rId12"/>
-                    <a:srcRect l="13261" t="67986" r="40601" b="12386"/>
-                    <a:stretch/>
+                    <a:stretch>
+                      <a:fillRect/>
+                    </a:stretch>
                   </pic:blipFill>
-                  <pic:spPr bwMode="auto">
+                  <pic:spPr>
                     <a:xfrm>
                       <a:off x="0" y="0"/>
-                      <a:ext cx="5530244" cy="1322796"/>
+                      <a:ext cx="6238790" cy="1210295"/>
                     </a:xfrm>
                     <a:prstGeom prst="rect">
                       <a:avLst/>
                     </a:prstGeom>
-                    <a:ln>
-                      <a:noFill/>
-                    </a:ln>
-                    <a:extLst>
-                      <a:ext uri="{53640926-AAD7-44D8-BBD7-CCE9431645EC}">
-                        <a14:shadowObscured xmlns:a14="http://schemas.microsoft.com/office/drawing/2010/main"/>
-                      </a:ext>
-                    </a:extLst>
                   </pic:spPr>
                 </pic:pic>
               </a:graphicData>
@@ -7698,14 +7490,17 @@
       </w:pPr>
       <w:r>
         <w:rPr>
-          <w:noProof/>
+          <w:i/>
+          <w:iCs/>
+          <w:sz w:val="20"/>
+          <w:szCs w:val="20"/>
         </w:rPr>
         <w:lastRenderedPageBreak/>
         <w:drawing>
-          <wp:inline distT="0" distB="0" distL="0" distR="0" wp14:anchorId="2C4C02A9" wp14:editId="2DB3696A">
-            <wp:extent cx="5731510" cy="3363595"/>
-            <wp:effectExtent l="0" t="0" r="2540" b="8255"/>
-            <wp:docPr id="4" name="Picture 4"/>
+          <wp:inline distT="0" distB="0" distL="0" distR="0" wp14:anchorId="43BD3DF0" wp14:editId="4A924768">
+            <wp:extent cx="6172200" cy="3609226"/>
+            <wp:effectExtent l="0" t="0" r="0" b="0"/>
+            <wp:docPr id="10" name="그림 10" descr="텍스트, 스크린샷, 실내이(가) 표시된 사진&#10;&#10;자동 생성된 설명"/>
             <wp:cNvGraphicFramePr>
               <a:graphicFrameLocks xmlns:a="http://schemas.openxmlformats.org/drawingml/2006/main" noChangeAspect="1"/>
             </wp:cNvGraphicFramePr>
@@ -7713,7 +7508,7 @@
               <a:graphicData uri="http://schemas.openxmlformats.org/drawingml/2006/picture">
                 <pic:pic xmlns:pic="http://schemas.openxmlformats.org/drawingml/2006/picture">
                   <pic:nvPicPr>
-                    <pic:cNvPr id="1" name=""/>
+                    <pic:cNvPr id="10" name="그림 10" descr="텍스트, 스크린샷, 실내이(가) 표시된 사진&#10;&#10;자동 생성된 설명"/>
                     <pic:cNvPicPr/>
                   </pic:nvPicPr>
                   <pic:blipFill>
@@ -7725,7 +7520,7 @@
                   <pic:spPr>
                     <a:xfrm>
                       <a:off x="0" y="0"/>
-                      <a:ext cx="5731510" cy="3363595"/>
+                      <a:ext cx="6176293" cy="3611619"/>
                     </a:xfrm>
                     <a:prstGeom prst="rect">
                       <a:avLst/>
@@ -10257,16 +10052,16 @@
     <w:lsdException w:name="Unresolved Mention" w:semiHidden="1" w:unhideWhenUsed="1"/>
     <w:lsdException w:name="Smart Link" w:semiHidden="1" w:unhideWhenUsed="1"/>
   </w:latentStyles>
-  <w:style w:type="paragraph" w:default="1" w:styleId="Normal">
+  <w:style w:type="paragraph" w:default="1" w:styleId="a">
     <w:name w:val="Normal"/>
     <w:qFormat/>
     <w:rsid w:val="00926CFD"/>
   </w:style>
-  <w:style w:type="paragraph" w:styleId="Heading1">
+  <w:style w:type="paragraph" w:styleId="1">
     <w:name w:val="heading 1"/>
-    <w:basedOn w:val="Normal"/>
-    <w:next w:val="Normal"/>
-    <w:link w:val="Heading1Char"/>
+    <w:basedOn w:val="a"/>
+    <w:next w:val="a"/>
+    <w:link w:val="1Char"/>
     <w:uiPriority w:val="9"/>
     <w:qFormat/>
     <w:rsid w:val="00926CFD"/>
@@ -10285,11 +10080,11 @@
       <w:szCs w:val="28"/>
     </w:rPr>
   </w:style>
-  <w:style w:type="paragraph" w:styleId="Heading2">
+  <w:style w:type="paragraph" w:styleId="2">
     <w:name w:val="heading 2"/>
-    <w:basedOn w:val="Normal"/>
-    <w:next w:val="Normal"/>
-    <w:link w:val="Heading2Char"/>
+    <w:basedOn w:val="a"/>
+    <w:next w:val="a"/>
+    <w:link w:val="2Char"/>
     <w:uiPriority w:val="9"/>
     <w:unhideWhenUsed/>
     <w:qFormat/>
@@ -10309,11 +10104,11 @@
       <w:szCs w:val="26"/>
     </w:rPr>
   </w:style>
-  <w:style w:type="paragraph" w:styleId="Heading3">
+  <w:style w:type="paragraph" w:styleId="3">
     <w:name w:val="heading 3"/>
-    <w:basedOn w:val="Normal"/>
-    <w:next w:val="Normal"/>
-    <w:link w:val="Heading3Char"/>
+    <w:basedOn w:val="a"/>
+    <w:next w:val="a"/>
+    <w:link w:val="3Char"/>
     <w:uiPriority w:val="9"/>
     <w:unhideWhenUsed/>
     <w:qFormat/>
@@ -10331,11 +10126,11 @@
       <w:color w:val="4A66AC" w:themeColor="accent1"/>
     </w:rPr>
   </w:style>
-  <w:style w:type="paragraph" w:styleId="Heading4">
+  <w:style w:type="paragraph" w:styleId="4">
     <w:name w:val="heading 4"/>
-    <w:basedOn w:val="Normal"/>
-    <w:next w:val="Normal"/>
-    <w:link w:val="Heading4Char"/>
+    <w:basedOn w:val="a"/>
+    <w:next w:val="a"/>
+    <w:link w:val="4Char"/>
     <w:uiPriority w:val="9"/>
     <w:semiHidden/>
     <w:unhideWhenUsed/>
@@ -10356,11 +10151,11 @@
       <w:color w:val="4A66AC" w:themeColor="accent1"/>
     </w:rPr>
   </w:style>
-  <w:style w:type="paragraph" w:styleId="Heading5">
+  <w:style w:type="paragraph" w:styleId="5">
     <w:name w:val="heading 5"/>
-    <w:basedOn w:val="Normal"/>
-    <w:next w:val="Normal"/>
-    <w:link w:val="Heading5Char"/>
+    <w:basedOn w:val="a"/>
+    <w:next w:val="a"/>
+    <w:link w:val="5Char"/>
     <w:uiPriority w:val="9"/>
     <w:semiHidden/>
     <w:unhideWhenUsed/>
@@ -10377,11 +10172,11 @@
       <w:color w:val="243255" w:themeColor="accent1" w:themeShade="7F"/>
     </w:rPr>
   </w:style>
-  <w:style w:type="paragraph" w:styleId="Heading6">
+  <w:style w:type="paragraph" w:styleId="6">
     <w:name w:val="heading 6"/>
-    <w:basedOn w:val="Normal"/>
-    <w:next w:val="Normal"/>
-    <w:link w:val="Heading6Char"/>
+    <w:basedOn w:val="a"/>
+    <w:next w:val="a"/>
+    <w:link w:val="6Char"/>
     <w:uiPriority w:val="9"/>
     <w:semiHidden/>
     <w:unhideWhenUsed/>
@@ -10400,11 +10195,11 @@
       <w:color w:val="243255" w:themeColor="accent1" w:themeShade="7F"/>
     </w:rPr>
   </w:style>
-  <w:style w:type="paragraph" w:styleId="Heading7">
+  <w:style w:type="paragraph" w:styleId="7">
     <w:name w:val="heading 7"/>
-    <w:basedOn w:val="Normal"/>
-    <w:next w:val="Normal"/>
-    <w:link w:val="Heading7Char"/>
+    <w:basedOn w:val="a"/>
+    <w:next w:val="a"/>
+    <w:link w:val="7Char"/>
     <w:uiPriority w:val="9"/>
     <w:semiHidden/>
     <w:unhideWhenUsed/>
@@ -10423,11 +10218,11 @@
       <w:color w:val="404040" w:themeColor="text1" w:themeTint="BF"/>
     </w:rPr>
   </w:style>
-  <w:style w:type="paragraph" w:styleId="Heading8">
+  <w:style w:type="paragraph" w:styleId="8">
     <w:name w:val="heading 8"/>
-    <w:basedOn w:val="Normal"/>
-    <w:next w:val="Normal"/>
-    <w:link w:val="Heading8Char"/>
+    <w:basedOn w:val="a"/>
+    <w:next w:val="a"/>
+    <w:link w:val="8Char"/>
     <w:uiPriority w:val="9"/>
     <w:semiHidden/>
     <w:unhideWhenUsed/>
@@ -10446,11 +10241,11 @@
       <w:szCs w:val="20"/>
     </w:rPr>
   </w:style>
-  <w:style w:type="paragraph" w:styleId="Heading9">
+  <w:style w:type="paragraph" w:styleId="9">
     <w:name w:val="heading 9"/>
-    <w:basedOn w:val="Normal"/>
-    <w:next w:val="Normal"/>
-    <w:link w:val="Heading9Char"/>
+    <w:basedOn w:val="a"/>
+    <w:next w:val="a"/>
+    <w:link w:val="9Char"/>
     <w:uiPriority w:val="9"/>
     <w:semiHidden/>
     <w:unhideWhenUsed/>
@@ -10471,13 +10266,12 @@
       <w:szCs w:val="20"/>
     </w:rPr>
   </w:style>
-  <w:style w:type="character" w:default="1" w:styleId="DefaultParagraphFont">
+  <w:style w:type="character" w:default="1" w:styleId="a0">
     <w:name w:val="Default Paragraph Font"/>
     <w:uiPriority w:val="1"/>
-    <w:semiHidden/>
     <w:unhideWhenUsed/>
   </w:style>
-  <w:style w:type="table" w:default="1" w:styleId="TableNormal">
+  <w:style w:type="table" w:default="1" w:styleId="a1">
     <w:name w:val="Normal Table"/>
     <w:uiPriority w:val="99"/>
     <w:semiHidden/>
@@ -10492,16 +10286,16 @@
       </w:tblCellMar>
     </w:tblPr>
   </w:style>
-  <w:style w:type="numbering" w:default="1" w:styleId="NoList">
+  <w:style w:type="numbering" w:default="1" w:styleId="a2">
     <w:name w:val="No List"/>
     <w:uiPriority w:val="99"/>
     <w:semiHidden/>
     <w:unhideWhenUsed/>
   </w:style>
-  <w:style w:type="character" w:customStyle="1" w:styleId="Heading1Char">
-    <w:name w:val="Heading 1 Char"/>
-    <w:basedOn w:val="DefaultParagraphFont"/>
-    <w:link w:val="Heading1"/>
+  <w:style w:type="character" w:customStyle="1" w:styleId="1Char">
+    <w:name w:val="제목 1 Char"/>
+    <w:basedOn w:val="a0"/>
+    <w:link w:val="1"/>
     <w:uiPriority w:val="9"/>
     <w:rsid w:val="00926CFD"/>
     <w:rPr>
@@ -10513,10 +10307,10 @@
       <w:szCs w:val="28"/>
     </w:rPr>
   </w:style>
-  <w:style w:type="character" w:customStyle="1" w:styleId="Heading2Char">
-    <w:name w:val="Heading 2 Char"/>
-    <w:basedOn w:val="DefaultParagraphFont"/>
-    <w:link w:val="Heading2"/>
+  <w:style w:type="character" w:customStyle="1" w:styleId="2Char">
+    <w:name w:val="제목 2 Char"/>
+    <w:basedOn w:val="a0"/>
+    <w:link w:val="2"/>
     <w:uiPriority w:val="9"/>
     <w:rsid w:val="00926CFD"/>
     <w:rPr>
@@ -10528,10 +10322,10 @@
       <w:szCs w:val="26"/>
     </w:rPr>
   </w:style>
-  <w:style w:type="character" w:customStyle="1" w:styleId="Heading3Char">
-    <w:name w:val="Heading 3 Char"/>
-    <w:basedOn w:val="DefaultParagraphFont"/>
-    <w:link w:val="Heading3"/>
+  <w:style w:type="character" w:customStyle="1" w:styleId="3Char">
+    <w:name w:val="제목 3 Char"/>
+    <w:basedOn w:val="a0"/>
+    <w:link w:val="3"/>
     <w:uiPriority w:val="9"/>
     <w:rsid w:val="00926CFD"/>
     <w:rPr>
@@ -10541,10 +10335,10 @@
       <w:color w:val="4A66AC" w:themeColor="accent1"/>
     </w:rPr>
   </w:style>
-  <w:style w:type="character" w:customStyle="1" w:styleId="Heading4Char">
-    <w:name w:val="Heading 4 Char"/>
-    <w:basedOn w:val="DefaultParagraphFont"/>
-    <w:link w:val="Heading4"/>
+  <w:style w:type="character" w:customStyle="1" w:styleId="4Char">
+    <w:name w:val="제목 4 Char"/>
+    <w:basedOn w:val="a0"/>
+    <w:link w:val="4"/>
     <w:uiPriority w:val="9"/>
     <w:semiHidden/>
     <w:rsid w:val="00926CFD"/>
@@ -10557,10 +10351,10 @@
       <w:color w:val="4A66AC" w:themeColor="accent1"/>
     </w:rPr>
   </w:style>
-  <w:style w:type="character" w:customStyle="1" w:styleId="Heading5Char">
-    <w:name w:val="Heading 5 Char"/>
-    <w:basedOn w:val="DefaultParagraphFont"/>
-    <w:link w:val="Heading5"/>
+  <w:style w:type="character" w:customStyle="1" w:styleId="5Char">
+    <w:name w:val="제목 5 Char"/>
+    <w:basedOn w:val="a0"/>
+    <w:link w:val="5"/>
     <w:uiPriority w:val="9"/>
     <w:semiHidden/>
     <w:rsid w:val="00926CFD"/>
@@ -10569,10 +10363,10 @@
       <w:color w:val="243255" w:themeColor="accent1" w:themeShade="7F"/>
     </w:rPr>
   </w:style>
-  <w:style w:type="character" w:customStyle="1" w:styleId="Heading6Char">
-    <w:name w:val="Heading 6 Char"/>
-    <w:basedOn w:val="DefaultParagraphFont"/>
-    <w:link w:val="Heading6"/>
+  <w:style w:type="character" w:customStyle="1" w:styleId="6Char">
+    <w:name w:val="제목 6 Char"/>
+    <w:basedOn w:val="a0"/>
+    <w:link w:val="6"/>
     <w:uiPriority w:val="9"/>
     <w:semiHidden/>
     <w:rsid w:val="00926CFD"/>
@@ -10583,10 +10377,10 @@
       <w:color w:val="243255" w:themeColor="accent1" w:themeShade="7F"/>
     </w:rPr>
   </w:style>
-  <w:style w:type="character" w:customStyle="1" w:styleId="Heading7Char">
-    <w:name w:val="Heading 7 Char"/>
-    <w:basedOn w:val="DefaultParagraphFont"/>
-    <w:link w:val="Heading7"/>
+  <w:style w:type="character" w:customStyle="1" w:styleId="7Char">
+    <w:name w:val="제목 7 Char"/>
+    <w:basedOn w:val="a0"/>
+    <w:link w:val="7"/>
     <w:uiPriority w:val="9"/>
     <w:semiHidden/>
     <w:rsid w:val="00926CFD"/>
@@ -10597,10 +10391,10 @@
       <w:color w:val="404040" w:themeColor="text1" w:themeTint="BF"/>
     </w:rPr>
   </w:style>
-  <w:style w:type="character" w:customStyle="1" w:styleId="Heading8Char">
-    <w:name w:val="Heading 8 Char"/>
-    <w:basedOn w:val="DefaultParagraphFont"/>
-    <w:link w:val="Heading8"/>
+  <w:style w:type="character" w:customStyle="1" w:styleId="8Char">
+    <w:name w:val="제목 8 Char"/>
+    <w:basedOn w:val="a0"/>
+    <w:link w:val="8"/>
     <w:uiPriority w:val="9"/>
     <w:semiHidden/>
     <w:rsid w:val="00926CFD"/>
@@ -10611,10 +10405,10 @@
       <w:szCs w:val="20"/>
     </w:rPr>
   </w:style>
-  <w:style w:type="character" w:customStyle="1" w:styleId="Heading9Char">
-    <w:name w:val="Heading 9 Char"/>
-    <w:basedOn w:val="DefaultParagraphFont"/>
-    <w:link w:val="Heading9"/>
+  <w:style w:type="character" w:customStyle="1" w:styleId="9Char">
+    <w:name w:val="제목 9 Char"/>
+    <w:basedOn w:val="a0"/>
+    <w:link w:val="9"/>
     <w:uiPriority w:val="9"/>
     <w:semiHidden/>
     <w:rsid w:val="00926CFD"/>
@@ -10627,10 +10421,10 @@
       <w:szCs w:val="20"/>
     </w:rPr>
   </w:style>
-  <w:style w:type="paragraph" w:styleId="Caption">
+  <w:style w:type="paragraph" w:styleId="a3">
     <w:name w:val="caption"/>
-    <w:basedOn w:val="Normal"/>
-    <w:next w:val="Normal"/>
+    <w:basedOn w:val="a"/>
+    <w:next w:val="a"/>
     <w:uiPriority w:val="35"/>
     <w:semiHidden/>
     <w:unhideWhenUsed/>
@@ -10647,11 +10441,11 @@
       <w:szCs w:val="18"/>
     </w:rPr>
   </w:style>
-  <w:style w:type="paragraph" w:styleId="Title">
+  <w:style w:type="paragraph" w:styleId="a4">
     <w:name w:val="Title"/>
-    <w:basedOn w:val="Normal"/>
-    <w:next w:val="Normal"/>
-    <w:link w:val="TitleChar"/>
+    <w:basedOn w:val="a"/>
+    <w:next w:val="a"/>
+    <w:link w:val="Char"/>
     <w:uiPriority w:val="10"/>
     <w:qFormat/>
     <w:rsid w:val="00926CFD"/>
@@ -10670,10 +10464,10 @@
       <w:szCs w:val="52"/>
     </w:rPr>
   </w:style>
-  <w:style w:type="character" w:customStyle="1" w:styleId="TitleChar">
-    <w:name w:val="Title Char"/>
-    <w:basedOn w:val="DefaultParagraphFont"/>
-    <w:link w:val="Title"/>
+  <w:style w:type="character" w:customStyle="1" w:styleId="Char">
+    <w:name w:val="제목 Char"/>
+    <w:basedOn w:val="a0"/>
+    <w:link w:val="a4"/>
     <w:uiPriority w:val="10"/>
     <w:rsid w:val="00926CFD"/>
     <w:rPr>
@@ -10684,11 +10478,11 @@
       <w:szCs w:val="52"/>
     </w:rPr>
   </w:style>
-  <w:style w:type="paragraph" w:styleId="Subtitle">
+  <w:style w:type="paragraph" w:styleId="a5">
     <w:name w:val="Subtitle"/>
-    <w:basedOn w:val="Normal"/>
-    <w:next w:val="Normal"/>
-    <w:link w:val="SubtitleChar"/>
+    <w:basedOn w:val="a"/>
+    <w:next w:val="a"/>
+    <w:link w:val="Char0"/>
     <w:uiPriority w:val="11"/>
     <w:qFormat/>
     <w:rsid w:val="00926CFD"/>
@@ -10707,10 +10501,10 @@
       <w:szCs w:val="24"/>
     </w:rPr>
   </w:style>
-  <w:style w:type="character" w:customStyle="1" w:styleId="SubtitleChar">
-    <w:name w:val="Subtitle Char"/>
-    <w:basedOn w:val="DefaultParagraphFont"/>
-    <w:link w:val="Subtitle"/>
+  <w:style w:type="character" w:customStyle="1" w:styleId="Char0">
+    <w:name w:val="부제 Char"/>
+    <w:basedOn w:val="a0"/>
+    <w:link w:val="a5"/>
     <w:uiPriority w:val="11"/>
     <w:rsid w:val="00926CFD"/>
     <w:rPr>
@@ -10723,9 +10517,9 @@
       <w:szCs w:val="24"/>
     </w:rPr>
   </w:style>
-  <w:style w:type="character" w:styleId="Strong">
+  <w:style w:type="character" w:styleId="a6">
     <w:name w:val="Strong"/>
-    <w:basedOn w:val="DefaultParagraphFont"/>
+    <w:basedOn w:val="a0"/>
     <w:uiPriority w:val="22"/>
     <w:qFormat/>
     <w:rsid w:val="00926CFD"/>
@@ -10734,9 +10528,9 @@
       <w:bCs/>
     </w:rPr>
   </w:style>
-  <w:style w:type="character" w:styleId="Emphasis">
+  <w:style w:type="character" w:styleId="a7">
     <w:name w:val="Emphasis"/>
-    <w:basedOn w:val="DefaultParagraphFont"/>
+    <w:basedOn w:val="a0"/>
     <w:uiPriority w:val="20"/>
     <w:qFormat/>
     <w:rsid w:val="00926CFD"/>
@@ -10745,7 +10539,7 @@
       <w:iCs/>
     </w:rPr>
   </w:style>
-  <w:style w:type="paragraph" w:styleId="NoSpacing">
+  <w:style w:type="paragraph" w:styleId="a8">
     <w:name w:val="No Spacing"/>
     <w:uiPriority w:val="1"/>
     <w:qFormat/>
@@ -10754,11 +10548,11 @@
       <w:spacing w:after="0" w:line="240" w:lineRule="auto"/>
     </w:pPr>
   </w:style>
-  <w:style w:type="paragraph" w:styleId="Quote">
+  <w:style w:type="paragraph" w:styleId="a9">
     <w:name w:val="Quote"/>
-    <w:basedOn w:val="Normal"/>
-    <w:next w:val="Normal"/>
-    <w:link w:val="QuoteChar"/>
+    <w:basedOn w:val="a"/>
+    <w:next w:val="a"/>
+    <w:link w:val="Char1"/>
     <w:uiPriority w:val="29"/>
     <w:qFormat/>
     <w:rsid w:val="00926CFD"/>
@@ -10768,10 +10562,10 @@
       <w:color w:val="000000" w:themeColor="text1"/>
     </w:rPr>
   </w:style>
-  <w:style w:type="character" w:customStyle="1" w:styleId="QuoteChar">
-    <w:name w:val="Quote Char"/>
-    <w:basedOn w:val="DefaultParagraphFont"/>
-    <w:link w:val="Quote"/>
+  <w:style w:type="character" w:customStyle="1" w:styleId="Char1">
+    <w:name w:val="인용 Char"/>
+    <w:basedOn w:val="a0"/>
+    <w:link w:val="a9"/>
     <w:uiPriority w:val="29"/>
     <w:rsid w:val="00926CFD"/>
     <w:rPr>
@@ -10780,11 +10574,11 @@
       <w:color w:val="000000" w:themeColor="text1"/>
     </w:rPr>
   </w:style>
-  <w:style w:type="paragraph" w:styleId="IntenseQuote">
+  <w:style w:type="paragraph" w:styleId="aa">
     <w:name w:val="Intense Quote"/>
-    <w:basedOn w:val="Normal"/>
-    <w:next w:val="Normal"/>
-    <w:link w:val="IntenseQuoteChar"/>
+    <w:basedOn w:val="a"/>
+    <w:next w:val="a"/>
+    <w:link w:val="Char2"/>
     <w:uiPriority w:val="30"/>
     <w:qFormat/>
     <w:rsid w:val="00926CFD"/>
@@ -10803,10 +10597,10 @@
       <w:color w:val="4A66AC" w:themeColor="accent1"/>
     </w:rPr>
   </w:style>
-  <w:style w:type="character" w:customStyle="1" w:styleId="IntenseQuoteChar">
-    <w:name w:val="Intense Quote Char"/>
-    <w:basedOn w:val="DefaultParagraphFont"/>
-    <w:link w:val="IntenseQuote"/>
+  <w:style w:type="character" w:customStyle="1" w:styleId="Char2">
+    <w:name w:val="강한 인용 Char"/>
+    <w:basedOn w:val="a0"/>
+    <w:link w:val="aa"/>
     <w:uiPriority w:val="30"/>
     <w:rsid w:val="00926CFD"/>
     <w:rPr>
@@ -10817,9 +10611,9 @@
       <w:color w:val="4A66AC" w:themeColor="accent1"/>
     </w:rPr>
   </w:style>
-  <w:style w:type="character" w:styleId="SubtleEmphasis">
+  <w:style w:type="character" w:styleId="ab">
     <w:name w:val="Subtle Emphasis"/>
-    <w:basedOn w:val="DefaultParagraphFont"/>
+    <w:basedOn w:val="a0"/>
     <w:uiPriority w:val="19"/>
     <w:qFormat/>
     <w:rsid w:val="00926CFD"/>
@@ -10829,9 +10623,9 @@
       <w:color w:val="808080" w:themeColor="text1" w:themeTint="7F"/>
     </w:rPr>
   </w:style>
-  <w:style w:type="character" w:styleId="IntenseEmphasis">
+  <w:style w:type="character" w:styleId="ac">
     <w:name w:val="Intense Emphasis"/>
-    <w:basedOn w:val="DefaultParagraphFont"/>
+    <w:basedOn w:val="a0"/>
     <w:uiPriority w:val="21"/>
     <w:qFormat/>
     <w:rsid w:val="00926CFD"/>
@@ -10843,9 +10637,9 @@
       <w:color w:val="4A66AC" w:themeColor="accent1"/>
     </w:rPr>
   </w:style>
-  <w:style w:type="character" w:styleId="SubtleReference">
+  <w:style w:type="character" w:styleId="ad">
     <w:name w:val="Subtle Reference"/>
-    <w:basedOn w:val="DefaultParagraphFont"/>
+    <w:basedOn w:val="a0"/>
     <w:uiPriority w:val="31"/>
     <w:qFormat/>
     <w:rsid w:val="00926CFD"/>
@@ -10855,9 +10649,9 @@
       <w:u w:val="single"/>
     </w:rPr>
   </w:style>
-  <w:style w:type="character" w:styleId="IntenseReference">
+  <w:style w:type="character" w:styleId="ae">
     <w:name w:val="Intense Reference"/>
-    <w:basedOn w:val="DefaultParagraphFont"/>
+    <w:basedOn w:val="a0"/>
     <w:uiPriority w:val="32"/>
     <w:qFormat/>
     <w:rsid w:val="00926CFD"/>
@@ -10870,9 +10664,9 @@
       <w:u w:val="single"/>
     </w:rPr>
   </w:style>
-  <w:style w:type="character" w:styleId="BookTitle">
+  <w:style w:type="character" w:styleId="af">
     <w:name w:val="Book Title"/>
-    <w:basedOn w:val="DefaultParagraphFont"/>
+    <w:basedOn w:val="a0"/>
     <w:uiPriority w:val="33"/>
     <w:qFormat/>
     <w:rsid w:val="00926CFD"/>
@@ -10883,10 +10677,10 @@
       <w:spacing w:val="5"/>
     </w:rPr>
   </w:style>
-  <w:style w:type="paragraph" w:styleId="TOCHeading">
+  <w:style w:type="paragraph" w:styleId="TOC">
     <w:name w:val="TOC Heading"/>
-    <w:basedOn w:val="Heading1"/>
-    <w:next w:val="Normal"/>
+    <w:basedOn w:val="1"/>
+    <w:next w:val="a"/>
     <w:uiPriority w:val="39"/>
     <w:unhideWhenUsed/>
     <w:qFormat/>
@@ -10895,9 +10689,9 @@
       <w:outlineLvl w:val="9"/>
     </w:pPr>
   </w:style>
-  <w:style w:type="paragraph" w:styleId="ListParagraph">
+  <w:style w:type="paragraph" w:styleId="af0">
     <w:name w:val="List Paragraph"/>
-    <w:basedOn w:val="Normal"/>
+    <w:basedOn w:val="a"/>
     <w:uiPriority w:val="34"/>
     <w:qFormat/>
     <w:rsid w:val="00926CFD"/>
@@ -10906,10 +10700,10 @@
       <w:contextualSpacing/>
     </w:pPr>
   </w:style>
-  <w:style w:type="paragraph" w:styleId="TOC1">
+  <w:style w:type="paragraph" w:styleId="10">
     <w:name w:val="toc 1"/>
-    <w:basedOn w:val="Normal"/>
-    <w:next w:val="Normal"/>
+    <w:basedOn w:val="a"/>
+    <w:next w:val="a"/>
     <w:autoRedefine/>
     <w:uiPriority w:val="39"/>
     <w:unhideWhenUsed/>
@@ -10918,9 +10712,9 @@
       <w:spacing w:after="100"/>
     </w:pPr>
   </w:style>
-  <w:style w:type="character" w:styleId="Hyperlink">
+  <w:style w:type="character" w:styleId="af1">
     <w:name w:val="Hyperlink"/>
-    <w:basedOn w:val="DefaultParagraphFont"/>
+    <w:basedOn w:val="a0"/>
     <w:uiPriority w:val="99"/>
     <w:unhideWhenUsed/>
     <w:rsid w:val="00926CFD"/>
@@ -10929,10 +10723,10 @@
       <w:u w:val="single"/>
     </w:rPr>
   </w:style>
-  <w:style w:type="paragraph" w:styleId="TOC2">
+  <w:style w:type="paragraph" w:styleId="20">
     <w:name w:val="toc 2"/>
-    <w:basedOn w:val="Normal"/>
-    <w:next w:val="Normal"/>
+    <w:basedOn w:val="a"/>
+    <w:next w:val="a"/>
     <w:autoRedefine/>
     <w:uiPriority w:val="39"/>
     <w:unhideWhenUsed/>
@@ -10942,10 +10736,10 @@
       <w:ind w:left="220"/>
     </w:pPr>
   </w:style>
-  <w:style w:type="paragraph" w:styleId="TOC3">
+  <w:style w:type="paragraph" w:styleId="30">
     <w:name w:val="toc 3"/>
-    <w:basedOn w:val="Normal"/>
-    <w:next w:val="Normal"/>
+    <w:basedOn w:val="a"/>
+    <w:next w:val="a"/>
     <w:autoRedefine/>
     <w:uiPriority w:val="39"/>
     <w:unhideWhenUsed/>
@@ -10959,9 +10753,9 @@
       <w:lang w:val="en-US"/>
     </w:rPr>
   </w:style>
-  <w:style w:type="table" w:styleId="TableGrid">
+  <w:style w:type="table" w:styleId="af2">
     <w:name w:val="Table Grid"/>
-    <w:basedOn w:val="TableNormal"/>
+    <w:basedOn w:val="a1"/>
     <w:uiPriority w:val="39"/>
     <w:rsid w:val="00276D64"/>
     <w:pPr>
@@ -10979,10 +10773,10 @@
       </w:tblBorders>
     </w:tblPr>
   </w:style>
-  <w:style w:type="paragraph" w:styleId="Header">
+  <w:style w:type="paragraph" w:styleId="af3">
     <w:name w:val="header"/>
-    <w:basedOn w:val="Normal"/>
-    <w:link w:val="HeaderChar"/>
+    <w:basedOn w:val="a"/>
+    <w:link w:val="Char3"/>
     <w:uiPriority w:val="99"/>
     <w:unhideWhenUsed/>
     <w:rsid w:val="00DB7E28"/>
@@ -10994,17 +10788,17 @@
       <w:snapToGrid w:val="0"/>
     </w:pPr>
   </w:style>
-  <w:style w:type="character" w:customStyle="1" w:styleId="HeaderChar">
-    <w:name w:val="Header Char"/>
-    <w:basedOn w:val="DefaultParagraphFont"/>
-    <w:link w:val="Header"/>
+  <w:style w:type="character" w:customStyle="1" w:styleId="Char3">
+    <w:name w:val="머리글 Char"/>
+    <w:basedOn w:val="a0"/>
+    <w:link w:val="af3"/>
     <w:uiPriority w:val="99"/>
     <w:rsid w:val="00DB7E28"/>
   </w:style>
-  <w:style w:type="paragraph" w:styleId="Footer">
+  <w:style w:type="paragraph" w:styleId="af4">
     <w:name w:val="footer"/>
-    <w:basedOn w:val="Normal"/>
-    <w:link w:val="FooterChar"/>
+    <w:basedOn w:val="a"/>
+    <w:link w:val="Char4"/>
     <w:uiPriority w:val="99"/>
     <w:unhideWhenUsed/>
     <w:rsid w:val="00DB7E28"/>
@@ -11016,10 +10810,10 @@
       <w:snapToGrid w:val="0"/>
     </w:pPr>
   </w:style>
-  <w:style w:type="character" w:customStyle="1" w:styleId="FooterChar">
-    <w:name w:val="Footer Char"/>
-    <w:basedOn w:val="DefaultParagraphFont"/>
-    <w:link w:val="Footer"/>
+  <w:style w:type="character" w:customStyle="1" w:styleId="Char4">
+    <w:name w:val="바닥글 Char"/>
+    <w:basedOn w:val="a0"/>
+    <w:link w:val="af4"/>
     <w:uiPriority w:val="99"/>
     <w:rsid w:val="00DB7E28"/>
   </w:style>

</xml_diff>